<commit_message>
add 3 more function
</commit_message>
<xml_diff>
--- a/documents/newSRS_Group5.docx
+++ b/documents/newSRS_Group5.docx
@@ -172,7 +172,7 @@
       <w:bookmarkStart w:id="0" w:name="_Toc219115350"/>
       <w:bookmarkStart w:id="1" w:name="_Toc219117894"/>
       <w:bookmarkStart w:id="2" w:name="_Toc394838745"/>
-      <w:bookmarkStart w:id="3" w:name="_Toc510950168"/>
+      <w:bookmarkStart w:id="3" w:name="_Toc511114795"/>
       <w:r>
         <w:lastRenderedPageBreak/>
         <w:t>Table of Contents</w:t>
@@ -185,11 +185,9 @@
     <w:sdt>
       <w:sdtPr>
         <w:rPr>
-          <w:rFonts w:ascii="Arial" w:eastAsia="宋体" w:hAnsi="Arial" w:cs="Times New Roman"/>
-          <w:color w:val="auto"/>
-          <w:sz w:val="20"/>
+          <w:rFonts w:cs="Times New Roman"/>
           <w:szCs w:val="24"/>
-          <w:lang w:val="zh-CN" w:eastAsia="en-US"/>
+          <w:lang w:val="zh-CN"/>
         </w:rPr>
         <w:id w:val="-1839690613"/>
         <w:docPartObj>
@@ -199,66 +197,113 @@
       </w:sdtPr>
       <w:sdtEndPr>
         <w:rPr>
-          <w:b/>
           <w:bCs/>
+          <w:caps w:val="0"/>
+          <w:noProof w:val="0"/>
         </w:rPr>
       </w:sdtEndPr>
       <w:sdtContent>
         <w:p>
           <w:pPr>
-            <w:pStyle w:val="TOCHeading"/>
+            <w:pStyle w:val="TOC1"/>
+            <w:rPr>
+              <w:rFonts w:asciiTheme="minorHAnsi" w:eastAsiaTheme="minorEastAsia" w:hAnsiTheme="minorHAnsi" w:cstheme="minorBidi"/>
+              <w:b w:val="0"/>
+              <w:caps w:val="0"/>
+              <w:sz w:val="22"/>
+              <w:szCs w:val="22"/>
+              <w:lang w:eastAsia="zh-CN"/>
+            </w:rPr>
           </w:pPr>
           <w:r>
+            <w:rPr>
+              <w:rFonts w:asciiTheme="majorHAnsi" w:eastAsiaTheme="majorEastAsia" w:hAnsiTheme="majorHAnsi" w:cstheme="majorBidi"/>
+              <w:b w:val="0"/>
+              <w:color w:val="365F91" w:themeColor="accent1" w:themeShade="BF"/>
+              <w:sz w:val="32"/>
+              <w:szCs w:val="32"/>
+              <w:lang w:eastAsia="zh-CN"/>
+            </w:rPr>
             <w:fldChar w:fldCharType="begin"/>
           </w:r>
           <w:r>
             <w:instrText xml:space="preserve"> TOC \o "1-3" \h \z \u </w:instrText>
           </w:r>
           <w:r>
+            <w:rPr>
+              <w:rFonts w:asciiTheme="majorHAnsi" w:eastAsiaTheme="majorEastAsia" w:hAnsiTheme="majorHAnsi" w:cstheme="majorBidi"/>
+              <w:b w:val="0"/>
+              <w:color w:val="365F91" w:themeColor="accent1" w:themeShade="BF"/>
+              <w:sz w:val="32"/>
+              <w:szCs w:val="32"/>
+              <w:lang w:eastAsia="zh-CN"/>
+            </w:rPr>
             <w:fldChar w:fldCharType="separate"/>
           </w:r>
-          <w:hyperlink w:anchor="_Toc510950168" w:history="1">
+          <w:hyperlink w:anchor="_Toc511114795" w:history="1">
             <w:r>
               <w:rPr>
                 <w:rStyle w:val="Hyperlink"/>
-                <w:noProof/>
-                <w:color w:val="auto"/>
               </w:rPr>
               <w:t>1.</w:t>
             </w:r>
             <w:r>
               <w:rPr>
-                <w:rFonts w:ascii="Times" w:eastAsiaTheme="minorEastAsia" w:hAnsi="Times" w:cs="Times"/>
-                <w:b/>
-                <w:caps/>
-                <w:noProof/>
-                <w:color w:val="auto"/>
-                <w:kern w:val="2"/>
+                <w:rFonts w:asciiTheme="minorHAnsi" w:eastAsiaTheme="minorEastAsia" w:hAnsiTheme="minorHAnsi" w:cstheme="minorBidi"/>
+                <w:b w:val="0"/>
+                <w:caps w:val="0"/>
                 <w:sz w:val="22"/>
                 <w:szCs w:val="22"/>
+                <w:lang w:eastAsia="zh-CN"/>
               </w:rPr>
               <w:tab/>
             </w:r>
             <w:r>
               <w:rPr>
                 <w:rStyle w:val="Hyperlink"/>
-                <w:rFonts w:ascii="Arial" w:hAnsi="Arial" w:cs="Arial"/>
-                <w:b/>
-                <w:noProof/>
-                <w:color w:val="auto"/>
-                <w:sz w:val="22"/>
-                <w:szCs w:val="22"/>
               </w:rPr>
               <w:t>Table of Contents</w:t>
             </w:r>
             <w:r>
               <w:rPr>
-                <w:noProof/>
-                <w:webHidden/>
-                <w:sz w:val="22"/>
-                <w:szCs w:val="22"/>
+                <w:webHidden/>
               </w:rPr>
               <w:tab/>
+            </w:r>
+            <w:r>
+              <w:rPr>
+                <w:webHidden/>
+              </w:rPr>
+              <w:fldChar w:fldCharType="begin"/>
+            </w:r>
+            <w:r>
+              <w:rPr>
+                <w:webHidden/>
+              </w:rPr>
+              <w:instrText xml:space="preserve"> PAGEREF _Toc511114795 \h </w:instrText>
+            </w:r>
+            <w:r>
+              <w:rPr>
+                <w:webHidden/>
+              </w:rPr>
+            </w:r>
+            <w:r>
+              <w:rPr>
+                <w:webHidden/>
+              </w:rPr>
+              <w:fldChar w:fldCharType="separate"/>
+            </w:r>
+            <w:r>
+              <w:rPr>
+                <w:webHidden/>
+              </w:rPr>
+              <w:t>2</w:t>
+            </w:r>
+            <w:r>
+              <w:rPr>
+                <w:webHidden/>
+              </w:rPr>
+              <w:fldChar w:fldCharType="end"/>
             </w:r>
           </w:hyperlink>
         </w:p>
@@ -269,13 +314,12 @@
               <w:rFonts w:asciiTheme="minorHAnsi" w:eastAsiaTheme="minorEastAsia" w:hAnsiTheme="minorHAnsi" w:cstheme="minorBidi"/>
               <w:b w:val="0"/>
               <w:caps w:val="0"/>
-              <w:kern w:val="2"/>
-              <w:sz w:val="21"/>
+              <w:sz w:val="22"/>
               <w:szCs w:val="22"/>
               <w:lang w:eastAsia="zh-CN"/>
             </w:rPr>
           </w:pPr>
-          <w:hyperlink w:anchor="_Toc510950169" w:history="1">
+          <w:hyperlink w:anchor="_Toc511114796" w:history="1">
             <w:r>
               <w:rPr>
                 <w:rStyle w:val="Hyperlink"/>
@@ -287,8 +331,7 @@
                 <w:rFonts w:asciiTheme="minorHAnsi" w:eastAsiaTheme="minorEastAsia" w:hAnsiTheme="minorHAnsi" w:cstheme="minorBidi"/>
                 <w:b w:val="0"/>
                 <w:caps w:val="0"/>
-                <w:kern w:val="2"/>
-                <w:sz w:val="21"/>
+                <w:sz w:val="22"/>
                 <w:szCs w:val="22"/>
                 <w:lang w:eastAsia="zh-CN"/>
               </w:rPr>
@@ -316,7 +359,7 @@
               <w:rPr>
                 <w:webHidden/>
               </w:rPr>
-              <w:instrText xml:space="preserve"> PAGEREF _Toc510950169 \h </w:instrText>
+              <w:instrText xml:space="preserve"> PAGEREF _Toc511114796 \h </w:instrText>
             </w:r>
             <w:r>
               <w:rPr>
@@ -349,13 +392,12 @@
             <w:rPr>
               <w:rFonts w:asciiTheme="minorHAnsi" w:eastAsiaTheme="minorEastAsia" w:hAnsiTheme="minorHAnsi" w:cstheme="minorBidi"/>
               <w:noProof/>
-              <w:kern w:val="2"/>
-              <w:sz w:val="21"/>
+              <w:sz w:val="22"/>
               <w:szCs w:val="22"/>
               <w:lang w:eastAsia="zh-CN"/>
             </w:rPr>
           </w:pPr>
-          <w:hyperlink w:anchor="_Toc510950170" w:history="1">
+          <w:hyperlink w:anchor="_Toc511114797" w:history="1">
             <w:r>
               <w:rPr>
                 <w:rStyle w:val="Hyperlink"/>
@@ -370,8 +412,7 @@
               <w:rPr>
                 <w:rFonts w:asciiTheme="minorHAnsi" w:eastAsiaTheme="minorEastAsia" w:hAnsiTheme="minorHAnsi" w:cstheme="minorBidi"/>
                 <w:noProof/>
-                <w:kern w:val="2"/>
-                <w:sz w:val="21"/>
+                <w:sz w:val="22"/>
                 <w:szCs w:val="22"/>
                 <w:lang w:eastAsia="zh-CN"/>
               </w:rPr>
@@ -380,7 +421,7 @@
             <w:r>
               <w:rPr>
                 <w:rStyle w:val="Hyperlink"/>
-                <w:rFonts w:ascii="Times" w:hAnsi="Times" w:cs="Times"/>
+                <w:rFonts w:cs="Arial"/>
                 <w:noProof/>
               </w:rPr>
               <w:t>Purpose</w:t>
@@ -404,7 +445,7 @@
                 <w:noProof/>
                 <w:webHidden/>
               </w:rPr>
-              <w:instrText xml:space="preserve"> PAGEREF _Toc510950170 \h </w:instrText>
+              <w:instrText xml:space="preserve"> PAGEREF _Toc511114797 \h </w:instrText>
             </w:r>
             <w:r>
               <w:rPr>
@@ -441,13 +482,12 @@
             <w:rPr>
               <w:rFonts w:asciiTheme="minorHAnsi" w:eastAsiaTheme="minorEastAsia" w:hAnsiTheme="minorHAnsi" w:cstheme="minorBidi"/>
               <w:noProof/>
-              <w:kern w:val="2"/>
-              <w:sz w:val="21"/>
+              <w:sz w:val="22"/>
               <w:szCs w:val="22"/>
               <w:lang w:eastAsia="zh-CN"/>
             </w:rPr>
           </w:pPr>
-          <w:hyperlink w:anchor="_Toc510950171" w:history="1">
+          <w:hyperlink w:anchor="_Toc511114798" w:history="1">
             <w:r>
               <w:rPr>
                 <w:rStyle w:val="Hyperlink"/>
@@ -462,8 +502,7 @@
               <w:rPr>
                 <w:rFonts w:asciiTheme="minorHAnsi" w:eastAsiaTheme="minorEastAsia" w:hAnsiTheme="minorHAnsi" w:cstheme="minorBidi"/>
                 <w:noProof/>
-                <w:kern w:val="2"/>
-                <w:sz w:val="21"/>
+                <w:sz w:val="22"/>
                 <w:szCs w:val="22"/>
                 <w:lang w:eastAsia="zh-CN"/>
               </w:rPr>
@@ -472,7 +511,7 @@
             <w:r>
               <w:rPr>
                 <w:rStyle w:val="Hyperlink"/>
-                <w:rFonts w:ascii="Times" w:hAnsi="Times" w:cs="Times"/>
+                <w:rFonts w:cs="Arial"/>
                 <w:noProof/>
               </w:rPr>
               <w:t>Document Conventions</w:t>
@@ -496,7 +535,7 @@
                 <w:noProof/>
                 <w:webHidden/>
               </w:rPr>
-              <w:instrText xml:space="preserve"> PAGEREF _Toc510950171 \h </w:instrText>
+              <w:instrText xml:space="preserve"> PAGEREF _Toc511114798 \h </w:instrText>
             </w:r>
             <w:r>
               <w:rPr>
@@ -534,13 +573,12 @@
               <w:rFonts w:asciiTheme="minorHAnsi" w:eastAsiaTheme="minorEastAsia" w:hAnsiTheme="minorHAnsi" w:cstheme="minorBidi"/>
               <w:b w:val="0"/>
               <w:caps w:val="0"/>
-              <w:kern w:val="2"/>
-              <w:sz w:val="21"/>
+              <w:sz w:val="22"/>
               <w:szCs w:val="22"/>
               <w:lang w:eastAsia="zh-CN"/>
             </w:rPr>
           </w:pPr>
-          <w:hyperlink w:anchor="_Toc510950172" w:history="1">
+          <w:hyperlink w:anchor="_Toc511114799" w:history="1">
             <w:r>
               <w:rPr>
                 <w:rStyle w:val="Hyperlink"/>
@@ -552,8 +590,7 @@
                 <w:rFonts w:asciiTheme="minorHAnsi" w:eastAsiaTheme="minorEastAsia" w:hAnsiTheme="minorHAnsi" w:cstheme="minorBidi"/>
                 <w:b w:val="0"/>
                 <w:caps w:val="0"/>
-                <w:kern w:val="2"/>
-                <w:sz w:val="21"/>
+                <w:sz w:val="22"/>
                 <w:szCs w:val="22"/>
                 <w:lang w:eastAsia="zh-CN"/>
               </w:rPr>
@@ -581,7 +618,7 @@
               <w:rPr>
                 <w:webHidden/>
               </w:rPr>
-              <w:instrText xml:space="preserve"> PAGEREF _Toc510950172 \h </w:instrText>
+              <w:instrText xml:space="preserve"> PAGEREF _Toc511114799 \h </w:instrText>
             </w:r>
             <w:r>
               <w:rPr>
@@ -614,13 +651,12 @@
             <w:rPr>
               <w:rFonts w:asciiTheme="minorHAnsi" w:eastAsiaTheme="minorEastAsia" w:hAnsiTheme="minorHAnsi" w:cstheme="minorBidi"/>
               <w:noProof/>
-              <w:kern w:val="2"/>
-              <w:sz w:val="21"/>
+              <w:sz w:val="22"/>
               <w:szCs w:val="22"/>
               <w:lang w:eastAsia="zh-CN"/>
             </w:rPr>
           </w:pPr>
-          <w:hyperlink w:anchor="_Toc510950173" w:history="1">
+          <w:hyperlink w:anchor="_Toc511114800" w:history="1">
             <w:r>
               <w:rPr>
                 <w:rStyle w:val="Hyperlink"/>
@@ -635,8 +671,7 @@
               <w:rPr>
                 <w:rFonts w:asciiTheme="minorHAnsi" w:eastAsiaTheme="minorEastAsia" w:hAnsiTheme="minorHAnsi" w:cstheme="minorBidi"/>
                 <w:noProof/>
-                <w:kern w:val="2"/>
-                <w:sz w:val="21"/>
+                <w:sz w:val="22"/>
                 <w:szCs w:val="22"/>
                 <w:lang w:eastAsia="zh-CN"/>
               </w:rPr>
@@ -645,7 +680,7 @@
             <w:r>
               <w:rPr>
                 <w:rStyle w:val="Hyperlink"/>
-                <w:rFonts w:ascii="Times" w:hAnsi="Times" w:cs="Times"/>
+                <w:rFonts w:cs="Arial"/>
                 <w:noProof/>
                 <w:lang w:eastAsia="zh-CN"/>
               </w:rPr>
@@ -670,7 +705,7 @@
                 <w:noProof/>
                 <w:webHidden/>
               </w:rPr>
-              <w:instrText xml:space="preserve"> PAGEREF _Toc510950173 \h </w:instrText>
+              <w:instrText xml:space="preserve"> PAGEREF _Toc511114800 \h </w:instrText>
             </w:r>
             <w:r>
               <w:rPr>
@@ -707,13 +742,12 @@
             <w:rPr>
               <w:rFonts w:asciiTheme="minorHAnsi" w:eastAsiaTheme="minorEastAsia" w:hAnsiTheme="minorHAnsi" w:cstheme="minorBidi"/>
               <w:noProof/>
-              <w:kern w:val="2"/>
-              <w:sz w:val="21"/>
+              <w:sz w:val="22"/>
               <w:szCs w:val="22"/>
               <w:lang w:eastAsia="zh-CN"/>
             </w:rPr>
           </w:pPr>
-          <w:hyperlink w:anchor="_Toc510950174" w:history="1">
+          <w:hyperlink w:anchor="_Toc511114801" w:history="1">
             <w:r>
               <w:rPr>
                 <w:rStyle w:val="Hyperlink"/>
@@ -728,8 +762,7 @@
               <w:rPr>
                 <w:rFonts w:asciiTheme="minorHAnsi" w:eastAsiaTheme="minorEastAsia" w:hAnsiTheme="minorHAnsi" w:cstheme="minorBidi"/>
                 <w:noProof/>
-                <w:kern w:val="2"/>
-                <w:sz w:val="21"/>
+                <w:sz w:val="22"/>
                 <w:szCs w:val="22"/>
                 <w:lang w:eastAsia="zh-CN"/>
               </w:rPr>
@@ -738,7 +771,7 @@
             <w:r>
               <w:rPr>
                 <w:rStyle w:val="Hyperlink"/>
-                <w:rFonts w:ascii="Times" w:hAnsi="Times" w:cs="Times"/>
+                <w:rFonts w:cs="Arial"/>
                 <w:noProof/>
               </w:rPr>
               <w:t>Recharge Quota</w:t>
@@ -762,7 +795,7 @@
                 <w:noProof/>
                 <w:webHidden/>
               </w:rPr>
-              <w:instrText xml:space="preserve"> PAGEREF _Toc510950174 \h </w:instrText>
+              <w:instrText xml:space="preserve"> PAGEREF _Toc511114801 \h </w:instrText>
             </w:r>
             <w:r>
               <w:rPr>
@@ -800,13 +833,12 @@
               <w:rFonts w:asciiTheme="minorHAnsi" w:eastAsiaTheme="minorEastAsia" w:hAnsiTheme="minorHAnsi" w:cstheme="minorBidi"/>
               <w:b w:val="0"/>
               <w:caps w:val="0"/>
-              <w:kern w:val="2"/>
-              <w:sz w:val="21"/>
+              <w:sz w:val="22"/>
               <w:szCs w:val="22"/>
               <w:lang w:eastAsia="zh-CN"/>
             </w:rPr>
           </w:pPr>
-          <w:hyperlink w:anchor="_Toc510950175" w:history="1">
+          <w:hyperlink w:anchor="_Toc511114802" w:history="1">
             <w:r>
               <w:rPr>
                 <w:rStyle w:val="Hyperlink"/>
@@ -818,8 +850,7 @@
                 <w:rFonts w:asciiTheme="minorHAnsi" w:eastAsiaTheme="minorEastAsia" w:hAnsiTheme="minorHAnsi" w:cstheme="minorBidi"/>
                 <w:b w:val="0"/>
                 <w:caps w:val="0"/>
-                <w:kern w:val="2"/>
-                <w:sz w:val="21"/>
+                <w:sz w:val="22"/>
                 <w:szCs w:val="22"/>
                 <w:lang w:eastAsia="zh-CN"/>
               </w:rPr>
@@ -847,7 +878,7 @@
               <w:rPr>
                 <w:webHidden/>
               </w:rPr>
-              <w:instrText xml:space="preserve"> PAGEREF _Toc510950175 \h </w:instrText>
+              <w:instrText xml:space="preserve"> PAGEREF _Toc511114802 \h </w:instrText>
             </w:r>
             <w:r>
               <w:rPr>
@@ -880,13 +911,12 @@
             <w:rPr>
               <w:rFonts w:asciiTheme="minorHAnsi" w:eastAsiaTheme="minorEastAsia" w:hAnsiTheme="minorHAnsi" w:cstheme="minorBidi"/>
               <w:noProof/>
-              <w:kern w:val="2"/>
-              <w:sz w:val="21"/>
+              <w:sz w:val="22"/>
               <w:szCs w:val="22"/>
               <w:lang w:eastAsia="zh-CN"/>
             </w:rPr>
           </w:pPr>
-          <w:hyperlink w:anchor="_Toc510950176" w:history="1">
+          <w:hyperlink w:anchor="_Toc511114803" w:history="1">
             <w:r>
               <w:rPr>
                 <w:rStyle w:val="Hyperlink"/>
@@ -901,8 +931,7 @@
               <w:rPr>
                 <w:rFonts w:asciiTheme="minorHAnsi" w:eastAsiaTheme="minorEastAsia" w:hAnsiTheme="minorHAnsi" w:cstheme="minorBidi"/>
                 <w:noProof/>
-                <w:kern w:val="2"/>
-                <w:sz w:val="21"/>
+                <w:sz w:val="22"/>
                 <w:szCs w:val="22"/>
                 <w:lang w:eastAsia="zh-CN"/>
               </w:rPr>
@@ -934,7 +963,7 @@
                 <w:noProof/>
                 <w:webHidden/>
               </w:rPr>
-              <w:instrText xml:space="preserve"> PAGEREF _Toc510950176 \h </w:instrText>
+              <w:instrText xml:space="preserve"> PAGEREF _Toc511114803 \h </w:instrText>
             </w:r>
             <w:r>
               <w:rPr>
@@ -971,13 +1000,12 @@
             <w:rPr>
               <w:rFonts w:asciiTheme="minorHAnsi" w:eastAsiaTheme="minorEastAsia" w:hAnsiTheme="minorHAnsi" w:cstheme="minorBidi"/>
               <w:noProof/>
-              <w:kern w:val="2"/>
-              <w:sz w:val="21"/>
+              <w:sz w:val="22"/>
               <w:szCs w:val="22"/>
               <w:lang w:eastAsia="zh-CN"/>
             </w:rPr>
           </w:pPr>
-          <w:hyperlink w:anchor="_Toc510950177" w:history="1">
+          <w:hyperlink w:anchor="_Toc511114804" w:history="1">
             <w:r>
               <w:rPr>
                 <w:rStyle w:val="Hyperlink"/>
@@ -992,8 +1020,7 @@
               <w:rPr>
                 <w:rFonts w:asciiTheme="minorHAnsi" w:eastAsiaTheme="minorEastAsia" w:hAnsiTheme="minorHAnsi" w:cstheme="minorBidi"/>
                 <w:noProof/>
-                <w:kern w:val="2"/>
-                <w:sz w:val="21"/>
+                <w:sz w:val="22"/>
                 <w:szCs w:val="22"/>
                 <w:lang w:eastAsia="zh-CN"/>
               </w:rPr>
@@ -1025,7 +1052,7 @@
                 <w:noProof/>
                 <w:webHidden/>
               </w:rPr>
-              <w:instrText xml:space="preserve"> PAGEREF _Toc510950177 \h </w:instrText>
+              <w:instrText xml:space="preserve"> PAGEREF _Toc511114804 \h </w:instrText>
             </w:r>
             <w:r>
               <w:rPr>
@@ -1045,7 +1072,7 @@
                 <w:noProof/>
                 <w:webHidden/>
               </w:rPr>
-              <w:t>5</w:t>
+              <w:t>6</w:t>
             </w:r>
             <w:r>
               <w:rPr>
@@ -1062,13 +1089,12 @@
             <w:rPr>
               <w:rFonts w:asciiTheme="minorHAnsi" w:eastAsiaTheme="minorEastAsia" w:hAnsiTheme="minorHAnsi" w:cstheme="minorBidi"/>
               <w:noProof/>
-              <w:kern w:val="2"/>
-              <w:sz w:val="21"/>
+              <w:sz w:val="22"/>
               <w:szCs w:val="22"/>
               <w:lang w:eastAsia="zh-CN"/>
             </w:rPr>
           </w:pPr>
-          <w:hyperlink w:anchor="_Toc510950178" w:history="1">
+          <w:hyperlink w:anchor="_Toc511114805" w:history="1">
             <w:r>
               <w:rPr>
                 <w:rStyle w:val="Hyperlink"/>
@@ -1083,8 +1109,7 @@
               <w:rPr>
                 <w:rFonts w:asciiTheme="minorHAnsi" w:eastAsiaTheme="minorEastAsia" w:hAnsiTheme="minorHAnsi" w:cstheme="minorBidi"/>
                 <w:noProof/>
-                <w:kern w:val="2"/>
-                <w:sz w:val="21"/>
+                <w:sz w:val="22"/>
                 <w:szCs w:val="22"/>
                 <w:lang w:eastAsia="zh-CN"/>
               </w:rPr>
@@ -1116,7 +1141,7 @@
                 <w:noProof/>
                 <w:webHidden/>
               </w:rPr>
-              <w:instrText xml:space="preserve"> PAGEREF _Toc510950178 \h </w:instrText>
+              <w:instrText xml:space="preserve"> PAGEREF _Toc511114805 \h </w:instrText>
             </w:r>
             <w:r>
               <w:rPr>
@@ -1136,7 +1161,7 @@
                 <w:noProof/>
                 <w:webHidden/>
               </w:rPr>
-              <w:t>5</w:t>
+              <w:t>6</w:t>
             </w:r>
             <w:r>
               <w:rPr>
@@ -1154,13 +1179,12 @@
               <w:rFonts w:asciiTheme="minorHAnsi" w:eastAsiaTheme="minorEastAsia" w:hAnsiTheme="minorHAnsi" w:cstheme="minorBidi"/>
               <w:b w:val="0"/>
               <w:caps w:val="0"/>
-              <w:kern w:val="2"/>
-              <w:sz w:val="21"/>
+              <w:sz w:val="22"/>
               <w:szCs w:val="22"/>
               <w:lang w:eastAsia="zh-CN"/>
             </w:rPr>
           </w:pPr>
-          <w:hyperlink w:anchor="_Toc510950179" w:history="1">
+          <w:hyperlink w:anchor="_Toc511114806" w:history="1">
             <w:r>
               <w:rPr>
                 <w:rStyle w:val="Hyperlink"/>
@@ -1172,8 +1196,7 @@
                 <w:rFonts w:asciiTheme="minorHAnsi" w:eastAsiaTheme="minorEastAsia" w:hAnsiTheme="minorHAnsi" w:cstheme="minorBidi"/>
                 <w:b w:val="0"/>
                 <w:caps w:val="0"/>
-                <w:kern w:val="2"/>
-                <w:sz w:val="21"/>
+                <w:sz w:val="22"/>
                 <w:szCs w:val="22"/>
                 <w:lang w:eastAsia="zh-CN"/>
               </w:rPr>
@@ -1201,7 +1224,7 @@
               <w:rPr>
                 <w:webHidden/>
               </w:rPr>
-              <w:instrText xml:space="preserve"> PAGEREF _Toc510950179 \h </w:instrText>
+              <w:instrText xml:space="preserve"> PAGEREF _Toc511114806 \h </w:instrText>
             </w:r>
             <w:r>
               <w:rPr>
@@ -1218,7 +1241,7 @@
               <w:rPr>
                 <w:webHidden/>
               </w:rPr>
-              <w:t>6</w:t>
+              <w:t>7</w:t>
             </w:r>
             <w:r>
               <w:rPr>
@@ -1234,13 +1257,12 @@
             <w:rPr>
               <w:rFonts w:asciiTheme="minorHAnsi" w:eastAsiaTheme="minorEastAsia" w:hAnsiTheme="minorHAnsi" w:cstheme="minorBidi"/>
               <w:noProof/>
-              <w:kern w:val="2"/>
-              <w:sz w:val="21"/>
+              <w:sz w:val="22"/>
               <w:szCs w:val="22"/>
               <w:lang w:eastAsia="zh-CN"/>
             </w:rPr>
           </w:pPr>
-          <w:hyperlink w:anchor="_Toc510950180" w:history="1">
+          <w:hyperlink w:anchor="_Toc511114807" w:history="1">
             <w:r>
               <w:rPr>
                 <w:rStyle w:val="Hyperlink"/>
@@ -1255,8 +1277,7 @@
               <w:rPr>
                 <w:rFonts w:asciiTheme="minorHAnsi" w:eastAsiaTheme="minorEastAsia" w:hAnsiTheme="minorHAnsi" w:cstheme="minorBidi"/>
                 <w:noProof/>
-                <w:kern w:val="2"/>
-                <w:sz w:val="21"/>
+                <w:sz w:val="22"/>
                 <w:szCs w:val="22"/>
                 <w:lang w:eastAsia="zh-CN"/>
               </w:rPr>
@@ -1288,7 +1309,7 @@
                 <w:noProof/>
                 <w:webHidden/>
               </w:rPr>
-              <w:instrText xml:space="preserve"> PAGEREF _Toc510950180 \h </w:instrText>
+              <w:instrText xml:space="preserve"> PAGEREF _Toc511114807 \h </w:instrText>
             </w:r>
             <w:r>
               <w:rPr>
@@ -1308,7 +1329,7 @@
                 <w:noProof/>
                 <w:webHidden/>
               </w:rPr>
-              <w:t>6</w:t>
+              <w:t>7</w:t>
             </w:r>
             <w:r>
               <w:rPr>
@@ -1325,13 +1346,12 @@
             <w:rPr>
               <w:rFonts w:asciiTheme="minorHAnsi" w:eastAsiaTheme="minorEastAsia" w:hAnsiTheme="minorHAnsi" w:cstheme="minorBidi"/>
               <w:noProof/>
-              <w:kern w:val="2"/>
-              <w:sz w:val="21"/>
+              <w:sz w:val="22"/>
               <w:szCs w:val="22"/>
               <w:lang w:eastAsia="zh-CN"/>
             </w:rPr>
           </w:pPr>
-          <w:hyperlink w:anchor="_Toc510950181" w:history="1">
+          <w:hyperlink w:anchor="_Toc511114808" w:history="1">
             <w:r>
               <w:rPr>
                 <w:rStyle w:val="Hyperlink"/>
@@ -1346,8 +1366,7 @@
               <w:rPr>
                 <w:rFonts w:asciiTheme="minorHAnsi" w:eastAsiaTheme="minorEastAsia" w:hAnsiTheme="minorHAnsi" w:cstheme="minorBidi"/>
                 <w:noProof/>
-                <w:kern w:val="2"/>
-                <w:sz w:val="21"/>
+                <w:sz w:val="22"/>
                 <w:szCs w:val="22"/>
                 <w:lang w:eastAsia="zh-CN"/>
               </w:rPr>
@@ -1379,7 +1398,7 @@
                 <w:noProof/>
                 <w:webHidden/>
               </w:rPr>
-              <w:instrText xml:space="preserve"> PAGEREF _Toc510950181 \h </w:instrText>
+              <w:instrText xml:space="preserve"> PAGEREF _Toc511114808 \h </w:instrText>
             </w:r>
             <w:r>
               <w:rPr>
@@ -1399,7 +1418,7 @@
                 <w:noProof/>
                 <w:webHidden/>
               </w:rPr>
-              <w:t>6</w:t>
+              <w:t>7</w:t>
             </w:r>
             <w:r>
               <w:rPr>
@@ -1416,13 +1435,12 @@
             <w:rPr>
               <w:rFonts w:asciiTheme="minorHAnsi" w:eastAsiaTheme="minorEastAsia" w:hAnsiTheme="minorHAnsi" w:cstheme="minorBidi"/>
               <w:noProof/>
-              <w:kern w:val="2"/>
-              <w:sz w:val="21"/>
+              <w:sz w:val="22"/>
               <w:szCs w:val="22"/>
               <w:lang w:eastAsia="zh-CN"/>
             </w:rPr>
           </w:pPr>
-          <w:hyperlink w:anchor="_Toc510950182" w:history="1">
+          <w:hyperlink w:anchor="_Toc511114809" w:history="1">
             <w:r>
               <w:rPr>
                 <w:rStyle w:val="Hyperlink"/>
@@ -1437,8 +1455,7 @@
               <w:rPr>
                 <w:rFonts w:asciiTheme="minorHAnsi" w:eastAsiaTheme="minorEastAsia" w:hAnsiTheme="minorHAnsi" w:cstheme="minorBidi"/>
                 <w:noProof/>
-                <w:kern w:val="2"/>
-                <w:sz w:val="21"/>
+                <w:sz w:val="22"/>
                 <w:szCs w:val="22"/>
                 <w:lang w:eastAsia="zh-CN"/>
               </w:rPr>
@@ -1470,7 +1487,7 @@
                 <w:noProof/>
                 <w:webHidden/>
               </w:rPr>
-              <w:instrText xml:space="preserve"> PAGEREF _Toc510950182 \h </w:instrText>
+              <w:instrText xml:space="preserve"> PAGEREF _Toc511114809 \h </w:instrText>
             </w:r>
             <w:r>
               <w:rPr>
@@ -1490,7 +1507,7 @@
                 <w:noProof/>
                 <w:webHidden/>
               </w:rPr>
-              <w:t>6</w:t>
+              <w:t>7</w:t>
             </w:r>
             <w:r>
               <w:rPr>
@@ -1525,7 +1542,7 @@
       <w:bookmarkStart w:id="4" w:name="_Toc219115351"/>
       <w:bookmarkStart w:id="5" w:name="_Toc219117895"/>
       <w:bookmarkStart w:id="6" w:name="_Toc394838746"/>
-      <w:bookmarkStart w:id="7" w:name="_Toc510950169"/>
+      <w:bookmarkStart w:id="7" w:name="_Toc511114796"/>
       <w:r>
         <w:lastRenderedPageBreak/>
         <w:t>Introduction</w:t>
@@ -1546,7 +1563,7 @@
       <w:bookmarkStart w:id="8" w:name="_Toc439994667"/>
       <w:bookmarkStart w:id="9" w:name="_Toc26969056"/>
       <w:bookmarkStart w:id="10" w:name="_Toc394838747"/>
-      <w:bookmarkStart w:id="11" w:name="_Toc510950170"/>
+      <w:bookmarkStart w:id="11" w:name="_Toc511114797"/>
       <w:r>
         <w:rPr>
           <w:rFonts w:cs="Arial"/>
@@ -1607,7 +1624,7 @@
           <w:sz w:val="28"/>
         </w:rPr>
       </w:pPr>
-      <w:bookmarkStart w:id="15" w:name="_Toc510950171"/>
+      <w:bookmarkStart w:id="15" w:name="_Toc511114798"/>
       <w:r>
         <w:rPr>
           <w:rFonts w:cs="Arial"/>
@@ -1659,7 +1676,15 @@
           <w:sz w:val="24"/>
           <w:szCs w:val="24"/>
         </w:rPr>
-        <w:t xml:space="preserve"> different font, Arial for main content</w:t>
+        <w:t xml:space="preserve"> </w:t>
+      </w:r>
+      <w:r>
+        <w:rPr>
+          <w:i w:val="0"/>
+          <w:sz w:val="24"/>
+          <w:szCs w:val="24"/>
+        </w:rPr>
+        <w:t>font, Arial for main content</w:t>
       </w:r>
       <w:r>
         <w:rPr>
@@ -1735,7 +1760,7 @@
         <w:pStyle w:val="StyleHeading1Before0pt"/>
       </w:pPr>
       <w:bookmarkStart w:id="16" w:name="_Toc394838749"/>
-      <w:bookmarkStart w:id="17" w:name="_Toc510950172"/>
+      <w:bookmarkStart w:id="17" w:name="_Toc511114799"/>
       <w:r>
         <w:lastRenderedPageBreak/>
         <w:t>System Features</w:t>
@@ -1758,10 +1783,10 @@
           <w:szCs w:val="28"/>
         </w:rPr>
       </w:pPr>
-      <w:bookmarkStart w:id="18" w:name="_Toc510950173"/>
-      <w:bookmarkStart w:id="19" w:name="_Toc439994689"/>
-      <w:bookmarkStart w:id="20" w:name="_Toc26969071"/>
-      <w:bookmarkStart w:id="21" w:name="_Toc394838751"/>
+      <w:bookmarkStart w:id="18" w:name="_Toc439994689"/>
+      <w:bookmarkStart w:id="19" w:name="_Toc26969071"/>
+      <w:bookmarkStart w:id="20" w:name="_Toc394838751"/>
+      <w:bookmarkStart w:id="21" w:name="_Toc511114800"/>
       <w:r>
         <w:rPr>
           <w:rFonts w:cs="Arial"/>
@@ -1771,28 +1796,38 @@
         </w:rPr>
         <w:t>Login</w:t>
       </w:r>
-      <w:bookmarkEnd w:id="18"/>
-    </w:p>
-    <w:p>
-      <w:pPr>
-        <w:pStyle w:val="level4"/>
+      <w:bookmarkEnd w:id="21"/>
+    </w:p>
+    <w:p>
+      <w:pPr>
+        <w:pStyle w:val="Heading3"/>
+      </w:pPr>
+      <w:r>
+        <w:t>Description and Priority</w:t>
+      </w:r>
+    </w:p>
+    <w:p>
+      <w:pPr>
+        <w:pStyle w:val="level3text"/>
+        <w:numPr>
+          <w:ilvl w:val="12"/>
+          <w:numId w:val="0"/>
+        </w:numPr>
         <w:spacing w:line="240" w:lineRule="auto"/>
-        <w:rPr>
-          <w:rFonts w:ascii="Arial" w:hAnsi="Arial" w:cs="Arial"/>
-        </w:rPr>
-      </w:pPr>
-      <w:r>
-        <w:rPr>
-          <w:rFonts w:ascii="Arial" w:hAnsi="Arial" w:cs="Arial"/>
-        </w:rPr>
-        <w:t>3.1.1</w:t>
-      </w:r>
-      <w:r>
-        <w:rPr>
-          <w:rFonts w:ascii="Arial" w:hAnsi="Arial" w:cs="Arial"/>
-        </w:rPr>
-        <w:tab/>
-        <w:t>Description and Priority</w:t>
+        <w:ind w:left="634"/>
+        <w:rPr>
+          <w:rFonts w:cs="Arial"/>
+          <w:i w:val="0"/>
+          <w:sz w:val="24"/>
+        </w:rPr>
+      </w:pPr>
+      <w:r>
+        <w:rPr>
+          <w:rFonts w:cs="Arial"/>
+          <w:i w:val="0"/>
+          <w:sz w:val="24"/>
+        </w:rPr>
+        <w:t xml:space="preserve">Because the system does not allow registration, and all functions need to be logged in before allowing use. </w:t>
       </w:r>
     </w:p>
     <w:p>
@@ -1807,57 +1842,23 @@
         <w:rPr>
           <w:rFonts w:cs="Arial"/>
           <w:i w:val="0"/>
-        </w:rPr>
-      </w:pPr>
-      <w:r>
-        <w:rPr>
-          <w:rFonts w:cs="Arial"/>
-          <w:i w:val="0"/>
-        </w:rPr>
-        <w:t xml:space="preserve">Because the system does not allow registration, and all functions need to be logged in before allowing use. </w:t>
-      </w:r>
-    </w:p>
-    <w:p>
-      <w:pPr>
-        <w:pStyle w:val="level3text"/>
-        <w:numPr>
-          <w:ilvl w:val="12"/>
-          <w:numId w:val="0"/>
-        </w:numPr>
-        <w:spacing w:line="240" w:lineRule="auto"/>
-        <w:ind w:left="1350" w:hanging="716"/>
-        <w:rPr>
-          <w:rFonts w:cs="Arial"/>
-          <w:i w:val="0"/>
-        </w:rPr>
-      </w:pPr>
-      <w:r>
-        <w:rPr>
-          <w:rFonts w:cs="Arial"/>
-          <w:i w:val="0"/>
+          <w:sz w:val="24"/>
+        </w:rPr>
+      </w:pPr>
+      <w:r>
+        <w:rPr>
+          <w:rFonts w:cs="Arial"/>
+          <w:i w:val="0"/>
+          <w:sz w:val="24"/>
         </w:rPr>
         <w:t>The three roles in the system (Member, Worker, Coach) have login privileges.</w:t>
       </w:r>
     </w:p>
     <w:p>
       <w:pPr>
-        <w:pStyle w:val="level4"/>
-        <w:spacing w:line="240" w:lineRule="auto"/>
-        <w:rPr>
-          <w:rFonts w:ascii="Arial" w:hAnsi="Arial" w:cs="Arial"/>
-        </w:rPr>
-      </w:pPr>
-      <w:r>
-        <w:rPr>
-          <w:rFonts w:ascii="Arial" w:hAnsi="Arial" w:cs="Arial"/>
-        </w:rPr>
-        <w:t>3.1.2</w:t>
-      </w:r>
-      <w:r>
-        <w:rPr>
-          <w:rFonts w:ascii="Arial" w:hAnsi="Arial" w:cs="Arial"/>
-        </w:rPr>
-        <w:tab/>
+        <w:pStyle w:val="Heading3"/>
+      </w:pPr>
+      <w:r>
         <w:t>Stimulus/Response Sequences</w:t>
       </w:r>
     </w:p>
@@ -1872,12 +1873,14 @@
         <w:rPr>
           <w:rFonts w:cs="Arial"/>
           <w:i w:val="0"/>
-        </w:rPr>
-      </w:pPr>
-      <w:r>
-        <w:rPr>
-          <w:rFonts w:cs="Arial"/>
-          <w:i w:val="0"/>
+          <w:sz w:val="24"/>
+        </w:rPr>
+      </w:pPr>
+      <w:r>
+        <w:rPr>
+          <w:rFonts w:cs="Arial"/>
+          <w:i w:val="0"/>
+          <w:sz w:val="24"/>
         </w:rPr>
         <w:t>When a</w:t>
       </w:r>
@@ -1885,6 +1888,7 @@
         <w:rPr>
           <w:rFonts w:cs="Arial"/>
           <w:i w:val="0"/>
+          <w:sz w:val="24"/>
           <w:lang w:eastAsia="zh-CN"/>
         </w:rPr>
         <w:t xml:space="preserve"> not login</w:t>
@@ -1893,6 +1897,7 @@
         <w:rPr>
           <w:rFonts w:cs="Arial"/>
           <w:i w:val="0"/>
+          <w:sz w:val="24"/>
         </w:rPr>
         <w:t xml:space="preserve"> user accesses the system, a login window is displayed on the page</w:t>
       </w:r>
@@ -1908,12 +1913,14 @@
         <w:rPr>
           <w:rFonts w:cs="Arial"/>
           <w:i w:val="0"/>
-        </w:rPr>
-      </w:pPr>
-      <w:r>
-        <w:rPr>
-          <w:rFonts w:cs="Arial"/>
-          <w:i w:val="0"/>
+          <w:sz w:val="24"/>
+        </w:rPr>
+      </w:pPr>
+      <w:r>
+        <w:rPr>
+          <w:rFonts w:cs="Arial"/>
+          <w:i w:val="0"/>
+          <w:sz w:val="24"/>
         </w:rPr>
         <w:t>The user enters the account password and clicks the login button</w:t>
       </w:r>
@@ -1929,12 +1936,14 @@
         <w:rPr>
           <w:rFonts w:cs="Arial"/>
           <w:i w:val="0"/>
-        </w:rPr>
-      </w:pPr>
-      <w:r>
-        <w:rPr>
-          <w:rFonts w:cs="Arial"/>
-          <w:i w:val="0"/>
+          <w:sz w:val="24"/>
+        </w:rPr>
+      </w:pPr>
+      <w:r>
+        <w:rPr>
+          <w:rFonts w:cs="Arial"/>
+          <w:i w:val="0"/>
+          <w:sz w:val="24"/>
         </w:rPr>
         <w:t>Server verified the account and the password</w:t>
       </w:r>
@@ -1950,12 +1959,14 @@
         <w:rPr>
           <w:rFonts w:cs="Arial"/>
           <w:i w:val="0"/>
-        </w:rPr>
-      </w:pPr>
-      <w:r>
-        <w:rPr>
-          <w:rFonts w:cs="Arial"/>
-          <w:i w:val="0"/>
+          <w:sz w:val="24"/>
+        </w:rPr>
+      </w:pPr>
+      <w:r>
+        <w:rPr>
+          <w:rFonts w:cs="Arial"/>
+          <w:i w:val="0"/>
+          <w:sz w:val="24"/>
         </w:rPr>
         <w:t>If correct: open login session</w:t>
       </w:r>
@@ -1963,6 +1974,7 @@
         <w:rPr>
           <w:rFonts w:cs="Arial"/>
           <w:i w:val="0"/>
+          <w:sz w:val="24"/>
           <w:lang w:eastAsia="zh-CN"/>
         </w:rPr>
         <w:t>, return to the menu page</w:t>
@@ -1970,23 +1982,9 @@
     </w:p>
     <w:p>
       <w:pPr>
-        <w:pStyle w:val="level4"/>
-        <w:spacing w:line="240" w:lineRule="auto"/>
-        <w:rPr>
-          <w:rFonts w:ascii="Arial" w:hAnsi="Arial" w:cs="Arial"/>
-        </w:rPr>
-      </w:pPr>
-      <w:r>
-        <w:rPr>
-          <w:rFonts w:ascii="Arial" w:hAnsi="Arial" w:cs="Arial"/>
-        </w:rPr>
-        <w:t>3.1.3</w:t>
-      </w:r>
-      <w:r>
-        <w:rPr>
-          <w:rFonts w:ascii="Arial" w:hAnsi="Arial" w:cs="Arial"/>
-        </w:rPr>
-        <w:tab/>
+        <w:pStyle w:val="Heading3"/>
+      </w:pPr>
+      <w:r>
         <w:t>Functional Requirements</w:t>
       </w:r>
     </w:p>
@@ -2001,12 +1999,14 @@
         <w:rPr>
           <w:rFonts w:cs="Arial"/>
           <w:i w:val="0"/>
-        </w:rPr>
-      </w:pPr>
-      <w:r>
-        <w:rPr>
-          <w:rFonts w:cs="Arial"/>
-          <w:i w:val="0"/>
+          <w:sz w:val="24"/>
+        </w:rPr>
+      </w:pPr>
+      <w:r>
+        <w:rPr>
+          <w:rFonts w:cs="Arial"/>
+          <w:i w:val="0"/>
+          <w:sz w:val="24"/>
         </w:rPr>
         <w:t>Require database Inquiry</w:t>
       </w:r>
@@ -2022,12 +2022,14 @@
         <w:rPr>
           <w:rFonts w:cs="Arial"/>
           <w:i w:val="0"/>
-        </w:rPr>
-      </w:pPr>
-      <w:r>
-        <w:rPr>
-          <w:rFonts w:cs="Arial"/>
-          <w:i w:val="0"/>
+          <w:sz w:val="24"/>
+        </w:rPr>
+      </w:pPr>
+      <w:r>
+        <w:rPr>
+          <w:rFonts w:cs="Arial"/>
+          <w:i w:val="0"/>
+          <w:sz w:val="24"/>
         </w:rPr>
         <w:t>If the username &amp; the password don’t match or don’t exist: return error message, stay on the current page</w:t>
       </w:r>
@@ -2035,6 +2037,7 @@
         <w:rPr>
           <w:rFonts w:cs="Arial"/>
           <w:i w:val="0"/>
+          <w:sz w:val="24"/>
           <w:lang w:eastAsia="zh-CN"/>
         </w:rPr>
         <w:t>.</w:t>
@@ -2064,10 +2067,10 @@
           <w:szCs w:val="28"/>
         </w:rPr>
       </w:pPr>
-      <w:bookmarkStart w:id="22" w:name="_Toc510950174"/>
+      <w:bookmarkStart w:id="22" w:name="_Toc511114801"/>
+      <w:bookmarkEnd w:id="18"/>
       <w:bookmarkEnd w:id="19"/>
       <w:bookmarkEnd w:id="20"/>
-      <w:bookmarkEnd w:id="21"/>
       <w:r>
         <w:rPr>
           <w:rFonts w:cs="Arial"/>
@@ -2080,6 +2083,14 @@
     </w:p>
     <w:p>
       <w:pPr>
+        <w:pStyle w:val="Heading3"/>
+      </w:pPr>
+      <w:r>
+        <w:t>Description and Priority</w:t>
+      </w:r>
+    </w:p>
+    <w:p>
+      <w:pPr>
         <w:pStyle w:val="level4"/>
         <w:spacing w:line="240" w:lineRule="auto"/>
         <w:rPr>
@@ -2090,50 +2101,44 @@
         <w:rPr>
           <w:rFonts w:ascii="Arial" w:hAnsi="Arial" w:cs="Arial"/>
         </w:rPr>
-        <w:t>3.2.1</w:t>
+        <w:t xml:space="preserve">Members can recharge quota through the online payment platform (WeChat Pay and Alipay), </w:t>
       </w:r>
       <w:r>
         <w:rPr>
           <w:rFonts w:ascii="Arial" w:hAnsi="Arial" w:cs="Arial"/>
         </w:rPr>
-        <w:tab/>
-        <w:t>Description and Priority</w:t>
-      </w:r>
-    </w:p>
-    <w:p>
-      <w:pPr>
-        <w:pStyle w:val="level4"/>
-        <w:spacing w:line="240" w:lineRule="auto"/>
+        <w:t xml:space="preserve">After the user recharges, the quota is added to the user account after being manually confirmed by the </w:t>
+      </w:r>
+      <w:r>
         <w:rPr>
           <w:rFonts w:ascii="Arial" w:hAnsi="Arial" w:cs="Arial"/>
         </w:rPr>
-      </w:pPr>
+        <w:t>staff</w:t>
+      </w:r>
       <w:r>
         <w:rPr>
           <w:rFonts w:ascii="Arial" w:hAnsi="Arial" w:cs="Arial"/>
         </w:rPr>
-        <w:t>Members can recharge quota through the online payment platform (WeChat Pay and Alipay), The staff can also manually modify the quota for the member.</w:t>
-      </w:r>
-    </w:p>
-    <w:p>
-      <w:pPr>
-        <w:pStyle w:val="level4"/>
-        <w:spacing w:line="240" w:lineRule="auto"/>
+        <w:t>.</w:t>
+      </w:r>
+      <w:r>
         <w:rPr>
           <w:rFonts w:ascii="Arial" w:hAnsi="Arial" w:cs="Arial"/>
         </w:rPr>
-      </w:pPr>
+        <w:t xml:space="preserve"> </w:t>
+      </w:r>
       <w:r>
         <w:rPr>
           <w:rFonts w:ascii="Arial" w:hAnsi="Arial" w:cs="Arial"/>
         </w:rPr>
-        <w:t>3.2.2</w:t>
-      </w:r>
-      <w:r>
-        <w:rPr>
-          <w:rFonts w:ascii="Arial" w:hAnsi="Arial" w:cs="Arial"/>
-        </w:rPr>
-        <w:tab/>
+        <w:t>The staff can also manually modify the quota for the member.</w:t>
+      </w:r>
+    </w:p>
+    <w:p>
+      <w:pPr>
+        <w:pStyle w:val="Heading3"/>
+      </w:pPr>
+      <w:r>
         <w:t>Stimulus/Response Sequences</w:t>
       </w:r>
     </w:p>
@@ -2148,29 +2153,16 @@
         <w:rPr>
           <w:rFonts w:cs="Arial"/>
           <w:i w:val="0"/>
-        </w:rPr>
-      </w:pPr>
-      <w:r>
-        <w:rPr>
-          <w:rFonts w:cs="Arial"/>
-          <w:i w:val="0"/>
-        </w:rPr>
-        <w:t>When a</w:t>
-      </w:r>
-      <w:r>
-        <w:rPr>
-          <w:rFonts w:cs="Arial"/>
-          <w:i w:val="0"/>
-          <w:lang w:eastAsia="zh-CN"/>
-        </w:rPr>
-        <w:t xml:space="preserve"> not login</w:t>
-      </w:r>
-      <w:r>
-        <w:rPr>
-          <w:rFonts w:cs="Arial"/>
-          <w:i w:val="0"/>
-        </w:rPr>
-        <w:t xml:space="preserve"> user accesses the system, a login window is displayed on the page</w:t>
+          <w:sz w:val="24"/>
+        </w:rPr>
+      </w:pPr>
+      <w:r>
+        <w:rPr>
+          <w:rFonts w:cs="Arial"/>
+          <w:i w:val="0"/>
+          <w:sz w:val="24"/>
+        </w:rPr>
+        <w:t>The user enters the recharge page via the button</w:t>
       </w:r>
     </w:p>
     <w:p>
@@ -2184,14 +2176,16 @@
         <w:rPr>
           <w:rFonts w:cs="Arial"/>
           <w:i w:val="0"/>
-        </w:rPr>
-      </w:pPr>
-      <w:r>
-        <w:rPr>
-          <w:rFonts w:cs="Arial"/>
-          <w:i w:val="0"/>
-        </w:rPr>
-        <w:t>The user enters the account password and clicks the login button</w:t>
+          <w:sz w:val="24"/>
+        </w:rPr>
+      </w:pPr>
+      <w:r>
+        <w:rPr>
+          <w:rFonts w:cs="Arial"/>
+          <w:i w:val="0"/>
+          <w:sz w:val="24"/>
+        </w:rPr>
+        <w:t>The button selection will be displayed on the page (select the recharge platform used)</w:t>
       </w:r>
     </w:p>
     <w:p>
@@ -2205,14 +2199,40 @@
         <w:rPr>
           <w:rFonts w:cs="Arial"/>
           <w:i w:val="0"/>
-        </w:rPr>
-      </w:pPr>
-      <w:r>
-        <w:rPr>
-          <w:rFonts w:cs="Arial"/>
-          <w:i w:val="0"/>
-        </w:rPr>
-        <w:t>Server verified the account and the password</w:t>
+          <w:sz w:val="24"/>
+        </w:rPr>
+      </w:pPr>
+      <w:r>
+        <w:rPr>
+          <w:rFonts w:cs="Arial"/>
+          <w:i w:val="0"/>
+          <w:sz w:val="24"/>
+        </w:rPr>
+        <w:t xml:space="preserve">The system will display a recharge QR code and </w:t>
+      </w:r>
+      <w:r>
+        <w:rPr>
+          <w:rFonts w:cs="Arial"/>
+          <w:i w:val="0"/>
+          <w:sz w:val="24"/>
+        </w:rPr>
+        <w:t xml:space="preserve">confirm </w:t>
+      </w:r>
+      <w:r>
+        <w:rPr>
+          <w:rFonts w:cs="Arial"/>
+          <w:i w:val="0"/>
+          <w:sz w:val="24"/>
+        </w:rPr>
+        <w:t xml:space="preserve">button according to the selection. </w:t>
+      </w:r>
+      <w:r>
+        <w:rPr>
+          <w:rFonts w:cs="Arial"/>
+          <w:i w:val="0"/>
+          <w:sz w:val="24"/>
+        </w:rPr>
+        <w:t>The user transfers the amount by himself and recharges according to the need.</w:t>
       </w:r>
     </w:p>
     <w:p>
@@ -2226,44 +2246,32 @@
         <w:rPr>
           <w:rFonts w:cs="Arial"/>
           <w:i w:val="0"/>
-        </w:rPr>
-      </w:pPr>
-      <w:r>
-        <w:rPr>
-          <w:rFonts w:cs="Arial"/>
-          <w:i w:val="0"/>
-        </w:rPr>
-        <w:t>If correct: open login session</w:t>
-      </w:r>
-      <w:r>
-        <w:rPr>
-          <w:rFonts w:cs="Arial"/>
-          <w:i w:val="0"/>
-          <w:lang w:eastAsia="zh-CN"/>
-        </w:rPr>
-        <w:t>, return to the menu page</w:t>
-      </w:r>
-    </w:p>
-    <w:p>
-      <w:pPr>
-        <w:pStyle w:val="level4"/>
-        <w:spacing w:line="240" w:lineRule="auto"/>
-        <w:rPr>
-          <w:rFonts w:ascii="Arial" w:hAnsi="Arial" w:cs="Arial"/>
-        </w:rPr>
-      </w:pPr>
-      <w:r>
-        <w:rPr>
-          <w:rFonts w:ascii="Arial" w:hAnsi="Arial" w:cs="Arial"/>
-        </w:rPr>
-        <w:t>3.2.3</w:t>
-      </w:r>
-      <w:r>
-        <w:rPr>
-          <w:rFonts w:ascii="Arial" w:hAnsi="Arial" w:cs="Arial"/>
-        </w:rPr>
-        <w:tab/>
-        <w:t>Functional Requirements</w:t>
+          <w:sz w:val="24"/>
+        </w:rPr>
+      </w:pPr>
+      <w:r>
+        <w:rPr>
+          <w:rFonts w:cs="Arial"/>
+          <w:i w:val="0"/>
+          <w:sz w:val="24"/>
+        </w:rPr>
+        <w:t xml:space="preserve">After the user confirms, the system will record the relevant information of this recharge behavior and wait for the </w:t>
+      </w:r>
+      <w:r>
+        <w:rPr>
+          <w:rFonts w:cs="Arial"/>
+          <w:i w:val="0"/>
+          <w:sz w:val="24"/>
+        </w:rPr>
+        <w:t>staff</w:t>
+      </w:r>
+      <w:r>
+        <w:rPr>
+          <w:rFonts w:cs="Arial"/>
+          <w:i w:val="0"/>
+          <w:sz w:val="24"/>
+        </w:rPr>
+        <w:t xml:space="preserve"> to confirm manually.</w:t>
       </w:r>
     </w:p>
     <w:p>
@@ -2277,14 +2285,24 @@
         <w:rPr>
           <w:rFonts w:cs="Arial"/>
           <w:i w:val="0"/>
-        </w:rPr>
-      </w:pPr>
-      <w:r>
-        <w:rPr>
-          <w:rFonts w:cs="Arial"/>
-          <w:i w:val="0"/>
-        </w:rPr>
-        <w:t>Require database Inquiry</w:t>
+          <w:sz w:val="24"/>
+        </w:rPr>
+      </w:pPr>
+      <w:r>
+        <w:rPr>
+          <w:rFonts w:cs="Arial"/>
+          <w:i w:val="0"/>
+          <w:sz w:val="24"/>
+        </w:rPr>
+        <w:t>Quota added to user account after manual confirmation</w:t>
+      </w:r>
+    </w:p>
+    <w:p>
+      <w:pPr>
+        <w:pStyle w:val="Heading3"/>
+      </w:pPr>
+      <w:r>
+        <w:t>Functional Requirements</w:t>
       </w:r>
     </w:p>
     <w:p>
@@ -2298,14 +2316,16 @@
         <w:rPr>
           <w:rFonts w:cs="Arial"/>
           <w:i w:val="0"/>
-        </w:rPr>
-      </w:pPr>
-      <w:r>
-        <w:rPr>
-          <w:rFonts w:cs="Arial"/>
-          <w:i w:val="0"/>
-        </w:rPr>
-        <w:t>WeChat Pay and Alipay API</w:t>
+          <w:sz w:val="24"/>
+        </w:rPr>
+      </w:pPr>
+      <w:r>
+        <w:rPr>
+          <w:rFonts w:cs="Arial"/>
+          <w:i w:val="0"/>
+          <w:sz w:val="24"/>
+        </w:rPr>
+        <w:t>Require database Inquiry</w:t>
       </w:r>
     </w:p>
     <w:p>
@@ -2317,19 +2337,1153 @@
         </w:numPr>
         <w:spacing w:line="240" w:lineRule="auto"/>
         <w:rPr>
-          <w:rFonts w:cs="Arial"/>
-          <w:i w:val="0"/>
-        </w:rPr>
-      </w:pPr>
-      <w:r>
-        <w:rPr>
-          <w:rFonts w:cs="Arial"/>
-          <w:i w:val="0"/>
-        </w:rPr>
-        <w:t>If the payment didn’t finish within 300 seconds. It will automatically halt.</w:t>
-      </w:r>
-    </w:p>
-    <w:p/>
+          <w:sz w:val="24"/>
+        </w:rPr>
+      </w:pPr>
+      <w:r>
+        <w:rPr>
+          <w:rFonts w:cs="Arial"/>
+          <w:i w:val="0"/>
+          <w:sz w:val="24"/>
+        </w:rPr>
+        <w:lastRenderedPageBreak/>
+        <w:t xml:space="preserve">After </w:t>
+      </w:r>
+      <w:r>
+        <w:rPr>
+          <w:rFonts w:cs="Arial"/>
+          <w:i w:val="0"/>
+          <w:sz w:val="24"/>
+        </w:rPr>
+        <w:t xml:space="preserve">display </w:t>
+      </w:r>
+      <w:r>
+        <w:rPr>
+          <w:rFonts w:cs="Arial"/>
+          <w:i w:val="0"/>
+          <w:sz w:val="24"/>
+        </w:rPr>
+        <w:t xml:space="preserve">of the QR code, </w:t>
+      </w:r>
+      <w:r>
+        <w:rPr>
+          <w:rFonts w:cs="Arial"/>
+          <w:i w:val="0"/>
+          <w:sz w:val="24"/>
+        </w:rPr>
+        <w:t xml:space="preserve">User have </w:t>
+      </w:r>
+      <w:r>
+        <w:rPr>
+          <w:rFonts w:cs="Arial"/>
+          <w:i w:val="0"/>
+          <w:sz w:val="24"/>
+        </w:rPr>
+        <w:t>to complete the transfer and confirm within 180 seconds.</w:t>
+      </w:r>
+    </w:p>
+    <w:p>
+      <w:pPr>
+        <w:pStyle w:val="level3text"/>
+        <w:spacing w:line="240" w:lineRule="auto"/>
+        <w:rPr>
+          <w:sz w:val="24"/>
+        </w:rPr>
+      </w:pPr>
+    </w:p>
+    <w:p>
+      <w:pPr>
+        <w:pStyle w:val="Heading2"/>
+        <w:keepLines/>
+        <w:tabs>
+          <w:tab w:val="clear" w:pos="720"/>
+        </w:tabs>
+        <w:spacing w:before="280" w:after="280"/>
+        <w:ind w:left="0" w:firstLine="0"/>
+        <w:rPr>
+          <w:rFonts w:cs="Arial"/>
+          <w:sz w:val="28"/>
+          <w:szCs w:val="28"/>
+        </w:rPr>
+      </w:pPr>
+      <w:r>
+        <w:rPr>
+          <w:rFonts w:cs="Arial"/>
+          <w:sz w:val="28"/>
+          <w:szCs w:val="28"/>
+        </w:rPr>
+        <w:t>Make Appointment</w:t>
+      </w:r>
+    </w:p>
+    <w:p>
+      <w:pPr>
+        <w:pStyle w:val="Heading3"/>
+      </w:pPr>
+      <w:r>
+        <w:t>Description and Priority</w:t>
+      </w:r>
+    </w:p>
+    <w:p>
+      <w:pPr>
+        <w:pStyle w:val="level4"/>
+        <w:spacing w:line="240" w:lineRule="auto"/>
+        <w:rPr>
+          <w:rFonts w:ascii="Arial" w:hAnsi="Arial" w:cs="Arial"/>
+        </w:rPr>
+      </w:pPr>
+      <w:r>
+        <w:rPr>
+          <w:rFonts w:ascii="Arial" w:hAnsi="Arial" w:cs="Arial"/>
+        </w:rPr>
+        <w:t xml:space="preserve">Members </w:t>
+      </w:r>
+      <w:r>
+        <w:rPr>
+          <w:rFonts w:ascii="Arial" w:hAnsi="Arial" w:cs="Arial"/>
+        </w:rPr>
+        <w:t>can make an appointment with the coach</w:t>
+      </w:r>
+      <w:r>
+        <w:rPr>
+          <w:rFonts w:ascii="Arial" w:hAnsi="Arial" w:cs="Arial"/>
+        </w:rPr>
+        <w:t>.</w:t>
+      </w:r>
+      <w:r>
+        <w:rPr>
+          <w:rFonts w:ascii="Arial" w:hAnsi="Arial" w:cs="Arial"/>
+        </w:rPr>
+        <w:t xml:space="preserve"> </w:t>
+      </w:r>
+      <w:r>
+        <w:rPr>
+          <w:rFonts w:ascii="Arial" w:hAnsi="Arial" w:cs="Arial"/>
+        </w:rPr>
+        <w:t xml:space="preserve">The staff can also </w:t>
+      </w:r>
+      <w:r>
+        <w:rPr>
+          <w:rFonts w:ascii="Arial" w:hAnsi="Arial" w:cs="Arial"/>
+        </w:rPr>
+        <w:t>make appointment</w:t>
+      </w:r>
+      <w:r>
+        <w:rPr>
+          <w:rFonts w:ascii="Arial" w:hAnsi="Arial" w:cs="Arial"/>
+        </w:rPr>
+        <w:t xml:space="preserve"> for the member.</w:t>
+      </w:r>
+    </w:p>
+    <w:p>
+      <w:pPr>
+        <w:pStyle w:val="Heading3"/>
+      </w:pPr>
+      <w:r>
+        <w:t>Stimulus/Response Sequences</w:t>
+      </w:r>
+    </w:p>
+    <w:p>
+      <w:pPr>
+        <w:pStyle w:val="level3text"/>
+        <w:numPr>
+          <w:ilvl w:val="0"/>
+          <w:numId w:val="25"/>
+        </w:numPr>
+        <w:spacing w:line="240" w:lineRule="auto"/>
+        <w:rPr>
+          <w:rFonts w:cs="Arial"/>
+          <w:i w:val="0"/>
+          <w:sz w:val="24"/>
+        </w:rPr>
+      </w:pPr>
+      <w:r>
+        <w:rPr>
+          <w:rFonts w:cs="Arial"/>
+          <w:i w:val="0"/>
+          <w:sz w:val="24"/>
+        </w:rPr>
+        <w:t xml:space="preserve">The user enters the </w:t>
+      </w:r>
+      <w:r>
+        <w:rPr>
+          <w:rFonts w:cs="Arial"/>
+          <w:i w:val="0"/>
+          <w:sz w:val="24"/>
+        </w:rPr>
+        <w:t>appoint</w:t>
+      </w:r>
+      <w:r>
+        <w:rPr>
+          <w:rFonts w:cs="Arial"/>
+          <w:i w:val="0"/>
+          <w:sz w:val="24"/>
+        </w:rPr>
+        <w:t>ment</w:t>
+      </w:r>
+      <w:r>
+        <w:rPr>
+          <w:rFonts w:cs="Arial"/>
+          <w:i w:val="0"/>
+          <w:sz w:val="24"/>
+        </w:rPr>
+        <w:t xml:space="preserve"> page via the button</w:t>
+      </w:r>
+    </w:p>
+    <w:p>
+      <w:pPr>
+        <w:pStyle w:val="level3text"/>
+        <w:numPr>
+          <w:ilvl w:val="0"/>
+          <w:numId w:val="25"/>
+        </w:numPr>
+        <w:spacing w:line="240" w:lineRule="auto"/>
+        <w:rPr>
+          <w:rFonts w:cs="Arial"/>
+          <w:i w:val="0"/>
+          <w:sz w:val="24"/>
+        </w:rPr>
+      </w:pPr>
+      <w:r>
+        <w:rPr>
+          <w:rFonts w:cs="Arial"/>
+          <w:i w:val="0"/>
+          <w:sz w:val="24"/>
+        </w:rPr>
+        <w:t xml:space="preserve">The page will show the coach information </w:t>
+      </w:r>
+      <w:r>
+        <w:rPr>
+          <w:rFonts w:cs="Arial"/>
+          <w:i w:val="0"/>
+          <w:sz w:val="24"/>
+        </w:rPr>
+        <w:t xml:space="preserve">who is available </w:t>
+      </w:r>
+      <w:r>
+        <w:rPr>
+          <w:rFonts w:cs="Arial"/>
+          <w:i w:val="0"/>
+          <w:sz w:val="24"/>
+        </w:rPr>
+        <w:t xml:space="preserve">in the last three days. The user can also use the </w:t>
+      </w:r>
+      <w:r>
+        <w:rPr>
+          <w:rFonts w:cs="Arial"/>
+          <w:i w:val="0"/>
+          <w:sz w:val="24"/>
+        </w:rPr>
+        <w:t>full</w:t>
+      </w:r>
+      <w:r>
+        <w:rPr>
+          <w:rFonts w:cs="Arial"/>
+          <w:i w:val="0"/>
+          <w:sz w:val="24"/>
+        </w:rPr>
+        <w:t xml:space="preserve"> list to find a familiar coach to make an appointment.</w:t>
+      </w:r>
+    </w:p>
+    <w:p>
+      <w:pPr>
+        <w:pStyle w:val="level3text"/>
+        <w:numPr>
+          <w:ilvl w:val="0"/>
+          <w:numId w:val="25"/>
+        </w:numPr>
+        <w:spacing w:line="240" w:lineRule="auto"/>
+        <w:rPr>
+          <w:rFonts w:cs="Arial"/>
+          <w:i w:val="0"/>
+          <w:sz w:val="24"/>
+        </w:rPr>
+      </w:pPr>
+      <w:r>
+        <w:rPr>
+          <w:rFonts w:cs="Arial"/>
+          <w:i w:val="0"/>
+          <w:sz w:val="24"/>
+        </w:rPr>
+        <w:t>Clicking into the coach's page will show the coach's relevant information and available time</w:t>
+      </w:r>
+      <w:r>
+        <w:rPr>
+          <w:rFonts w:cs="Arial"/>
+          <w:i w:val="0"/>
+          <w:sz w:val="24"/>
+        </w:rPr>
+        <w:t>.</w:t>
+      </w:r>
+    </w:p>
+    <w:p>
+      <w:pPr>
+        <w:pStyle w:val="level3text"/>
+        <w:numPr>
+          <w:ilvl w:val="0"/>
+          <w:numId w:val="25"/>
+        </w:numPr>
+        <w:spacing w:line="240" w:lineRule="auto"/>
+        <w:rPr>
+          <w:rFonts w:cs="Arial"/>
+          <w:i w:val="0"/>
+          <w:sz w:val="24"/>
+        </w:rPr>
+      </w:pPr>
+      <w:r>
+        <w:rPr>
+          <w:rFonts w:cs="Arial"/>
+          <w:i w:val="0"/>
+          <w:sz w:val="24"/>
+        </w:rPr>
+        <w:t>The user can select the time period by the pull-down menu</w:t>
+      </w:r>
+      <w:r>
+        <w:rPr>
+          <w:rFonts w:cs="Arial"/>
+          <w:i w:val="0"/>
+          <w:sz w:val="24"/>
+        </w:rPr>
+        <w:t xml:space="preserve">. </w:t>
+      </w:r>
+      <w:r>
+        <w:rPr>
+          <w:rFonts w:cs="Arial"/>
+          <w:i w:val="0"/>
+          <w:sz w:val="24"/>
+        </w:rPr>
+        <w:t xml:space="preserve">After the confirmation </w:t>
+      </w:r>
+      <w:r>
+        <w:rPr>
+          <w:rFonts w:cs="Arial"/>
+          <w:i w:val="0"/>
+          <w:sz w:val="24"/>
+        </w:rPr>
+        <w:t>bottom</w:t>
+      </w:r>
+      <w:r>
+        <w:rPr>
+          <w:rFonts w:cs="Arial"/>
+          <w:i w:val="0"/>
+          <w:sz w:val="24"/>
+        </w:rPr>
+        <w:t xml:space="preserve"> is pressed, the pop-up window </w:t>
+      </w:r>
+      <w:r>
+        <w:rPr>
+          <w:rFonts w:cs="Arial"/>
+          <w:i w:val="0"/>
+          <w:sz w:val="24"/>
+        </w:rPr>
+        <w:t xml:space="preserve">will ask the </w:t>
+      </w:r>
+      <w:r>
+        <w:rPr>
+          <w:rFonts w:cs="Arial"/>
+          <w:i w:val="0"/>
+          <w:sz w:val="24"/>
+        </w:rPr>
+        <w:t>user to confirm the time</w:t>
+      </w:r>
+      <w:r>
+        <w:rPr>
+          <w:rFonts w:cs="Arial"/>
+          <w:i w:val="0"/>
+          <w:sz w:val="24"/>
+        </w:rPr>
+        <w:t xml:space="preserve"> again</w:t>
+      </w:r>
+      <w:r>
+        <w:rPr>
+          <w:rFonts w:cs="Arial"/>
+          <w:i w:val="0"/>
+          <w:sz w:val="24"/>
+        </w:rPr>
+        <w:t>.</w:t>
+      </w:r>
+    </w:p>
+    <w:p>
+      <w:pPr>
+        <w:pStyle w:val="level3text"/>
+        <w:numPr>
+          <w:ilvl w:val="0"/>
+          <w:numId w:val="25"/>
+        </w:numPr>
+        <w:spacing w:line="240" w:lineRule="auto"/>
+        <w:rPr>
+          <w:rFonts w:cs="Arial"/>
+          <w:i w:val="0"/>
+          <w:sz w:val="24"/>
+        </w:rPr>
+      </w:pPr>
+      <w:r>
+        <w:rPr>
+          <w:rFonts w:cs="Arial"/>
+          <w:i w:val="0"/>
+          <w:sz w:val="24"/>
+        </w:rPr>
+        <w:t>After confirmation, data entry</w:t>
+      </w:r>
+      <w:r>
+        <w:rPr>
+          <w:rFonts w:cs="Arial"/>
+          <w:i w:val="0"/>
+          <w:sz w:val="24"/>
+        </w:rPr>
+        <w:t xml:space="preserve"> database.</w:t>
+      </w:r>
+    </w:p>
+    <w:p>
+      <w:pPr>
+        <w:pStyle w:val="Heading3"/>
+      </w:pPr>
+      <w:r>
+        <w:t>Functional Requirements</w:t>
+      </w:r>
+    </w:p>
+    <w:p>
+      <w:pPr>
+        <w:pStyle w:val="level3text"/>
+        <w:numPr>
+          <w:ilvl w:val="0"/>
+          <w:numId w:val="25"/>
+        </w:numPr>
+        <w:spacing w:line="240" w:lineRule="auto"/>
+        <w:rPr>
+          <w:rFonts w:cs="Arial"/>
+          <w:i w:val="0"/>
+          <w:sz w:val="24"/>
+        </w:rPr>
+      </w:pPr>
+      <w:r>
+        <w:rPr>
+          <w:rFonts w:cs="Arial"/>
+          <w:i w:val="0"/>
+          <w:sz w:val="24"/>
+        </w:rPr>
+        <w:t>Require database Inquiry</w:t>
+      </w:r>
+    </w:p>
+    <w:p>
+      <w:pPr>
+        <w:pStyle w:val="level3text"/>
+        <w:numPr>
+          <w:ilvl w:val="0"/>
+          <w:numId w:val="25"/>
+        </w:numPr>
+        <w:spacing w:line="240" w:lineRule="auto"/>
+        <w:rPr>
+          <w:rFonts w:cs="Arial"/>
+          <w:i w:val="0"/>
+          <w:sz w:val="24"/>
+        </w:rPr>
+      </w:pPr>
+      <w:r>
+        <w:rPr>
+          <w:rFonts w:cs="Arial"/>
+          <w:i w:val="0"/>
+          <w:sz w:val="24"/>
+        </w:rPr>
+        <w:t>Each user can only make two appointments at the same time</w:t>
+      </w:r>
+    </w:p>
+    <w:p>
+      <w:pPr>
+        <w:pStyle w:val="level3text"/>
+        <w:spacing w:line="240" w:lineRule="auto"/>
+        <w:rPr>
+          <w:rFonts w:cs="Arial"/>
+          <w:i w:val="0"/>
+          <w:sz w:val="24"/>
+        </w:rPr>
+      </w:pPr>
+    </w:p>
+    <w:p>
+      <w:pPr>
+        <w:pStyle w:val="Heading2"/>
+        <w:rPr>
+          <w:rFonts w:cs="Arial"/>
+          <w:sz w:val="28"/>
+          <w:szCs w:val="28"/>
+        </w:rPr>
+      </w:pPr>
+      <w:r>
+        <w:rPr>
+          <w:rFonts w:cs="Arial"/>
+          <w:sz w:val="28"/>
+          <w:szCs w:val="28"/>
+        </w:rPr>
+        <w:t>Operations</w:t>
+      </w:r>
+    </w:p>
+    <w:p>
+      <w:pPr>
+        <w:pStyle w:val="Heading3"/>
+      </w:pPr>
+      <w:r>
+        <w:t>Description and Priority</w:t>
+      </w:r>
+    </w:p>
+    <w:p>
+      <w:pPr>
+        <w:pStyle w:val="level4"/>
+        <w:spacing w:line="240" w:lineRule="auto"/>
+        <w:rPr>
+          <w:rFonts w:ascii="Arial" w:hAnsi="Arial" w:cs="Arial"/>
+        </w:rPr>
+      </w:pPr>
+      <w:r>
+        <w:rPr>
+          <w:rFonts w:ascii="Arial" w:hAnsi="Arial" w:cs="Arial"/>
+        </w:rPr>
+        <w:t xml:space="preserve">This function is used for the daily operation of gyms, members come to exercise, and </w:t>
+      </w:r>
+      <w:r>
+        <w:rPr>
+          <w:rFonts w:ascii="Arial" w:hAnsi="Arial" w:cs="Arial"/>
+        </w:rPr>
+        <w:t>staff help member to check-in</w:t>
+      </w:r>
+      <w:r>
+        <w:rPr>
+          <w:rFonts w:ascii="Arial" w:hAnsi="Arial" w:cs="Arial"/>
+        </w:rPr>
+        <w:t>. System</w:t>
+      </w:r>
+      <w:r>
+        <w:rPr>
+          <w:rFonts w:ascii="Arial" w:hAnsi="Arial" w:cs="Arial"/>
+        </w:rPr>
+        <w:t xml:space="preserve"> will automatically record the </w:t>
+      </w:r>
+      <w:r>
+        <w:rPr>
+          <w:rFonts w:ascii="Arial" w:hAnsi="Arial" w:cs="Arial"/>
+        </w:rPr>
+        <w:t>info</w:t>
+      </w:r>
+      <w:r>
+        <w:rPr>
+          <w:rFonts w:ascii="Arial" w:hAnsi="Arial" w:cs="Arial"/>
+        </w:rPr>
+        <w:t>r</w:t>
+      </w:r>
+      <w:r>
+        <w:rPr>
+          <w:rFonts w:ascii="Arial" w:hAnsi="Arial" w:cs="Arial"/>
+        </w:rPr>
+        <w:t>mation</w:t>
+      </w:r>
+      <w:r>
+        <w:rPr>
+          <w:rFonts w:ascii="Arial" w:hAnsi="Arial" w:cs="Arial"/>
+        </w:rPr>
+        <w:t xml:space="preserve"> and</w:t>
+      </w:r>
+      <w:r>
+        <w:rPr>
+          <w:rFonts w:ascii="Arial" w:hAnsi="Arial" w:cs="Arial"/>
+        </w:rPr>
+        <w:t xml:space="preserve"> deduc</w:t>
+      </w:r>
+      <w:r>
+        <w:rPr>
+          <w:rFonts w:ascii="Arial" w:hAnsi="Arial" w:cs="Arial"/>
+        </w:rPr>
+        <w:t>e</w:t>
+      </w:r>
+      <w:r>
+        <w:rPr>
+          <w:rFonts w:ascii="Arial" w:hAnsi="Arial" w:cs="Arial"/>
+        </w:rPr>
+        <w:t xml:space="preserve"> Quota</w:t>
+      </w:r>
+      <w:r>
+        <w:rPr>
+          <w:rFonts w:ascii="Arial" w:hAnsi="Arial" w:cs="Arial"/>
+        </w:rPr>
+        <w:t>.</w:t>
+      </w:r>
+    </w:p>
+    <w:p>
+      <w:pPr>
+        <w:pStyle w:val="Heading3"/>
+      </w:pPr>
+      <w:r>
+        <w:t>Stimulus/Response Sequences</w:t>
+      </w:r>
+    </w:p>
+    <w:p>
+      <w:pPr>
+        <w:pStyle w:val="level3text"/>
+        <w:numPr>
+          <w:ilvl w:val="0"/>
+          <w:numId w:val="25"/>
+        </w:numPr>
+        <w:spacing w:line="240" w:lineRule="auto"/>
+        <w:rPr>
+          <w:rFonts w:cs="Arial"/>
+          <w:i w:val="0"/>
+          <w:sz w:val="24"/>
+        </w:rPr>
+      </w:pPr>
+      <w:r>
+        <w:rPr>
+          <w:rFonts w:cs="Arial"/>
+          <w:i w:val="0"/>
+          <w:sz w:val="24"/>
+        </w:rPr>
+        <w:t xml:space="preserve">The user enters the </w:t>
+      </w:r>
+      <w:r>
+        <w:rPr>
+          <w:rFonts w:cs="Arial"/>
+          <w:i w:val="0"/>
+          <w:sz w:val="24"/>
+        </w:rPr>
+        <w:t xml:space="preserve">Operations </w:t>
+      </w:r>
+      <w:r>
+        <w:rPr>
+          <w:rFonts w:cs="Arial"/>
+          <w:i w:val="0"/>
+          <w:sz w:val="24"/>
+        </w:rPr>
+        <w:t>page via the button</w:t>
+      </w:r>
+    </w:p>
+    <w:p>
+      <w:pPr>
+        <w:pStyle w:val="level3text"/>
+        <w:numPr>
+          <w:ilvl w:val="0"/>
+          <w:numId w:val="25"/>
+        </w:numPr>
+        <w:spacing w:line="240" w:lineRule="auto"/>
+        <w:rPr>
+          <w:rFonts w:cs="Arial"/>
+          <w:i w:val="0"/>
+          <w:sz w:val="24"/>
+        </w:rPr>
+      </w:pPr>
+      <w:r>
+        <w:rPr>
+          <w:rFonts w:cs="Arial"/>
+          <w:i w:val="0"/>
+          <w:sz w:val="24"/>
+        </w:rPr>
+        <w:t>An input box and Check-in button appear on the page</w:t>
+      </w:r>
+      <w:r>
+        <w:rPr>
+          <w:rFonts w:cs="Arial"/>
+          <w:i w:val="0"/>
+          <w:sz w:val="24"/>
+        </w:rPr>
+        <w:t>.</w:t>
+      </w:r>
+    </w:p>
+    <w:p>
+      <w:pPr>
+        <w:pStyle w:val="level3text"/>
+        <w:numPr>
+          <w:ilvl w:val="0"/>
+          <w:numId w:val="25"/>
+        </w:numPr>
+        <w:spacing w:line="240" w:lineRule="auto"/>
+        <w:rPr>
+          <w:rFonts w:cs="Arial"/>
+          <w:i w:val="0"/>
+          <w:sz w:val="24"/>
+        </w:rPr>
+      </w:pPr>
+      <w:r>
+        <w:rPr>
+          <w:rFonts w:cs="Arial"/>
+          <w:i w:val="0"/>
+          <w:sz w:val="24"/>
+        </w:rPr>
+        <w:t>Enter the member's account and click the Check-in button</w:t>
+      </w:r>
+      <w:r>
+        <w:rPr>
+          <w:rFonts w:cs="Arial"/>
+          <w:i w:val="0"/>
+          <w:sz w:val="24"/>
+        </w:rPr>
+        <w:t>.</w:t>
+      </w:r>
+    </w:p>
+    <w:p>
+      <w:pPr>
+        <w:pStyle w:val="level3text"/>
+        <w:numPr>
+          <w:ilvl w:val="0"/>
+          <w:numId w:val="25"/>
+        </w:numPr>
+        <w:spacing w:line="240" w:lineRule="auto"/>
+        <w:rPr>
+          <w:rFonts w:cs="Arial"/>
+          <w:i w:val="0"/>
+          <w:sz w:val="24"/>
+        </w:rPr>
+      </w:pPr>
+      <w:r>
+        <w:rPr>
+          <w:rFonts w:cs="Arial"/>
+          <w:i w:val="0"/>
+          <w:sz w:val="24"/>
+        </w:rPr>
+        <w:t xml:space="preserve">Member's information will be displayed, </w:t>
+      </w:r>
+      <w:r>
+        <w:rPr>
+          <w:rFonts w:cs="Arial"/>
+          <w:i w:val="0"/>
+          <w:sz w:val="24"/>
+        </w:rPr>
+        <w:t xml:space="preserve">A double check </w:t>
+      </w:r>
+      <w:r>
+        <w:rPr>
+          <w:rFonts w:cs="Arial"/>
+          <w:i w:val="0"/>
+          <w:sz w:val="24"/>
+        </w:rPr>
+        <w:t>window will pop up</w:t>
+      </w:r>
+      <w:r>
+        <w:rPr>
+          <w:rFonts w:cs="Arial"/>
+          <w:i w:val="0"/>
+          <w:sz w:val="24"/>
+        </w:rPr>
+        <w:t>.</w:t>
+      </w:r>
+    </w:p>
+    <w:p>
+      <w:pPr>
+        <w:pStyle w:val="level3text"/>
+        <w:numPr>
+          <w:ilvl w:val="0"/>
+          <w:numId w:val="25"/>
+        </w:numPr>
+        <w:spacing w:line="240" w:lineRule="auto"/>
+        <w:rPr>
+          <w:rFonts w:cs="Arial"/>
+          <w:i w:val="0"/>
+          <w:sz w:val="24"/>
+        </w:rPr>
+      </w:pPr>
+      <w:r>
+        <w:rPr>
+          <w:rFonts w:cs="Arial"/>
+          <w:i w:val="0"/>
+          <w:sz w:val="24"/>
+        </w:rPr>
+        <w:t>After confirmation,</w:t>
+      </w:r>
+      <w:r>
+        <w:rPr>
+          <w:rFonts w:cs="Arial"/>
+          <w:i w:val="0"/>
+          <w:sz w:val="24"/>
+        </w:rPr>
+        <w:t xml:space="preserve"> </w:t>
+      </w:r>
+      <w:r>
+        <w:rPr>
+          <w:rFonts w:cs="Arial"/>
+          <w:i w:val="0"/>
+          <w:sz w:val="24"/>
+        </w:rPr>
+        <w:t>Quota reduced</w:t>
+      </w:r>
+      <w:r>
+        <w:rPr>
+          <w:rFonts w:cs="Arial"/>
+          <w:i w:val="0"/>
+          <w:sz w:val="24"/>
+        </w:rPr>
+        <w:t>,</w:t>
+      </w:r>
+      <w:r>
+        <w:rPr>
+          <w:rFonts w:cs="Arial"/>
+          <w:i w:val="0"/>
+          <w:sz w:val="24"/>
+        </w:rPr>
+        <w:t xml:space="preserve"> data entry</w:t>
+      </w:r>
+      <w:r>
+        <w:rPr>
+          <w:rFonts w:cs="Arial"/>
+          <w:i w:val="0"/>
+          <w:sz w:val="24"/>
+        </w:rPr>
+        <w:t xml:space="preserve"> database.</w:t>
+      </w:r>
+    </w:p>
+    <w:p>
+      <w:pPr>
+        <w:pStyle w:val="Heading3"/>
+      </w:pPr>
+      <w:r>
+        <w:t>Functional Requirements</w:t>
+      </w:r>
+    </w:p>
+    <w:p>
+      <w:pPr>
+        <w:pStyle w:val="level3text"/>
+        <w:numPr>
+          <w:ilvl w:val="0"/>
+          <w:numId w:val="25"/>
+        </w:numPr>
+        <w:spacing w:line="240" w:lineRule="auto"/>
+        <w:rPr>
+          <w:rFonts w:cs="Arial"/>
+          <w:i w:val="0"/>
+          <w:sz w:val="24"/>
+        </w:rPr>
+      </w:pPr>
+      <w:r>
+        <w:rPr>
+          <w:rFonts w:cs="Arial"/>
+          <w:i w:val="0"/>
+          <w:sz w:val="24"/>
+        </w:rPr>
+        <w:t>Require database Inquiry</w:t>
+      </w:r>
+    </w:p>
+    <w:p>
+      <w:pPr>
+        <w:pStyle w:val="level3text"/>
+        <w:spacing w:line="240" w:lineRule="auto"/>
+        <w:rPr>
+          <w:rFonts w:cs="Arial"/>
+          <w:i w:val="0"/>
+          <w:sz w:val="24"/>
+        </w:rPr>
+      </w:pPr>
+    </w:p>
+    <w:p>
+      <w:pPr>
+        <w:pStyle w:val="Heading2"/>
+        <w:rPr>
+          <w:rFonts w:cs="Arial"/>
+          <w:sz w:val="28"/>
+          <w:szCs w:val="28"/>
+        </w:rPr>
+      </w:pPr>
+      <w:r>
+        <w:rPr>
+          <w:rFonts w:cs="Arial"/>
+          <w:sz w:val="28"/>
+          <w:szCs w:val="28"/>
+        </w:rPr>
+        <w:lastRenderedPageBreak/>
+        <w:t>Create New User</w:t>
+      </w:r>
+    </w:p>
+    <w:p>
+      <w:pPr>
+        <w:pStyle w:val="Heading3"/>
+      </w:pPr>
+      <w:r>
+        <w:t>Description and Priority</w:t>
+      </w:r>
+    </w:p>
+    <w:p>
+      <w:pPr>
+        <w:pStyle w:val="level4"/>
+        <w:spacing w:line="240" w:lineRule="auto"/>
+        <w:rPr>
+          <w:rFonts w:ascii="Arial" w:hAnsi="Arial" w:cs="Arial"/>
+        </w:rPr>
+      </w:pPr>
+      <w:r>
+        <w:rPr>
+          <w:rFonts w:ascii="Arial" w:hAnsi="Arial" w:cs="Arial"/>
+        </w:rPr>
+        <w:t>Employees can add accounts for new coaches and members</w:t>
+      </w:r>
+      <w:r>
+        <w:rPr>
+          <w:rFonts w:ascii="Arial" w:hAnsi="Arial" w:cs="Arial"/>
+        </w:rPr>
+        <w:t>.</w:t>
+      </w:r>
+    </w:p>
+    <w:p>
+      <w:pPr>
+        <w:pStyle w:val="Heading3"/>
+      </w:pPr>
+      <w:r>
+        <w:t>Stimulus/Response Sequences</w:t>
+      </w:r>
+    </w:p>
+    <w:p>
+      <w:pPr>
+        <w:pStyle w:val="level3text"/>
+        <w:numPr>
+          <w:ilvl w:val="0"/>
+          <w:numId w:val="25"/>
+        </w:numPr>
+        <w:spacing w:line="240" w:lineRule="auto"/>
+        <w:rPr>
+          <w:rFonts w:cs="Arial"/>
+          <w:i w:val="0"/>
+          <w:sz w:val="24"/>
+        </w:rPr>
+      </w:pPr>
+      <w:r>
+        <w:rPr>
+          <w:rFonts w:cs="Arial"/>
+          <w:i w:val="0"/>
+          <w:sz w:val="24"/>
+        </w:rPr>
+        <w:t xml:space="preserve">The user enters the </w:t>
+      </w:r>
+      <w:r>
+        <w:rPr>
+          <w:rFonts w:cs="Arial"/>
+          <w:i w:val="0"/>
+          <w:sz w:val="24"/>
+        </w:rPr>
+        <w:t>Create</w:t>
+      </w:r>
+      <w:r>
+        <w:rPr>
+          <w:rFonts w:cs="Arial"/>
+          <w:i w:val="0"/>
+          <w:sz w:val="24"/>
+        </w:rPr>
+        <w:t xml:space="preserve"> </w:t>
+      </w:r>
+      <w:r>
+        <w:rPr>
+          <w:rFonts w:cs="Arial"/>
+          <w:i w:val="0"/>
+          <w:sz w:val="24"/>
+        </w:rPr>
+        <w:t>page via the button</w:t>
+      </w:r>
+    </w:p>
+    <w:p>
+      <w:pPr>
+        <w:pStyle w:val="level3text"/>
+        <w:numPr>
+          <w:ilvl w:val="0"/>
+          <w:numId w:val="25"/>
+        </w:numPr>
+        <w:spacing w:line="240" w:lineRule="auto"/>
+        <w:rPr>
+          <w:rFonts w:cs="Arial"/>
+          <w:i w:val="0"/>
+          <w:sz w:val="24"/>
+        </w:rPr>
+      </w:pPr>
+      <w:r>
+        <w:rPr>
+          <w:rFonts w:cs="Arial"/>
+          <w:i w:val="0"/>
+          <w:sz w:val="24"/>
+        </w:rPr>
+        <w:t>A form will be displayed, including new user types, user names, user IDs, user passwords, and other related information</w:t>
+      </w:r>
+      <w:r>
+        <w:rPr>
+          <w:rFonts w:cs="Arial"/>
+          <w:i w:val="0"/>
+          <w:sz w:val="24"/>
+        </w:rPr>
+        <w:t>.</w:t>
+      </w:r>
+    </w:p>
+    <w:p>
+      <w:pPr>
+        <w:pStyle w:val="level3text"/>
+        <w:numPr>
+          <w:ilvl w:val="0"/>
+          <w:numId w:val="25"/>
+        </w:numPr>
+        <w:spacing w:line="240" w:lineRule="auto"/>
+        <w:rPr>
+          <w:rFonts w:cs="Arial"/>
+          <w:i w:val="0"/>
+          <w:sz w:val="24"/>
+        </w:rPr>
+      </w:pPr>
+      <w:r>
+        <w:rPr>
+          <w:rFonts w:cs="Arial"/>
+          <w:i w:val="0"/>
+          <w:sz w:val="24"/>
+        </w:rPr>
+        <w:t>Each time the information is completed and the input box loses focus, JS verifies the input information</w:t>
+      </w:r>
+      <w:r>
+        <w:rPr>
+          <w:rFonts w:cs="Arial"/>
+          <w:i w:val="0"/>
+          <w:sz w:val="24"/>
+        </w:rPr>
+        <w:t xml:space="preserve"> (</w:t>
+      </w:r>
+      <w:r>
+        <w:rPr>
+          <w:rFonts w:cs="Arial"/>
+          <w:i w:val="0"/>
+          <w:sz w:val="24"/>
+        </w:rPr>
+        <w:t>Involves communicating with the server through AJAX</w:t>
+      </w:r>
+      <w:r>
+        <w:rPr>
+          <w:rFonts w:cs="Arial"/>
+          <w:i w:val="0"/>
+          <w:sz w:val="24"/>
+        </w:rPr>
+        <w:t>)</w:t>
+      </w:r>
+      <w:r>
+        <w:rPr>
+          <w:rFonts w:cs="Arial"/>
+          <w:i w:val="0"/>
+          <w:sz w:val="24"/>
+        </w:rPr>
+        <w:t>.</w:t>
+      </w:r>
+    </w:p>
+    <w:p>
+      <w:pPr>
+        <w:pStyle w:val="level3text"/>
+        <w:numPr>
+          <w:ilvl w:val="0"/>
+          <w:numId w:val="25"/>
+        </w:numPr>
+        <w:spacing w:line="240" w:lineRule="auto"/>
+        <w:rPr>
+          <w:rFonts w:cs="Arial"/>
+          <w:i w:val="0"/>
+          <w:sz w:val="24"/>
+        </w:rPr>
+      </w:pPr>
+      <w:r>
+        <w:rPr>
+          <w:rFonts w:cs="Arial"/>
+          <w:i w:val="0"/>
+          <w:sz w:val="24"/>
+        </w:rPr>
+        <w:t>After all the required information is correct, the submit button will be displayed</w:t>
+      </w:r>
+      <w:r>
+        <w:rPr>
+          <w:rFonts w:cs="Arial"/>
+          <w:i w:val="0"/>
+          <w:sz w:val="24"/>
+        </w:rPr>
+        <w:t>.</w:t>
+      </w:r>
+    </w:p>
+    <w:p>
+      <w:pPr>
+        <w:pStyle w:val="level3text"/>
+        <w:numPr>
+          <w:ilvl w:val="0"/>
+          <w:numId w:val="25"/>
+        </w:numPr>
+        <w:spacing w:line="240" w:lineRule="auto"/>
+        <w:rPr>
+          <w:rFonts w:cs="Arial"/>
+          <w:i w:val="0"/>
+          <w:sz w:val="24"/>
+        </w:rPr>
+      </w:pPr>
+      <w:r>
+        <w:rPr>
+          <w:rFonts w:cs="Arial"/>
+          <w:i w:val="0"/>
+          <w:sz w:val="24"/>
+        </w:rPr>
+        <w:t>After submission, the user is created and stored in the database</w:t>
+      </w:r>
+      <w:r>
+        <w:rPr>
+          <w:rFonts w:cs="Arial"/>
+          <w:i w:val="0"/>
+          <w:sz w:val="24"/>
+        </w:rPr>
+        <w:t>.</w:t>
+      </w:r>
+    </w:p>
+    <w:p>
+      <w:pPr>
+        <w:pStyle w:val="Heading3"/>
+      </w:pPr>
+      <w:r>
+        <w:t>Functional Requirements</w:t>
+      </w:r>
+    </w:p>
+    <w:p>
+      <w:pPr>
+        <w:pStyle w:val="level3text"/>
+        <w:numPr>
+          <w:ilvl w:val="0"/>
+          <w:numId w:val="25"/>
+        </w:numPr>
+        <w:spacing w:line="240" w:lineRule="auto"/>
+        <w:rPr>
+          <w:rFonts w:cs="Arial"/>
+          <w:i w:val="0"/>
+          <w:sz w:val="24"/>
+        </w:rPr>
+      </w:pPr>
+      <w:r>
+        <w:rPr>
+          <w:rFonts w:cs="Arial"/>
+          <w:i w:val="0"/>
+          <w:sz w:val="24"/>
+        </w:rPr>
+        <w:t>Require database Inquiry</w:t>
+      </w:r>
+    </w:p>
+    <w:p>
+      <w:pPr>
+        <w:pStyle w:val="level3text"/>
+        <w:numPr>
+          <w:ilvl w:val="0"/>
+          <w:numId w:val="25"/>
+        </w:numPr>
+        <w:spacing w:line="240" w:lineRule="auto"/>
+        <w:rPr>
+          <w:rFonts w:cs="Arial"/>
+          <w:i w:val="0"/>
+          <w:sz w:val="24"/>
+        </w:rPr>
+      </w:pPr>
+      <w:r>
+        <w:rPr>
+          <w:rFonts w:cs="Arial"/>
+          <w:i w:val="0"/>
+          <w:sz w:val="24"/>
+        </w:rPr>
+        <w:t>jQuery for AJAX</w:t>
+      </w:r>
+      <w:bookmarkStart w:id="23" w:name="_GoBack"/>
+      <w:bookmarkEnd w:id="23"/>
+    </w:p>
+    <w:p>
+      <w:pPr>
+        <w:pStyle w:val="level3text"/>
+        <w:spacing w:line="240" w:lineRule="auto"/>
+        <w:rPr>
+          <w:rFonts w:cs="Arial"/>
+          <w:i w:val="0"/>
+          <w:sz w:val="24"/>
+        </w:rPr>
+      </w:pPr>
+    </w:p>
     <w:p>
       <w:pPr>
         <w:rPr>
@@ -2354,14 +3508,14 @@
       <w:pPr>
         <w:pStyle w:val="StyleHeading1Before0pt"/>
       </w:pPr>
-      <w:bookmarkStart w:id="23" w:name="_Toc394838752"/>
-      <w:bookmarkStart w:id="24" w:name="_Toc510950175"/>
+      <w:bookmarkStart w:id="24" w:name="_Toc394838752"/>
+      <w:bookmarkStart w:id="25" w:name="_Toc511114802"/>
       <w:r>
         <w:lastRenderedPageBreak/>
         <w:t>External Interface Requirements</w:t>
       </w:r>
-      <w:bookmarkEnd w:id="23"/>
       <w:bookmarkEnd w:id="24"/>
+      <w:bookmarkEnd w:id="25"/>
     </w:p>
     <w:p>
       <w:pPr>
@@ -2371,18 +3525,18 @@
           <w:sz w:val="24"/>
         </w:rPr>
       </w:pPr>
-      <w:bookmarkStart w:id="25" w:name="_Toc26969073"/>
-      <w:bookmarkStart w:id="26" w:name="_Toc394838753"/>
-      <w:bookmarkStart w:id="27" w:name="_Toc510950176"/>
+      <w:bookmarkStart w:id="26" w:name="_Toc26969073"/>
+      <w:bookmarkStart w:id="27" w:name="_Toc394838753"/>
+      <w:bookmarkStart w:id="28" w:name="_Toc511114803"/>
       <w:r>
         <w:rPr>
           <w:sz w:val="24"/>
         </w:rPr>
         <w:t>User Interfaces</w:t>
       </w:r>
-      <w:bookmarkEnd w:id="25"/>
       <w:bookmarkEnd w:id="26"/>
       <w:bookmarkEnd w:id="27"/>
+      <w:bookmarkEnd w:id="28"/>
     </w:p>
     <w:p>
       <w:pPr>
@@ -2493,7 +3647,6 @@
         <w:pStyle w:val="template"/>
         <w:jc w:val="both"/>
         <w:rPr>
-          <w:rFonts w:hint="eastAsia"/>
           <w:i w:val="0"/>
           <w:sz w:val="24"/>
           <w:szCs w:val="24"/>
@@ -2710,10 +3863,10 @@
           <w:sz w:val="24"/>
         </w:rPr>
       </w:pPr>
-      <w:bookmarkStart w:id="28" w:name="_Toc439994684"/>
-      <w:bookmarkStart w:id="29" w:name="_Toc26969074"/>
-      <w:bookmarkStart w:id="30" w:name="_Toc394838754"/>
-      <w:bookmarkStart w:id="31" w:name="_Toc510950177"/>
+      <w:bookmarkStart w:id="29" w:name="_Toc439994684"/>
+      <w:bookmarkStart w:id="30" w:name="_Toc26969074"/>
+      <w:bookmarkStart w:id="31" w:name="_Toc394838754"/>
+      <w:bookmarkStart w:id="32" w:name="_Toc511114804"/>
       <w:r>
         <w:rPr>
           <w:sz w:val="24"/>
@@ -2721,10 +3874,10 @@
         <w:lastRenderedPageBreak/>
         <w:t>Hardware Interfaces</w:t>
       </w:r>
-      <w:bookmarkEnd w:id="28"/>
       <w:bookmarkEnd w:id="29"/>
       <w:bookmarkEnd w:id="30"/>
       <w:bookmarkEnd w:id="31"/>
+      <w:bookmarkEnd w:id="32"/>
     </w:p>
     <w:p>
       <w:pPr>
@@ -2961,20 +4114,20 @@
           <w:sz w:val="24"/>
         </w:rPr>
       </w:pPr>
-      <w:bookmarkStart w:id="32" w:name="_Toc439994686"/>
-      <w:bookmarkStart w:id="33" w:name="_Toc26969076"/>
-      <w:bookmarkStart w:id="34" w:name="_Toc394838755"/>
-      <w:bookmarkStart w:id="35" w:name="_Toc510950178"/>
+      <w:bookmarkStart w:id="33" w:name="_Toc439994686"/>
+      <w:bookmarkStart w:id="34" w:name="_Toc26969076"/>
+      <w:bookmarkStart w:id="35" w:name="_Toc394838755"/>
+      <w:bookmarkStart w:id="36" w:name="_Toc511114805"/>
       <w:r>
         <w:rPr>
           <w:sz w:val="24"/>
         </w:rPr>
         <w:t>Communications Interfaces</w:t>
       </w:r>
-      <w:bookmarkEnd w:id="32"/>
       <w:bookmarkEnd w:id="33"/>
       <w:bookmarkEnd w:id="34"/>
       <w:bookmarkEnd w:id="35"/>
+      <w:bookmarkEnd w:id="36"/>
     </w:p>
     <w:p>
       <w:pPr>
@@ -3085,8 +4238,8 @@
       <w:pPr>
         <w:pStyle w:val="StyleHeading1Before0pt"/>
       </w:pPr>
-      <w:bookmarkStart w:id="36" w:name="_Toc394838756"/>
-      <w:bookmarkStart w:id="37" w:name="_Toc510950179"/>
+      <w:bookmarkStart w:id="37" w:name="_Toc394838756"/>
+      <w:bookmarkStart w:id="38" w:name="_Toc511114806"/>
       <w:r>
         <w:lastRenderedPageBreak/>
         <w:t xml:space="preserve">Other </w:t>
@@ -3097,8 +4250,8 @@
       <w:r>
         <w:t xml:space="preserve"> Requirements</w:t>
       </w:r>
-      <w:bookmarkEnd w:id="36"/>
       <w:bookmarkEnd w:id="37"/>
+      <w:bookmarkEnd w:id="38"/>
     </w:p>
     <w:p>
       <w:pPr>
@@ -3107,18 +4260,18 @@
           <w:sz w:val="24"/>
         </w:rPr>
       </w:pPr>
-      <w:bookmarkStart w:id="38" w:name="_Toc26969078"/>
-      <w:bookmarkStart w:id="39" w:name="_Toc394838757"/>
-      <w:bookmarkStart w:id="40" w:name="_Toc510950180"/>
+      <w:bookmarkStart w:id="39" w:name="_Toc26969078"/>
+      <w:bookmarkStart w:id="40" w:name="_Toc394838757"/>
+      <w:bookmarkStart w:id="41" w:name="_Toc511114807"/>
       <w:r>
         <w:rPr>
           <w:sz w:val="24"/>
         </w:rPr>
         <w:t>Performance Requirements</w:t>
       </w:r>
-      <w:bookmarkEnd w:id="38"/>
       <w:bookmarkEnd w:id="39"/>
       <w:bookmarkEnd w:id="40"/>
+      <w:bookmarkEnd w:id="41"/>
     </w:p>
     <w:p>
       <w:pPr>
@@ -3132,8 +4285,6 @@
         </w:rPr>
         <w:t>Within the scope of server processing capabilities, all requests should react accurately and the order of execution should be scheduled in the order in which the requests are delivered.</w:t>
       </w:r>
-      <w:bookmarkStart w:id="41" w:name="_GoBack"/>
-      <w:bookmarkEnd w:id="41"/>
     </w:p>
     <w:p>
       <w:pPr>
@@ -3145,7 +4296,7 @@
       <w:bookmarkStart w:id="42" w:name="_Toc439994692"/>
       <w:bookmarkStart w:id="43" w:name="_Toc26969080"/>
       <w:bookmarkStart w:id="44" w:name="_Toc394838758"/>
-      <w:bookmarkStart w:id="45" w:name="_Toc510950181"/>
+      <w:bookmarkStart w:id="45" w:name="_Toc511114808"/>
       <w:r>
         <w:rPr>
           <w:sz w:val="24"/>
@@ -3192,6 +4343,25 @@
         <w:rPr>
           <w:sz w:val="24"/>
         </w:rPr>
+        <w:t>Forms and AJAX Asynchronous Requests Pass POST</w:t>
+      </w:r>
+    </w:p>
+    <w:p>
+      <w:pPr>
+        <w:pStyle w:val="ListParagraph"/>
+        <w:numPr>
+          <w:ilvl w:val="0"/>
+          <w:numId w:val="27"/>
+        </w:numPr>
+        <w:jc w:val="both"/>
+        <w:rPr>
+          <w:sz w:val="24"/>
+        </w:rPr>
+      </w:pPr>
+      <w:r>
+        <w:rPr>
+          <w:sz w:val="24"/>
+        </w:rPr>
         <w:t xml:space="preserve">Save User Information Change </w:t>
       </w:r>
       <w:r>
@@ -3216,7 +4386,7 @@
       <w:bookmarkStart w:id="46" w:name="_Toc439994693"/>
       <w:bookmarkStart w:id="47" w:name="_Toc26969081"/>
       <w:bookmarkStart w:id="48" w:name="_Toc394838759"/>
-      <w:bookmarkStart w:id="49" w:name="_Toc510950182"/>
+      <w:bookmarkStart w:id="49" w:name="_Toc511114809"/>
       <w:r>
         <w:rPr>
           <w:sz w:val="24"/>
@@ -3239,13 +4409,7 @@
         <w:rPr>
           <w:sz w:val="24"/>
         </w:rPr>
-        <w:t>F</w:t>
-      </w:r>
-      <w:r>
-        <w:rPr>
-          <w:sz w:val="24"/>
-        </w:rPr>
-        <w:t>ront</w:t>
+        <w:t>Front</w:t>
       </w:r>
       <w:r>
         <w:rPr>
@@ -6508,7 +7672,7 @@
   <w:abstractNum w:abstractNumId="20" w15:restartNumberingAfterBreak="0">
     <w:nsid w:val="53411AF1"/>
     <w:multiLevelType w:val="multilevel"/>
-    <w:tmpl w:val="AFBC3406"/>
+    <w:tmpl w:val="2B6404C2"/>
     <w:lvl w:ilvl="0">
       <w:start w:val="1"/>
       <w:numFmt w:val="decimal"/>
@@ -6538,7 +7702,7 @@
         <w:ind w:left="720" w:hanging="720"/>
       </w:pPr>
       <w:rPr>
-        <w:rFonts w:ascii="Times New Roman" w:hAnsi="Times New Roman" w:cs="Times New Roman"/>
+        <w:rFonts w:ascii="Arial" w:hAnsi="Arial" w:cs="Arial" w:hint="default"/>
         <w:b/>
         <w:bCs w:val="0"/>
         <w:i w:val="0"/>
@@ -8945,7 +10109,7 @@
 </file>
 
 <file path=customXml/itemProps1.xml><?xml version="1.0" encoding="utf-8"?>
-<ds:datastoreItem xmlns:ds="http://schemas.openxmlformats.org/officeDocument/2006/customXml" ds:itemID="{4CCDF9D6-E092-4AD9-92A3-AECF32B77478}">
+<ds:datastoreItem xmlns:ds="http://schemas.openxmlformats.org/officeDocument/2006/customXml" ds:itemID="{E57D140F-967E-4712-AAA0-A401808AFED4}">
   <ds:schemaRefs>
     <ds:schemaRef ds:uri="http://schemas.openxmlformats.org/officeDocument/2006/bibliography"/>
   </ds:schemaRefs>

</xml_diff>

<commit_message>
add one more feature
</commit_message>
<xml_diff>
--- a/documents/newSRS_Group5.docx
+++ b/documents/newSRS_Group5.docx
@@ -81,21 +81,8 @@
         <w:pStyle w:val="ByLine"/>
       </w:pPr>
       <w:r>
-        <w:t xml:space="preserve">Prepared by Zhenghao Wu &amp; </w:t>
-      </w:r>
-      <w:proofErr w:type="spellStart"/>
-      <w:r>
-        <w:t>Qizhou</w:t>
-      </w:r>
-      <w:proofErr w:type="spellEnd"/>
-      <w:r>
-        <w:t xml:space="preserve"> </w:t>
-      </w:r>
-      <w:proofErr w:type="spellStart"/>
-      <w:r>
-        <w:t>Xie</w:t>
-      </w:r>
-      <w:proofErr w:type="spellEnd"/>
+        <w:t>Prepared by Zhenghao Wu &amp; Qizhou Xie</w:t>
+      </w:r>
     </w:p>
     <w:p>
       <w:pPr>
@@ -172,7 +159,7 @@
       <w:bookmarkStart w:id="0" w:name="_Toc219115350"/>
       <w:bookmarkStart w:id="1" w:name="_Toc219117894"/>
       <w:bookmarkStart w:id="2" w:name="_Toc394838745"/>
-      <w:bookmarkStart w:id="3" w:name="_Toc511114795"/>
+      <w:bookmarkStart w:id="3" w:name="_Toc511158451"/>
       <w:r>
         <w:lastRenderedPageBreak/>
         <w:t>Table of Contents</w:t>
@@ -186,6 +173,9 @@
       <w:sdtPr>
         <w:rPr>
           <w:rFonts w:cs="Times New Roman"/>
+          <w:b w:val="0"/>
+          <w:caps w:val="0"/>
+          <w:noProof w:val="0"/>
           <w:szCs w:val="24"/>
           <w:lang w:val="zh-CN"/>
         </w:rPr>
@@ -198,8 +188,6 @@
       <w:sdtEndPr>
         <w:rPr>
           <w:bCs/>
-          <w:caps w:val="0"/>
-          <w:noProof w:val="0"/>
         </w:rPr>
       </w:sdtEndPr>
       <w:sdtContent>
@@ -240,7 +228,7 @@
             </w:rPr>
             <w:fldChar w:fldCharType="separate"/>
           </w:r>
-          <w:hyperlink w:anchor="_Toc511114795" w:history="1">
+          <w:hyperlink w:anchor="_Toc511158451" w:history="1">
             <w:r>
               <w:rPr>
                 <w:rStyle w:val="Hyperlink"/>
@@ -280,7 +268,7 @@
               <w:rPr>
                 <w:webHidden/>
               </w:rPr>
-              <w:instrText xml:space="preserve"> PAGEREF _Toc511114795 \h </w:instrText>
+              <w:instrText xml:space="preserve"> PAGEREF _Toc511158451 \h </w:instrText>
             </w:r>
             <w:r>
               <w:rPr>
@@ -319,7 +307,7 @@
               <w:lang w:eastAsia="zh-CN"/>
             </w:rPr>
           </w:pPr>
-          <w:hyperlink w:anchor="_Toc511114796" w:history="1">
+          <w:hyperlink w:anchor="_Toc511158452" w:history="1">
             <w:r>
               <w:rPr>
                 <w:rStyle w:val="Hyperlink"/>
@@ -359,7 +347,7 @@
               <w:rPr>
                 <w:webHidden/>
               </w:rPr>
-              <w:instrText xml:space="preserve"> PAGEREF _Toc511114796 \h </w:instrText>
+              <w:instrText xml:space="preserve"> PAGEREF _Toc511158452 \h </w:instrText>
             </w:r>
             <w:r>
               <w:rPr>
@@ -397,11 +385,11 @@
               <w:lang w:eastAsia="zh-CN"/>
             </w:rPr>
           </w:pPr>
-          <w:hyperlink w:anchor="_Toc511114797" w:history="1">
+          <w:hyperlink w:anchor="_Toc511158453" w:history="1">
             <w:r>
               <w:rPr>
                 <w:rStyle w:val="Hyperlink"/>
-                <w:rFonts w:ascii="Times New Roman" w:hAnsi="Times New Roman"/>
+                <w:rFonts w:cs="Arial"/>
                 <w:noProof/>
                 <w:snapToGrid w:val="0"/>
                 <w:w w:val="0"/>
@@ -445,7 +433,7 @@
                 <w:noProof/>
                 <w:webHidden/>
               </w:rPr>
-              <w:instrText xml:space="preserve"> PAGEREF _Toc511114797 \h </w:instrText>
+              <w:instrText xml:space="preserve"> PAGEREF _Toc511158453 \h </w:instrText>
             </w:r>
             <w:r>
               <w:rPr>
@@ -487,11 +475,11 @@
               <w:lang w:eastAsia="zh-CN"/>
             </w:rPr>
           </w:pPr>
-          <w:hyperlink w:anchor="_Toc511114798" w:history="1">
+          <w:hyperlink w:anchor="_Toc511158454" w:history="1">
             <w:r>
               <w:rPr>
                 <w:rStyle w:val="Hyperlink"/>
-                <w:rFonts w:ascii="Times New Roman" w:hAnsi="Times New Roman"/>
+                <w:rFonts w:cs="Arial"/>
                 <w:noProof/>
                 <w:snapToGrid w:val="0"/>
                 <w:w w:val="0"/>
@@ -535,7 +523,7 @@
                 <w:noProof/>
                 <w:webHidden/>
               </w:rPr>
-              <w:instrText xml:space="preserve"> PAGEREF _Toc511114798 \h </w:instrText>
+              <w:instrText xml:space="preserve"> PAGEREF _Toc511158454 \h </w:instrText>
             </w:r>
             <w:r>
               <w:rPr>
@@ -578,7 +566,7 @@
               <w:lang w:eastAsia="zh-CN"/>
             </w:rPr>
           </w:pPr>
-          <w:hyperlink w:anchor="_Toc511114799" w:history="1">
+          <w:hyperlink w:anchor="_Toc511158455" w:history="1">
             <w:r>
               <w:rPr>
                 <w:rStyle w:val="Hyperlink"/>
@@ -618,7 +606,7 @@
               <w:rPr>
                 <w:webHidden/>
               </w:rPr>
-              <w:instrText xml:space="preserve"> PAGEREF _Toc511114799 \h </w:instrText>
+              <w:instrText xml:space="preserve"> PAGEREF _Toc511158455 \h </w:instrText>
             </w:r>
             <w:r>
               <w:rPr>
@@ -656,11 +644,11 @@
               <w:lang w:eastAsia="zh-CN"/>
             </w:rPr>
           </w:pPr>
-          <w:hyperlink w:anchor="_Toc511114800" w:history="1">
+          <w:hyperlink w:anchor="_Toc511158456" w:history="1">
             <w:r>
               <w:rPr>
                 <w:rStyle w:val="Hyperlink"/>
-                <w:rFonts w:ascii="Times New Roman" w:hAnsi="Times New Roman"/>
+                <w:rFonts w:cs="Arial"/>
                 <w:noProof/>
                 <w:snapToGrid w:val="0"/>
                 <w:w w:val="0"/>
@@ -705,7 +693,277 @@
                 <w:noProof/>
                 <w:webHidden/>
               </w:rPr>
-              <w:instrText xml:space="preserve"> PAGEREF _Toc511114800 \h </w:instrText>
+              <w:instrText xml:space="preserve"> PAGEREF _Toc511158456 \h </w:instrText>
+            </w:r>
+            <w:r>
+              <w:rPr>
+                <w:noProof/>
+                <w:webHidden/>
+              </w:rPr>
+            </w:r>
+            <w:r>
+              <w:rPr>
+                <w:noProof/>
+                <w:webHidden/>
+              </w:rPr>
+              <w:fldChar w:fldCharType="separate"/>
+            </w:r>
+            <w:r>
+              <w:rPr>
+                <w:noProof/>
+                <w:webHidden/>
+              </w:rPr>
+              <w:t>4</w:t>
+            </w:r>
+            <w:r>
+              <w:rPr>
+                <w:noProof/>
+                <w:webHidden/>
+              </w:rPr>
+              <w:fldChar w:fldCharType="end"/>
+            </w:r>
+          </w:hyperlink>
+        </w:p>
+        <w:p>
+          <w:pPr>
+            <w:pStyle w:val="TOC3"/>
+            <w:tabs>
+              <w:tab w:val="left" w:pos="1320"/>
+              <w:tab w:val="right" w:leader="dot" w:pos="9592"/>
+            </w:tabs>
+            <w:rPr>
+              <w:rFonts w:asciiTheme="minorHAnsi" w:eastAsiaTheme="minorEastAsia" w:hAnsiTheme="minorHAnsi" w:cstheme="minorBidi"/>
+              <w:noProof/>
+              <w:sz w:val="22"/>
+              <w:szCs w:val="22"/>
+              <w:lang w:eastAsia="zh-CN"/>
+            </w:rPr>
+          </w:pPr>
+          <w:hyperlink w:anchor="_Toc511158457" w:history="1">
+            <w:r>
+              <w:rPr>
+                <w:rStyle w:val="Hyperlink"/>
+                <w:noProof/>
+              </w:rPr>
+              <w:t>3.1.1.</w:t>
+            </w:r>
+            <w:r>
+              <w:rPr>
+                <w:rFonts w:asciiTheme="minorHAnsi" w:eastAsiaTheme="minorEastAsia" w:hAnsiTheme="minorHAnsi" w:cstheme="minorBidi"/>
+                <w:noProof/>
+                <w:sz w:val="22"/>
+                <w:szCs w:val="22"/>
+                <w:lang w:eastAsia="zh-CN"/>
+              </w:rPr>
+              <w:tab/>
+            </w:r>
+            <w:r>
+              <w:rPr>
+                <w:rStyle w:val="Hyperlink"/>
+                <w:noProof/>
+              </w:rPr>
+              <w:t>Description and Priority</w:t>
+            </w:r>
+            <w:r>
+              <w:rPr>
+                <w:noProof/>
+                <w:webHidden/>
+              </w:rPr>
+              <w:tab/>
+            </w:r>
+            <w:r>
+              <w:rPr>
+                <w:noProof/>
+                <w:webHidden/>
+              </w:rPr>
+              <w:fldChar w:fldCharType="begin"/>
+            </w:r>
+            <w:r>
+              <w:rPr>
+                <w:noProof/>
+                <w:webHidden/>
+              </w:rPr>
+              <w:instrText xml:space="preserve"> PAGEREF _Toc511158457 \h </w:instrText>
+            </w:r>
+            <w:r>
+              <w:rPr>
+                <w:noProof/>
+                <w:webHidden/>
+              </w:rPr>
+            </w:r>
+            <w:r>
+              <w:rPr>
+                <w:noProof/>
+                <w:webHidden/>
+              </w:rPr>
+              <w:fldChar w:fldCharType="separate"/>
+            </w:r>
+            <w:r>
+              <w:rPr>
+                <w:noProof/>
+                <w:webHidden/>
+              </w:rPr>
+              <w:t>4</w:t>
+            </w:r>
+            <w:r>
+              <w:rPr>
+                <w:noProof/>
+                <w:webHidden/>
+              </w:rPr>
+              <w:fldChar w:fldCharType="end"/>
+            </w:r>
+          </w:hyperlink>
+        </w:p>
+        <w:p>
+          <w:pPr>
+            <w:pStyle w:val="TOC3"/>
+            <w:tabs>
+              <w:tab w:val="left" w:pos="1320"/>
+              <w:tab w:val="right" w:leader="dot" w:pos="9592"/>
+            </w:tabs>
+            <w:rPr>
+              <w:rFonts w:asciiTheme="minorHAnsi" w:eastAsiaTheme="minorEastAsia" w:hAnsiTheme="minorHAnsi" w:cstheme="minorBidi"/>
+              <w:noProof/>
+              <w:sz w:val="22"/>
+              <w:szCs w:val="22"/>
+              <w:lang w:eastAsia="zh-CN"/>
+            </w:rPr>
+          </w:pPr>
+          <w:hyperlink w:anchor="_Toc511158458" w:history="1">
+            <w:r>
+              <w:rPr>
+                <w:rStyle w:val="Hyperlink"/>
+                <w:noProof/>
+              </w:rPr>
+              <w:t>3.1.2.</w:t>
+            </w:r>
+            <w:r>
+              <w:rPr>
+                <w:rFonts w:asciiTheme="minorHAnsi" w:eastAsiaTheme="minorEastAsia" w:hAnsiTheme="minorHAnsi" w:cstheme="minorBidi"/>
+                <w:noProof/>
+                <w:sz w:val="22"/>
+                <w:szCs w:val="22"/>
+                <w:lang w:eastAsia="zh-CN"/>
+              </w:rPr>
+              <w:tab/>
+            </w:r>
+            <w:r>
+              <w:rPr>
+                <w:rStyle w:val="Hyperlink"/>
+                <w:noProof/>
+              </w:rPr>
+              <w:t>Stimulus/Response Sequences</w:t>
+            </w:r>
+            <w:r>
+              <w:rPr>
+                <w:noProof/>
+                <w:webHidden/>
+              </w:rPr>
+              <w:tab/>
+            </w:r>
+            <w:r>
+              <w:rPr>
+                <w:noProof/>
+                <w:webHidden/>
+              </w:rPr>
+              <w:fldChar w:fldCharType="begin"/>
+            </w:r>
+            <w:r>
+              <w:rPr>
+                <w:noProof/>
+                <w:webHidden/>
+              </w:rPr>
+              <w:instrText xml:space="preserve"> PAGEREF _Toc511158458 \h </w:instrText>
+            </w:r>
+            <w:r>
+              <w:rPr>
+                <w:noProof/>
+                <w:webHidden/>
+              </w:rPr>
+            </w:r>
+            <w:r>
+              <w:rPr>
+                <w:noProof/>
+                <w:webHidden/>
+              </w:rPr>
+              <w:fldChar w:fldCharType="separate"/>
+            </w:r>
+            <w:r>
+              <w:rPr>
+                <w:noProof/>
+                <w:webHidden/>
+              </w:rPr>
+              <w:t>4</w:t>
+            </w:r>
+            <w:r>
+              <w:rPr>
+                <w:noProof/>
+                <w:webHidden/>
+              </w:rPr>
+              <w:fldChar w:fldCharType="end"/>
+            </w:r>
+          </w:hyperlink>
+        </w:p>
+        <w:p>
+          <w:pPr>
+            <w:pStyle w:val="TOC3"/>
+            <w:tabs>
+              <w:tab w:val="left" w:pos="1320"/>
+              <w:tab w:val="right" w:leader="dot" w:pos="9592"/>
+            </w:tabs>
+            <w:rPr>
+              <w:rFonts w:asciiTheme="minorHAnsi" w:eastAsiaTheme="minorEastAsia" w:hAnsiTheme="minorHAnsi" w:cstheme="minorBidi"/>
+              <w:noProof/>
+              <w:sz w:val="22"/>
+              <w:szCs w:val="22"/>
+              <w:lang w:eastAsia="zh-CN"/>
+            </w:rPr>
+          </w:pPr>
+          <w:hyperlink w:anchor="_Toc511158459" w:history="1">
+            <w:r>
+              <w:rPr>
+                <w:rStyle w:val="Hyperlink"/>
+                <w:noProof/>
+              </w:rPr>
+              <w:t>3.1.3.</w:t>
+            </w:r>
+            <w:r>
+              <w:rPr>
+                <w:rFonts w:asciiTheme="minorHAnsi" w:eastAsiaTheme="minorEastAsia" w:hAnsiTheme="minorHAnsi" w:cstheme="minorBidi"/>
+                <w:noProof/>
+                <w:sz w:val="22"/>
+                <w:szCs w:val="22"/>
+                <w:lang w:eastAsia="zh-CN"/>
+              </w:rPr>
+              <w:tab/>
+            </w:r>
+            <w:r>
+              <w:rPr>
+                <w:rStyle w:val="Hyperlink"/>
+                <w:noProof/>
+              </w:rPr>
+              <w:t>Functional Requirements</w:t>
+            </w:r>
+            <w:r>
+              <w:rPr>
+                <w:noProof/>
+                <w:webHidden/>
+              </w:rPr>
+              <w:tab/>
+            </w:r>
+            <w:r>
+              <w:rPr>
+                <w:noProof/>
+                <w:webHidden/>
+              </w:rPr>
+              <w:fldChar w:fldCharType="begin"/>
+            </w:r>
+            <w:r>
+              <w:rPr>
+                <w:noProof/>
+                <w:webHidden/>
+              </w:rPr>
+              <w:instrText xml:space="preserve"> PAGEREF _Toc511158459 \h </w:instrText>
             </w:r>
             <w:r>
               <w:rPr>
@@ -747,11 +1005,11 @@
               <w:lang w:eastAsia="zh-CN"/>
             </w:rPr>
           </w:pPr>
-          <w:hyperlink w:anchor="_Toc511114801" w:history="1">
+          <w:hyperlink w:anchor="_Toc511158460" w:history="1">
             <w:r>
               <w:rPr>
                 <w:rStyle w:val="Hyperlink"/>
-                <w:rFonts w:ascii="Times New Roman" w:hAnsi="Times New Roman"/>
+                <w:rFonts w:cs="Arial"/>
                 <w:noProof/>
                 <w:snapToGrid w:val="0"/>
                 <w:w w:val="0"/>
@@ -795,7 +1053,7 @@
                 <w:noProof/>
                 <w:webHidden/>
               </w:rPr>
-              <w:instrText xml:space="preserve"> PAGEREF _Toc511114801 \h </w:instrText>
+              <w:instrText xml:space="preserve"> PAGEREF _Toc511158460 \h </w:instrText>
             </w:r>
             <w:r>
               <w:rPr>
@@ -816,6 +1074,1719 @@
                 <w:webHidden/>
               </w:rPr>
               <w:t>4</w:t>
+            </w:r>
+            <w:r>
+              <w:rPr>
+                <w:noProof/>
+                <w:webHidden/>
+              </w:rPr>
+              <w:fldChar w:fldCharType="end"/>
+            </w:r>
+          </w:hyperlink>
+        </w:p>
+        <w:p>
+          <w:pPr>
+            <w:pStyle w:val="TOC3"/>
+            <w:tabs>
+              <w:tab w:val="left" w:pos="1320"/>
+              <w:tab w:val="right" w:leader="dot" w:pos="9592"/>
+            </w:tabs>
+            <w:rPr>
+              <w:rFonts w:asciiTheme="minorHAnsi" w:eastAsiaTheme="minorEastAsia" w:hAnsiTheme="minorHAnsi" w:cstheme="minorBidi"/>
+              <w:noProof/>
+              <w:sz w:val="22"/>
+              <w:szCs w:val="22"/>
+              <w:lang w:eastAsia="zh-CN"/>
+            </w:rPr>
+          </w:pPr>
+          <w:hyperlink w:anchor="_Toc511158461" w:history="1">
+            <w:r>
+              <w:rPr>
+                <w:rStyle w:val="Hyperlink"/>
+                <w:noProof/>
+              </w:rPr>
+              <w:t>3.2.1.</w:t>
+            </w:r>
+            <w:r>
+              <w:rPr>
+                <w:rFonts w:asciiTheme="minorHAnsi" w:eastAsiaTheme="minorEastAsia" w:hAnsiTheme="minorHAnsi" w:cstheme="minorBidi"/>
+                <w:noProof/>
+                <w:sz w:val="22"/>
+                <w:szCs w:val="22"/>
+                <w:lang w:eastAsia="zh-CN"/>
+              </w:rPr>
+              <w:tab/>
+            </w:r>
+            <w:r>
+              <w:rPr>
+                <w:rStyle w:val="Hyperlink"/>
+                <w:noProof/>
+              </w:rPr>
+              <w:t>Description and Priority</w:t>
+            </w:r>
+            <w:r>
+              <w:rPr>
+                <w:noProof/>
+                <w:webHidden/>
+              </w:rPr>
+              <w:tab/>
+            </w:r>
+            <w:r>
+              <w:rPr>
+                <w:noProof/>
+                <w:webHidden/>
+              </w:rPr>
+              <w:fldChar w:fldCharType="begin"/>
+            </w:r>
+            <w:r>
+              <w:rPr>
+                <w:noProof/>
+                <w:webHidden/>
+              </w:rPr>
+              <w:instrText xml:space="preserve"> PAGEREF _Toc511158461 \h </w:instrText>
+            </w:r>
+            <w:r>
+              <w:rPr>
+                <w:noProof/>
+                <w:webHidden/>
+              </w:rPr>
+            </w:r>
+            <w:r>
+              <w:rPr>
+                <w:noProof/>
+                <w:webHidden/>
+              </w:rPr>
+              <w:fldChar w:fldCharType="separate"/>
+            </w:r>
+            <w:r>
+              <w:rPr>
+                <w:noProof/>
+                <w:webHidden/>
+              </w:rPr>
+              <w:t>4</w:t>
+            </w:r>
+            <w:r>
+              <w:rPr>
+                <w:noProof/>
+                <w:webHidden/>
+              </w:rPr>
+              <w:fldChar w:fldCharType="end"/>
+            </w:r>
+          </w:hyperlink>
+        </w:p>
+        <w:p>
+          <w:pPr>
+            <w:pStyle w:val="TOC3"/>
+            <w:tabs>
+              <w:tab w:val="left" w:pos="1320"/>
+              <w:tab w:val="right" w:leader="dot" w:pos="9592"/>
+            </w:tabs>
+            <w:rPr>
+              <w:rFonts w:asciiTheme="minorHAnsi" w:eastAsiaTheme="minorEastAsia" w:hAnsiTheme="minorHAnsi" w:cstheme="minorBidi"/>
+              <w:noProof/>
+              <w:sz w:val="22"/>
+              <w:szCs w:val="22"/>
+              <w:lang w:eastAsia="zh-CN"/>
+            </w:rPr>
+          </w:pPr>
+          <w:hyperlink w:anchor="_Toc511158462" w:history="1">
+            <w:r>
+              <w:rPr>
+                <w:rStyle w:val="Hyperlink"/>
+                <w:noProof/>
+              </w:rPr>
+              <w:t>3.2.2.</w:t>
+            </w:r>
+            <w:r>
+              <w:rPr>
+                <w:rFonts w:asciiTheme="minorHAnsi" w:eastAsiaTheme="minorEastAsia" w:hAnsiTheme="minorHAnsi" w:cstheme="minorBidi"/>
+                <w:noProof/>
+                <w:sz w:val="22"/>
+                <w:szCs w:val="22"/>
+                <w:lang w:eastAsia="zh-CN"/>
+              </w:rPr>
+              <w:tab/>
+            </w:r>
+            <w:r>
+              <w:rPr>
+                <w:rStyle w:val="Hyperlink"/>
+                <w:noProof/>
+              </w:rPr>
+              <w:t>Stimulus/Response Sequences</w:t>
+            </w:r>
+            <w:bookmarkStart w:id="4" w:name="_GoBack"/>
+            <w:bookmarkEnd w:id="4"/>
+            <w:r>
+              <w:rPr>
+                <w:noProof/>
+                <w:webHidden/>
+              </w:rPr>
+              <w:tab/>
+            </w:r>
+            <w:r>
+              <w:rPr>
+                <w:noProof/>
+                <w:webHidden/>
+              </w:rPr>
+              <w:fldChar w:fldCharType="begin"/>
+            </w:r>
+            <w:r>
+              <w:rPr>
+                <w:noProof/>
+                <w:webHidden/>
+              </w:rPr>
+              <w:instrText xml:space="preserve"> PAGEREF _Toc511158462 \h </w:instrText>
+            </w:r>
+            <w:r>
+              <w:rPr>
+                <w:noProof/>
+                <w:webHidden/>
+              </w:rPr>
+            </w:r>
+            <w:r>
+              <w:rPr>
+                <w:noProof/>
+                <w:webHidden/>
+              </w:rPr>
+              <w:fldChar w:fldCharType="separate"/>
+            </w:r>
+            <w:r>
+              <w:rPr>
+                <w:noProof/>
+                <w:webHidden/>
+              </w:rPr>
+              <w:t>4</w:t>
+            </w:r>
+            <w:r>
+              <w:rPr>
+                <w:noProof/>
+                <w:webHidden/>
+              </w:rPr>
+              <w:fldChar w:fldCharType="end"/>
+            </w:r>
+          </w:hyperlink>
+        </w:p>
+        <w:p>
+          <w:pPr>
+            <w:pStyle w:val="TOC3"/>
+            <w:tabs>
+              <w:tab w:val="left" w:pos="1320"/>
+              <w:tab w:val="right" w:leader="dot" w:pos="9592"/>
+            </w:tabs>
+            <w:rPr>
+              <w:rFonts w:asciiTheme="minorHAnsi" w:eastAsiaTheme="minorEastAsia" w:hAnsiTheme="minorHAnsi" w:cstheme="minorBidi"/>
+              <w:noProof/>
+              <w:sz w:val="22"/>
+              <w:szCs w:val="22"/>
+              <w:lang w:eastAsia="zh-CN"/>
+            </w:rPr>
+          </w:pPr>
+          <w:hyperlink w:anchor="_Toc511158463" w:history="1">
+            <w:r>
+              <w:rPr>
+                <w:rStyle w:val="Hyperlink"/>
+                <w:noProof/>
+              </w:rPr>
+              <w:t>3.2.3.</w:t>
+            </w:r>
+            <w:r>
+              <w:rPr>
+                <w:rFonts w:asciiTheme="minorHAnsi" w:eastAsiaTheme="minorEastAsia" w:hAnsiTheme="minorHAnsi" w:cstheme="minorBidi"/>
+                <w:noProof/>
+                <w:sz w:val="22"/>
+                <w:szCs w:val="22"/>
+                <w:lang w:eastAsia="zh-CN"/>
+              </w:rPr>
+              <w:tab/>
+            </w:r>
+            <w:r>
+              <w:rPr>
+                <w:rStyle w:val="Hyperlink"/>
+                <w:noProof/>
+              </w:rPr>
+              <w:t>Functional Requirements</w:t>
+            </w:r>
+            <w:r>
+              <w:rPr>
+                <w:noProof/>
+                <w:webHidden/>
+              </w:rPr>
+              <w:tab/>
+            </w:r>
+            <w:r>
+              <w:rPr>
+                <w:noProof/>
+                <w:webHidden/>
+              </w:rPr>
+              <w:fldChar w:fldCharType="begin"/>
+            </w:r>
+            <w:r>
+              <w:rPr>
+                <w:noProof/>
+                <w:webHidden/>
+              </w:rPr>
+              <w:instrText xml:space="preserve"> PAGEREF _Toc511158463 \h </w:instrText>
+            </w:r>
+            <w:r>
+              <w:rPr>
+                <w:noProof/>
+                <w:webHidden/>
+              </w:rPr>
+            </w:r>
+            <w:r>
+              <w:rPr>
+                <w:noProof/>
+                <w:webHidden/>
+              </w:rPr>
+              <w:fldChar w:fldCharType="separate"/>
+            </w:r>
+            <w:r>
+              <w:rPr>
+                <w:noProof/>
+                <w:webHidden/>
+              </w:rPr>
+              <w:t>4</w:t>
+            </w:r>
+            <w:r>
+              <w:rPr>
+                <w:noProof/>
+                <w:webHidden/>
+              </w:rPr>
+              <w:fldChar w:fldCharType="end"/>
+            </w:r>
+          </w:hyperlink>
+        </w:p>
+        <w:p>
+          <w:pPr>
+            <w:pStyle w:val="TOC2"/>
+            <w:rPr>
+              <w:rFonts w:asciiTheme="minorHAnsi" w:eastAsiaTheme="minorEastAsia" w:hAnsiTheme="minorHAnsi" w:cstheme="minorBidi"/>
+              <w:noProof/>
+              <w:sz w:val="22"/>
+              <w:szCs w:val="22"/>
+              <w:lang w:eastAsia="zh-CN"/>
+            </w:rPr>
+          </w:pPr>
+          <w:hyperlink w:anchor="_Toc511158464" w:history="1">
+            <w:r>
+              <w:rPr>
+                <w:rStyle w:val="Hyperlink"/>
+                <w:rFonts w:cs="Arial"/>
+                <w:noProof/>
+                <w:snapToGrid w:val="0"/>
+                <w:w w:val="0"/>
+              </w:rPr>
+              <w:t>3.3.</w:t>
+            </w:r>
+            <w:r>
+              <w:rPr>
+                <w:rFonts w:asciiTheme="minorHAnsi" w:eastAsiaTheme="minorEastAsia" w:hAnsiTheme="minorHAnsi" w:cstheme="minorBidi"/>
+                <w:noProof/>
+                <w:sz w:val="22"/>
+                <w:szCs w:val="22"/>
+                <w:lang w:eastAsia="zh-CN"/>
+              </w:rPr>
+              <w:tab/>
+            </w:r>
+            <w:r>
+              <w:rPr>
+                <w:rStyle w:val="Hyperlink"/>
+                <w:rFonts w:cs="Arial"/>
+                <w:noProof/>
+              </w:rPr>
+              <w:t>Make Appointment</w:t>
+            </w:r>
+            <w:r>
+              <w:rPr>
+                <w:noProof/>
+                <w:webHidden/>
+              </w:rPr>
+              <w:tab/>
+            </w:r>
+            <w:r>
+              <w:rPr>
+                <w:noProof/>
+                <w:webHidden/>
+              </w:rPr>
+              <w:fldChar w:fldCharType="begin"/>
+            </w:r>
+            <w:r>
+              <w:rPr>
+                <w:noProof/>
+                <w:webHidden/>
+              </w:rPr>
+              <w:instrText xml:space="preserve"> PAGEREF _Toc511158464 \h </w:instrText>
+            </w:r>
+            <w:r>
+              <w:rPr>
+                <w:noProof/>
+                <w:webHidden/>
+              </w:rPr>
+            </w:r>
+            <w:r>
+              <w:rPr>
+                <w:noProof/>
+                <w:webHidden/>
+              </w:rPr>
+              <w:fldChar w:fldCharType="separate"/>
+            </w:r>
+            <w:r>
+              <w:rPr>
+                <w:noProof/>
+                <w:webHidden/>
+              </w:rPr>
+              <w:t>5</w:t>
+            </w:r>
+            <w:r>
+              <w:rPr>
+                <w:noProof/>
+                <w:webHidden/>
+              </w:rPr>
+              <w:fldChar w:fldCharType="end"/>
+            </w:r>
+          </w:hyperlink>
+        </w:p>
+        <w:p>
+          <w:pPr>
+            <w:pStyle w:val="TOC3"/>
+            <w:tabs>
+              <w:tab w:val="left" w:pos="1320"/>
+              <w:tab w:val="right" w:leader="dot" w:pos="9592"/>
+            </w:tabs>
+            <w:rPr>
+              <w:rFonts w:asciiTheme="minorHAnsi" w:eastAsiaTheme="minorEastAsia" w:hAnsiTheme="minorHAnsi" w:cstheme="minorBidi"/>
+              <w:noProof/>
+              <w:sz w:val="22"/>
+              <w:szCs w:val="22"/>
+              <w:lang w:eastAsia="zh-CN"/>
+            </w:rPr>
+          </w:pPr>
+          <w:hyperlink w:anchor="_Toc511158465" w:history="1">
+            <w:r>
+              <w:rPr>
+                <w:rStyle w:val="Hyperlink"/>
+                <w:noProof/>
+              </w:rPr>
+              <w:t>3.3.1.</w:t>
+            </w:r>
+            <w:r>
+              <w:rPr>
+                <w:rFonts w:asciiTheme="minorHAnsi" w:eastAsiaTheme="minorEastAsia" w:hAnsiTheme="minorHAnsi" w:cstheme="minorBidi"/>
+                <w:noProof/>
+                <w:sz w:val="22"/>
+                <w:szCs w:val="22"/>
+                <w:lang w:eastAsia="zh-CN"/>
+              </w:rPr>
+              <w:tab/>
+            </w:r>
+            <w:r>
+              <w:rPr>
+                <w:rStyle w:val="Hyperlink"/>
+                <w:noProof/>
+              </w:rPr>
+              <w:t>Description and Priority</w:t>
+            </w:r>
+            <w:r>
+              <w:rPr>
+                <w:noProof/>
+                <w:webHidden/>
+              </w:rPr>
+              <w:tab/>
+            </w:r>
+            <w:r>
+              <w:rPr>
+                <w:noProof/>
+                <w:webHidden/>
+              </w:rPr>
+              <w:fldChar w:fldCharType="begin"/>
+            </w:r>
+            <w:r>
+              <w:rPr>
+                <w:noProof/>
+                <w:webHidden/>
+              </w:rPr>
+              <w:instrText xml:space="preserve"> PAGEREF _Toc511158465 \h </w:instrText>
+            </w:r>
+            <w:r>
+              <w:rPr>
+                <w:noProof/>
+                <w:webHidden/>
+              </w:rPr>
+            </w:r>
+            <w:r>
+              <w:rPr>
+                <w:noProof/>
+                <w:webHidden/>
+              </w:rPr>
+              <w:fldChar w:fldCharType="separate"/>
+            </w:r>
+            <w:r>
+              <w:rPr>
+                <w:noProof/>
+                <w:webHidden/>
+              </w:rPr>
+              <w:t>5</w:t>
+            </w:r>
+            <w:r>
+              <w:rPr>
+                <w:noProof/>
+                <w:webHidden/>
+              </w:rPr>
+              <w:fldChar w:fldCharType="end"/>
+            </w:r>
+          </w:hyperlink>
+        </w:p>
+        <w:p>
+          <w:pPr>
+            <w:pStyle w:val="TOC3"/>
+            <w:tabs>
+              <w:tab w:val="left" w:pos="1320"/>
+              <w:tab w:val="right" w:leader="dot" w:pos="9592"/>
+            </w:tabs>
+            <w:rPr>
+              <w:rFonts w:asciiTheme="minorHAnsi" w:eastAsiaTheme="minorEastAsia" w:hAnsiTheme="minorHAnsi" w:cstheme="minorBidi"/>
+              <w:noProof/>
+              <w:sz w:val="22"/>
+              <w:szCs w:val="22"/>
+              <w:lang w:eastAsia="zh-CN"/>
+            </w:rPr>
+          </w:pPr>
+          <w:hyperlink w:anchor="_Toc511158466" w:history="1">
+            <w:r>
+              <w:rPr>
+                <w:rStyle w:val="Hyperlink"/>
+                <w:noProof/>
+              </w:rPr>
+              <w:t>3.3.2.</w:t>
+            </w:r>
+            <w:r>
+              <w:rPr>
+                <w:rFonts w:asciiTheme="minorHAnsi" w:eastAsiaTheme="minorEastAsia" w:hAnsiTheme="minorHAnsi" w:cstheme="minorBidi"/>
+                <w:noProof/>
+                <w:sz w:val="22"/>
+                <w:szCs w:val="22"/>
+                <w:lang w:eastAsia="zh-CN"/>
+              </w:rPr>
+              <w:tab/>
+            </w:r>
+            <w:r>
+              <w:rPr>
+                <w:rStyle w:val="Hyperlink"/>
+                <w:noProof/>
+              </w:rPr>
+              <w:t>Stimulus/Response Sequences</w:t>
+            </w:r>
+            <w:r>
+              <w:rPr>
+                <w:noProof/>
+                <w:webHidden/>
+              </w:rPr>
+              <w:tab/>
+            </w:r>
+            <w:r>
+              <w:rPr>
+                <w:noProof/>
+                <w:webHidden/>
+              </w:rPr>
+              <w:fldChar w:fldCharType="begin"/>
+            </w:r>
+            <w:r>
+              <w:rPr>
+                <w:noProof/>
+                <w:webHidden/>
+              </w:rPr>
+              <w:instrText xml:space="preserve"> PAGEREF _Toc511158466 \h </w:instrText>
+            </w:r>
+            <w:r>
+              <w:rPr>
+                <w:noProof/>
+                <w:webHidden/>
+              </w:rPr>
+            </w:r>
+            <w:r>
+              <w:rPr>
+                <w:noProof/>
+                <w:webHidden/>
+              </w:rPr>
+              <w:fldChar w:fldCharType="separate"/>
+            </w:r>
+            <w:r>
+              <w:rPr>
+                <w:noProof/>
+                <w:webHidden/>
+              </w:rPr>
+              <w:t>5</w:t>
+            </w:r>
+            <w:r>
+              <w:rPr>
+                <w:noProof/>
+                <w:webHidden/>
+              </w:rPr>
+              <w:fldChar w:fldCharType="end"/>
+            </w:r>
+          </w:hyperlink>
+        </w:p>
+        <w:p>
+          <w:pPr>
+            <w:pStyle w:val="TOC3"/>
+            <w:tabs>
+              <w:tab w:val="left" w:pos="1320"/>
+              <w:tab w:val="right" w:leader="dot" w:pos="9592"/>
+            </w:tabs>
+            <w:rPr>
+              <w:rFonts w:asciiTheme="minorHAnsi" w:eastAsiaTheme="minorEastAsia" w:hAnsiTheme="minorHAnsi" w:cstheme="minorBidi"/>
+              <w:noProof/>
+              <w:sz w:val="22"/>
+              <w:szCs w:val="22"/>
+              <w:lang w:eastAsia="zh-CN"/>
+            </w:rPr>
+          </w:pPr>
+          <w:hyperlink w:anchor="_Toc511158467" w:history="1">
+            <w:r>
+              <w:rPr>
+                <w:rStyle w:val="Hyperlink"/>
+                <w:noProof/>
+              </w:rPr>
+              <w:t>3.3.3.</w:t>
+            </w:r>
+            <w:r>
+              <w:rPr>
+                <w:rFonts w:asciiTheme="minorHAnsi" w:eastAsiaTheme="minorEastAsia" w:hAnsiTheme="minorHAnsi" w:cstheme="minorBidi"/>
+                <w:noProof/>
+                <w:sz w:val="22"/>
+                <w:szCs w:val="22"/>
+                <w:lang w:eastAsia="zh-CN"/>
+              </w:rPr>
+              <w:tab/>
+            </w:r>
+            <w:r>
+              <w:rPr>
+                <w:rStyle w:val="Hyperlink"/>
+                <w:noProof/>
+              </w:rPr>
+              <w:t>Functional Requirements</w:t>
+            </w:r>
+            <w:r>
+              <w:rPr>
+                <w:noProof/>
+                <w:webHidden/>
+              </w:rPr>
+              <w:tab/>
+            </w:r>
+            <w:r>
+              <w:rPr>
+                <w:noProof/>
+                <w:webHidden/>
+              </w:rPr>
+              <w:fldChar w:fldCharType="begin"/>
+            </w:r>
+            <w:r>
+              <w:rPr>
+                <w:noProof/>
+                <w:webHidden/>
+              </w:rPr>
+              <w:instrText xml:space="preserve"> PAGEREF _Toc511158467 \h </w:instrText>
+            </w:r>
+            <w:r>
+              <w:rPr>
+                <w:noProof/>
+                <w:webHidden/>
+              </w:rPr>
+            </w:r>
+            <w:r>
+              <w:rPr>
+                <w:noProof/>
+                <w:webHidden/>
+              </w:rPr>
+              <w:fldChar w:fldCharType="separate"/>
+            </w:r>
+            <w:r>
+              <w:rPr>
+                <w:noProof/>
+                <w:webHidden/>
+              </w:rPr>
+              <w:t>5</w:t>
+            </w:r>
+            <w:r>
+              <w:rPr>
+                <w:noProof/>
+                <w:webHidden/>
+              </w:rPr>
+              <w:fldChar w:fldCharType="end"/>
+            </w:r>
+          </w:hyperlink>
+        </w:p>
+        <w:p>
+          <w:pPr>
+            <w:pStyle w:val="TOC2"/>
+            <w:rPr>
+              <w:rFonts w:asciiTheme="minorHAnsi" w:eastAsiaTheme="minorEastAsia" w:hAnsiTheme="minorHAnsi" w:cstheme="minorBidi"/>
+              <w:noProof/>
+              <w:sz w:val="22"/>
+              <w:szCs w:val="22"/>
+              <w:lang w:eastAsia="zh-CN"/>
+            </w:rPr>
+          </w:pPr>
+          <w:hyperlink w:anchor="_Toc511158468" w:history="1">
+            <w:r>
+              <w:rPr>
+                <w:rStyle w:val="Hyperlink"/>
+                <w:rFonts w:cs="Arial"/>
+                <w:noProof/>
+                <w:snapToGrid w:val="0"/>
+                <w:w w:val="0"/>
+              </w:rPr>
+              <w:t>3.4.</w:t>
+            </w:r>
+            <w:r>
+              <w:rPr>
+                <w:rFonts w:asciiTheme="minorHAnsi" w:eastAsiaTheme="minorEastAsia" w:hAnsiTheme="minorHAnsi" w:cstheme="minorBidi"/>
+                <w:noProof/>
+                <w:sz w:val="22"/>
+                <w:szCs w:val="22"/>
+                <w:lang w:eastAsia="zh-CN"/>
+              </w:rPr>
+              <w:tab/>
+            </w:r>
+            <w:r>
+              <w:rPr>
+                <w:rStyle w:val="Hyperlink"/>
+                <w:rFonts w:cs="Arial"/>
+                <w:noProof/>
+              </w:rPr>
+              <w:t>Operations</w:t>
+            </w:r>
+            <w:r>
+              <w:rPr>
+                <w:noProof/>
+                <w:webHidden/>
+              </w:rPr>
+              <w:tab/>
+            </w:r>
+            <w:r>
+              <w:rPr>
+                <w:noProof/>
+                <w:webHidden/>
+              </w:rPr>
+              <w:fldChar w:fldCharType="begin"/>
+            </w:r>
+            <w:r>
+              <w:rPr>
+                <w:noProof/>
+                <w:webHidden/>
+              </w:rPr>
+              <w:instrText xml:space="preserve"> PAGEREF _Toc511158468 \h </w:instrText>
+            </w:r>
+            <w:r>
+              <w:rPr>
+                <w:noProof/>
+                <w:webHidden/>
+              </w:rPr>
+            </w:r>
+            <w:r>
+              <w:rPr>
+                <w:noProof/>
+                <w:webHidden/>
+              </w:rPr>
+              <w:fldChar w:fldCharType="separate"/>
+            </w:r>
+            <w:r>
+              <w:rPr>
+                <w:noProof/>
+                <w:webHidden/>
+              </w:rPr>
+              <w:t>5</w:t>
+            </w:r>
+            <w:r>
+              <w:rPr>
+                <w:noProof/>
+                <w:webHidden/>
+              </w:rPr>
+              <w:fldChar w:fldCharType="end"/>
+            </w:r>
+          </w:hyperlink>
+        </w:p>
+        <w:p>
+          <w:pPr>
+            <w:pStyle w:val="TOC3"/>
+            <w:tabs>
+              <w:tab w:val="left" w:pos="1320"/>
+              <w:tab w:val="right" w:leader="dot" w:pos="9592"/>
+            </w:tabs>
+            <w:rPr>
+              <w:rFonts w:asciiTheme="minorHAnsi" w:eastAsiaTheme="minorEastAsia" w:hAnsiTheme="minorHAnsi" w:cstheme="minorBidi"/>
+              <w:noProof/>
+              <w:sz w:val="22"/>
+              <w:szCs w:val="22"/>
+              <w:lang w:eastAsia="zh-CN"/>
+            </w:rPr>
+          </w:pPr>
+          <w:hyperlink w:anchor="_Toc511158469" w:history="1">
+            <w:r>
+              <w:rPr>
+                <w:rStyle w:val="Hyperlink"/>
+                <w:noProof/>
+              </w:rPr>
+              <w:t>3.4.1.</w:t>
+            </w:r>
+            <w:r>
+              <w:rPr>
+                <w:rFonts w:asciiTheme="minorHAnsi" w:eastAsiaTheme="minorEastAsia" w:hAnsiTheme="minorHAnsi" w:cstheme="minorBidi"/>
+                <w:noProof/>
+                <w:sz w:val="22"/>
+                <w:szCs w:val="22"/>
+                <w:lang w:eastAsia="zh-CN"/>
+              </w:rPr>
+              <w:tab/>
+            </w:r>
+            <w:r>
+              <w:rPr>
+                <w:rStyle w:val="Hyperlink"/>
+                <w:noProof/>
+              </w:rPr>
+              <w:t>Description and Priority</w:t>
+            </w:r>
+            <w:r>
+              <w:rPr>
+                <w:noProof/>
+                <w:webHidden/>
+              </w:rPr>
+              <w:tab/>
+            </w:r>
+            <w:r>
+              <w:rPr>
+                <w:noProof/>
+                <w:webHidden/>
+              </w:rPr>
+              <w:fldChar w:fldCharType="begin"/>
+            </w:r>
+            <w:r>
+              <w:rPr>
+                <w:noProof/>
+                <w:webHidden/>
+              </w:rPr>
+              <w:instrText xml:space="preserve"> PAGEREF _Toc511158469 \h </w:instrText>
+            </w:r>
+            <w:r>
+              <w:rPr>
+                <w:noProof/>
+                <w:webHidden/>
+              </w:rPr>
+            </w:r>
+            <w:r>
+              <w:rPr>
+                <w:noProof/>
+                <w:webHidden/>
+              </w:rPr>
+              <w:fldChar w:fldCharType="separate"/>
+            </w:r>
+            <w:r>
+              <w:rPr>
+                <w:noProof/>
+                <w:webHidden/>
+              </w:rPr>
+              <w:t>5</w:t>
+            </w:r>
+            <w:r>
+              <w:rPr>
+                <w:noProof/>
+                <w:webHidden/>
+              </w:rPr>
+              <w:fldChar w:fldCharType="end"/>
+            </w:r>
+          </w:hyperlink>
+        </w:p>
+        <w:p>
+          <w:pPr>
+            <w:pStyle w:val="TOC3"/>
+            <w:tabs>
+              <w:tab w:val="left" w:pos="1320"/>
+              <w:tab w:val="right" w:leader="dot" w:pos="9592"/>
+            </w:tabs>
+            <w:rPr>
+              <w:rFonts w:asciiTheme="minorHAnsi" w:eastAsiaTheme="minorEastAsia" w:hAnsiTheme="minorHAnsi" w:cstheme="minorBidi"/>
+              <w:noProof/>
+              <w:sz w:val="22"/>
+              <w:szCs w:val="22"/>
+              <w:lang w:eastAsia="zh-CN"/>
+            </w:rPr>
+          </w:pPr>
+          <w:hyperlink w:anchor="_Toc511158470" w:history="1">
+            <w:r>
+              <w:rPr>
+                <w:rStyle w:val="Hyperlink"/>
+                <w:noProof/>
+              </w:rPr>
+              <w:t>3.4.2.</w:t>
+            </w:r>
+            <w:r>
+              <w:rPr>
+                <w:rFonts w:asciiTheme="minorHAnsi" w:eastAsiaTheme="minorEastAsia" w:hAnsiTheme="minorHAnsi" w:cstheme="minorBidi"/>
+                <w:noProof/>
+                <w:sz w:val="22"/>
+                <w:szCs w:val="22"/>
+                <w:lang w:eastAsia="zh-CN"/>
+              </w:rPr>
+              <w:tab/>
+            </w:r>
+            <w:r>
+              <w:rPr>
+                <w:rStyle w:val="Hyperlink"/>
+                <w:noProof/>
+              </w:rPr>
+              <w:t>Stimulus/Response Sequences</w:t>
+            </w:r>
+            <w:r>
+              <w:rPr>
+                <w:noProof/>
+                <w:webHidden/>
+              </w:rPr>
+              <w:tab/>
+            </w:r>
+            <w:r>
+              <w:rPr>
+                <w:noProof/>
+                <w:webHidden/>
+              </w:rPr>
+              <w:fldChar w:fldCharType="begin"/>
+            </w:r>
+            <w:r>
+              <w:rPr>
+                <w:noProof/>
+                <w:webHidden/>
+              </w:rPr>
+              <w:instrText xml:space="preserve"> PAGEREF _Toc511158470 \h </w:instrText>
+            </w:r>
+            <w:r>
+              <w:rPr>
+                <w:noProof/>
+                <w:webHidden/>
+              </w:rPr>
+            </w:r>
+            <w:r>
+              <w:rPr>
+                <w:noProof/>
+                <w:webHidden/>
+              </w:rPr>
+              <w:fldChar w:fldCharType="separate"/>
+            </w:r>
+            <w:r>
+              <w:rPr>
+                <w:noProof/>
+                <w:webHidden/>
+              </w:rPr>
+              <w:t>5</w:t>
+            </w:r>
+            <w:r>
+              <w:rPr>
+                <w:noProof/>
+                <w:webHidden/>
+              </w:rPr>
+              <w:fldChar w:fldCharType="end"/>
+            </w:r>
+          </w:hyperlink>
+        </w:p>
+        <w:p>
+          <w:pPr>
+            <w:pStyle w:val="TOC3"/>
+            <w:tabs>
+              <w:tab w:val="left" w:pos="1320"/>
+              <w:tab w:val="right" w:leader="dot" w:pos="9592"/>
+            </w:tabs>
+            <w:rPr>
+              <w:rFonts w:asciiTheme="minorHAnsi" w:eastAsiaTheme="minorEastAsia" w:hAnsiTheme="minorHAnsi" w:cstheme="minorBidi"/>
+              <w:noProof/>
+              <w:sz w:val="22"/>
+              <w:szCs w:val="22"/>
+              <w:lang w:eastAsia="zh-CN"/>
+            </w:rPr>
+          </w:pPr>
+          <w:hyperlink w:anchor="_Toc511158471" w:history="1">
+            <w:r>
+              <w:rPr>
+                <w:rStyle w:val="Hyperlink"/>
+                <w:noProof/>
+              </w:rPr>
+              <w:t>3.4.3.</w:t>
+            </w:r>
+            <w:r>
+              <w:rPr>
+                <w:rFonts w:asciiTheme="minorHAnsi" w:eastAsiaTheme="minorEastAsia" w:hAnsiTheme="minorHAnsi" w:cstheme="minorBidi"/>
+                <w:noProof/>
+                <w:sz w:val="22"/>
+                <w:szCs w:val="22"/>
+                <w:lang w:eastAsia="zh-CN"/>
+              </w:rPr>
+              <w:tab/>
+            </w:r>
+            <w:r>
+              <w:rPr>
+                <w:rStyle w:val="Hyperlink"/>
+                <w:noProof/>
+              </w:rPr>
+              <w:t>Functional Requirements</w:t>
+            </w:r>
+            <w:r>
+              <w:rPr>
+                <w:noProof/>
+                <w:webHidden/>
+              </w:rPr>
+              <w:tab/>
+            </w:r>
+            <w:r>
+              <w:rPr>
+                <w:noProof/>
+                <w:webHidden/>
+              </w:rPr>
+              <w:fldChar w:fldCharType="begin"/>
+            </w:r>
+            <w:r>
+              <w:rPr>
+                <w:noProof/>
+                <w:webHidden/>
+              </w:rPr>
+              <w:instrText xml:space="preserve"> PAGEREF _Toc511158471 \h </w:instrText>
+            </w:r>
+            <w:r>
+              <w:rPr>
+                <w:noProof/>
+                <w:webHidden/>
+              </w:rPr>
+            </w:r>
+            <w:r>
+              <w:rPr>
+                <w:noProof/>
+                <w:webHidden/>
+              </w:rPr>
+              <w:fldChar w:fldCharType="separate"/>
+            </w:r>
+            <w:r>
+              <w:rPr>
+                <w:noProof/>
+                <w:webHidden/>
+              </w:rPr>
+              <w:t>5</w:t>
+            </w:r>
+            <w:r>
+              <w:rPr>
+                <w:noProof/>
+                <w:webHidden/>
+              </w:rPr>
+              <w:fldChar w:fldCharType="end"/>
+            </w:r>
+          </w:hyperlink>
+        </w:p>
+        <w:p>
+          <w:pPr>
+            <w:pStyle w:val="TOC2"/>
+            <w:rPr>
+              <w:rFonts w:asciiTheme="minorHAnsi" w:eastAsiaTheme="minorEastAsia" w:hAnsiTheme="minorHAnsi" w:cstheme="minorBidi"/>
+              <w:noProof/>
+              <w:sz w:val="22"/>
+              <w:szCs w:val="22"/>
+              <w:lang w:eastAsia="zh-CN"/>
+            </w:rPr>
+          </w:pPr>
+          <w:hyperlink w:anchor="_Toc511158472" w:history="1">
+            <w:r>
+              <w:rPr>
+                <w:rStyle w:val="Hyperlink"/>
+                <w:rFonts w:cs="Arial"/>
+                <w:noProof/>
+                <w:snapToGrid w:val="0"/>
+                <w:w w:val="0"/>
+              </w:rPr>
+              <w:t>3.5.</w:t>
+            </w:r>
+            <w:r>
+              <w:rPr>
+                <w:rFonts w:asciiTheme="minorHAnsi" w:eastAsiaTheme="minorEastAsia" w:hAnsiTheme="minorHAnsi" w:cstheme="minorBidi"/>
+                <w:noProof/>
+                <w:sz w:val="22"/>
+                <w:szCs w:val="22"/>
+                <w:lang w:eastAsia="zh-CN"/>
+              </w:rPr>
+              <w:tab/>
+            </w:r>
+            <w:r>
+              <w:rPr>
+                <w:rStyle w:val="Hyperlink"/>
+                <w:rFonts w:cs="Arial"/>
+                <w:noProof/>
+              </w:rPr>
+              <w:t>Create New User</w:t>
+            </w:r>
+            <w:r>
+              <w:rPr>
+                <w:noProof/>
+                <w:webHidden/>
+              </w:rPr>
+              <w:tab/>
+            </w:r>
+            <w:r>
+              <w:rPr>
+                <w:noProof/>
+                <w:webHidden/>
+              </w:rPr>
+              <w:fldChar w:fldCharType="begin"/>
+            </w:r>
+            <w:r>
+              <w:rPr>
+                <w:noProof/>
+                <w:webHidden/>
+              </w:rPr>
+              <w:instrText xml:space="preserve"> PAGEREF _Toc511158472 \h </w:instrText>
+            </w:r>
+            <w:r>
+              <w:rPr>
+                <w:noProof/>
+                <w:webHidden/>
+              </w:rPr>
+            </w:r>
+            <w:r>
+              <w:rPr>
+                <w:noProof/>
+                <w:webHidden/>
+              </w:rPr>
+              <w:fldChar w:fldCharType="separate"/>
+            </w:r>
+            <w:r>
+              <w:rPr>
+                <w:noProof/>
+                <w:webHidden/>
+              </w:rPr>
+              <w:t>6</w:t>
+            </w:r>
+            <w:r>
+              <w:rPr>
+                <w:noProof/>
+                <w:webHidden/>
+              </w:rPr>
+              <w:fldChar w:fldCharType="end"/>
+            </w:r>
+          </w:hyperlink>
+        </w:p>
+        <w:p>
+          <w:pPr>
+            <w:pStyle w:val="TOC3"/>
+            <w:tabs>
+              <w:tab w:val="left" w:pos="1320"/>
+              <w:tab w:val="right" w:leader="dot" w:pos="9592"/>
+            </w:tabs>
+            <w:rPr>
+              <w:rFonts w:asciiTheme="minorHAnsi" w:eastAsiaTheme="minorEastAsia" w:hAnsiTheme="minorHAnsi" w:cstheme="minorBidi"/>
+              <w:noProof/>
+              <w:sz w:val="22"/>
+              <w:szCs w:val="22"/>
+              <w:lang w:eastAsia="zh-CN"/>
+            </w:rPr>
+          </w:pPr>
+          <w:hyperlink w:anchor="_Toc511158473" w:history="1">
+            <w:r>
+              <w:rPr>
+                <w:rStyle w:val="Hyperlink"/>
+                <w:noProof/>
+              </w:rPr>
+              <w:t>3.5.1.</w:t>
+            </w:r>
+            <w:r>
+              <w:rPr>
+                <w:rFonts w:asciiTheme="minorHAnsi" w:eastAsiaTheme="minorEastAsia" w:hAnsiTheme="minorHAnsi" w:cstheme="minorBidi"/>
+                <w:noProof/>
+                <w:sz w:val="22"/>
+                <w:szCs w:val="22"/>
+                <w:lang w:eastAsia="zh-CN"/>
+              </w:rPr>
+              <w:tab/>
+            </w:r>
+            <w:r>
+              <w:rPr>
+                <w:rStyle w:val="Hyperlink"/>
+                <w:noProof/>
+              </w:rPr>
+              <w:t>Description and Priority</w:t>
+            </w:r>
+            <w:r>
+              <w:rPr>
+                <w:noProof/>
+                <w:webHidden/>
+              </w:rPr>
+              <w:tab/>
+            </w:r>
+            <w:r>
+              <w:rPr>
+                <w:noProof/>
+                <w:webHidden/>
+              </w:rPr>
+              <w:fldChar w:fldCharType="begin"/>
+            </w:r>
+            <w:r>
+              <w:rPr>
+                <w:noProof/>
+                <w:webHidden/>
+              </w:rPr>
+              <w:instrText xml:space="preserve"> PAGEREF _Toc511158473 \h </w:instrText>
+            </w:r>
+            <w:r>
+              <w:rPr>
+                <w:noProof/>
+                <w:webHidden/>
+              </w:rPr>
+            </w:r>
+            <w:r>
+              <w:rPr>
+                <w:noProof/>
+                <w:webHidden/>
+              </w:rPr>
+              <w:fldChar w:fldCharType="separate"/>
+            </w:r>
+            <w:r>
+              <w:rPr>
+                <w:noProof/>
+                <w:webHidden/>
+              </w:rPr>
+              <w:t>6</w:t>
+            </w:r>
+            <w:r>
+              <w:rPr>
+                <w:noProof/>
+                <w:webHidden/>
+              </w:rPr>
+              <w:fldChar w:fldCharType="end"/>
+            </w:r>
+          </w:hyperlink>
+        </w:p>
+        <w:p>
+          <w:pPr>
+            <w:pStyle w:val="TOC3"/>
+            <w:tabs>
+              <w:tab w:val="left" w:pos="1320"/>
+              <w:tab w:val="right" w:leader="dot" w:pos="9592"/>
+            </w:tabs>
+            <w:rPr>
+              <w:rFonts w:asciiTheme="minorHAnsi" w:eastAsiaTheme="minorEastAsia" w:hAnsiTheme="minorHAnsi" w:cstheme="minorBidi"/>
+              <w:noProof/>
+              <w:sz w:val="22"/>
+              <w:szCs w:val="22"/>
+              <w:lang w:eastAsia="zh-CN"/>
+            </w:rPr>
+          </w:pPr>
+          <w:hyperlink w:anchor="_Toc511158474" w:history="1">
+            <w:r>
+              <w:rPr>
+                <w:rStyle w:val="Hyperlink"/>
+                <w:noProof/>
+              </w:rPr>
+              <w:t>3.5.2.</w:t>
+            </w:r>
+            <w:r>
+              <w:rPr>
+                <w:rFonts w:asciiTheme="minorHAnsi" w:eastAsiaTheme="minorEastAsia" w:hAnsiTheme="minorHAnsi" w:cstheme="minorBidi"/>
+                <w:noProof/>
+                <w:sz w:val="22"/>
+                <w:szCs w:val="22"/>
+                <w:lang w:eastAsia="zh-CN"/>
+              </w:rPr>
+              <w:tab/>
+            </w:r>
+            <w:r>
+              <w:rPr>
+                <w:rStyle w:val="Hyperlink"/>
+                <w:noProof/>
+              </w:rPr>
+              <w:t>Stimulus/Response Sequences</w:t>
+            </w:r>
+            <w:r>
+              <w:rPr>
+                <w:noProof/>
+                <w:webHidden/>
+              </w:rPr>
+              <w:tab/>
+            </w:r>
+            <w:r>
+              <w:rPr>
+                <w:noProof/>
+                <w:webHidden/>
+              </w:rPr>
+              <w:fldChar w:fldCharType="begin"/>
+            </w:r>
+            <w:r>
+              <w:rPr>
+                <w:noProof/>
+                <w:webHidden/>
+              </w:rPr>
+              <w:instrText xml:space="preserve"> PAGEREF _Toc511158474 \h </w:instrText>
+            </w:r>
+            <w:r>
+              <w:rPr>
+                <w:noProof/>
+                <w:webHidden/>
+              </w:rPr>
+            </w:r>
+            <w:r>
+              <w:rPr>
+                <w:noProof/>
+                <w:webHidden/>
+              </w:rPr>
+              <w:fldChar w:fldCharType="separate"/>
+            </w:r>
+            <w:r>
+              <w:rPr>
+                <w:noProof/>
+                <w:webHidden/>
+              </w:rPr>
+              <w:t>6</w:t>
+            </w:r>
+            <w:r>
+              <w:rPr>
+                <w:noProof/>
+                <w:webHidden/>
+              </w:rPr>
+              <w:fldChar w:fldCharType="end"/>
+            </w:r>
+          </w:hyperlink>
+        </w:p>
+        <w:p>
+          <w:pPr>
+            <w:pStyle w:val="TOC3"/>
+            <w:tabs>
+              <w:tab w:val="left" w:pos="1320"/>
+              <w:tab w:val="right" w:leader="dot" w:pos="9592"/>
+            </w:tabs>
+            <w:rPr>
+              <w:rFonts w:asciiTheme="minorHAnsi" w:eastAsiaTheme="minorEastAsia" w:hAnsiTheme="minorHAnsi" w:cstheme="minorBidi"/>
+              <w:noProof/>
+              <w:sz w:val="22"/>
+              <w:szCs w:val="22"/>
+              <w:lang w:eastAsia="zh-CN"/>
+            </w:rPr>
+          </w:pPr>
+          <w:hyperlink w:anchor="_Toc511158475" w:history="1">
+            <w:r>
+              <w:rPr>
+                <w:rStyle w:val="Hyperlink"/>
+                <w:noProof/>
+              </w:rPr>
+              <w:t>3.5.3.</w:t>
+            </w:r>
+            <w:r>
+              <w:rPr>
+                <w:rFonts w:asciiTheme="minorHAnsi" w:eastAsiaTheme="minorEastAsia" w:hAnsiTheme="minorHAnsi" w:cstheme="minorBidi"/>
+                <w:noProof/>
+                <w:sz w:val="22"/>
+                <w:szCs w:val="22"/>
+                <w:lang w:eastAsia="zh-CN"/>
+              </w:rPr>
+              <w:tab/>
+            </w:r>
+            <w:r>
+              <w:rPr>
+                <w:rStyle w:val="Hyperlink"/>
+                <w:noProof/>
+              </w:rPr>
+              <w:t>Functional Requirements</w:t>
+            </w:r>
+            <w:r>
+              <w:rPr>
+                <w:noProof/>
+                <w:webHidden/>
+              </w:rPr>
+              <w:tab/>
+            </w:r>
+            <w:r>
+              <w:rPr>
+                <w:noProof/>
+                <w:webHidden/>
+              </w:rPr>
+              <w:fldChar w:fldCharType="begin"/>
+            </w:r>
+            <w:r>
+              <w:rPr>
+                <w:noProof/>
+                <w:webHidden/>
+              </w:rPr>
+              <w:instrText xml:space="preserve"> PAGEREF _Toc511158475 \h </w:instrText>
+            </w:r>
+            <w:r>
+              <w:rPr>
+                <w:noProof/>
+                <w:webHidden/>
+              </w:rPr>
+            </w:r>
+            <w:r>
+              <w:rPr>
+                <w:noProof/>
+                <w:webHidden/>
+              </w:rPr>
+              <w:fldChar w:fldCharType="separate"/>
+            </w:r>
+            <w:r>
+              <w:rPr>
+                <w:noProof/>
+                <w:webHidden/>
+              </w:rPr>
+              <w:t>6</w:t>
+            </w:r>
+            <w:r>
+              <w:rPr>
+                <w:noProof/>
+                <w:webHidden/>
+              </w:rPr>
+              <w:fldChar w:fldCharType="end"/>
+            </w:r>
+          </w:hyperlink>
+        </w:p>
+        <w:p>
+          <w:pPr>
+            <w:pStyle w:val="TOC2"/>
+            <w:rPr>
+              <w:rFonts w:asciiTheme="minorHAnsi" w:eastAsiaTheme="minorEastAsia" w:hAnsiTheme="minorHAnsi" w:cstheme="minorBidi"/>
+              <w:noProof/>
+              <w:sz w:val="22"/>
+              <w:szCs w:val="22"/>
+              <w:lang w:eastAsia="zh-CN"/>
+            </w:rPr>
+          </w:pPr>
+          <w:hyperlink w:anchor="_Toc511158476" w:history="1">
+            <w:r>
+              <w:rPr>
+                <w:rStyle w:val="Hyperlink"/>
+                <w:rFonts w:cs="Arial"/>
+                <w:noProof/>
+                <w:snapToGrid w:val="0"/>
+                <w:w w:val="0"/>
+              </w:rPr>
+              <w:t>3.6.</w:t>
+            </w:r>
+            <w:r>
+              <w:rPr>
+                <w:rFonts w:asciiTheme="minorHAnsi" w:eastAsiaTheme="minorEastAsia" w:hAnsiTheme="minorHAnsi" w:cstheme="minorBidi"/>
+                <w:noProof/>
+                <w:sz w:val="22"/>
+                <w:szCs w:val="22"/>
+                <w:lang w:eastAsia="zh-CN"/>
+              </w:rPr>
+              <w:tab/>
+            </w:r>
+            <w:r>
+              <w:rPr>
+                <w:rStyle w:val="Hyperlink"/>
+                <w:rFonts w:cs="Arial"/>
+                <w:noProof/>
+                <w:lang w:eastAsia="zh-CN"/>
+              </w:rPr>
+              <w:t>Search</w:t>
+            </w:r>
+            <w:r>
+              <w:rPr>
+                <w:noProof/>
+                <w:webHidden/>
+              </w:rPr>
+              <w:tab/>
+            </w:r>
+            <w:r>
+              <w:rPr>
+                <w:noProof/>
+                <w:webHidden/>
+              </w:rPr>
+              <w:fldChar w:fldCharType="begin"/>
+            </w:r>
+            <w:r>
+              <w:rPr>
+                <w:noProof/>
+                <w:webHidden/>
+              </w:rPr>
+              <w:instrText xml:space="preserve"> PAGEREF _Toc511158476 \h </w:instrText>
+            </w:r>
+            <w:r>
+              <w:rPr>
+                <w:noProof/>
+                <w:webHidden/>
+              </w:rPr>
+            </w:r>
+            <w:r>
+              <w:rPr>
+                <w:noProof/>
+                <w:webHidden/>
+              </w:rPr>
+              <w:fldChar w:fldCharType="separate"/>
+            </w:r>
+            <w:r>
+              <w:rPr>
+                <w:noProof/>
+                <w:webHidden/>
+              </w:rPr>
+              <w:t>6</w:t>
+            </w:r>
+            <w:r>
+              <w:rPr>
+                <w:noProof/>
+                <w:webHidden/>
+              </w:rPr>
+              <w:fldChar w:fldCharType="end"/>
+            </w:r>
+          </w:hyperlink>
+        </w:p>
+        <w:p>
+          <w:pPr>
+            <w:pStyle w:val="TOC3"/>
+            <w:tabs>
+              <w:tab w:val="left" w:pos="1320"/>
+              <w:tab w:val="right" w:leader="dot" w:pos="9592"/>
+            </w:tabs>
+            <w:rPr>
+              <w:rFonts w:asciiTheme="minorHAnsi" w:eastAsiaTheme="minorEastAsia" w:hAnsiTheme="minorHAnsi" w:cstheme="minorBidi"/>
+              <w:noProof/>
+              <w:sz w:val="22"/>
+              <w:szCs w:val="22"/>
+              <w:lang w:eastAsia="zh-CN"/>
+            </w:rPr>
+          </w:pPr>
+          <w:hyperlink w:anchor="_Toc511158477" w:history="1">
+            <w:r>
+              <w:rPr>
+                <w:rStyle w:val="Hyperlink"/>
+                <w:noProof/>
+              </w:rPr>
+              <w:t>3.6.1.</w:t>
+            </w:r>
+            <w:r>
+              <w:rPr>
+                <w:rFonts w:asciiTheme="minorHAnsi" w:eastAsiaTheme="minorEastAsia" w:hAnsiTheme="minorHAnsi" w:cstheme="minorBidi"/>
+                <w:noProof/>
+                <w:sz w:val="22"/>
+                <w:szCs w:val="22"/>
+                <w:lang w:eastAsia="zh-CN"/>
+              </w:rPr>
+              <w:tab/>
+            </w:r>
+            <w:r>
+              <w:rPr>
+                <w:rStyle w:val="Hyperlink"/>
+                <w:noProof/>
+              </w:rPr>
+              <w:t>Description and Priority</w:t>
+            </w:r>
+            <w:r>
+              <w:rPr>
+                <w:noProof/>
+                <w:webHidden/>
+              </w:rPr>
+              <w:tab/>
+            </w:r>
+            <w:r>
+              <w:rPr>
+                <w:noProof/>
+                <w:webHidden/>
+              </w:rPr>
+              <w:fldChar w:fldCharType="begin"/>
+            </w:r>
+            <w:r>
+              <w:rPr>
+                <w:noProof/>
+                <w:webHidden/>
+              </w:rPr>
+              <w:instrText xml:space="preserve"> PAGEREF _Toc511158477 \h </w:instrText>
+            </w:r>
+            <w:r>
+              <w:rPr>
+                <w:noProof/>
+                <w:webHidden/>
+              </w:rPr>
+            </w:r>
+            <w:r>
+              <w:rPr>
+                <w:noProof/>
+                <w:webHidden/>
+              </w:rPr>
+              <w:fldChar w:fldCharType="separate"/>
+            </w:r>
+            <w:r>
+              <w:rPr>
+                <w:noProof/>
+                <w:webHidden/>
+              </w:rPr>
+              <w:t>6</w:t>
+            </w:r>
+            <w:r>
+              <w:rPr>
+                <w:noProof/>
+                <w:webHidden/>
+              </w:rPr>
+              <w:fldChar w:fldCharType="end"/>
+            </w:r>
+          </w:hyperlink>
+        </w:p>
+        <w:p>
+          <w:pPr>
+            <w:pStyle w:val="TOC3"/>
+            <w:tabs>
+              <w:tab w:val="left" w:pos="1320"/>
+              <w:tab w:val="right" w:leader="dot" w:pos="9592"/>
+            </w:tabs>
+            <w:rPr>
+              <w:rFonts w:asciiTheme="minorHAnsi" w:eastAsiaTheme="minorEastAsia" w:hAnsiTheme="minorHAnsi" w:cstheme="minorBidi"/>
+              <w:noProof/>
+              <w:sz w:val="22"/>
+              <w:szCs w:val="22"/>
+              <w:lang w:eastAsia="zh-CN"/>
+            </w:rPr>
+          </w:pPr>
+          <w:hyperlink w:anchor="_Toc511158478" w:history="1">
+            <w:r>
+              <w:rPr>
+                <w:rStyle w:val="Hyperlink"/>
+                <w:noProof/>
+              </w:rPr>
+              <w:t>3.6.2.</w:t>
+            </w:r>
+            <w:r>
+              <w:rPr>
+                <w:rFonts w:asciiTheme="minorHAnsi" w:eastAsiaTheme="minorEastAsia" w:hAnsiTheme="minorHAnsi" w:cstheme="minorBidi"/>
+                <w:noProof/>
+                <w:sz w:val="22"/>
+                <w:szCs w:val="22"/>
+                <w:lang w:eastAsia="zh-CN"/>
+              </w:rPr>
+              <w:tab/>
+            </w:r>
+            <w:r>
+              <w:rPr>
+                <w:rStyle w:val="Hyperlink"/>
+                <w:noProof/>
+              </w:rPr>
+              <w:t>Stimulus/Response Sequences</w:t>
+            </w:r>
+            <w:r>
+              <w:rPr>
+                <w:noProof/>
+                <w:webHidden/>
+              </w:rPr>
+              <w:tab/>
+            </w:r>
+            <w:r>
+              <w:rPr>
+                <w:noProof/>
+                <w:webHidden/>
+              </w:rPr>
+              <w:fldChar w:fldCharType="begin"/>
+            </w:r>
+            <w:r>
+              <w:rPr>
+                <w:noProof/>
+                <w:webHidden/>
+              </w:rPr>
+              <w:instrText xml:space="preserve"> PAGEREF _Toc511158478 \h </w:instrText>
+            </w:r>
+            <w:r>
+              <w:rPr>
+                <w:noProof/>
+                <w:webHidden/>
+              </w:rPr>
+            </w:r>
+            <w:r>
+              <w:rPr>
+                <w:noProof/>
+                <w:webHidden/>
+              </w:rPr>
+              <w:fldChar w:fldCharType="separate"/>
+            </w:r>
+            <w:r>
+              <w:rPr>
+                <w:noProof/>
+                <w:webHidden/>
+              </w:rPr>
+              <w:t>6</w:t>
+            </w:r>
+            <w:r>
+              <w:rPr>
+                <w:noProof/>
+                <w:webHidden/>
+              </w:rPr>
+              <w:fldChar w:fldCharType="end"/>
+            </w:r>
+          </w:hyperlink>
+        </w:p>
+        <w:p>
+          <w:pPr>
+            <w:pStyle w:val="TOC3"/>
+            <w:tabs>
+              <w:tab w:val="left" w:pos="1320"/>
+              <w:tab w:val="right" w:leader="dot" w:pos="9592"/>
+            </w:tabs>
+            <w:rPr>
+              <w:rFonts w:asciiTheme="minorHAnsi" w:eastAsiaTheme="minorEastAsia" w:hAnsiTheme="minorHAnsi" w:cstheme="minorBidi"/>
+              <w:noProof/>
+              <w:sz w:val="22"/>
+              <w:szCs w:val="22"/>
+              <w:lang w:eastAsia="zh-CN"/>
+            </w:rPr>
+          </w:pPr>
+          <w:hyperlink w:anchor="_Toc511158479" w:history="1">
+            <w:r>
+              <w:rPr>
+                <w:rStyle w:val="Hyperlink"/>
+                <w:noProof/>
+              </w:rPr>
+              <w:t>3.6.3.</w:t>
+            </w:r>
+            <w:r>
+              <w:rPr>
+                <w:rFonts w:asciiTheme="minorHAnsi" w:eastAsiaTheme="minorEastAsia" w:hAnsiTheme="minorHAnsi" w:cstheme="minorBidi"/>
+                <w:noProof/>
+                <w:sz w:val="22"/>
+                <w:szCs w:val="22"/>
+                <w:lang w:eastAsia="zh-CN"/>
+              </w:rPr>
+              <w:tab/>
+            </w:r>
+            <w:r>
+              <w:rPr>
+                <w:rStyle w:val="Hyperlink"/>
+                <w:noProof/>
+              </w:rPr>
+              <w:t>Functional Requirements</w:t>
+            </w:r>
+            <w:r>
+              <w:rPr>
+                <w:noProof/>
+                <w:webHidden/>
+              </w:rPr>
+              <w:tab/>
+            </w:r>
+            <w:r>
+              <w:rPr>
+                <w:noProof/>
+                <w:webHidden/>
+              </w:rPr>
+              <w:fldChar w:fldCharType="begin"/>
+            </w:r>
+            <w:r>
+              <w:rPr>
+                <w:noProof/>
+                <w:webHidden/>
+              </w:rPr>
+              <w:instrText xml:space="preserve"> PAGEREF _Toc511158479 \h </w:instrText>
+            </w:r>
+            <w:r>
+              <w:rPr>
+                <w:noProof/>
+                <w:webHidden/>
+              </w:rPr>
+            </w:r>
+            <w:r>
+              <w:rPr>
+                <w:noProof/>
+                <w:webHidden/>
+              </w:rPr>
+              <w:fldChar w:fldCharType="separate"/>
+            </w:r>
+            <w:r>
+              <w:rPr>
+                <w:noProof/>
+                <w:webHidden/>
+              </w:rPr>
+              <w:t>6</w:t>
             </w:r>
             <w:r>
               <w:rPr>
@@ -838,7 +2809,7 @@
               <w:lang w:eastAsia="zh-CN"/>
             </w:rPr>
           </w:pPr>
-          <w:hyperlink w:anchor="_Toc511114802" w:history="1">
+          <w:hyperlink w:anchor="_Toc511158480" w:history="1">
             <w:r>
               <w:rPr>
                 <w:rStyle w:val="Hyperlink"/>
@@ -878,7 +2849,7 @@
               <w:rPr>
                 <w:webHidden/>
               </w:rPr>
-              <w:instrText xml:space="preserve"> PAGEREF _Toc511114802 \h </w:instrText>
+              <w:instrText xml:space="preserve"> PAGEREF _Toc511158480 \h </w:instrText>
             </w:r>
             <w:r>
               <w:rPr>
@@ -895,7 +2866,7 @@
               <w:rPr>
                 <w:webHidden/>
               </w:rPr>
-              <w:t>5</w:t>
+              <w:t>7</w:t>
             </w:r>
             <w:r>
               <w:rPr>
@@ -916,11 +2887,11 @@
               <w:lang w:eastAsia="zh-CN"/>
             </w:rPr>
           </w:pPr>
-          <w:hyperlink w:anchor="_Toc511114803" w:history="1">
+          <w:hyperlink w:anchor="_Toc511158481" w:history="1">
             <w:r>
               <w:rPr>
                 <w:rStyle w:val="Hyperlink"/>
-                <w:rFonts w:ascii="Times New Roman" w:hAnsi="Times New Roman"/>
+                <w:rFonts w:cs="Arial"/>
                 <w:noProof/>
                 <w:snapToGrid w:val="0"/>
                 <w:w w:val="0"/>
@@ -963,7 +2934,7 @@
                 <w:noProof/>
                 <w:webHidden/>
               </w:rPr>
-              <w:instrText xml:space="preserve"> PAGEREF _Toc511114803 \h </w:instrText>
+              <w:instrText xml:space="preserve"> PAGEREF _Toc511158481 \h </w:instrText>
             </w:r>
             <w:r>
               <w:rPr>
@@ -983,7 +2954,7 @@
                 <w:noProof/>
                 <w:webHidden/>
               </w:rPr>
-              <w:t>5</w:t>
+              <w:t>7</w:t>
             </w:r>
             <w:r>
               <w:rPr>
@@ -1005,11 +2976,11 @@
               <w:lang w:eastAsia="zh-CN"/>
             </w:rPr>
           </w:pPr>
-          <w:hyperlink w:anchor="_Toc511114804" w:history="1">
+          <w:hyperlink w:anchor="_Toc511158482" w:history="1">
             <w:r>
               <w:rPr>
                 <w:rStyle w:val="Hyperlink"/>
-                <w:rFonts w:ascii="Times New Roman" w:hAnsi="Times New Roman"/>
+                <w:rFonts w:cs="Arial"/>
                 <w:noProof/>
                 <w:snapToGrid w:val="0"/>
                 <w:w w:val="0"/>
@@ -1052,7 +3023,7 @@
                 <w:noProof/>
                 <w:webHidden/>
               </w:rPr>
-              <w:instrText xml:space="preserve"> PAGEREF _Toc511114804 \h </w:instrText>
+              <w:instrText xml:space="preserve"> PAGEREF _Toc511158482 \h </w:instrText>
             </w:r>
             <w:r>
               <w:rPr>
@@ -1072,7 +3043,7 @@
                 <w:noProof/>
                 <w:webHidden/>
               </w:rPr>
-              <w:t>6</w:t>
+              <w:t>8</w:t>
             </w:r>
             <w:r>
               <w:rPr>
@@ -1094,11 +3065,11 @@
               <w:lang w:eastAsia="zh-CN"/>
             </w:rPr>
           </w:pPr>
-          <w:hyperlink w:anchor="_Toc511114805" w:history="1">
+          <w:hyperlink w:anchor="_Toc511158483" w:history="1">
             <w:r>
               <w:rPr>
                 <w:rStyle w:val="Hyperlink"/>
-                <w:rFonts w:ascii="Times New Roman" w:hAnsi="Times New Roman"/>
+                <w:rFonts w:cs="Arial"/>
                 <w:noProof/>
                 <w:snapToGrid w:val="0"/>
                 <w:w w:val="0"/>
@@ -1141,7 +3112,7 @@
                 <w:noProof/>
                 <w:webHidden/>
               </w:rPr>
-              <w:instrText xml:space="preserve"> PAGEREF _Toc511114805 \h </w:instrText>
+              <w:instrText xml:space="preserve"> PAGEREF _Toc511158483 \h </w:instrText>
             </w:r>
             <w:r>
               <w:rPr>
@@ -1161,7 +3132,7 @@
                 <w:noProof/>
                 <w:webHidden/>
               </w:rPr>
-              <w:t>6</w:t>
+              <w:t>8</w:t>
             </w:r>
             <w:r>
               <w:rPr>
@@ -1184,7 +3155,7 @@
               <w:lang w:eastAsia="zh-CN"/>
             </w:rPr>
           </w:pPr>
-          <w:hyperlink w:anchor="_Toc511114806" w:history="1">
+          <w:hyperlink w:anchor="_Toc511158484" w:history="1">
             <w:r>
               <w:rPr>
                 <w:rStyle w:val="Hyperlink"/>
@@ -1224,7 +3195,7 @@
               <w:rPr>
                 <w:webHidden/>
               </w:rPr>
-              <w:instrText xml:space="preserve"> PAGEREF _Toc511114806 \h </w:instrText>
+              <w:instrText xml:space="preserve"> PAGEREF _Toc511158484 \h </w:instrText>
             </w:r>
             <w:r>
               <w:rPr>
@@ -1241,7 +3212,7 @@
               <w:rPr>
                 <w:webHidden/>
               </w:rPr>
-              <w:t>7</w:t>
+              <w:t>9</w:t>
             </w:r>
             <w:r>
               <w:rPr>
@@ -1262,11 +3233,11 @@
               <w:lang w:eastAsia="zh-CN"/>
             </w:rPr>
           </w:pPr>
-          <w:hyperlink w:anchor="_Toc511114807" w:history="1">
+          <w:hyperlink w:anchor="_Toc511158485" w:history="1">
             <w:r>
               <w:rPr>
                 <w:rStyle w:val="Hyperlink"/>
-                <w:rFonts w:ascii="Times New Roman" w:hAnsi="Times New Roman"/>
+                <w:rFonts w:cs="Arial"/>
                 <w:noProof/>
                 <w:snapToGrid w:val="0"/>
                 <w:w w:val="0"/>
@@ -1309,7 +3280,7 @@
                 <w:noProof/>
                 <w:webHidden/>
               </w:rPr>
-              <w:instrText xml:space="preserve"> PAGEREF _Toc511114807 \h </w:instrText>
+              <w:instrText xml:space="preserve"> PAGEREF _Toc511158485 \h </w:instrText>
             </w:r>
             <w:r>
               <w:rPr>
@@ -1329,7 +3300,7 @@
                 <w:noProof/>
                 <w:webHidden/>
               </w:rPr>
-              <w:t>7</w:t>
+              <w:t>9</w:t>
             </w:r>
             <w:r>
               <w:rPr>
@@ -1351,11 +3322,11 @@
               <w:lang w:eastAsia="zh-CN"/>
             </w:rPr>
           </w:pPr>
-          <w:hyperlink w:anchor="_Toc511114808" w:history="1">
+          <w:hyperlink w:anchor="_Toc511158486" w:history="1">
             <w:r>
               <w:rPr>
                 <w:rStyle w:val="Hyperlink"/>
-                <w:rFonts w:ascii="Times New Roman" w:hAnsi="Times New Roman"/>
+                <w:rFonts w:cs="Arial"/>
                 <w:noProof/>
                 <w:snapToGrid w:val="0"/>
                 <w:w w:val="0"/>
@@ -1398,7 +3369,7 @@
                 <w:noProof/>
                 <w:webHidden/>
               </w:rPr>
-              <w:instrText xml:space="preserve"> PAGEREF _Toc511114808 \h </w:instrText>
+              <w:instrText xml:space="preserve"> PAGEREF _Toc511158486 \h </w:instrText>
             </w:r>
             <w:r>
               <w:rPr>
@@ -1418,7 +3389,7 @@
                 <w:noProof/>
                 <w:webHidden/>
               </w:rPr>
-              <w:t>7</w:t>
+              <w:t>9</w:t>
             </w:r>
             <w:r>
               <w:rPr>
@@ -1440,11 +3411,11 @@
               <w:lang w:eastAsia="zh-CN"/>
             </w:rPr>
           </w:pPr>
-          <w:hyperlink w:anchor="_Toc511114809" w:history="1">
+          <w:hyperlink w:anchor="_Toc511158487" w:history="1">
             <w:r>
               <w:rPr>
                 <w:rStyle w:val="Hyperlink"/>
-                <w:rFonts w:ascii="Times New Roman" w:hAnsi="Times New Roman"/>
+                <w:rFonts w:cs="Arial"/>
                 <w:noProof/>
                 <w:snapToGrid w:val="0"/>
                 <w:w w:val="0"/>
@@ -1487,7 +3458,7 @@
                 <w:noProof/>
                 <w:webHidden/>
               </w:rPr>
-              <w:instrText xml:space="preserve"> PAGEREF _Toc511114809 \h </w:instrText>
+              <w:instrText xml:space="preserve"> PAGEREF _Toc511158487 \h </w:instrText>
             </w:r>
             <w:r>
               <w:rPr>
@@ -1507,7 +3478,7 @@
                 <w:noProof/>
                 <w:webHidden/>
               </w:rPr>
-              <w:t>7</w:t>
+              <w:t>9</w:t>
             </w:r>
             <w:r>
               <w:rPr>
@@ -1539,18 +3510,18 @@
       <w:pPr>
         <w:pStyle w:val="StyleHeading1Before0pt"/>
       </w:pPr>
-      <w:bookmarkStart w:id="4" w:name="_Toc219115351"/>
-      <w:bookmarkStart w:id="5" w:name="_Toc219117895"/>
-      <w:bookmarkStart w:id="6" w:name="_Toc394838746"/>
-      <w:bookmarkStart w:id="7" w:name="_Toc511114796"/>
+      <w:bookmarkStart w:id="5" w:name="_Toc219115351"/>
+      <w:bookmarkStart w:id="6" w:name="_Toc219117895"/>
+      <w:bookmarkStart w:id="7" w:name="_Toc394838746"/>
+      <w:bookmarkStart w:id="8" w:name="_Toc511158452"/>
       <w:r>
         <w:lastRenderedPageBreak/>
         <w:t>Introduction</w:t>
       </w:r>
-      <w:bookmarkEnd w:id="4"/>
       <w:bookmarkEnd w:id="5"/>
       <w:bookmarkEnd w:id="6"/>
       <w:bookmarkEnd w:id="7"/>
+      <w:bookmarkEnd w:id="8"/>
     </w:p>
     <w:p>
       <w:pPr>
@@ -1560,10 +3531,10 @@
           <w:sz w:val="28"/>
         </w:rPr>
       </w:pPr>
-      <w:bookmarkStart w:id="8" w:name="_Toc439994667"/>
-      <w:bookmarkStart w:id="9" w:name="_Toc26969056"/>
-      <w:bookmarkStart w:id="10" w:name="_Toc394838747"/>
-      <w:bookmarkStart w:id="11" w:name="_Toc511114797"/>
+      <w:bookmarkStart w:id="9" w:name="_Toc439994667"/>
+      <w:bookmarkStart w:id="10" w:name="_Toc26969056"/>
+      <w:bookmarkStart w:id="11" w:name="_Toc394838747"/>
+      <w:bookmarkStart w:id="12" w:name="_Toc511158453"/>
       <w:r>
         <w:rPr>
           <w:rFonts w:cs="Arial"/>
@@ -1571,10 +3542,10 @@
         </w:rPr>
         <w:t>Purpose</w:t>
       </w:r>
-      <w:bookmarkEnd w:id="8"/>
       <w:bookmarkEnd w:id="9"/>
       <w:bookmarkEnd w:id="10"/>
       <w:bookmarkEnd w:id="11"/>
+      <w:bookmarkEnd w:id="12"/>
       <w:r>
         <w:rPr>
           <w:rFonts w:cs="Arial"/>
@@ -1590,9 +3561,9 @@
           <w:sz w:val="24"/>
         </w:rPr>
       </w:pPr>
-      <w:bookmarkStart w:id="12" w:name="_Toc439994668"/>
-      <w:bookmarkStart w:id="13" w:name="_Toc26969057"/>
-      <w:bookmarkStart w:id="14" w:name="_Toc394838748"/>
+      <w:bookmarkStart w:id="13" w:name="_Toc439994668"/>
+      <w:bookmarkStart w:id="14" w:name="_Toc26969057"/>
+      <w:bookmarkStart w:id="15" w:name="_Toc394838748"/>
       <w:r>
         <w:rPr>
           <w:rFonts w:cs="Arial"/>
@@ -1624,7 +3595,7 @@
           <w:sz w:val="28"/>
         </w:rPr>
       </w:pPr>
-      <w:bookmarkStart w:id="15" w:name="_Toc511114798"/>
+      <w:bookmarkStart w:id="16" w:name="_Toc511158454"/>
       <w:r>
         <w:rPr>
           <w:rFonts w:cs="Arial"/>
@@ -1639,10 +3610,10 @@
         </w:rPr>
         <w:t>Conventions</w:t>
       </w:r>
-      <w:bookmarkEnd w:id="12"/>
       <w:bookmarkEnd w:id="13"/>
       <w:bookmarkEnd w:id="14"/>
       <w:bookmarkEnd w:id="15"/>
+      <w:bookmarkEnd w:id="16"/>
     </w:p>
     <w:p>
       <w:pPr>
@@ -1759,14 +3730,14 @@
       <w:pPr>
         <w:pStyle w:val="StyleHeading1Before0pt"/>
       </w:pPr>
-      <w:bookmarkStart w:id="16" w:name="_Toc394838749"/>
-      <w:bookmarkStart w:id="17" w:name="_Toc511114799"/>
+      <w:bookmarkStart w:id="17" w:name="_Toc394838749"/>
+      <w:bookmarkStart w:id="18" w:name="_Toc511158455"/>
       <w:r>
         <w:lastRenderedPageBreak/>
         <w:t>System Features</w:t>
       </w:r>
-      <w:bookmarkEnd w:id="16"/>
       <w:bookmarkEnd w:id="17"/>
+      <w:bookmarkEnd w:id="18"/>
     </w:p>
     <w:p>
       <w:pPr>
@@ -1783,10 +3754,10 @@
           <w:szCs w:val="28"/>
         </w:rPr>
       </w:pPr>
-      <w:bookmarkStart w:id="18" w:name="_Toc439994689"/>
-      <w:bookmarkStart w:id="19" w:name="_Toc26969071"/>
-      <w:bookmarkStart w:id="20" w:name="_Toc394838751"/>
-      <w:bookmarkStart w:id="21" w:name="_Toc511114800"/>
+      <w:bookmarkStart w:id="19" w:name="_Toc439994689"/>
+      <w:bookmarkStart w:id="20" w:name="_Toc26969071"/>
+      <w:bookmarkStart w:id="21" w:name="_Toc394838751"/>
+      <w:bookmarkStart w:id="22" w:name="_Toc511158456"/>
       <w:r>
         <w:rPr>
           <w:rFonts w:cs="Arial"/>
@@ -1796,15 +3767,17 @@
         </w:rPr>
         <w:t>Login</w:t>
       </w:r>
-      <w:bookmarkEnd w:id="21"/>
+      <w:bookmarkEnd w:id="22"/>
     </w:p>
     <w:p>
       <w:pPr>
         <w:pStyle w:val="Heading3"/>
       </w:pPr>
+      <w:bookmarkStart w:id="23" w:name="_Toc511158457"/>
       <w:r>
         <w:t>Description and Priority</w:t>
       </w:r>
+      <w:bookmarkEnd w:id="23"/>
     </w:p>
     <w:p>
       <w:pPr>
@@ -1858,9 +3831,11 @@
       <w:pPr>
         <w:pStyle w:val="Heading3"/>
       </w:pPr>
+      <w:bookmarkStart w:id="24" w:name="_Toc511158458"/>
       <w:r>
         <w:t>Stimulus/Response Sequences</w:t>
       </w:r>
+      <w:bookmarkEnd w:id="24"/>
     </w:p>
     <w:p>
       <w:pPr>
@@ -1984,9 +3959,11 @@
       <w:pPr>
         <w:pStyle w:val="Heading3"/>
       </w:pPr>
+      <w:bookmarkStart w:id="25" w:name="_Toc511158459"/>
       <w:r>
         <w:t>Functional Requirements</w:t>
       </w:r>
+      <w:bookmarkEnd w:id="25"/>
     </w:p>
     <w:p>
       <w:pPr>
@@ -2067,10 +4044,10 @@
           <w:szCs w:val="28"/>
         </w:rPr>
       </w:pPr>
-      <w:bookmarkStart w:id="22" w:name="_Toc511114801"/>
-      <w:bookmarkEnd w:id="18"/>
+      <w:bookmarkStart w:id="26" w:name="_Toc511158460"/>
       <w:bookmarkEnd w:id="19"/>
       <w:bookmarkEnd w:id="20"/>
+      <w:bookmarkEnd w:id="21"/>
       <w:r>
         <w:rPr>
           <w:rFonts w:cs="Arial"/>
@@ -2079,15 +4056,17 @@
         </w:rPr>
         <w:t>Recharge Quota</w:t>
       </w:r>
-      <w:bookmarkEnd w:id="22"/>
+      <w:bookmarkEnd w:id="26"/>
     </w:p>
     <w:p>
       <w:pPr>
         <w:pStyle w:val="Heading3"/>
       </w:pPr>
+      <w:bookmarkStart w:id="27" w:name="_Toc511158461"/>
       <w:r>
         <w:t>Description and Priority</w:t>
       </w:r>
+      <w:bookmarkEnd w:id="27"/>
     </w:p>
     <w:p>
       <w:pPr>
@@ -2138,9 +4117,11 @@
       <w:pPr>
         <w:pStyle w:val="Heading3"/>
       </w:pPr>
+      <w:bookmarkStart w:id="28" w:name="_Toc511158462"/>
       <w:r>
         <w:t>Stimulus/Response Sequences</w:t>
       </w:r>
+      <w:bookmarkEnd w:id="28"/>
     </w:p>
     <w:p>
       <w:pPr>
@@ -2301,9 +4282,11 @@
       <w:pPr>
         <w:pStyle w:val="Heading3"/>
       </w:pPr>
+      <w:bookmarkStart w:id="29" w:name="_Toc511158463"/>
       <w:r>
         <w:t>Functional Requirements</w:t>
       </w:r>
+      <w:bookmarkEnd w:id="29"/>
     </w:p>
     <w:p>
       <w:pPr>
@@ -2406,6 +4389,7 @@
           <w:szCs w:val="28"/>
         </w:rPr>
       </w:pPr>
+      <w:bookmarkStart w:id="30" w:name="_Toc511158464"/>
       <w:r>
         <w:rPr>
           <w:rFonts w:cs="Arial"/>
@@ -2414,14 +4398,17 @@
         </w:rPr>
         <w:t>Make Appointment</w:t>
       </w:r>
+      <w:bookmarkEnd w:id="30"/>
     </w:p>
     <w:p>
       <w:pPr>
         <w:pStyle w:val="Heading3"/>
       </w:pPr>
+      <w:bookmarkStart w:id="31" w:name="_Toc511158465"/>
       <w:r>
         <w:t>Description and Priority</w:t>
       </w:r>
+      <w:bookmarkEnd w:id="31"/>
     </w:p>
     <w:p>
       <w:pPr>
@@ -2478,9 +4465,11 @@
       <w:pPr>
         <w:pStyle w:val="Heading3"/>
       </w:pPr>
+      <w:bookmarkStart w:id="32" w:name="_Toc511158466"/>
       <w:r>
         <w:t>Stimulus/Response Sequences</w:t>
       </w:r>
+      <w:bookmarkEnd w:id="32"/>
     </w:p>
     <w:p>
       <w:pPr>
@@ -2737,9 +4726,11 @@
       <w:pPr>
         <w:pStyle w:val="Heading3"/>
       </w:pPr>
+      <w:bookmarkStart w:id="33" w:name="_Toc511158467"/>
       <w:r>
         <w:t>Functional Requirements</w:t>
       </w:r>
+      <w:bookmarkEnd w:id="33"/>
     </w:p>
     <w:p>
       <w:pPr>
@@ -2807,6 +4798,7 @@
           <w:szCs w:val="28"/>
         </w:rPr>
       </w:pPr>
+      <w:bookmarkStart w:id="34" w:name="_Toc511158468"/>
       <w:r>
         <w:rPr>
           <w:rFonts w:cs="Arial"/>
@@ -2815,14 +4807,17 @@
         </w:rPr>
         <w:t>Operations</w:t>
       </w:r>
+      <w:bookmarkEnd w:id="34"/>
     </w:p>
     <w:p>
       <w:pPr>
         <w:pStyle w:val="Heading3"/>
       </w:pPr>
+      <w:bookmarkStart w:id="35" w:name="_Toc511158469"/>
       <w:r>
         <w:t>Description and Priority</w:t>
       </w:r>
+      <w:bookmarkEnd w:id="35"/>
     </w:p>
     <w:p>
       <w:pPr>
@@ -2909,9 +4904,11 @@
       <w:pPr>
         <w:pStyle w:val="Heading3"/>
       </w:pPr>
+      <w:bookmarkStart w:id="36" w:name="_Toc511158470"/>
       <w:r>
         <w:t>Stimulus/Response Sequences</w:t>
       </w:r>
+      <w:bookmarkEnd w:id="36"/>
     </w:p>
     <w:p>
       <w:pPr>
@@ -3128,9 +5125,11 @@
       <w:pPr>
         <w:pStyle w:val="Heading3"/>
       </w:pPr>
+      <w:bookmarkStart w:id="37" w:name="_Toc511158471"/>
       <w:r>
         <w:t>Functional Requirements</w:t>
       </w:r>
+      <w:bookmarkEnd w:id="37"/>
     </w:p>
     <w:p>
       <w:pPr>
@@ -3175,6 +5174,7 @@
           <w:szCs w:val="28"/>
         </w:rPr>
       </w:pPr>
+      <w:bookmarkStart w:id="38" w:name="_Toc511158472"/>
       <w:r>
         <w:rPr>
           <w:rFonts w:cs="Arial"/>
@@ -3184,14 +5184,17 @@
         <w:lastRenderedPageBreak/>
         <w:t>Create New User</w:t>
       </w:r>
+      <w:bookmarkEnd w:id="38"/>
     </w:p>
     <w:p>
       <w:pPr>
         <w:pStyle w:val="Heading3"/>
       </w:pPr>
+      <w:bookmarkStart w:id="39" w:name="_Toc511158473"/>
       <w:r>
         <w:t>Description and Priority</w:t>
       </w:r>
+      <w:bookmarkEnd w:id="39"/>
     </w:p>
     <w:p>
       <w:pPr>
@@ -3218,9 +5221,11 @@
       <w:pPr>
         <w:pStyle w:val="Heading3"/>
       </w:pPr>
+      <w:bookmarkStart w:id="40" w:name="_Toc511158474"/>
       <w:r>
         <w:t>Stimulus/Response Sequences</w:t>
       </w:r>
+      <w:bookmarkEnd w:id="40"/>
     </w:p>
     <w:p>
       <w:pPr>
@@ -3421,9 +5426,11 @@
       <w:pPr>
         <w:pStyle w:val="Heading3"/>
       </w:pPr>
+      <w:bookmarkStart w:id="41" w:name="_Toc511158475"/>
       <w:r>
         <w:t>Functional Requirements</w:t>
       </w:r>
+      <w:bookmarkEnd w:id="41"/>
     </w:p>
     <w:p>
       <w:pPr>
@@ -3470,8 +5477,244 @@
         </w:rPr>
         <w:t>jQuery for AJAX</w:t>
       </w:r>
-      <w:bookmarkStart w:id="23" w:name="_GoBack"/>
-      <w:bookmarkEnd w:id="23"/>
+    </w:p>
+    <w:p>
+      <w:pPr>
+        <w:pStyle w:val="level3text"/>
+        <w:spacing w:line="240" w:lineRule="auto"/>
+        <w:rPr>
+          <w:rFonts w:cs="Arial"/>
+          <w:i w:val="0"/>
+          <w:sz w:val="24"/>
+        </w:rPr>
+      </w:pPr>
+    </w:p>
+    <w:p>
+      <w:pPr>
+        <w:pStyle w:val="Heading2"/>
+        <w:rPr>
+          <w:rFonts w:cs="Arial"/>
+          <w:sz w:val="28"/>
+          <w:szCs w:val="28"/>
+        </w:rPr>
+      </w:pPr>
+      <w:bookmarkStart w:id="42" w:name="_Toc511158476"/>
+      <w:r>
+        <w:rPr>
+          <w:rFonts w:cs="Arial" w:hint="eastAsia"/>
+          <w:sz w:val="28"/>
+          <w:szCs w:val="28"/>
+          <w:lang w:eastAsia="zh-CN"/>
+        </w:rPr>
+        <w:t>Search</w:t>
+      </w:r>
+      <w:bookmarkEnd w:id="42"/>
+    </w:p>
+    <w:p>
+      <w:pPr>
+        <w:pStyle w:val="Heading3"/>
+      </w:pPr>
+      <w:bookmarkStart w:id="43" w:name="_Toc511158477"/>
+      <w:r>
+        <w:t>Description and Priority</w:t>
+      </w:r>
+      <w:bookmarkEnd w:id="43"/>
+    </w:p>
+    <w:p>
+      <w:pPr>
+        <w:pStyle w:val="level4"/>
+        <w:spacing w:line="240" w:lineRule="auto"/>
+        <w:rPr>
+          <w:rFonts w:ascii="Arial" w:hAnsi="Arial" w:cs="Arial"/>
+        </w:rPr>
+      </w:pPr>
+      <w:r>
+        <w:rPr>
+          <w:rFonts w:ascii="Arial" w:hAnsi="Arial" w:cs="Arial"/>
+        </w:rPr>
+        <w:t>Use the search bar to search for bills and users in the system</w:t>
+      </w:r>
+      <w:r>
+        <w:rPr>
+          <w:rFonts w:ascii="Arial" w:hAnsi="Arial" w:cs="Arial"/>
+        </w:rPr>
+        <w:t>.</w:t>
+      </w:r>
+    </w:p>
+    <w:p>
+      <w:pPr>
+        <w:pStyle w:val="Heading3"/>
+      </w:pPr>
+      <w:bookmarkStart w:id="44" w:name="_Toc511158478"/>
+      <w:r>
+        <w:t>Stimulus/Response Sequences</w:t>
+      </w:r>
+      <w:bookmarkEnd w:id="44"/>
+    </w:p>
+    <w:p>
+      <w:pPr>
+        <w:pStyle w:val="level3text"/>
+        <w:numPr>
+          <w:ilvl w:val="0"/>
+          <w:numId w:val="25"/>
+        </w:numPr>
+        <w:spacing w:line="240" w:lineRule="auto"/>
+        <w:rPr>
+          <w:rFonts w:cs="Arial"/>
+          <w:i w:val="0"/>
+          <w:sz w:val="24"/>
+        </w:rPr>
+      </w:pPr>
+      <w:r>
+        <w:rPr>
+          <w:rFonts w:cs="Arial"/>
+          <w:i w:val="0"/>
+          <w:sz w:val="24"/>
+        </w:rPr>
+        <w:t>The user searches for relevant information in the search bar and presses enter</w:t>
+      </w:r>
+      <w:r>
+        <w:rPr>
+          <w:rFonts w:cs="Arial"/>
+          <w:i w:val="0"/>
+          <w:sz w:val="24"/>
+        </w:rPr>
+        <w:t>.</w:t>
+      </w:r>
+    </w:p>
+    <w:p>
+      <w:pPr>
+        <w:pStyle w:val="level3text"/>
+        <w:numPr>
+          <w:ilvl w:val="0"/>
+          <w:numId w:val="25"/>
+        </w:numPr>
+        <w:spacing w:line="240" w:lineRule="auto"/>
+        <w:rPr>
+          <w:rFonts w:cs="Arial"/>
+          <w:i w:val="0"/>
+          <w:sz w:val="24"/>
+        </w:rPr>
+      </w:pPr>
+      <w:r>
+        <w:rPr>
+          <w:rFonts w:cs="Arial"/>
+          <w:i w:val="0"/>
+          <w:sz w:val="24"/>
+        </w:rPr>
+        <w:t>System database to retrieve and return related information</w:t>
+      </w:r>
+      <w:r>
+        <w:rPr>
+          <w:rFonts w:cs="Arial"/>
+          <w:i w:val="0"/>
+          <w:sz w:val="24"/>
+        </w:rPr>
+        <w:t>.</w:t>
+      </w:r>
+    </w:p>
+    <w:p>
+      <w:pPr>
+        <w:pStyle w:val="level3text"/>
+        <w:numPr>
+          <w:ilvl w:val="0"/>
+          <w:numId w:val="25"/>
+        </w:numPr>
+        <w:spacing w:line="240" w:lineRule="auto"/>
+        <w:rPr>
+          <w:rFonts w:cs="Arial"/>
+          <w:i w:val="0"/>
+          <w:sz w:val="24"/>
+        </w:rPr>
+      </w:pPr>
+      <w:r>
+        <w:rPr>
+          <w:rFonts w:cs="Arial"/>
+          <w:i w:val="0"/>
+          <w:sz w:val="24"/>
+        </w:rPr>
+        <w:t xml:space="preserve">A new page will display the contents of the previous input search box and display relevant </w:t>
+      </w:r>
+      <w:r>
+        <w:rPr>
+          <w:rFonts w:cs="Arial"/>
+          <w:i w:val="0"/>
+          <w:sz w:val="24"/>
+        </w:rPr>
+        <w:t>information</w:t>
+      </w:r>
+      <w:r>
+        <w:rPr>
+          <w:rFonts w:cs="Arial"/>
+          <w:i w:val="0"/>
+          <w:sz w:val="24"/>
+        </w:rPr>
+        <w:t>.</w:t>
+      </w:r>
+    </w:p>
+    <w:p>
+      <w:pPr>
+        <w:pStyle w:val="level3text"/>
+        <w:numPr>
+          <w:ilvl w:val="0"/>
+          <w:numId w:val="25"/>
+        </w:numPr>
+        <w:spacing w:line="240" w:lineRule="auto"/>
+        <w:rPr>
+          <w:rFonts w:cs="Arial"/>
+          <w:i w:val="0"/>
+          <w:sz w:val="24"/>
+        </w:rPr>
+      </w:pPr>
+      <w:r>
+        <w:rPr>
+          <w:rFonts w:cs="Arial"/>
+          <w:i w:val="0"/>
+          <w:sz w:val="24"/>
+        </w:rPr>
+        <w:t>The result is displayed as a hyperlink, click to enter the details</w:t>
+      </w:r>
+      <w:r>
+        <w:rPr>
+          <w:rFonts w:cs="Arial"/>
+          <w:i w:val="0"/>
+          <w:sz w:val="24"/>
+        </w:rPr>
+        <w:t>.</w:t>
+      </w:r>
+    </w:p>
+    <w:p>
+      <w:pPr>
+        <w:pStyle w:val="Heading3"/>
+      </w:pPr>
+      <w:bookmarkStart w:id="45" w:name="_Toc511158479"/>
+      <w:r>
+        <w:t>Functional Requirements</w:t>
+      </w:r>
+      <w:bookmarkEnd w:id="45"/>
+    </w:p>
+    <w:p>
+      <w:pPr>
+        <w:pStyle w:val="level3text"/>
+        <w:numPr>
+          <w:ilvl w:val="0"/>
+          <w:numId w:val="25"/>
+        </w:numPr>
+        <w:spacing w:line="240" w:lineRule="auto"/>
+        <w:rPr>
+          <w:rFonts w:cs="Arial"/>
+          <w:i w:val="0"/>
+          <w:sz w:val="24"/>
+        </w:rPr>
+      </w:pPr>
+      <w:r>
+        <w:rPr>
+          <w:rFonts w:cs="Arial"/>
+          <w:i w:val="0"/>
+          <w:sz w:val="24"/>
+        </w:rPr>
+        <w:t>Require database Inquiry</w:t>
+      </w:r>
     </w:p>
     <w:p>
       <w:pPr>
@@ -3508,14 +5751,14 @@
       <w:pPr>
         <w:pStyle w:val="StyleHeading1Before0pt"/>
       </w:pPr>
-      <w:bookmarkStart w:id="24" w:name="_Toc394838752"/>
-      <w:bookmarkStart w:id="25" w:name="_Toc511114802"/>
+      <w:bookmarkStart w:id="46" w:name="_Toc394838752"/>
+      <w:bookmarkStart w:id="47" w:name="_Toc511158480"/>
       <w:r>
         <w:lastRenderedPageBreak/>
         <w:t>External Interface Requirements</w:t>
       </w:r>
-      <w:bookmarkEnd w:id="24"/>
-      <w:bookmarkEnd w:id="25"/>
+      <w:bookmarkEnd w:id="46"/>
+      <w:bookmarkEnd w:id="47"/>
     </w:p>
     <w:p>
       <w:pPr>
@@ -3525,18 +5768,18 @@
           <w:sz w:val="24"/>
         </w:rPr>
       </w:pPr>
-      <w:bookmarkStart w:id="26" w:name="_Toc26969073"/>
-      <w:bookmarkStart w:id="27" w:name="_Toc394838753"/>
-      <w:bookmarkStart w:id="28" w:name="_Toc511114803"/>
+      <w:bookmarkStart w:id="48" w:name="_Toc26969073"/>
+      <w:bookmarkStart w:id="49" w:name="_Toc394838753"/>
+      <w:bookmarkStart w:id="50" w:name="_Toc511158481"/>
       <w:r>
         <w:rPr>
           <w:sz w:val="24"/>
         </w:rPr>
         <w:t>User Interfaces</w:t>
       </w:r>
-      <w:bookmarkEnd w:id="26"/>
-      <w:bookmarkEnd w:id="27"/>
-      <w:bookmarkEnd w:id="28"/>
+      <w:bookmarkEnd w:id="48"/>
+      <w:bookmarkEnd w:id="49"/>
+      <w:bookmarkEnd w:id="50"/>
     </w:p>
     <w:p>
       <w:pPr>
@@ -3734,6 +5977,9 @@
         <w:t>1</w:t>
       </w:r>
       <w:r>
+        <w:rPr>
+          <w:noProof/>
+        </w:rPr>
         <w:fldChar w:fldCharType="end"/>
       </w:r>
       <w:r>
@@ -3836,6 +6082,9 @@
         <w:t>2</w:t>
       </w:r>
       <w:r>
+        <w:rPr>
+          <w:noProof/>
+        </w:rPr>
         <w:fldChar w:fldCharType="end"/>
       </w:r>
       <w:r>
@@ -3863,10 +6112,10 @@
           <w:sz w:val="24"/>
         </w:rPr>
       </w:pPr>
-      <w:bookmarkStart w:id="29" w:name="_Toc439994684"/>
-      <w:bookmarkStart w:id="30" w:name="_Toc26969074"/>
-      <w:bookmarkStart w:id="31" w:name="_Toc394838754"/>
-      <w:bookmarkStart w:id="32" w:name="_Toc511114804"/>
+      <w:bookmarkStart w:id="51" w:name="_Toc439994684"/>
+      <w:bookmarkStart w:id="52" w:name="_Toc26969074"/>
+      <w:bookmarkStart w:id="53" w:name="_Toc394838754"/>
+      <w:bookmarkStart w:id="54" w:name="_Toc511158482"/>
       <w:r>
         <w:rPr>
           <w:sz w:val="24"/>
@@ -3874,10 +6123,23 @@
         <w:lastRenderedPageBreak/>
         <w:t>Hardware Interfaces</w:t>
       </w:r>
-      <w:bookmarkEnd w:id="29"/>
-      <w:bookmarkEnd w:id="30"/>
-      <w:bookmarkEnd w:id="31"/>
-      <w:bookmarkEnd w:id="32"/>
+      <w:bookmarkEnd w:id="51"/>
+      <w:bookmarkEnd w:id="52"/>
+      <w:bookmarkEnd w:id="53"/>
+      <w:bookmarkEnd w:id="54"/>
+    </w:p>
+    <w:p>
+      <w:pPr>
+        <w:rPr>
+          <w:sz w:val="24"/>
+        </w:rPr>
+      </w:pPr>
+      <w:r>
+        <w:rPr>
+          <w:sz w:val="24"/>
+        </w:rPr>
+        <w:t>The server that deploys this program needs at least one core CPU, 1G memory, and 1M bandwidth. As the number of users increases, the configuration of deployed servers also needs to be upgraded.</w:t>
+      </w:r>
     </w:p>
     <w:p>
       <w:pPr>
@@ -4007,19 +6269,11 @@
         </w:rPr>
         <w:t xml:space="preserve"> (</w:t>
       </w:r>
-      <w:proofErr w:type="spellStart"/>
-      <w:r>
-        <w:rPr>
-          <w:sz w:val="24"/>
-        </w:rPr>
-        <w:t>PyPy</w:t>
-      </w:r>
-      <w:proofErr w:type="spellEnd"/>
-      <w:r>
-        <w:rPr>
-          <w:sz w:val="24"/>
-        </w:rPr>
-        <w:t xml:space="preserve"> need extra </w:t>
+      <w:r>
+        <w:rPr>
+          <w:sz w:val="24"/>
+        </w:rPr>
+        <w:t xml:space="preserve">PyPy need extra </w:t>
       </w:r>
       <w:r>
         <w:rPr>
@@ -4108,26 +6362,33 @@
     </w:p>
     <w:p>
       <w:pPr>
+        <w:rPr>
+          <w:sz w:val="24"/>
+        </w:rPr>
+      </w:pPr>
+    </w:p>
+    <w:p>
+      <w:pPr>
         <w:pStyle w:val="Heading2"/>
         <w:jc w:val="both"/>
         <w:rPr>
           <w:sz w:val="24"/>
         </w:rPr>
       </w:pPr>
-      <w:bookmarkStart w:id="33" w:name="_Toc439994686"/>
-      <w:bookmarkStart w:id="34" w:name="_Toc26969076"/>
-      <w:bookmarkStart w:id="35" w:name="_Toc394838755"/>
-      <w:bookmarkStart w:id="36" w:name="_Toc511114805"/>
+      <w:bookmarkStart w:id="55" w:name="_Toc439994686"/>
+      <w:bookmarkStart w:id="56" w:name="_Toc26969076"/>
+      <w:bookmarkStart w:id="57" w:name="_Toc394838755"/>
+      <w:bookmarkStart w:id="58" w:name="_Toc511158483"/>
       <w:r>
         <w:rPr>
           <w:sz w:val="24"/>
         </w:rPr>
         <w:t>Communications Interfaces</w:t>
       </w:r>
-      <w:bookmarkEnd w:id="33"/>
-      <w:bookmarkEnd w:id="34"/>
-      <w:bookmarkEnd w:id="35"/>
-      <w:bookmarkEnd w:id="36"/>
+      <w:bookmarkEnd w:id="55"/>
+      <w:bookmarkEnd w:id="56"/>
+      <w:bookmarkEnd w:id="57"/>
+      <w:bookmarkEnd w:id="58"/>
     </w:p>
     <w:p>
       <w:pPr>
@@ -4238,8 +6499,8 @@
       <w:pPr>
         <w:pStyle w:val="StyleHeading1Before0pt"/>
       </w:pPr>
-      <w:bookmarkStart w:id="37" w:name="_Toc394838756"/>
-      <w:bookmarkStart w:id="38" w:name="_Toc511114806"/>
+      <w:bookmarkStart w:id="59" w:name="_Toc394838756"/>
+      <w:bookmarkStart w:id="60" w:name="_Toc511158484"/>
       <w:r>
         <w:lastRenderedPageBreak/>
         <w:t xml:space="preserve">Other </w:t>
@@ -4250,8 +6511,8 @@
       <w:r>
         <w:t xml:space="preserve"> Requirements</w:t>
       </w:r>
-      <w:bookmarkEnd w:id="37"/>
-      <w:bookmarkEnd w:id="38"/>
+      <w:bookmarkEnd w:id="59"/>
+      <w:bookmarkEnd w:id="60"/>
     </w:p>
     <w:p>
       <w:pPr>
@@ -4260,18 +6521,18 @@
           <w:sz w:val="24"/>
         </w:rPr>
       </w:pPr>
-      <w:bookmarkStart w:id="39" w:name="_Toc26969078"/>
-      <w:bookmarkStart w:id="40" w:name="_Toc394838757"/>
-      <w:bookmarkStart w:id="41" w:name="_Toc511114807"/>
+      <w:bookmarkStart w:id="61" w:name="_Toc26969078"/>
+      <w:bookmarkStart w:id="62" w:name="_Toc394838757"/>
+      <w:bookmarkStart w:id="63" w:name="_Toc511158485"/>
       <w:r>
         <w:rPr>
           <w:sz w:val="24"/>
         </w:rPr>
         <w:t>Performance Requirements</w:t>
       </w:r>
-      <w:bookmarkEnd w:id="39"/>
-      <w:bookmarkEnd w:id="40"/>
-      <w:bookmarkEnd w:id="41"/>
+      <w:bookmarkEnd w:id="61"/>
+      <w:bookmarkEnd w:id="62"/>
+      <w:bookmarkEnd w:id="63"/>
     </w:p>
     <w:p>
       <w:pPr>
@@ -4293,20 +6554,20 @@
           <w:sz w:val="24"/>
         </w:rPr>
       </w:pPr>
-      <w:bookmarkStart w:id="42" w:name="_Toc439994692"/>
-      <w:bookmarkStart w:id="43" w:name="_Toc26969080"/>
-      <w:bookmarkStart w:id="44" w:name="_Toc394838758"/>
-      <w:bookmarkStart w:id="45" w:name="_Toc511114808"/>
+      <w:bookmarkStart w:id="64" w:name="_Toc439994692"/>
+      <w:bookmarkStart w:id="65" w:name="_Toc26969080"/>
+      <w:bookmarkStart w:id="66" w:name="_Toc394838758"/>
+      <w:bookmarkStart w:id="67" w:name="_Toc511158486"/>
       <w:r>
         <w:rPr>
           <w:sz w:val="24"/>
         </w:rPr>
         <w:t>Security Requirements</w:t>
       </w:r>
-      <w:bookmarkEnd w:id="42"/>
-      <w:bookmarkEnd w:id="43"/>
-      <w:bookmarkEnd w:id="44"/>
-      <w:bookmarkEnd w:id="45"/>
+      <w:bookmarkEnd w:id="64"/>
+      <w:bookmarkEnd w:id="65"/>
+      <w:bookmarkEnd w:id="66"/>
+      <w:bookmarkEnd w:id="67"/>
     </w:p>
     <w:p>
       <w:pPr>
@@ -4383,20 +6644,20 @@
           <w:sz w:val="24"/>
         </w:rPr>
       </w:pPr>
-      <w:bookmarkStart w:id="46" w:name="_Toc439994693"/>
-      <w:bookmarkStart w:id="47" w:name="_Toc26969081"/>
-      <w:bookmarkStart w:id="48" w:name="_Toc394838759"/>
-      <w:bookmarkStart w:id="49" w:name="_Toc511114809"/>
+      <w:bookmarkStart w:id="68" w:name="_Toc439994693"/>
+      <w:bookmarkStart w:id="69" w:name="_Toc26969081"/>
+      <w:bookmarkStart w:id="70" w:name="_Toc394838759"/>
+      <w:bookmarkStart w:id="71" w:name="_Toc511158487"/>
       <w:r>
         <w:rPr>
           <w:sz w:val="24"/>
         </w:rPr>
         <w:t>Software Quality Attributes</w:t>
       </w:r>
-      <w:bookmarkEnd w:id="46"/>
-      <w:bookmarkEnd w:id="47"/>
-      <w:bookmarkEnd w:id="48"/>
-      <w:bookmarkEnd w:id="49"/>
+      <w:bookmarkEnd w:id="68"/>
+      <w:bookmarkEnd w:id="69"/>
+      <w:bookmarkEnd w:id="70"/>
+      <w:bookmarkEnd w:id="71"/>
     </w:p>
     <w:p>
       <w:pPr>
@@ -4824,21 +7085,7 @@
         <w:i/>
         <w:szCs w:val="20"/>
       </w:rPr>
-      <w:t xml:space="preserve"> </w:t>
-    </w:r>
-    <w:r>
-      <w:rPr>
-        <w:i/>
-        <w:szCs w:val="20"/>
-      </w:rPr>
-      <w:t xml:space="preserve">                                                                             </w:t>
-    </w:r>
-    <w:r>
-      <w:rPr>
-        <w:i/>
-        <w:szCs w:val="20"/>
-      </w:rPr>
-      <w:t xml:space="preserve">           </w:t>
+      <w:t xml:space="preserve">                                                                                         </w:t>
     </w:r>
   </w:p>
   <w:p>
@@ -10109,7 +12356,7 @@
 </file>
 
 <file path=customXml/itemProps1.xml><?xml version="1.0" encoding="utf-8"?>
-<ds:datastoreItem xmlns:ds="http://schemas.openxmlformats.org/officeDocument/2006/customXml" ds:itemID="{E57D140F-967E-4712-AAA0-A401808AFED4}">
+<ds:datastoreItem xmlns:ds="http://schemas.openxmlformats.org/officeDocument/2006/customXml" ds:itemID="{DA671AE8-3F65-423C-9BB7-76955AE1CC23}">
   <ds:schemaRefs>
     <ds:schemaRef ds:uri="http://schemas.openxmlformats.org/officeDocument/2006/bibliography"/>
   </ds:schemaRefs>

</xml_diff>

<commit_message>
update SDS (final version (maybe))
</commit_message>
<xml_diff>
--- a/documents/newSRS_Group5.docx
+++ b/documents/newSRS_Group5.docx
@@ -36,7 +36,7 @@
     <w:p/>
     <w:p>
       <w:pPr>
-        <w:pStyle w:val="Title"/>
+        <w:pStyle w:val="ab"/>
       </w:pPr>
       <w:r>
         <w:t>Software Requirements Specification</w:t>
@@ -44,7 +44,7 @@
     </w:p>
     <w:p>
       <w:pPr>
-        <w:pStyle w:val="Title"/>
+        <w:pStyle w:val="ab"/>
         <w:spacing w:before="0" w:after="400"/>
         <w:rPr>
           <w:sz w:val="40"/>
@@ -59,7 +59,7 @@
     </w:p>
     <w:p>
       <w:pPr>
-        <w:pStyle w:val="Title"/>
+        <w:pStyle w:val="ab"/>
       </w:pPr>
       <w:r>
         <w:rPr>
@@ -81,8 +81,29 @@
         <w:pStyle w:val="ByLine"/>
       </w:pPr>
       <w:r>
-        <w:t>Prepared by Zhenghao Wu &amp; Qizhou Xie</w:t>
-      </w:r>
+        <w:t xml:space="preserve">Prepared by </w:t>
+      </w:r>
+      <w:proofErr w:type="spellStart"/>
+      <w:r>
+        <w:t>Zhenghao</w:t>
+      </w:r>
+      <w:proofErr w:type="spellEnd"/>
+      <w:r>
+        <w:t xml:space="preserve"> Wu &amp; </w:t>
+      </w:r>
+      <w:proofErr w:type="spellStart"/>
+      <w:r>
+        <w:t>Qizhou</w:t>
+      </w:r>
+      <w:proofErr w:type="spellEnd"/>
+      <w:r>
+        <w:t xml:space="preserve"> </w:t>
+      </w:r>
+      <w:proofErr w:type="spellStart"/>
+      <w:r>
+        <w:t>Xie</w:t>
+      </w:r>
+      <w:proofErr w:type="spellEnd"/>
     </w:p>
     <w:p>
       <w:pPr>
@@ -193,7 +214,7 @@
       <w:sdtContent>
         <w:p>
           <w:pPr>
-            <w:pStyle w:val="TOC1"/>
+            <w:pStyle w:val="10"/>
             <w:rPr>
               <w:rFonts w:asciiTheme="minorHAnsi" w:eastAsiaTheme="minorEastAsia" w:hAnsiTheme="minorHAnsi" w:cstheme="minorBidi"/>
               <w:b w:val="0"/>
@@ -231,7 +252,7 @@
           <w:hyperlink w:anchor="_Toc511158451" w:history="1">
             <w:r>
               <w:rPr>
-                <w:rStyle w:val="Hyperlink"/>
+                <w:rStyle w:val="a7"/>
               </w:rPr>
               <w:t>1.</w:t>
             </w:r>
@@ -248,7 +269,7 @@
             </w:r>
             <w:r>
               <w:rPr>
-                <w:rStyle w:val="Hyperlink"/>
+                <w:rStyle w:val="a7"/>
               </w:rPr>
               <w:t>Table of Contents</w:t>
             </w:r>
@@ -297,7 +318,7 @@
         </w:p>
         <w:p>
           <w:pPr>
-            <w:pStyle w:val="TOC1"/>
+            <w:pStyle w:val="10"/>
             <w:rPr>
               <w:rFonts w:asciiTheme="minorHAnsi" w:eastAsiaTheme="minorEastAsia" w:hAnsiTheme="minorHAnsi" w:cstheme="minorBidi"/>
               <w:b w:val="0"/>
@@ -310,7 +331,7 @@
           <w:hyperlink w:anchor="_Toc511158452" w:history="1">
             <w:r>
               <w:rPr>
-                <w:rStyle w:val="Hyperlink"/>
+                <w:rStyle w:val="a7"/>
               </w:rPr>
               <w:t>2.</w:t>
             </w:r>
@@ -327,7 +348,7 @@
             </w:r>
             <w:r>
               <w:rPr>
-                <w:rStyle w:val="Hyperlink"/>
+                <w:rStyle w:val="a7"/>
               </w:rPr>
               <w:t>Introduction</w:t>
             </w:r>
@@ -376,7 +397,7 @@
         </w:p>
         <w:p>
           <w:pPr>
-            <w:pStyle w:val="TOC2"/>
+            <w:pStyle w:val="20"/>
             <w:rPr>
               <w:rFonts w:asciiTheme="minorHAnsi" w:eastAsiaTheme="minorEastAsia" w:hAnsiTheme="minorHAnsi" w:cstheme="minorBidi"/>
               <w:noProof/>
@@ -388,7 +409,7 @@
           <w:hyperlink w:anchor="_Toc511158453" w:history="1">
             <w:r>
               <w:rPr>
-                <w:rStyle w:val="Hyperlink"/>
+                <w:rStyle w:val="a7"/>
                 <w:rFonts w:cs="Arial"/>
                 <w:noProof/>
                 <w:snapToGrid w:val="0"/>
@@ -408,7 +429,7 @@
             </w:r>
             <w:r>
               <w:rPr>
-                <w:rStyle w:val="Hyperlink"/>
+                <w:rStyle w:val="a7"/>
                 <w:rFonts w:cs="Arial"/>
                 <w:noProof/>
               </w:rPr>
@@ -466,7 +487,7 @@
         </w:p>
         <w:p>
           <w:pPr>
-            <w:pStyle w:val="TOC2"/>
+            <w:pStyle w:val="20"/>
             <w:rPr>
               <w:rFonts w:asciiTheme="minorHAnsi" w:eastAsiaTheme="minorEastAsia" w:hAnsiTheme="minorHAnsi" w:cstheme="minorBidi"/>
               <w:noProof/>
@@ -478,7 +499,7 @@
           <w:hyperlink w:anchor="_Toc511158454" w:history="1">
             <w:r>
               <w:rPr>
-                <w:rStyle w:val="Hyperlink"/>
+                <w:rStyle w:val="a7"/>
                 <w:rFonts w:cs="Arial"/>
                 <w:noProof/>
                 <w:snapToGrid w:val="0"/>
@@ -498,7 +519,7 @@
             </w:r>
             <w:r>
               <w:rPr>
-                <w:rStyle w:val="Hyperlink"/>
+                <w:rStyle w:val="a7"/>
                 <w:rFonts w:cs="Arial"/>
                 <w:noProof/>
               </w:rPr>
@@ -556,7 +577,7 @@
         </w:p>
         <w:p>
           <w:pPr>
-            <w:pStyle w:val="TOC1"/>
+            <w:pStyle w:val="10"/>
             <w:rPr>
               <w:rFonts w:asciiTheme="minorHAnsi" w:eastAsiaTheme="minorEastAsia" w:hAnsiTheme="minorHAnsi" w:cstheme="minorBidi"/>
               <w:b w:val="0"/>
@@ -569,7 +590,7 @@
           <w:hyperlink w:anchor="_Toc511158455" w:history="1">
             <w:r>
               <w:rPr>
-                <w:rStyle w:val="Hyperlink"/>
+                <w:rStyle w:val="a7"/>
               </w:rPr>
               <w:t>3.</w:t>
             </w:r>
@@ -586,7 +607,7 @@
             </w:r>
             <w:r>
               <w:rPr>
-                <w:rStyle w:val="Hyperlink"/>
+                <w:rStyle w:val="a7"/>
               </w:rPr>
               <w:t>System Features</w:t>
             </w:r>
@@ -635,7 +656,7 @@
         </w:p>
         <w:p>
           <w:pPr>
-            <w:pStyle w:val="TOC2"/>
+            <w:pStyle w:val="20"/>
             <w:rPr>
               <w:rFonts w:asciiTheme="minorHAnsi" w:eastAsiaTheme="minorEastAsia" w:hAnsiTheme="minorHAnsi" w:cstheme="minorBidi"/>
               <w:noProof/>
@@ -647,7 +668,7 @@
           <w:hyperlink w:anchor="_Toc511158456" w:history="1">
             <w:r>
               <w:rPr>
-                <w:rStyle w:val="Hyperlink"/>
+                <w:rStyle w:val="a7"/>
                 <w:rFonts w:cs="Arial"/>
                 <w:noProof/>
                 <w:snapToGrid w:val="0"/>
@@ -667,7 +688,7 @@
             </w:r>
             <w:r>
               <w:rPr>
-                <w:rStyle w:val="Hyperlink"/>
+                <w:rStyle w:val="a7"/>
                 <w:rFonts w:cs="Arial"/>
                 <w:noProof/>
                 <w:lang w:eastAsia="zh-CN"/>
@@ -726,7 +747,7 @@
         </w:p>
         <w:p>
           <w:pPr>
-            <w:pStyle w:val="TOC3"/>
+            <w:pStyle w:val="30"/>
             <w:tabs>
               <w:tab w:val="left" w:pos="1320"/>
               <w:tab w:val="right" w:leader="dot" w:pos="9592"/>
@@ -742,7 +763,7 @@
           <w:hyperlink w:anchor="_Toc511158457" w:history="1">
             <w:r>
               <w:rPr>
-                <w:rStyle w:val="Hyperlink"/>
+                <w:rStyle w:val="a7"/>
                 <w:noProof/>
               </w:rPr>
               <w:t>3.1.1.</w:t>
@@ -759,7 +780,7 @@
             </w:r>
             <w:r>
               <w:rPr>
-                <w:rStyle w:val="Hyperlink"/>
+                <w:rStyle w:val="a7"/>
                 <w:noProof/>
               </w:rPr>
               <w:t>Description and Priority</w:t>
@@ -816,7 +837,7 @@
         </w:p>
         <w:p>
           <w:pPr>
-            <w:pStyle w:val="TOC3"/>
+            <w:pStyle w:val="30"/>
             <w:tabs>
               <w:tab w:val="left" w:pos="1320"/>
               <w:tab w:val="right" w:leader="dot" w:pos="9592"/>
@@ -832,7 +853,7 @@
           <w:hyperlink w:anchor="_Toc511158458" w:history="1">
             <w:r>
               <w:rPr>
-                <w:rStyle w:val="Hyperlink"/>
+                <w:rStyle w:val="a7"/>
                 <w:noProof/>
               </w:rPr>
               <w:t>3.1.2.</w:t>
@@ -849,7 +870,7 @@
             </w:r>
             <w:r>
               <w:rPr>
-                <w:rStyle w:val="Hyperlink"/>
+                <w:rStyle w:val="a7"/>
                 <w:noProof/>
               </w:rPr>
               <w:t>Stimulus/Response Sequences</w:t>
@@ -906,7 +927,7 @@
         </w:p>
         <w:p>
           <w:pPr>
-            <w:pStyle w:val="TOC3"/>
+            <w:pStyle w:val="30"/>
             <w:tabs>
               <w:tab w:val="left" w:pos="1320"/>
               <w:tab w:val="right" w:leader="dot" w:pos="9592"/>
@@ -922,7 +943,7 @@
           <w:hyperlink w:anchor="_Toc511158459" w:history="1">
             <w:r>
               <w:rPr>
-                <w:rStyle w:val="Hyperlink"/>
+                <w:rStyle w:val="a7"/>
                 <w:noProof/>
               </w:rPr>
               <w:t>3.1.3.</w:t>
@@ -939,7 +960,7 @@
             </w:r>
             <w:r>
               <w:rPr>
-                <w:rStyle w:val="Hyperlink"/>
+                <w:rStyle w:val="a7"/>
                 <w:noProof/>
               </w:rPr>
               <w:t>Functional Requirements</w:t>
@@ -996,7 +1017,7 @@
         </w:p>
         <w:p>
           <w:pPr>
-            <w:pStyle w:val="TOC2"/>
+            <w:pStyle w:val="20"/>
             <w:rPr>
               <w:rFonts w:asciiTheme="minorHAnsi" w:eastAsiaTheme="minorEastAsia" w:hAnsiTheme="minorHAnsi" w:cstheme="minorBidi"/>
               <w:noProof/>
@@ -1008,7 +1029,7 @@
           <w:hyperlink w:anchor="_Toc511158460" w:history="1">
             <w:r>
               <w:rPr>
-                <w:rStyle w:val="Hyperlink"/>
+                <w:rStyle w:val="a7"/>
                 <w:rFonts w:cs="Arial"/>
                 <w:noProof/>
                 <w:snapToGrid w:val="0"/>
@@ -1028,7 +1049,7 @@
             </w:r>
             <w:r>
               <w:rPr>
-                <w:rStyle w:val="Hyperlink"/>
+                <w:rStyle w:val="a7"/>
                 <w:rFonts w:cs="Arial"/>
                 <w:noProof/>
               </w:rPr>
@@ -1086,7 +1107,7 @@
         </w:p>
         <w:p>
           <w:pPr>
-            <w:pStyle w:val="TOC3"/>
+            <w:pStyle w:val="30"/>
             <w:tabs>
               <w:tab w:val="left" w:pos="1320"/>
               <w:tab w:val="right" w:leader="dot" w:pos="9592"/>
@@ -1102,7 +1123,7 @@
           <w:hyperlink w:anchor="_Toc511158461" w:history="1">
             <w:r>
               <w:rPr>
-                <w:rStyle w:val="Hyperlink"/>
+                <w:rStyle w:val="a7"/>
                 <w:noProof/>
               </w:rPr>
               <w:t>3.2.1.</w:t>
@@ -1119,7 +1140,7 @@
             </w:r>
             <w:r>
               <w:rPr>
-                <w:rStyle w:val="Hyperlink"/>
+                <w:rStyle w:val="a7"/>
                 <w:noProof/>
               </w:rPr>
               <w:t>Description and Priority</w:t>
@@ -1176,7 +1197,7 @@
         </w:p>
         <w:p>
           <w:pPr>
-            <w:pStyle w:val="TOC3"/>
+            <w:pStyle w:val="30"/>
             <w:tabs>
               <w:tab w:val="left" w:pos="1320"/>
               <w:tab w:val="right" w:leader="dot" w:pos="9592"/>
@@ -1192,7 +1213,7 @@
           <w:hyperlink w:anchor="_Toc511158462" w:history="1">
             <w:r>
               <w:rPr>
-                <w:rStyle w:val="Hyperlink"/>
+                <w:rStyle w:val="a7"/>
                 <w:noProof/>
               </w:rPr>
               <w:t>3.2.2.</w:t>
@@ -1209,13 +1230,11 @@
             </w:r>
             <w:r>
               <w:rPr>
-                <w:rStyle w:val="Hyperlink"/>
+                <w:rStyle w:val="a7"/>
                 <w:noProof/>
               </w:rPr>
               <w:t>Stimulus/Response Sequences</w:t>
             </w:r>
-            <w:bookmarkStart w:id="4" w:name="_GoBack"/>
-            <w:bookmarkEnd w:id="4"/>
             <w:r>
               <w:rPr>
                 <w:noProof/>
@@ -1268,7 +1287,7 @@
         </w:p>
         <w:p>
           <w:pPr>
-            <w:pStyle w:val="TOC3"/>
+            <w:pStyle w:val="30"/>
             <w:tabs>
               <w:tab w:val="left" w:pos="1320"/>
               <w:tab w:val="right" w:leader="dot" w:pos="9592"/>
@@ -1284,7 +1303,7 @@
           <w:hyperlink w:anchor="_Toc511158463" w:history="1">
             <w:r>
               <w:rPr>
-                <w:rStyle w:val="Hyperlink"/>
+                <w:rStyle w:val="a7"/>
                 <w:noProof/>
               </w:rPr>
               <w:t>3.2.3.</w:t>
@@ -1301,7 +1320,7 @@
             </w:r>
             <w:r>
               <w:rPr>
-                <w:rStyle w:val="Hyperlink"/>
+                <w:rStyle w:val="a7"/>
                 <w:noProof/>
               </w:rPr>
               <w:t>Functional Requirements</w:t>
@@ -1358,7 +1377,7 @@
         </w:p>
         <w:p>
           <w:pPr>
-            <w:pStyle w:val="TOC2"/>
+            <w:pStyle w:val="20"/>
             <w:rPr>
               <w:rFonts w:asciiTheme="minorHAnsi" w:eastAsiaTheme="minorEastAsia" w:hAnsiTheme="minorHAnsi" w:cstheme="minorBidi"/>
               <w:noProof/>
@@ -1370,7 +1389,7 @@
           <w:hyperlink w:anchor="_Toc511158464" w:history="1">
             <w:r>
               <w:rPr>
-                <w:rStyle w:val="Hyperlink"/>
+                <w:rStyle w:val="a7"/>
                 <w:rFonts w:cs="Arial"/>
                 <w:noProof/>
                 <w:snapToGrid w:val="0"/>
@@ -1390,7 +1409,7 @@
             </w:r>
             <w:r>
               <w:rPr>
-                <w:rStyle w:val="Hyperlink"/>
+                <w:rStyle w:val="a7"/>
                 <w:rFonts w:cs="Arial"/>
                 <w:noProof/>
               </w:rPr>
@@ -1448,7 +1467,7 @@
         </w:p>
         <w:p>
           <w:pPr>
-            <w:pStyle w:val="TOC3"/>
+            <w:pStyle w:val="30"/>
             <w:tabs>
               <w:tab w:val="left" w:pos="1320"/>
               <w:tab w:val="right" w:leader="dot" w:pos="9592"/>
@@ -1464,7 +1483,7 @@
           <w:hyperlink w:anchor="_Toc511158465" w:history="1">
             <w:r>
               <w:rPr>
-                <w:rStyle w:val="Hyperlink"/>
+                <w:rStyle w:val="a7"/>
                 <w:noProof/>
               </w:rPr>
               <w:t>3.3.1.</w:t>
@@ -1481,7 +1500,7 @@
             </w:r>
             <w:r>
               <w:rPr>
-                <w:rStyle w:val="Hyperlink"/>
+                <w:rStyle w:val="a7"/>
                 <w:noProof/>
               </w:rPr>
               <w:t>Description and Priority</w:t>
@@ -1538,7 +1557,7 @@
         </w:p>
         <w:p>
           <w:pPr>
-            <w:pStyle w:val="TOC3"/>
+            <w:pStyle w:val="30"/>
             <w:tabs>
               <w:tab w:val="left" w:pos="1320"/>
               <w:tab w:val="right" w:leader="dot" w:pos="9592"/>
@@ -1554,7 +1573,7 @@
           <w:hyperlink w:anchor="_Toc511158466" w:history="1">
             <w:r>
               <w:rPr>
-                <w:rStyle w:val="Hyperlink"/>
+                <w:rStyle w:val="a7"/>
                 <w:noProof/>
               </w:rPr>
               <w:t>3.3.2.</w:t>
@@ -1571,7 +1590,7 @@
             </w:r>
             <w:r>
               <w:rPr>
-                <w:rStyle w:val="Hyperlink"/>
+                <w:rStyle w:val="a7"/>
                 <w:noProof/>
               </w:rPr>
               <w:t>Stimulus/Response Sequences</w:t>
@@ -1628,7 +1647,7 @@
         </w:p>
         <w:p>
           <w:pPr>
-            <w:pStyle w:val="TOC3"/>
+            <w:pStyle w:val="30"/>
             <w:tabs>
               <w:tab w:val="left" w:pos="1320"/>
               <w:tab w:val="right" w:leader="dot" w:pos="9592"/>
@@ -1644,7 +1663,7 @@
           <w:hyperlink w:anchor="_Toc511158467" w:history="1">
             <w:r>
               <w:rPr>
-                <w:rStyle w:val="Hyperlink"/>
+                <w:rStyle w:val="a7"/>
                 <w:noProof/>
               </w:rPr>
               <w:t>3.3.3.</w:t>
@@ -1661,7 +1680,7 @@
             </w:r>
             <w:r>
               <w:rPr>
-                <w:rStyle w:val="Hyperlink"/>
+                <w:rStyle w:val="a7"/>
                 <w:noProof/>
               </w:rPr>
               <w:t>Functional Requirements</w:t>
@@ -1718,7 +1737,7 @@
         </w:p>
         <w:p>
           <w:pPr>
-            <w:pStyle w:val="TOC2"/>
+            <w:pStyle w:val="20"/>
             <w:rPr>
               <w:rFonts w:asciiTheme="minorHAnsi" w:eastAsiaTheme="minorEastAsia" w:hAnsiTheme="minorHAnsi" w:cstheme="minorBidi"/>
               <w:noProof/>
@@ -1730,7 +1749,7 @@
           <w:hyperlink w:anchor="_Toc511158468" w:history="1">
             <w:r>
               <w:rPr>
-                <w:rStyle w:val="Hyperlink"/>
+                <w:rStyle w:val="a7"/>
                 <w:rFonts w:cs="Arial"/>
                 <w:noProof/>
                 <w:snapToGrid w:val="0"/>
@@ -1750,7 +1769,7 @@
             </w:r>
             <w:r>
               <w:rPr>
-                <w:rStyle w:val="Hyperlink"/>
+                <w:rStyle w:val="a7"/>
                 <w:rFonts w:cs="Arial"/>
                 <w:noProof/>
               </w:rPr>
@@ -1808,7 +1827,7 @@
         </w:p>
         <w:p>
           <w:pPr>
-            <w:pStyle w:val="TOC3"/>
+            <w:pStyle w:val="30"/>
             <w:tabs>
               <w:tab w:val="left" w:pos="1320"/>
               <w:tab w:val="right" w:leader="dot" w:pos="9592"/>
@@ -1824,7 +1843,7 @@
           <w:hyperlink w:anchor="_Toc511158469" w:history="1">
             <w:r>
               <w:rPr>
-                <w:rStyle w:val="Hyperlink"/>
+                <w:rStyle w:val="a7"/>
                 <w:noProof/>
               </w:rPr>
               <w:t>3.4.1.</w:t>
@@ -1841,7 +1860,7 @@
             </w:r>
             <w:r>
               <w:rPr>
-                <w:rStyle w:val="Hyperlink"/>
+                <w:rStyle w:val="a7"/>
                 <w:noProof/>
               </w:rPr>
               <w:t>Description and Priority</w:t>
@@ -1898,7 +1917,7 @@
         </w:p>
         <w:p>
           <w:pPr>
-            <w:pStyle w:val="TOC3"/>
+            <w:pStyle w:val="30"/>
             <w:tabs>
               <w:tab w:val="left" w:pos="1320"/>
               <w:tab w:val="right" w:leader="dot" w:pos="9592"/>
@@ -1914,7 +1933,7 @@
           <w:hyperlink w:anchor="_Toc511158470" w:history="1">
             <w:r>
               <w:rPr>
-                <w:rStyle w:val="Hyperlink"/>
+                <w:rStyle w:val="a7"/>
                 <w:noProof/>
               </w:rPr>
               <w:t>3.4.2.</w:t>
@@ -1931,7 +1950,7 @@
             </w:r>
             <w:r>
               <w:rPr>
-                <w:rStyle w:val="Hyperlink"/>
+                <w:rStyle w:val="a7"/>
                 <w:noProof/>
               </w:rPr>
               <w:t>Stimulus/Response Sequences</w:t>
@@ -1988,7 +2007,7 @@
         </w:p>
         <w:p>
           <w:pPr>
-            <w:pStyle w:val="TOC3"/>
+            <w:pStyle w:val="30"/>
             <w:tabs>
               <w:tab w:val="left" w:pos="1320"/>
               <w:tab w:val="right" w:leader="dot" w:pos="9592"/>
@@ -2004,7 +2023,7 @@
           <w:hyperlink w:anchor="_Toc511158471" w:history="1">
             <w:r>
               <w:rPr>
-                <w:rStyle w:val="Hyperlink"/>
+                <w:rStyle w:val="a7"/>
                 <w:noProof/>
               </w:rPr>
               <w:t>3.4.3.</w:t>
@@ -2021,7 +2040,7 @@
             </w:r>
             <w:r>
               <w:rPr>
-                <w:rStyle w:val="Hyperlink"/>
+                <w:rStyle w:val="a7"/>
                 <w:noProof/>
               </w:rPr>
               <w:t>Functional Requirements</w:t>
@@ -2078,7 +2097,7 @@
         </w:p>
         <w:p>
           <w:pPr>
-            <w:pStyle w:val="TOC2"/>
+            <w:pStyle w:val="20"/>
             <w:rPr>
               <w:rFonts w:asciiTheme="minorHAnsi" w:eastAsiaTheme="minorEastAsia" w:hAnsiTheme="minorHAnsi" w:cstheme="minorBidi"/>
               <w:noProof/>
@@ -2090,7 +2109,7 @@
           <w:hyperlink w:anchor="_Toc511158472" w:history="1">
             <w:r>
               <w:rPr>
-                <w:rStyle w:val="Hyperlink"/>
+                <w:rStyle w:val="a7"/>
                 <w:rFonts w:cs="Arial"/>
                 <w:noProof/>
                 <w:snapToGrid w:val="0"/>
@@ -2110,7 +2129,7 @@
             </w:r>
             <w:r>
               <w:rPr>
-                <w:rStyle w:val="Hyperlink"/>
+                <w:rStyle w:val="a7"/>
                 <w:rFonts w:cs="Arial"/>
                 <w:noProof/>
               </w:rPr>
@@ -2168,7 +2187,7 @@
         </w:p>
         <w:p>
           <w:pPr>
-            <w:pStyle w:val="TOC3"/>
+            <w:pStyle w:val="30"/>
             <w:tabs>
               <w:tab w:val="left" w:pos="1320"/>
               <w:tab w:val="right" w:leader="dot" w:pos="9592"/>
@@ -2184,7 +2203,7 @@
           <w:hyperlink w:anchor="_Toc511158473" w:history="1">
             <w:r>
               <w:rPr>
-                <w:rStyle w:val="Hyperlink"/>
+                <w:rStyle w:val="a7"/>
                 <w:noProof/>
               </w:rPr>
               <w:t>3.5.1.</w:t>
@@ -2201,7 +2220,7 @@
             </w:r>
             <w:r>
               <w:rPr>
-                <w:rStyle w:val="Hyperlink"/>
+                <w:rStyle w:val="a7"/>
                 <w:noProof/>
               </w:rPr>
               <w:t>Description and Priority</w:t>
@@ -2258,7 +2277,7 @@
         </w:p>
         <w:p>
           <w:pPr>
-            <w:pStyle w:val="TOC3"/>
+            <w:pStyle w:val="30"/>
             <w:tabs>
               <w:tab w:val="left" w:pos="1320"/>
               <w:tab w:val="right" w:leader="dot" w:pos="9592"/>
@@ -2274,7 +2293,7 @@
           <w:hyperlink w:anchor="_Toc511158474" w:history="1">
             <w:r>
               <w:rPr>
-                <w:rStyle w:val="Hyperlink"/>
+                <w:rStyle w:val="a7"/>
                 <w:noProof/>
               </w:rPr>
               <w:t>3.5.2.</w:t>
@@ -2291,7 +2310,7 @@
             </w:r>
             <w:r>
               <w:rPr>
-                <w:rStyle w:val="Hyperlink"/>
+                <w:rStyle w:val="a7"/>
                 <w:noProof/>
               </w:rPr>
               <w:t>Stimulus/Response Sequences</w:t>
@@ -2348,7 +2367,7 @@
         </w:p>
         <w:p>
           <w:pPr>
-            <w:pStyle w:val="TOC3"/>
+            <w:pStyle w:val="30"/>
             <w:tabs>
               <w:tab w:val="left" w:pos="1320"/>
               <w:tab w:val="right" w:leader="dot" w:pos="9592"/>
@@ -2364,7 +2383,7 @@
           <w:hyperlink w:anchor="_Toc511158475" w:history="1">
             <w:r>
               <w:rPr>
-                <w:rStyle w:val="Hyperlink"/>
+                <w:rStyle w:val="a7"/>
                 <w:noProof/>
               </w:rPr>
               <w:t>3.5.3.</w:t>
@@ -2381,7 +2400,7 @@
             </w:r>
             <w:r>
               <w:rPr>
-                <w:rStyle w:val="Hyperlink"/>
+                <w:rStyle w:val="a7"/>
                 <w:noProof/>
               </w:rPr>
               <w:t>Functional Requirements</w:t>
@@ -2438,7 +2457,7 @@
         </w:p>
         <w:p>
           <w:pPr>
-            <w:pStyle w:val="TOC2"/>
+            <w:pStyle w:val="20"/>
             <w:rPr>
               <w:rFonts w:asciiTheme="minorHAnsi" w:eastAsiaTheme="minorEastAsia" w:hAnsiTheme="minorHAnsi" w:cstheme="minorBidi"/>
               <w:noProof/>
@@ -2450,7 +2469,7 @@
           <w:hyperlink w:anchor="_Toc511158476" w:history="1">
             <w:r>
               <w:rPr>
-                <w:rStyle w:val="Hyperlink"/>
+                <w:rStyle w:val="a7"/>
                 <w:rFonts w:cs="Arial"/>
                 <w:noProof/>
                 <w:snapToGrid w:val="0"/>
@@ -2470,7 +2489,7 @@
             </w:r>
             <w:r>
               <w:rPr>
-                <w:rStyle w:val="Hyperlink"/>
+                <w:rStyle w:val="a7"/>
                 <w:rFonts w:cs="Arial"/>
                 <w:noProof/>
                 <w:lang w:eastAsia="zh-CN"/>
@@ -2529,7 +2548,7 @@
         </w:p>
         <w:p>
           <w:pPr>
-            <w:pStyle w:val="TOC3"/>
+            <w:pStyle w:val="30"/>
             <w:tabs>
               <w:tab w:val="left" w:pos="1320"/>
               <w:tab w:val="right" w:leader="dot" w:pos="9592"/>
@@ -2545,7 +2564,7 @@
           <w:hyperlink w:anchor="_Toc511158477" w:history="1">
             <w:r>
               <w:rPr>
-                <w:rStyle w:val="Hyperlink"/>
+                <w:rStyle w:val="a7"/>
                 <w:noProof/>
               </w:rPr>
               <w:t>3.6.1.</w:t>
@@ -2562,7 +2581,7 @@
             </w:r>
             <w:r>
               <w:rPr>
-                <w:rStyle w:val="Hyperlink"/>
+                <w:rStyle w:val="a7"/>
                 <w:noProof/>
               </w:rPr>
               <w:t>Description and Priority</w:t>
@@ -2619,7 +2638,7 @@
         </w:p>
         <w:p>
           <w:pPr>
-            <w:pStyle w:val="TOC3"/>
+            <w:pStyle w:val="30"/>
             <w:tabs>
               <w:tab w:val="left" w:pos="1320"/>
               <w:tab w:val="right" w:leader="dot" w:pos="9592"/>
@@ -2635,7 +2654,7 @@
           <w:hyperlink w:anchor="_Toc511158478" w:history="1">
             <w:r>
               <w:rPr>
-                <w:rStyle w:val="Hyperlink"/>
+                <w:rStyle w:val="a7"/>
                 <w:noProof/>
               </w:rPr>
               <w:t>3.6.2.</w:t>
@@ -2652,7 +2671,7 @@
             </w:r>
             <w:r>
               <w:rPr>
-                <w:rStyle w:val="Hyperlink"/>
+                <w:rStyle w:val="a7"/>
                 <w:noProof/>
               </w:rPr>
               <w:t>Stimulus/Response Sequences</w:t>
@@ -2709,7 +2728,7 @@
         </w:p>
         <w:p>
           <w:pPr>
-            <w:pStyle w:val="TOC3"/>
+            <w:pStyle w:val="30"/>
             <w:tabs>
               <w:tab w:val="left" w:pos="1320"/>
               <w:tab w:val="right" w:leader="dot" w:pos="9592"/>
@@ -2725,7 +2744,7 @@
           <w:hyperlink w:anchor="_Toc511158479" w:history="1">
             <w:r>
               <w:rPr>
-                <w:rStyle w:val="Hyperlink"/>
+                <w:rStyle w:val="a7"/>
                 <w:noProof/>
               </w:rPr>
               <w:t>3.6.3.</w:t>
@@ -2742,7 +2761,7 @@
             </w:r>
             <w:r>
               <w:rPr>
-                <w:rStyle w:val="Hyperlink"/>
+                <w:rStyle w:val="a7"/>
                 <w:noProof/>
               </w:rPr>
               <w:t>Functional Requirements</w:t>
@@ -2799,7 +2818,7 @@
         </w:p>
         <w:p>
           <w:pPr>
-            <w:pStyle w:val="TOC1"/>
+            <w:pStyle w:val="10"/>
             <w:rPr>
               <w:rFonts w:asciiTheme="minorHAnsi" w:eastAsiaTheme="minorEastAsia" w:hAnsiTheme="minorHAnsi" w:cstheme="minorBidi"/>
               <w:b w:val="0"/>
@@ -2812,7 +2831,7 @@
           <w:hyperlink w:anchor="_Toc511158480" w:history="1">
             <w:r>
               <w:rPr>
-                <w:rStyle w:val="Hyperlink"/>
+                <w:rStyle w:val="a7"/>
               </w:rPr>
               <w:t>4.</w:t>
             </w:r>
@@ -2829,7 +2848,7 @@
             </w:r>
             <w:r>
               <w:rPr>
-                <w:rStyle w:val="Hyperlink"/>
+                <w:rStyle w:val="a7"/>
               </w:rPr>
               <w:t>External Interface Requirements</w:t>
             </w:r>
@@ -2878,7 +2897,7 @@
         </w:p>
         <w:p>
           <w:pPr>
-            <w:pStyle w:val="TOC2"/>
+            <w:pStyle w:val="20"/>
             <w:rPr>
               <w:rFonts w:asciiTheme="minorHAnsi" w:eastAsiaTheme="minorEastAsia" w:hAnsiTheme="minorHAnsi" w:cstheme="minorBidi"/>
               <w:noProof/>
@@ -2890,7 +2909,7 @@
           <w:hyperlink w:anchor="_Toc511158481" w:history="1">
             <w:r>
               <w:rPr>
-                <w:rStyle w:val="Hyperlink"/>
+                <w:rStyle w:val="a7"/>
                 <w:rFonts w:cs="Arial"/>
                 <w:noProof/>
                 <w:snapToGrid w:val="0"/>
@@ -2910,7 +2929,7 @@
             </w:r>
             <w:r>
               <w:rPr>
-                <w:rStyle w:val="Hyperlink"/>
+                <w:rStyle w:val="a7"/>
                 <w:noProof/>
               </w:rPr>
               <w:t>User Interfaces</w:t>
@@ -2967,7 +2986,7 @@
         </w:p>
         <w:p>
           <w:pPr>
-            <w:pStyle w:val="TOC2"/>
+            <w:pStyle w:val="20"/>
             <w:rPr>
               <w:rFonts w:asciiTheme="minorHAnsi" w:eastAsiaTheme="minorEastAsia" w:hAnsiTheme="minorHAnsi" w:cstheme="minorBidi"/>
               <w:noProof/>
@@ -2979,7 +2998,7 @@
           <w:hyperlink w:anchor="_Toc511158482" w:history="1">
             <w:r>
               <w:rPr>
-                <w:rStyle w:val="Hyperlink"/>
+                <w:rStyle w:val="a7"/>
                 <w:rFonts w:cs="Arial"/>
                 <w:noProof/>
                 <w:snapToGrid w:val="0"/>
@@ -2999,7 +3018,7 @@
             </w:r>
             <w:r>
               <w:rPr>
-                <w:rStyle w:val="Hyperlink"/>
+                <w:rStyle w:val="a7"/>
                 <w:noProof/>
               </w:rPr>
               <w:t>Hardware Interfaces</w:t>
@@ -3056,7 +3075,7 @@
         </w:p>
         <w:p>
           <w:pPr>
-            <w:pStyle w:val="TOC2"/>
+            <w:pStyle w:val="20"/>
             <w:rPr>
               <w:rFonts w:asciiTheme="minorHAnsi" w:eastAsiaTheme="minorEastAsia" w:hAnsiTheme="minorHAnsi" w:cstheme="minorBidi"/>
               <w:noProof/>
@@ -3068,7 +3087,7 @@
           <w:hyperlink w:anchor="_Toc511158483" w:history="1">
             <w:r>
               <w:rPr>
-                <w:rStyle w:val="Hyperlink"/>
+                <w:rStyle w:val="a7"/>
                 <w:rFonts w:cs="Arial"/>
                 <w:noProof/>
                 <w:snapToGrid w:val="0"/>
@@ -3088,7 +3107,7 @@
             </w:r>
             <w:r>
               <w:rPr>
-                <w:rStyle w:val="Hyperlink"/>
+                <w:rStyle w:val="a7"/>
                 <w:noProof/>
               </w:rPr>
               <w:t>Communications Interfaces</w:t>
@@ -3145,7 +3164,7 @@
         </w:p>
         <w:p>
           <w:pPr>
-            <w:pStyle w:val="TOC1"/>
+            <w:pStyle w:val="10"/>
             <w:rPr>
               <w:rFonts w:asciiTheme="minorHAnsi" w:eastAsiaTheme="minorEastAsia" w:hAnsiTheme="minorHAnsi" w:cstheme="minorBidi"/>
               <w:b w:val="0"/>
@@ -3158,7 +3177,7 @@
           <w:hyperlink w:anchor="_Toc511158484" w:history="1">
             <w:r>
               <w:rPr>
-                <w:rStyle w:val="Hyperlink"/>
+                <w:rStyle w:val="a7"/>
               </w:rPr>
               <w:t>5.</w:t>
             </w:r>
@@ -3175,7 +3194,7 @@
             </w:r>
             <w:r>
               <w:rPr>
-                <w:rStyle w:val="Hyperlink"/>
+                <w:rStyle w:val="a7"/>
               </w:rPr>
               <w:t>Other Nonfunctional Requirements</w:t>
             </w:r>
@@ -3224,7 +3243,7 @@
         </w:p>
         <w:p>
           <w:pPr>
-            <w:pStyle w:val="TOC2"/>
+            <w:pStyle w:val="20"/>
             <w:rPr>
               <w:rFonts w:asciiTheme="minorHAnsi" w:eastAsiaTheme="minorEastAsia" w:hAnsiTheme="minorHAnsi" w:cstheme="minorBidi"/>
               <w:noProof/>
@@ -3236,7 +3255,7 @@
           <w:hyperlink w:anchor="_Toc511158485" w:history="1">
             <w:r>
               <w:rPr>
-                <w:rStyle w:val="Hyperlink"/>
+                <w:rStyle w:val="a7"/>
                 <w:rFonts w:cs="Arial"/>
                 <w:noProof/>
                 <w:snapToGrid w:val="0"/>
@@ -3256,7 +3275,7 @@
             </w:r>
             <w:r>
               <w:rPr>
-                <w:rStyle w:val="Hyperlink"/>
+                <w:rStyle w:val="a7"/>
                 <w:noProof/>
               </w:rPr>
               <w:t>Performance Requirements</w:t>
@@ -3313,7 +3332,7 @@
         </w:p>
         <w:p>
           <w:pPr>
-            <w:pStyle w:val="TOC2"/>
+            <w:pStyle w:val="20"/>
             <w:rPr>
               <w:rFonts w:asciiTheme="minorHAnsi" w:eastAsiaTheme="minorEastAsia" w:hAnsiTheme="minorHAnsi" w:cstheme="minorBidi"/>
               <w:noProof/>
@@ -3325,7 +3344,7 @@
           <w:hyperlink w:anchor="_Toc511158486" w:history="1">
             <w:r>
               <w:rPr>
-                <w:rStyle w:val="Hyperlink"/>
+                <w:rStyle w:val="a7"/>
                 <w:rFonts w:cs="Arial"/>
                 <w:noProof/>
                 <w:snapToGrid w:val="0"/>
@@ -3345,7 +3364,7 @@
             </w:r>
             <w:r>
               <w:rPr>
-                <w:rStyle w:val="Hyperlink"/>
+                <w:rStyle w:val="a7"/>
                 <w:noProof/>
               </w:rPr>
               <w:t>Security Requirements</w:t>
@@ -3402,7 +3421,7 @@
         </w:p>
         <w:p>
           <w:pPr>
-            <w:pStyle w:val="TOC2"/>
+            <w:pStyle w:val="20"/>
             <w:rPr>
               <w:rFonts w:asciiTheme="minorHAnsi" w:eastAsiaTheme="minorEastAsia" w:hAnsiTheme="minorHAnsi" w:cstheme="minorBidi"/>
               <w:noProof/>
@@ -3414,7 +3433,7 @@
           <w:hyperlink w:anchor="_Toc511158487" w:history="1">
             <w:r>
               <w:rPr>
-                <w:rStyle w:val="Hyperlink"/>
+                <w:rStyle w:val="a7"/>
                 <w:rFonts w:cs="Arial"/>
                 <w:noProof/>
                 <w:snapToGrid w:val="0"/>
@@ -3434,7 +3453,7 @@
             </w:r>
             <w:r>
               <w:rPr>
-                <w:rStyle w:val="Hyperlink"/>
+                <w:rStyle w:val="a7"/>
                 <w:noProof/>
               </w:rPr>
               <w:t>Software Quality Attributes</w:t>
@@ -3503,117 +3522,117 @@
     </w:sdt>
     <w:p>
       <w:pPr>
-        <w:pStyle w:val="TOC1"/>
+        <w:pStyle w:val="10"/>
       </w:pPr>
     </w:p>
     <w:p>
       <w:pPr>
         <w:pStyle w:val="StyleHeading1Before0pt"/>
       </w:pPr>
-      <w:bookmarkStart w:id="5" w:name="_Toc219115351"/>
-      <w:bookmarkStart w:id="6" w:name="_Toc219117895"/>
-      <w:bookmarkStart w:id="7" w:name="_Toc394838746"/>
-      <w:bookmarkStart w:id="8" w:name="_Toc511158452"/>
+      <w:bookmarkStart w:id="4" w:name="_Toc219115351"/>
+      <w:bookmarkStart w:id="5" w:name="_Toc219117895"/>
+      <w:bookmarkStart w:id="6" w:name="_Toc394838746"/>
+      <w:bookmarkStart w:id="7" w:name="_Toc511158452"/>
       <w:r>
         <w:lastRenderedPageBreak/>
         <w:t>Introduction</w:t>
       </w:r>
+      <w:bookmarkEnd w:id="4"/>
       <w:bookmarkEnd w:id="5"/>
       <w:bookmarkEnd w:id="6"/>
       <w:bookmarkEnd w:id="7"/>
+    </w:p>
+    <w:p>
+      <w:pPr>
+        <w:pStyle w:val="2"/>
+        <w:rPr>
+          <w:rFonts w:cs="Arial"/>
+          <w:sz w:val="28"/>
+        </w:rPr>
+      </w:pPr>
+      <w:bookmarkStart w:id="8" w:name="_Toc439994667"/>
+      <w:bookmarkStart w:id="9" w:name="_Toc26969056"/>
+      <w:bookmarkStart w:id="10" w:name="_Toc394838747"/>
+      <w:bookmarkStart w:id="11" w:name="_Toc511158453"/>
+      <w:r>
+        <w:rPr>
+          <w:rFonts w:cs="Arial"/>
+          <w:sz w:val="28"/>
+        </w:rPr>
+        <w:t>Purpose</w:t>
+      </w:r>
       <w:bookmarkEnd w:id="8"/>
-    </w:p>
-    <w:p>
-      <w:pPr>
-        <w:pStyle w:val="Heading2"/>
-        <w:rPr>
-          <w:rFonts w:cs="Arial"/>
-          <w:sz w:val="28"/>
-        </w:rPr>
-      </w:pPr>
-      <w:bookmarkStart w:id="9" w:name="_Toc439994667"/>
-      <w:bookmarkStart w:id="10" w:name="_Toc26969056"/>
-      <w:bookmarkStart w:id="11" w:name="_Toc394838747"/>
-      <w:bookmarkStart w:id="12" w:name="_Toc511158453"/>
-      <w:r>
-        <w:rPr>
-          <w:rFonts w:cs="Arial"/>
-          <w:sz w:val="28"/>
-        </w:rPr>
-        <w:t>Purpose</w:t>
-      </w:r>
       <w:bookmarkEnd w:id="9"/>
       <w:bookmarkEnd w:id="10"/>
       <w:bookmarkEnd w:id="11"/>
+      <w:r>
+        <w:rPr>
+          <w:rFonts w:cs="Arial"/>
+          <w:sz w:val="28"/>
+        </w:rPr>
+        <w:t xml:space="preserve"> </w:t>
+      </w:r>
+    </w:p>
+    <w:p>
+      <w:pPr>
+        <w:rPr>
+          <w:rFonts w:cs="Arial"/>
+          <w:sz w:val="24"/>
+        </w:rPr>
+      </w:pPr>
+      <w:bookmarkStart w:id="12" w:name="_Toc439994668"/>
+      <w:bookmarkStart w:id="13" w:name="_Toc26969057"/>
+      <w:bookmarkStart w:id="14" w:name="_Toc394838748"/>
+      <w:r>
+        <w:rPr>
+          <w:rFonts w:cs="Arial"/>
+          <w:sz w:val="24"/>
+        </w:rPr>
+        <w:t>The purpose of this document is to show the detail description of the Gym Management System.  It will talk about the feature of the system (what the system can do for customers), the interface of the system, the constraints under which it must operate and how the system will react to external stimuli. This document is intended for both the stakeholders and the developers of the system and will be proposed to the Supervisor of S</w:t>
+      </w:r>
+      <w:r>
+        <w:rPr>
+          <w:rFonts w:cs="Arial" w:hint="eastAsia"/>
+          <w:sz w:val="24"/>
+          <w:lang w:eastAsia="zh-CN"/>
+        </w:rPr>
+        <w:t>of</w:t>
+      </w:r>
+      <w:r>
+        <w:rPr>
+          <w:rFonts w:cs="Arial"/>
+          <w:sz w:val="24"/>
+        </w:rPr>
+        <w:t>tware Development Workshop II’s Group Project for approval.</w:t>
+      </w:r>
+    </w:p>
+    <w:p>
+      <w:pPr>
+        <w:pStyle w:val="2"/>
+        <w:rPr>
+          <w:rFonts w:cs="Arial"/>
+          <w:sz w:val="28"/>
+        </w:rPr>
+      </w:pPr>
+      <w:bookmarkStart w:id="15" w:name="_Toc511158454"/>
+      <w:r>
+        <w:rPr>
+          <w:rFonts w:cs="Arial"/>
+          <w:sz w:val="28"/>
+        </w:rPr>
+        <w:t xml:space="preserve">Document </w:t>
+      </w:r>
+      <w:r>
+        <w:rPr>
+          <w:rFonts w:cs="Arial"/>
+          <w:sz w:val="28"/>
+        </w:rPr>
+        <w:t>Conventions</w:t>
+      </w:r>
       <w:bookmarkEnd w:id="12"/>
-      <w:r>
-        <w:rPr>
-          <w:rFonts w:cs="Arial"/>
-          <w:sz w:val="28"/>
-        </w:rPr>
-        <w:t xml:space="preserve"> </w:t>
-      </w:r>
-    </w:p>
-    <w:p>
-      <w:pPr>
-        <w:rPr>
-          <w:rFonts w:cs="Arial"/>
-          <w:sz w:val="24"/>
-        </w:rPr>
-      </w:pPr>
-      <w:bookmarkStart w:id="13" w:name="_Toc439994668"/>
-      <w:bookmarkStart w:id="14" w:name="_Toc26969057"/>
-      <w:bookmarkStart w:id="15" w:name="_Toc394838748"/>
-      <w:r>
-        <w:rPr>
-          <w:rFonts w:cs="Arial"/>
-          <w:sz w:val="24"/>
-        </w:rPr>
-        <w:t>The purpose of this document is to show the detail description of the Gym Management System.  It will talk about the feature of the system (what the system can do for customers), the interface of the system, the constraints under which it must operate and how the system will react to external stimuli. This document is intended for both the stakeholders and the developers of the system and will be proposed to the Supervisor of S</w:t>
-      </w:r>
-      <w:r>
-        <w:rPr>
-          <w:rFonts w:cs="Arial" w:hint="eastAsia"/>
-          <w:sz w:val="24"/>
-          <w:lang w:eastAsia="zh-CN"/>
-        </w:rPr>
-        <w:t>of</w:t>
-      </w:r>
-      <w:r>
-        <w:rPr>
-          <w:rFonts w:cs="Arial"/>
-          <w:sz w:val="24"/>
-        </w:rPr>
-        <w:t>tware Development Workshop II’s Group Project for approval.</w:t>
-      </w:r>
-    </w:p>
-    <w:p>
-      <w:pPr>
-        <w:pStyle w:val="Heading2"/>
-        <w:rPr>
-          <w:rFonts w:cs="Arial"/>
-          <w:sz w:val="28"/>
-        </w:rPr>
-      </w:pPr>
-      <w:bookmarkStart w:id="16" w:name="_Toc511158454"/>
-      <w:r>
-        <w:rPr>
-          <w:rFonts w:cs="Arial"/>
-          <w:sz w:val="28"/>
-        </w:rPr>
-        <w:t xml:space="preserve">Document </w:t>
-      </w:r>
-      <w:r>
-        <w:rPr>
-          <w:rFonts w:cs="Arial"/>
-          <w:sz w:val="28"/>
-        </w:rPr>
-        <w:t>Conventions</w:t>
-      </w:r>
       <w:bookmarkEnd w:id="13"/>
       <w:bookmarkEnd w:id="14"/>
       <w:bookmarkEnd w:id="15"/>
-      <w:bookmarkEnd w:id="16"/>
     </w:p>
     <w:p>
       <w:pPr>
@@ -3730,18 +3749,18 @@
       <w:pPr>
         <w:pStyle w:val="StyleHeading1Before0pt"/>
       </w:pPr>
-      <w:bookmarkStart w:id="17" w:name="_Toc394838749"/>
-      <w:bookmarkStart w:id="18" w:name="_Toc511158455"/>
+      <w:bookmarkStart w:id="16" w:name="_Toc394838749"/>
+      <w:bookmarkStart w:id="17" w:name="_Toc511158455"/>
       <w:r>
         <w:lastRenderedPageBreak/>
         <w:t>System Features</w:t>
       </w:r>
+      <w:bookmarkEnd w:id="16"/>
       <w:bookmarkEnd w:id="17"/>
-      <w:bookmarkEnd w:id="18"/>
-    </w:p>
-    <w:p>
-      <w:pPr>
-        <w:pStyle w:val="Heading2"/>
+    </w:p>
+    <w:p>
+      <w:pPr>
+        <w:pStyle w:val="2"/>
         <w:keepLines/>
         <w:tabs>
           <w:tab w:val="clear" w:pos="720"/>
@@ -3754,10 +3773,10 @@
           <w:szCs w:val="28"/>
         </w:rPr>
       </w:pPr>
+      <w:bookmarkStart w:id="18" w:name="_Toc511158456"/>
       <w:bookmarkStart w:id="19" w:name="_Toc439994689"/>
       <w:bookmarkStart w:id="20" w:name="_Toc26969071"/>
       <w:bookmarkStart w:id="21" w:name="_Toc394838751"/>
-      <w:bookmarkStart w:id="22" w:name="_Toc511158456"/>
       <w:r>
         <w:rPr>
           <w:rFonts w:cs="Arial"/>
@@ -3767,17 +3786,17 @@
         </w:rPr>
         <w:t>Login</w:t>
       </w:r>
+      <w:bookmarkEnd w:id="18"/>
+    </w:p>
+    <w:p>
+      <w:pPr>
+        <w:pStyle w:val="3"/>
+      </w:pPr>
+      <w:bookmarkStart w:id="22" w:name="_Toc511158457"/>
+      <w:r>
+        <w:t>Description and Priority</w:t>
+      </w:r>
       <w:bookmarkEnd w:id="22"/>
-    </w:p>
-    <w:p>
-      <w:pPr>
-        <w:pStyle w:val="Heading3"/>
-      </w:pPr>
-      <w:bookmarkStart w:id="23" w:name="_Toc511158457"/>
-      <w:r>
-        <w:t>Description and Priority</w:t>
-      </w:r>
-      <w:bookmarkEnd w:id="23"/>
     </w:p>
     <w:p>
       <w:pPr>
@@ -3829,13 +3848,13 @@
     </w:p>
     <w:p>
       <w:pPr>
-        <w:pStyle w:val="Heading3"/>
-      </w:pPr>
-      <w:bookmarkStart w:id="24" w:name="_Toc511158458"/>
+        <w:pStyle w:val="3"/>
+      </w:pPr>
+      <w:bookmarkStart w:id="23" w:name="_Toc511158458"/>
       <w:r>
         <w:t>Stimulus/Response Sequences</w:t>
       </w:r>
-      <w:bookmarkEnd w:id="24"/>
+      <w:bookmarkEnd w:id="23"/>
     </w:p>
     <w:p>
       <w:pPr>
@@ -3957,13 +3976,13 @@
     </w:p>
     <w:p>
       <w:pPr>
-        <w:pStyle w:val="Heading3"/>
-      </w:pPr>
-      <w:bookmarkStart w:id="25" w:name="_Toc511158459"/>
+        <w:pStyle w:val="3"/>
+      </w:pPr>
+      <w:bookmarkStart w:id="24" w:name="_Toc511158459"/>
       <w:r>
         <w:t>Functional Requirements</w:t>
       </w:r>
-      <w:bookmarkEnd w:id="25"/>
+      <w:bookmarkEnd w:id="24"/>
     </w:p>
     <w:p>
       <w:pPr>
@@ -4031,7 +4050,7 @@
     </w:p>
     <w:p>
       <w:pPr>
-        <w:pStyle w:val="Heading2"/>
+        <w:pStyle w:val="2"/>
         <w:keepLines/>
         <w:tabs>
           <w:tab w:val="clear" w:pos="720"/>
@@ -4044,7 +4063,7 @@
           <w:szCs w:val="28"/>
         </w:rPr>
       </w:pPr>
-      <w:bookmarkStart w:id="26" w:name="_Toc511158460"/>
+      <w:bookmarkStart w:id="25" w:name="_Toc511158460"/>
       <w:bookmarkEnd w:id="19"/>
       <w:bookmarkEnd w:id="20"/>
       <w:bookmarkEnd w:id="21"/>
@@ -4056,17 +4075,17 @@
         </w:rPr>
         <w:t>Recharge Quota</w:t>
       </w:r>
+      <w:bookmarkEnd w:id="25"/>
+    </w:p>
+    <w:p>
+      <w:pPr>
+        <w:pStyle w:val="3"/>
+      </w:pPr>
+      <w:bookmarkStart w:id="26" w:name="_Toc511158461"/>
+      <w:r>
+        <w:t>Description and Priority</w:t>
+      </w:r>
       <w:bookmarkEnd w:id="26"/>
-    </w:p>
-    <w:p>
-      <w:pPr>
-        <w:pStyle w:val="Heading3"/>
-      </w:pPr>
-      <w:bookmarkStart w:id="27" w:name="_Toc511158461"/>
-      <w:r>
-        <w:t>Description and Priority</w:t>
-      </w:r>
-      <w:bookmarkEnd w:id="27"/>
     </w:p>
     <w:p>
       <w:pPr>
@@ -4080,12 +4099,51 @@
         <w:rPr>
           <w:rFonts w:ascii="Arial" w:hAnsi="Arial" w:cs="Arial"/>
         </w:rPr>
-        <w:t xml:space="preserve">Members can recharge quota through the online payment platform (WeChat Pay and Alipay), </w:t>
+        <w:t>Members can recharge quota through the online payment platform (WeChat Pay and Alipay</w:t>
       </w:r>
       <w:r>
         <w:rPr>
           <w:rFonts w:ascii="Arial" w:hAnsi="Arial" w:cs="Arial"/>
         </w:rPr>
+        <w:t xml:space="preserve"> and this function is done manually</w:t>
+      </w:r>
+      <w:r>
+        <w:rPr>
+          <w:rFonts w:ascii="Arial" w:hAnsi="Arial" w:cs="Arial"/>
+        </w:rPr>
+        <w:t>)</w:t>
+      </w:r>
+      <w:r>
+        <w:rPr>
+          <w:rFonts w:ascii="Arial" w:hAnsi="Arial" w:cs="Arial"/>
+        </w:rPr>
+        <w:t>.</w:t>
+      </w:r>
+    </w:p>
+    <w:p>
+      <w:pPr>
+        <w:pStyle w:val="level4"/>
+        <w:spacing w:line="240" w:lineRule="auto"/>
+        <w:rPr>
+          <w:rFonts w:ascii="Arial" w:hAnsi="Arial" w:cs="Arial"/>
+        </w:rPr>
+      </w:pPr>
+      <w:r>
+        <w:rPr>
+          <w:rFonts w:ascii="Arial" w:hAnsi="Arial" w:cs="Arial"/>
+        </w:rPr>
+        <w:t>Implementation:</w:t>
+      </w:r>
+      <w:r>
+        <w:rPr>
+          <w:rFonts w:ascii="Arial" w:hAnsi="Arial" w:cs="Arial"/>
+        </w:rPr>
+        <w:t xml:space="preserve"> </w:t>
+      </w:r>
+      <w:r>
+        <w:rPr>
+          <w:rFonts w:ascii="Arial" w:hAnsi="Arial" w:cs="Arial"/>
+        </w:rPr>
         <w:t xml:space="preserve">After the user recharges, the quota is added to the user account after being manually confirmed by the </w:t>
       </w:r>
       <w:r>
@@ -4098,6 +4156,26 @@
         <w:rPr>
           <w:rFonts w:ascii="Arial" w:hAnsi="Arial" w:cs="Arial"/>
         </w:rPr>
+        <w:t xml:space="preserve"> (Customers need to show their </w:t>
+      </w:r>
+      <w:r>
+        <w:rPr>
+          <w:rFonts w:ascii="Arial" w:hAnsi="Arial" w:cs="Arial"/>
+        </w:rPr>
+        <w:t xml:space="preserve">order number to </w:t>
+      </w:r>
+      <w:bookmarkStart w:id="27" w:name="_GoBack"/>
+      <w:bookmarkEnd w:id="27"/>
+      <w:r>
+        <w:rPr>
+          <w:rFonts w:ascii="Arial" w:hAnsi="Arial" w:cs="Arial"/>
+        </w:rPr>
+        <w:t>staffs)</w:t>
+      </w:r>
+      <w:r>
+        <w:rPr>
+          <w:rFonts w:ascii="Arial" w:hAnsi="Arial" w:cs="Arial"/>
+        </w:rPr>
         <w:t>.</w:t>
       </w:r>
       <w:r>
@@ -4115,7 +4193,7 @@
     </w:p>
     <w:p>
       <w:pPr>
-        <w:pStyle w:val="Heading3"/>
+        <w:pStyle w:val="3"/>
       </w:pPr>
       <w:bookmarkStart w:id="28" w:name="_Toc511158462"/>
       <w:r>
@@ -4280,7 +4358,7 @@
     </w:p>
     <w:p>
       <w:pPr>
-        <w:pStyle w:val="Heading3"/>
+        <w:pStyle w:val="3"/>
       </w:pPr>
       <w:bookmarkStart w:id="29" w:name="_Toc511158463"/>
       <w:r>
@@ -4376,7 +4454,7 @@
     </w:p>
     <w:p>
       <w:pPr>
-        <w:pStyle w:val="Heading2"/>
+        <w:pStyle w:val="2"/>
         <w:keepLines/>
         <w:tabs>
           <w:tab w:val="clear" w:pos="720"/>
@@ -4402,7 +4480,7 @@
     </w:p>
     <w:p>
       <w:pPr>
-        <w:pStyle w:val="Heading3"/>
+        <w:pStyle w:val="3"/>
       </w:pPr>
       <w:bookmarkStart w:id="31" w:name="_Toc511158465"/>
       <w:r>
@@ -4463,7 +4541,7 @@
     </w:p>
     <w:p>
       <w:pPr>
-        <w:pStyle w:val="Heading3"/>
+        <w:pStyle w:val="3"/>
       </w:pPr>
       <w:bookmarkStart w:id="32" w:name="_Toc511158466"/>
       <w:r>
@@ -4724,7 +4802,7 @@
     </w:p>
     <w:p>
       <w:pPr>
-        <w:pStyle w:val="Heading3"/>
+        <w:pStyle w:val="3"/>
       </w:pPr>
       <w:bookmarkStart w:id="33" w:name="_Toc511158467"/>
       <w:r>
@@ -4791,7 +4869,7 @@
     </w:p>
     <w:p>
       <w:pPr>
-        <w:pStyle w:val="Heading2"/>
+        <w:pStyle w:val="2"/>
         <w:rPr>
           <w:rFonts w:cs="Arial"/>
           <w:sz w:val="28"/>
@@ -4811,7 +4889,7 @@
     </w:p>
     <w:p>
       <w:pPr>
-        <w:pStyle w:val="Heading3"/>
+        <w:pStyle w:val="3"/>
       </w:pPr>
       <w:bookmarkStart w:id="35" w:name="_Toc511158469"/>
       <w:r>
@@ -4902,7 +4980,7 @@
     </w:p>
     <w:p>
       <w:pPr>
-        <w:pStyle w:val="Heading3"/>
+        <w:pStyle w:val="3"/>
       </w:pPr>
       <w:bookmarkStart w:id="36" w:name="_Toc511158470"/>
       <w:r>
@@ -5123,7 +5201,7 @@
     </w:p>
     <w:p>
       <w:pPr>
-        <w:pStyle w:val="Heading3"/>
+        <w:pStyle w:val="3"/>
       </w:pPr>
       <w:bookmarkStart w:id="37" w:name="_Toc511158471"/>
       <w:r>
@@ -5167,7 +5245,7 @@
     </w:p>
     <w:p>
       <w:pPr>
-        <w:pStyle w:val="Heading2"/>
+        <w:pStyle w:val="2"/>
         <w:rPr>
           <w:rFonts w:cs="Arial"/>
           <w:sz w:val="28"/>
@@ -5188,7 +5266,7 @@
     </w:p>
     <w:p>
       <w:pPr>
-        <w:pStyle w:val="Heading3"/>
+        <w:pStyle w:val="3"/>
       </w:pPr>
       <w:bookmarkStart w:id="39" w:name="_Toc511158473"/>
       <w:r>
@@ -5219,7 +5297,7 @@
     </w:p>
     <w:p>
       <w:pPr>
-        <w:pStyle w:val="Heading3"/>
+        <w:pStyle w:val="3"/>
       </w:pPr>
       <w:bookmarkStart w:id="40" w:name="_Toc511158474"/>
       <w:r>
@@ -5424,7 +5502,7 @@
     </w:p>
     <w:p>
       <w:pPr>
-        <w:pStyle w:val="Heading3"/>
+        <w:pStyle w:val="3"/>
       </w:pPr>
       <w:bookmarkStart w:id="41" w:name="_Toc511158475"/>
       <w:r>
@@ -5491,7 +5569,7 @@
     </w:p>
     <w:p>
       <w:pPr>
-        <w:pStyle w:val="Heading2"/>
+        <w:pStyle w:val="2"/>
         <w:rPr>
           <w:rFonts w:cs="Arial"/>
           <w:sz w:val="28"/>
@@ -5512,7 +5590,7 @@
     </w:p>
     <w:p>
       <w:pPr>
-        <w:pStyle w:val="Heading3"/>
+        <w:pStyle w:val="3"/>
       </w:pPr>
       <w:bookmarkStart w:id="43" w:name="_Toc511158477"/>
       <w:r>
@@ -5543,7 +5621,7 @@
     </w:p>
     <w:p>
       <w:pPr>
-        <w:pStyle w:val="Heading3"/>
+        <w:pStyle w:val="3"/>
       </w:pPr>
       <w:bookmarkStart w:id="44" w:name="_Toc511158478"/>
       <w:r>
@@ -5685,7 +5763,7 @@
     </w:p>
     <w:p>
       <w:pPr>
-        <w:pStyle w:val="Heading3"/>
+        <w:pStyle w:val="3"/>
       </w:pPr>
       <w:bookmarkStart w:id="45" w:name="_Toc511158479"/>
       <w:r>
@@ -5762,7 +5840,7 @@
     </w:p>
     <w:p>
       <w:pPr>
-        <w:pStyle w:val="Heading2"/>
+        <w:pStyle w:val="2"/>
         <w:jc w:val="both"/>
         <w:rPr>
           <w:sz w:val="24"/>
@@ -5815,7 +5893,25 @@
           <w:sz w:val="24"/>
           <w:szCs w:val="24"/>
         </w:rPr>
-        <w:t>User interfaces are done with CSS framework Bootstrap v4.0.0, and Dashboard UI kit Tabler (Boo</w:t>
+        <w:t xml:space="preserve">User interfaces are done with CSS framework Bootstrap v4.0.0, and Dashboard UI kit </w:t>
+      </w:r>
+      <w:proofErr w:type="spellStart"/>
+      <w:r>
+        <w:rPr>
+          <w:i w:val="0"/>
+          <w:sz w:val="24"/>
+          <w:szCs w:val="24"/>
+        </w:rPr>
+        <w:t>Tabler</w:t>
+      </w:r>
+      <w:proofErr w:type="spellEnd"/>
+      <w:r>
+        <w:rPr>
+          <w:i w:val="0"/>
+          <w:sz w:val="24"/>
+          <w:szCs w:val="24"/>
+        </w:rPr>
+        <w:t xml:space="preserve"> (Boo</w:t>
       </w:r>
       <w:r>
         <w:rPr>
@@ -5955,33 +6051,20 @@
     </w:p>
     <w:p>
       <w:pPr>
-        <w:pStyle w:val="Caption"/>
+        <w:pStyle w:val="ad"/>
         <w:jc w:val="both"/>
       </w:pPr>
       <w:r>
         <w:t xml:space="preserve">Figure </w:t>
       </w:r>
-      <w:r>
-        <w:fldChar w:fldCharType="begin"/>
-      </w:r>
-      <w:r>
-        <w:instrText xml:space="preserve"> SEQ Figure \* ARABIC </w:instrText>
-      </w:r>
-      <w:r>
-        <w:fldChar w:fldCharType="separate"/>
-      </w:r>
-      <w:r>
-        <w:rPr>
-          <w:noProof/>
-        </w:rPr>
-        <w:t>1</w:t>
-      </w:r>
-      <w:r>
-        <w:rPr>
-          <w:noProof/>
-        </w:rPr>
-        <w:fldChar w:fldCharType="end"/>
-      </w:r>
+      <w:fldSimple w:instr=" SEQ Figure \* ARABIC ">
+        <w:r>
+          <w:rPr>
+            <w:noProof/>
+          </w:rPr>
+          <w:t>1</w:t>
+        </w:r>
+      </w:fldSimple>
       <w:r>
         <w:rPr>
           <w:rFonts w:hint="eastAsia"/>
@@ -6060,33 +6143,20 @@
     </w:p>
     <w:p>
       <w:pPr>
-        <w:pStyle w:val="Caption"/>
+        <w:pStyle w:val="ad"/>
         <w:jc w:val="both"/>
       </w:pPr>
       <w:r>
         <w:t xml:space="preserve">Figure </w:t>
       </w:r>
-      <w:r>
-        <w:fldChar w:fldCharType="begin"/>
-      </w:r>
-      <w:r>
-        <w:instrText xml:space="preserve"> SEQ Figure \* ARABIC </w:instrText>
-      </w:r>
-      <w:r>
-        <w:fldChar w:fldCharType="separate"/>
-      </w:r>
-      <w:r>
-        <w:rPr>
-          <w:noProof/>
-        </w:rPr>
-        <w:t>2</w:t>
-      </w:r>
-      <w:r>
-        <w:rPr>
-          <w:noProof/>
-        </w:rPr>
-        <w:fldChar w:fldCharType="end"/>
-      </w:r>
+      <w:fldSimple w:instr=" SEQ Figure \* ARABIC ">
+        <w:r>
+          <w:rPr>
+            <w:noProof/>
+          </w:rPr>
+          <w:t>2</w:t>
+        </w:r>
+      </w:fldSimple>
       <w:r>
         <w:t xml:space="preserve"> </w:t>
       </w:r>
@@ -6106,7 +6176,7 @@
     </w:p>
     <w:p>
       <w:pPr>
-        <w:pStyle w:val="Heading2"/>
+        <w:pStyle w:val="2"/>
         <w:jc w:val="both"/>
         <w:rPr>
           <w:sz w:val="24"/>
@@ -6193,7 +6263,7 @@
     </w:p>
     <w:p>
       <w:pPr>
-        <w:pStyle w:val="ListParagraph"/>
+        <w:pStyle w:val="aa"/>
         <w:numPr>
           <w:ilvl w:val="0"/>
           <w:numId w:val="26"/>
@@ -6248,7 +6318,7 @@
     </w:p>
     <w:p>
       <w:pPr>
-        <w:pStyle w:val="ListParagraph"/>
+        <w:pStyle w:val="aa"/>
         <w:numPr>
           <w:ilvl w:val="0"/>
           <w:numId w:val="26"/>
@@ -6257,11 +6327,19 @@
           <w:sz w:val="24"/>
         </w:rPr>
       </w:pPr>
-      <w:r>
-        <w:rPr>
-          <w:sz w:val="24"/>
-        </w:rPr>
-        <w:t>uWSGI 2.0</w:t>
+      <w:proofErr w:type="spellStart"/>
+      <w:r>
+        <w:rPr>
+          <w:sz w:val="24"/>
+        </w:rPr>
+        <w:t>uWSGI</w:t>
+      </w:r>
+      <w:proofErr w:type="spellEnd"/>
+      <w:r>
+        <w:rPr>
+          <w:sz w:val="24"/>
+        </w:rPr>
+        <w:t xml:space="preserve"> 2.0</w:t>
       </w:r>
       <w:r>
         <w:rPr>
@@ -6269,11 +6347,19 @@
         </w:rPr>
         <w:t xml:space="preserve"> (</w:t>
       </w:r>
-      <w:r>
-        <w:rPr>
-          <w:sz w:val="24"/>
-        </w:rPr>
-        <w:t xml:space="preserve">PyPy need extra </w:t>
+      <w:proofErr w:type="spellStart"/>
+      <w:r>
+        <w:rPr>
+          <w:sz w:val="24"/>
+        </w:rPr>
+        <w:t>PyPy</w:t>
+      </w:r>
+      <w:proofErr w:type="spellEnd"/>
+      <w:r>
+        <w:rPr>
+          <w:sz w:val="24"/>
+        </w:rPr>
+        <w:t xml:space="preserve"> need extra </w:t>
       </w:r>
       <w:r>
         <w:rPr>
@@ -6290,7 +6376,7 @@
     </w:p>
     <w:p>
       <w:pPr>
-        <w:pStyle w:val="ListParagraph"/>
+        <w:pStyle w:val="aa"/>
         <w:numPr>
           <w:ilvl w:val="0"/>
           <w:numId w:val="26"/>
@@ -6338,7 +6424,7 @@
     </w:p>
     <w:p>
       <w:pPr>
-        <w:pStyle w:val="ListParagraph"/>
+        <w:pStyle w:val="aa"/>
         <w:numPr>
           <w:ilvl w:val="0"/>
           <w:numId w:val="26"/>
@@ -6369,7 +6455,7 @@
     </w:p>
     <w:p>
       <w:pPr>
-        <w:pStyle w:val="Heading2"/>
+        <w:pStyle w:val="2"/>
         <w:jc w:val="both"/>
         <w:rPr>
           <w:sz w:val="24"/>
@@ -6516,7 +6602,7 @@
     </w:p>
     <w:p>
       <w:pPr>
-        <w:pStyle w:val="Heading2"/>
+        <w:pStyle w:val="2"/>
         <w:rPr>
           <w:sz w:val="24"/>
         </w:rPr>
@@ -6549,7 +6635,7 @@
     </w:p>
     <w:p>
       <w:pPr>
-        <w:pStyle w:val="Heading2"/>
+        <w:pStyle w:val="2"/>
         <w:rPr>
           <w:sz w:val="24"/>
         </w:rPr>
@@ -6571,7 +6657,7 @@
     </w:p>
     <w:p>
       <w:pPr>
-        <w:pStyle w:val="ListParagraph"/>
+        <w:pStyle w:val="aa"/>
         <w:numPr>
           <w:ilvl w:val="0"/>
           <w:numId w:val="27"/>
@@ -6590,7 +6676,7 @@
     </w:p>
     <w:p>
       <w:pPr>
-        <w:pStyle w:val="ListParagraph"/>
+        <w:pStyle w:val="aa"/>
         <w:numPr>
           <w:ilvl w:val="0"/>
           <w:numId w:val="27"/>
@@ -6609,7 +6695,7 @@
     </w:p>
     <w:p>
       <w:pPr>
-        <w:pStyle w:val="ListParagraph"/>
+        <w:pStyle w:val="aa"/>
         <w:numPr>
           <w:ilvl w:val="0"/>
           <w:numId w:val="27"/>
@@ -6639,7 +6725,7 @@
     </w:p>
     <w:p>
       <w:pPr>
-        <w:pStyle w:val="Heading2"/>
+        <w:pStyle w:val="2"/>
         <w:rPr>
           <w:sz w:val="24"/>
         </w:rPr>
@@ -6687,7 +6773,7 @@
     </w:p>
     <w:p>
       <w:pPr>
-        <w:pStyle w:val="ListParagraph"/>
+        <w:pStyle w:val="aa"/>
         <w:numPr>
           <w:ilvl w:val="0"/>
           <w:numId w:val="28"/>
@@ -6726,7 +6812,7 @@
     </w:p>
     <w:p>
       <w:pPr>
-        <w:pStyle w:val="ListParagraph"/>
+        <w:pStyle w:val="aa"/>
         <w:numPr>
           <w:ilvl w:val="0"/>
           <w:numId w:val="28"/>
@@ -6790,7 +6876,7 @@
 <w:ftr xmlns:wpc="http://schemas.microsoft.com/office/word/2010/wordprocessingCanvas" xmlns:cx="http://schemas.microsoft.com/office/drawing/2014/chartex" xmlns:cx1="http://schemas.microsoft.com/office/drawing/2015/9/8/chartex" xmlns:cx2="http://schemas.microsoft.com/office/drawing/2015/10/21/chartex" xmlns:cx3="http://schemas.microsoft.com/office/drawing/2016/5/9/chartex" xmlns:cx4="http://schemas.microsoft.com/office/drawing/2016/5/10/chartex" xmlns:cx5="http://schemas.microsoft.com/office/drawing/2016/5/11/chartex" xmlns:cx6="http://schemas.microsoft.com/office/drawing/2016/5/12/chartex" xmlns:cx7="http://schemas.microsoft.com/office/drawing/2016/5/13/chartex" xmlns:cx8="http://schemas.microsoft.com/office/drawing/2016/5/14/chartex" xmlns:mc="http://schemas.openxmlformats.org/markup-compatibility/2006" xmlns:aink="http://schemas.microsoft.com/office/drawing/2016/ink" xmlns:am3d="http://schemas.microsoft.com/office/drawing/2017/model3d" xmlns:o="urn:schemas-microsoft-com:office:office" xmlns:r="http://schemas.openxmlformats.org/officeDocument/2006/relationships" xmlns:m="http://schemas.openxmlformats.org/officeDocument/2006/math" xmlns:v="urn:schemas-microsoft-com:vml" xmlns:wp14="http://schemas.microsoft.com/office/word/2010/wordprocessingDrawing" xmlns:wp="http://schemas.openxmlformats.org/drawingml/2006/wordprocessingDrawing" xmlns:w10="urn:schemas-microsoft-com:office:word" xmlns:w="http://schemas.openxmlformats.org/wordprocessingml/2006/main" xmlns:w14="http://schemas.microsoft.com/office/word/2010/wordml" xmlns:w15="http://schemas.microsoft.com/office/word/2012/wordml" xmlns:w16cid="http://schemas.microsoft.com/office/word/2016/wordml/cid" xmlns:w16se="http://schemas.microsoft.com/office/word/2015/wordml/symex" xmlns:wpg="http://schemas.microsoft.com/office/word/2010/wordprocessingGroup" xmlns:wpi="http://schemas.microsoft.com/office/word/2010/wordprocessingInk" xmlns:wne="http://schemas.microsoft.com/office/word/2006/wordml" xmlns:wps="http://schemas.microsoft.com/office/word/2010/wordprocessingShape" mc:Ignorable="w14 w15 w16se w16cid wp14">
   <w:p>
     <w:pPr>
-      <w:pStyle w:val="Footer"/>
+      <w:pStyle w:val="a5"/>
       <w:tabs>
         <w:tab w:val="left" w:pos="7920"/>
       </w:tabs>
@@ -6934,7 +7020,7 @@
   </w:p>
   <w:p>
     <w:pPr>
-      <w:pStyle w:val="Footer"/>
+      <w:pStyle w:val="a5"/>
       <w:tabs>
         <w:tab w:val="left" w:pos="7920"/>
       </w:tabs>
@@ -6947,7 +7033,7 @@
   </w:p>
   <w:p>
     <w:pPr>
-      <w:pStyle w:val="Footer"/>
+      <w:pStyle w:val="a5"/>
       <w:tabs>
         <w:tab w:val="left" w:pos="7920"/>
       </w:tabs>
@@ -7064,7 +7150,7 @@
 <w:hdr xmlns:wpc="http://schemas.microsoft.com/office/word/2010/wordprocessingCanvas" xmlns:cx="http://schemas.microsoft.com/office/drawing/2014/chartex" xmlns:cx1="http://schemas.microsoft.com/office/drawing/2015/9/8/chartex" xmlns:cx2="http://schemas.microsoft.com/office/drawing/2015/10/21/chartex" xmlns:cx3="http://schemas.microsoft.com/office/drawing/2016/5/9/chartex" xmlns:cx4="http://schemas.microsoft.com/office/drawing/2016/5/10/chartex" xmlns:cx5="http://schemas.microsoft.com/office/drawing/2016/5/11/chartex" xmlns:cx6="http://schemas.microsoft.com/office/drawing/2016/5/12/chartex" xmlns:cx7="http://schemas.microsoft.com/office/drawing/2016/5/13/chartex" xmlns:cx8="http://schemas.microsoft.com/office/drawing/2016/5/14/chartex" xmlns:mc="http://schemas.openxmlformats.org/markup-compatibility/2006" xmlns:aink="http://schemas.microsoft.com/office/drawing/2016/ink" xmlns:am3d="http://schemas.microsoft.com/office/drawing/2017/model3d" xmlns:o="urn:schemas-microsoft-com:office:office" xmlns:r="http://schemas.openxmlformats.org/officeDocument/2006/relationships" xmlns:m="http://schemas.openxmlformats.org/officeDocument/2006/math" xmlns:v="urn:schemas-microsoft-com:vml" xmlns:wp14="http://schemas.microsoft.com/office/word/2010/wordprocessingDrawing" xmlns:wp="http://schemas.openxmlformats.org/drawingml/2006/wordprocessingDrawing" xmlns:w10="urn:schemas-microsoft-com:office:word" xmlns:w="http://schemas.openxmlformats.org/wordprocessingml/2006/main" xmlns:w14="http://schemas.microsoft.com/office/word/2010/wordml" xmlns:w15="http://schemas.microsoft.com/office/word/2012/wordml" xmlns:w16cid="http://schemas.microsoft.com/office/word/2016/wordml/cid" xmlns:w16se="http://schemas.microsoft.com/office/word/2015/wordml/symex" xmlns:wpg="http://schemas.microsoft.com/office/word/2010/wordprocessingGroup" xmlns:wpi="http://schemas.microsoft.com/office/word/2010/wordprocessingInk" xmlns:wne="http://schemas.microsoft.com/office/word/2006/wordml" xmlns:wps="http://schemas.microsoft.com/office/word/2010/wordprocessingShape" mc:Ignorable="w14 w15 w16se w16cid wp14">
   <w:p>
     <w:pPr>
-      <w:pStyle w:val="Header"/>
+      <w:pStyle w:val="a4"/>
       <w:tabs>
         <w:tab w:val="clear" w:pos="8640"/>
         <w:tab w:val="right" w:pos="9180"/>
@@ -7090,7 +7176,7 @@
   </w:p>
   <w:p>
     <w:pPr>
-      <w:pStyle w:val="Header"/>
+      <w:pStyle w:val="a4"/>
       <w:tabs>
         <w:tab w:val="left" w:pos="720"/>
         <w:tab w:val="left" w:pos="1440"/>
@@ -7189,7 +7275,7 @@
   </w:p>
   <w:p>
     <w:pPr>
-      <w:pStyle w:val="Header"/>
+      <w:pStyle w:val="a4"/>
     </w:pPr>
   </w:p>
 </w:hdr>
@@ -9939,7 +10025,7 @@
     <w:lvl w:ilvl="1">
       <w:start w:val="1"/>
       <w:numFmt w:val="decimal"/>
-      <w:pStyle w:val="Heading2"/>
+      <w:pStyle w:val="2"/>
       <w:lvlText w:val="%1.%2."/>
       <w:lvlJc w:val="left"/>
       <w:pPr>
@@ -9984,7 +10070,7 @@
     <w:lvl w:ilvl="2">
       <w:start w:val="1"/>
       <w:numFmt w:val="decimal"/>
-      <w:pStyle w:val="Heading3"/>
+      <w:pStyle w:val="3"/>
       <w:lvlText w:val="%1.%2.%3."/>
       <w:lvlJc w:val="left"/>
       <w:pPr>
@@ -11531,7 +11617,7 @@
     <w:lsdException w:name="Hashtag" w:semiHidden="1" w:unhideWhenUsed="1"/>
     <w:lsdException w:name="Unresolved Mention" w:semiHidden="1" w:unhideWhenUsed="1"/>
   </w:latentStyles>
-  <w:style w:type="paragraph" w:default="1" w:styleId="Normal">
+  <w:style w:type="paragraph" w:default="1" w:styleId="a">
     <w:name w:val="Normal"/>
     <w:qFormat/>
     <w:rsid w:val="000630F1"/>
@@ -11541,10 +11627,10 @@
       <w:lang w:eastAsia="en-US"/>
     </w:rPr>
   </w:style>
-  <w:style w:type="paragraph" w:styleId="Heading1">
+  <w:style w:type="paragraph" w:styleId="1">
     <w:name w:val="heading 1"/>
-    <w:basedOn w:val="Normal"/>
-    <w:next w:val="Normal"/>
+    <w:basedOn w:val="a"/>
+    <w:next w:val="a"/>
     <w:qFormat/>
     <w:rsid w:val="00305CB9"/>
     <w:pPr>
@@ -11561,11 +11647,11 @@
       <w:szCs w:val="28"/>
     </w:rPr>
   </w:style>
-  <w:style w:type="paragraph" w:styleId="Heading2">
+  <w:style w:type="paragraph" w:styleId="2">
     <w:name w:val="heading 2"/>
     <w:aliases w:val="21 + Not Italic"/>
-    <w:basedOn w:val="Normal"/>
-    <w:next w:val="Normal"/>
+    <w:basedOn w:val="a"/>
+    <w:next w:val="a"/>
     <w:qFormat/>
     <w:rsid w:val="005F1B43"/>
     <w:pPr>
@@ -11581,11 +11667,11 @@
       <w:b/>
     </w:rPr>
   </w:style>
-  <w:style w:type="paragraph" w:styleId="Heading3">
+  <w:style w:type="paragraph" w:styleId="3">
     <w:name w:val="heading 3"/>
     <w:aliases w:val="3,31"/>
-    <w:basedOn w:val="Normal"/>
-    <w:next w:val="Normal"/>
+    <w:basedOn w:val="a"/>
+    <w:next w:val="a"/>
     <w:qFormat/>
     <w:rsid w:val="005F1B43"/>
     <w:pPr>
@@ -11604,11 +11690,11 @@
       <w:szCs w:val="20"/>
     </w:rPr>
   </w:style>
-  <w:style w:type="paragraph" w:styleId="Heading4">
+  <w:style w:type="paragraph" w:styleId="4">
     <w:name w:val="heading 4"/>
     <w:aliases w:val="techdg3"/>
-    <w:basedOn w:val="Normal"/>
-    <w:next w:val="Normal"/>
+    <w:basedOn w:val="a"/>
+    <w:next w:val="a"/>
     <w:qFormat/>
     <w:rsid w:val="004566BB"/>
     <w:pPr>
@@ -11624,10 +11710,10 @@
       <w:u w:val="single"/>
     </w:rPr>
   </w:style>
-  <w:style w:type="paragraph" w:styleId="Heading5">
+  <w:style w:type="paragraph" w:styleId="5">
     <w:name w:val="heading 5"/>
-    <w:basedOn w:val="Normal"/>
-    <w:next w:val="Normal"/>
+    <w:basedOn w:val="a"/>
+    <w:next w:val="a"/>
     <w:qFormat/>
     <w:rsid w:val="00A81EB1"/>
     <w:pPr>
@@ -11640,10 +11726,10 @@
       <w:szCs w:val="20"/>
     </w:rPr>
   </w:style>
-  <w:style w:type="paragraph" w:styleId="Heading6">
+  <w:style w:type="paragraph" w:styleId="6">
     <w:name w:val="heading 6"/>
-    <w:basedOn w:val="Normal"/>
-    <w:next w:val="Normal"/>
+    <w:basedOn w:val="a"/>
+    <w:next w:val="a"/>
     <w:qFormat/>
     <w:rsid w:val="00A81EB1"/>
     <w:pPr>
@@ -11657,10 +11743,10 @@
       <w:szCs w:val="22"/>
     </w:rPr>
   </w:style>
-  <w:style w:type="paragraph" w:styleId="Heading7">
+  <w:style w:type="paragraph" w:styleId="7">
     <w:name w:val="heading 7"/>
-    <w:basedOn w:val="Normal"/>
-    <w:next w:val="Normal"/>
+    <w:basedOn w:val="a"/>
+    <w:next w:val="a"/>
     <w:qFormat/>
     <w:rsid w:val="00A81EB1"/>
     <w:pPr>
@@ -11668,10 +11754,10 @@
       <w:outlineLvl w:val="6"/>
     </w:pPr>
   </w:style>
-  <w:style w:type="paragraph" w:styleId="Heading8">
+  <w:style w:type="paragraph" w:styleId="8">
     <w:name w:val="heading 8"/>
-    <w:basedOn w:val="Normal"/>
-    <w:next w:val="Normal"/>
+    <w:basedOn w:val="a"/>
+    <w:next w:val="a"/>
     <w:qFormat/>
     <w:rsid w:val="00A81EB1"/>
     <w:pPr>
@@ -11683,10 +11769,10 @@
       <w:iCs/>
     </w:rPr>
   </w:style>
-  <w:style w:type="paragraph" w:styleId="Heading9">
+  <w:style w:type="paragraph" w:styleId="9">
     <w:name w:val="heading 9"/>
-    <w:basedOn w:val="Normal"/>
-    <w:next w:val="Normal"/>
+    <w:basedOn w:val="a"/>
+    <w:next w:val="a"/>
     <w:qFormat/>
     <w:rsid w:val="00A81EB1"/>
     <w:pPr>
@@ -11699,13 +11785,13 @@
       <w:szCs w:val="22"/>
     </w:rPr>
   </w:style>
-  <w:style w:type="character" w:default="1" w:styleId="DefaultParagraphFont">
+  <w:style w:type="character" w:default="1" w:styleId="a0">
     <w:name w:val="Default Paragraph Font"/>
     <w:uiPriority w:val="1"/>
     <w:semiHidden/>
     <w:unhideWhenUsed/>
   </w:style>
-  <w:style w:type="table" w:default="1" w:styleId="TableNormal">
+  <w:style w:type="table" w:default="1" w:styleId="a1">
     <w:name w:val="Normal Table"/>
     <w:uiPriority w:val="99"/>
     <w:semiHidden/>
@@ -11720,15 +11806,15 @@
       </w:tblCellMar>
     </w:tblPr>
   </w:style>
-  <w:style w:type="numbering" w:default="1" w:styleId="NoList">
+  <w:style w:type="numbering" w:default="1" w:styleId="a2">
     <w:name w:val="No List"/>
     <w:uiPriority w:val="99"/>
     <w:semiHidden/>
     <w:unhideWhenUsed/>
   </w:style>
-  <w:style w:type="paragraph" w:styleId="PlainText">
+  <w:style w:type="paragraph" w:styleId="a3">
     <w:name w:val="Plain Text"/>
-    <w:basedOn w:val="Normal"/>
+    <w:basedOn w:val="a"/>
     <w:rsid w:val="00FB571C"/>
     <w:rPr>
       <w:rFonts w:ascii="Courier New" w:hAnsi="Courier New" w:cs="Courier New"/>
@@ -11737,15 +11823,15 @@
   </w:style>
   <w:style w:type="paragraph" w:customStyle="1" w:styleId="arial">
     <w:name w:val="arial"/>
-    <w:basedOn w:val="PlainText"/>
+    <w:basedOn w:val="a3"/>
     <w:rsid w:val="00930C1C"/>
     <w:rPr>
       <w:b/>
     </w:rPr>
   </w:style>
-  <w:style w:type="paragraph" w:styleId="Header">
+  <w:style w:type="paragraph" w:styleId="a4">
     <w:name w:val="header"/>
-    <w:basedOn w:val="Normal"/>
+    <w:basedOn w:val="a"/>
     <w:rsid w:val="00CF21C3"/>
     <w:pPr>
       <w:tabs>
@@ -11754,9 +11840,9 @@
       </w:tabs>
     </w:pPr>
   </w:style>
-  <w:style w:type="paragraph" w:styleId="Footer">
+  <w:style w:type="paragraph" w:styleId="a5">
     <w:name w:val="footer"/>
-    <w:basedOn w:val="Normal"/>
+    <w:basedOn w:val="a"/>
     <w:rsid w:val="00CF21C3"/>
     <w:pPr>
       <w:tabs>
@@ -11765,18 +11851,18 @@
       </w:tabs>
     </w:pPr>
   </w:style>
-  <w:style w:type="paragraph" w:styleId="BodyText">
+  <w:style w:type="paragraph" w:styleId="a6">
     <w:name w:val="Body Text"/>
-    <w:basedOn w:val="Normal"/>
+    <w:basedOn w:val="a"/>
     <w:rsid w:val="0007256D"/>
     <w:pPr>
       <w:spacing w:after="120"/>
     </w:pPr>
   </w:style>
-  <w:style w:type="paragraph" w:styleId="TOC1">
+  <w:style w:type="paragraph" w:styleId="10">
     <w:name w:val="toc 1"/>
-    <w:basedOn w:val="Normal"/>
-    <w:next w:val="Normal"/>
+    <w:basedOn w:val="a"/>
+    <w:next w:val="a"/>
     <w:autoRedefine/>
     <w:uiPriority w:val="39"/>
     <w:rsid w:val="00233D07"/>
@@ -11795,7 +11881,7 @@
       <w:szCs w:val="20"/>
     </w:rPr>
   </w:style>
-  <w:style w:type="character" w:styleId="Hyperlink">
+  <w:style w:type="character" w:styleId="a7">
     <w:name w:val="Hyperlink"/>
     <w:uiPriority w:val="99"/>
     <w:rsid w:val="000937BF"/>
@@ -11804,10 +11890,10 @@
       <w:u w:val="single"/>
     </w:rPr>
   </w:style>
-  <w:style w:type="paragraph" w:styleId="TOC2">
+  <w:style w:type="paragraph" w:styleId="20">
     <w:name w:val="toc 2"/>
-    <w:basedOn w:val="Normal"/>
-    <w:next w:val="Normal"/>
+    <w:basedOn w:val="a"/>
+    <w:next w:val="a"/>
     <w:autoRedefine/>
     <w:uiPriority w:val="39"/>
     <w:rsid w:val="00C43E06"/>
@@ -11824,7 +11910,7 @@
   </w:style>
   <w:style w:type="paragraph" w:customStyle="1" w:styleId="StyleHeading1Before0pt">
     <w:name w:val="Style Heading_1 + Before:  0 pt"/>
-    <w:basedOn w:val="Normal"/>
+    <w:basedOn w:val="a"/>
     <w:rsid w:val="005F1B43"/>
     <w:pPr>
       <w:keepNext/>
@@ -11845,10 +11931,10 @@
       <w:szCs w:val="20"/>
     </w:rPr>
   </w:style>
-  <w:style w:type="paragraph" w:styleId="TOC3">
+  <w:style w:type="paragraph" w:styleId="30">
     <w:name w:val="toc 3"/>
-    <w:basedOn w:val="Normal"/>
-    <w:next w:val="Normal"/>
+    <w:basedOn w:val="a"/>
+    <w:next w:val="a"/>
     <w:autoRedefine/>
     <w:uiPriority w:val="39"/>
     <w:rsid w:val="0029612F"/>
@@ -11859,10 +11945,10 @@
       <w:szCs w:val="20"/>
     </w:rPr>
   </w:style>
-  <w:style w:type="paragraph" w:styleId="BalloonText">
+  <w:style w:type="paragraph" w:styleId="a8">
     <w:name w:val="Balloon Text"/>
-    <w:basedOn w:val="Normal"/>
-    <w:link w:val="BalloonTextChar"/>
+    <w:basedOn w:val="a"/>
+    <w:link w:val="a9"/>
     <w:uiPriority w:val="99"/>
     <w:semiHidden/>
     <w:unhideWhenUsed/>
@@ -11873,10 +11959,10 @@
       <w:szCs w:val="16"/>
     </w:rPr>
   </w:style>
-  <w:style w:type="character" w:customStyle="1" w:styleId="BalloonTextChar">
-    <w:name w:val="Balloon Text Char"/>
-    <w:basedOn w:val="DefaultParagraphFont"/>
-    <w:link w:val="BalloonText"/>
+  <w:style w:type="character" w:customStyle="1" w:styleId="a9">
+    <w:name w:val="批注框文本 字符"/>
+    <w:basedOn w:val="a0"/>
+    <w:link w:val="a8"/>
     <w:uiPriority w:val="99"/>
     <w:semiHidden/>
     <w:rsid w:val="0032284F"/>
@@ -11887,9 +11973,9 @@
       <w:lang w:eastAsia="en-US"/>
     </w:rPr>
   </w:style>
-  <w:style w:type="paragraph" w:styleId="ListParagraph">
+  <w:style w:type="paragraph" w:styleId="aa">
     <w:name w:val="List Paragraph"/>
-    <w:basedOn w:val="Normal"/>
+    <w:basedOn w:val="a"/>
     <w:uiPriority w:val="34"/>
     <w:qFormat/>
     <w:rsid w:val="000F628C"/>
@@ -11900,7 +11986,7 @@
   </w:style>
   <w:style w:type="paragraph" w:customStyle="1" w:styleId="Instructions">
     <w:name w:val="Instructions"/>
-    <w:basedOn w:val="Normal"/>
+    <w:basedOn w:val="a"/>
     <w:autoRedefine/>
     <w:rsid w:val="00A609C5"/>
     <w:pPr>
@@ -11916,7 +12002,7 @@
   </w:style>
   <w:style w:type="paragraph" w:customStyle="1" w:styleId="TableText">
     <w:name w:val="Table Text"/>
-    <w:basedOn w:val="Normal"/>
+    <w:basedOn w:val="a"/>
     <w:rsid w:val="00A609C5"/>
     <w:pPr>
       <w:overflowPunct w:val="0"/>
@@ -11932,7 +12018,7 @@
   </w:style>
   <w:style w:type="paragraph" w:customStyle="1" w:styleId="template">
     <w:name w:val="template"/>
-    <w:basedOn w:val="Normal"/>
+    <w:basedOn w:val="a"/>
     <w:rsid w:val="008C0756"/>
     <w:pPr>
       <w:spacing w:line="240" w:lineRule="exact"/>
@@ -11945,7 +12031,7 @@
   </w:style>
   <w:style w:type="paragraph" w:customStyle="1" w:styleId="level4">
     <w:name w:val="level 4"/>
-    <w:basedOn w:val="Normal"/>
+    <w:basedOn w:val="a"/>
     <w:rsid w:val="00521A49"/>
     <w:pPr>
       <w:spacing w:before="120" w:after="120" w:line="240" w:lineRule="exact"/>
@@ -11959,7 +12045,7 @@
   </w:style>
   <w:style w:type="paragraph" w:customStyle="1" w:styleId="level3text">
     <w:name w:val="level 3 text"/>
-    <w:basedOn w:val="Normal"/>
+    <w:basedOn w:val="a"/>
     <w:rsid w:val="00521A49"/>
     <w:pPr>
       <w:spacing w:line="220" w:lineRule="exact"/>
@@ -11984,10 +12070,10 @@
       <w:rFonts w:ascii="Times New Roman" w:hAnsi="Times New Roman"/>
     </w:rPr>
   </w:style>
-  <w:style w:type="paragraph" w:styleId="Title">
+  <w:style w:type="paragraph" w:styleId="ab">
     <w:name w:val="Title"/>
-    <w:basedOn w:val="Normal"/>
-    <w:link w:val="TitleChar"/>
+    <w:basedOn w:val="a"/>
+    <w:link w:val="ac"/>
     <w:qFormat/>
     <w:rsid w:val="0083044C"/>
     <w:pPr>
@@ -12001,10 +12087,10 @@
       <w:szCs w:val="20"/>
     </w:rPr>
   </w:style>
-  <w:style w:type="character" w:customStyle="1" w:styleId="TitleChar">
-    <w:name w:val="Title Char"/>
-    <w:basedOn w:val="DefaultParagraphFont"/>
-    <w:link w:val="Title"/>
+  <w:style w:type="character" w:customStyle="1" w:styleId="ac">
+    <w:name w:val="标题 字符"/>
+    <w:basedOn w:val="a0"/>
+    <w:link w:val="ab"/>
     <w:rsid w:val="0083044C"/>
     <w:rPr>
       <w:rFonts w:ascii="Arial" w:hAnsi="Arial"/>
@@ -12016,16 +12102,16 @@
   </w:style>
   <w:style w:type="paragraph" w:customStyle="1" w:styleId="ByLine">
     <w:name w:val="ByLine"/>
-    <w:basedOn w:val="Title"/>
+    <w:basedOn w:val="ab"/>
     <w:rsid w:val="0083044C"/>
     <w:rPr>
       <w:sz w:val="28"/>
     </w:rPr>
   </w:style>
-  <w:style w:type="paragraph" w:styleId="TOCHeading">
+  <w:style w:type="paragraph" w:styleId="TOC">
     <w:name w:val="TOC Heading"/>
-    <w:basedOn w:val="Heading1"/>
-    <w:next w:val="Normal"/>
+    <w:basedOn w:val="1"/>
+    <w:next w:val="a"/>
     <w:uiPriority w:val="39"/>
     <w:unhideWhenUsed/>
     <w:qFormat/>
@@ -12046,10 +12132,10 @@
       <w:lang w:eastAsia="zh-CN"/>
     </w:rPr>
   </w:style>
-  <w:style w:type="paragraph" w:styleId="Caption">
+  <w:style w:type="paragraph" w:styleId="ad">
     <w:name w:val="caption"/>
-    <w:basedOn w:val="Normal"/>
-    <w:next w:val="Normal"/>
+    <w:basedOn w:val="a"/>
+    <w:next w:val="a"/>
     <w:uiPriority w:val="35"/>
     <w:unhideWhenUsed/>
     <w:qFormat/>
@@ -12356,7 +12442,7 @@
 </file>
 
 <file path=customXml/itemProps1.xml><?xml version="1.0" encoding="utf-8"?>
-<ds:datastoreItem xmlns:ds="http://schemas.openxmlformats.org/officeDocument/2006/customXml" ds:itemID="{DA671AE8-3F65-423C-9BB7-76955AE1CC23}">
+<ds:datastoreItem xmlns:ds="http://schemas.openxmlformats.org/officeDocument/2006/customXml" ds:itemID="{315877A5-5196-40A8-BCBA-E8D65E2F3069}">
   <ds:schemaRefs>
     <ds:schemaRef ds:uri="http://schemas.openxmlformats.org/officeDocument/2006/bibliography"/>
   </ds:schemaRefs>

</xml_diff>

<commit_message>
add a new feature
</commit_message>
<xml_diff>
--- a/documents/newSRS_Group5.docx
+++ b/documents/newSRS_Group5.docx
@@ -36,7 +36,7 @@
     <w:p/>
     <w:p>
       <w:pPr>
-        <w:pStyle w:val="ab"/>
+        <w:pStyle w:val="Title"/>
       </w:pPr>
       <w:r>
         <w:t>Software Requirements Specification</w:t>
@@ -44,7 +44,7 @@
     </w:p>
     <w:p>
       <w:pPr>
-        <w:pStyle w:val="ab"/>
+        <w:pStyle w:val="Title"/>
         <w:spacing w:before="0" w:after="400"/>
         <w:rPr>
           <w:sz w:val="40"/>
@@ -59,7 +59,7 @@
     </w:p>
     <w:p>
       <w:pPr>
-        <w:pStyle w:val="ab"/>
+        <w:pStyle w:val="Title"/>
       </w:pPr>
       <w:r>
         <w:rPr>
@@ -81,29 +81,8 @@
         <w:pStyle w:val="ByLine"/>
       </w:pPr>
       <w:r>
-        <w:t xml:space="preserve">Prepared by </w:t>
-      </w:r>
-      <w:proofErr w:type="spellStart"/>
-      <w:r>
-        <w:t>Zhenghao</w:t>
-      </w:r>
-      <w:proofErr w:type="spellEnd"/>
-      <w:r>
-        <w:t xml:space="preserve"> Wu &amp; </w:t>
-      </w:r>
-      <w:proofErr w:type="spellStart"/>
-      <w:r>
-        <w:t>Qizhou</w:t>
-      </w:r>
-      <w:proofErr w:type="spellEnd"/>
-      <w:r>
-        <w:t xml:space="preserve"> </w:t>
-      </w:r>
-      <w:proofErr w:type="spellStart"/>
-      <w:r>
-        <w:t>Xie</w:t>
-      </w:r>
-      <w:proofErr w:type="spellEnd"/>
+        <w:t>Prepared by Zhenghao Wu &amp; Qizhou Xie</w:t>
+      </w:r>
     </w:p>
     <w:p>
       <w:pPr>
@@ -214,7 +193,7 @@
       <w:sdtContent>
         <w:p>
           <w:pPr>
-            <w:pStyle w:val="10"/>
+            <w:pStyle w:val="TOC1"/>
             <w:rPr>
               <w:rFonts w:asciiTheme="minorHAnsi" w:eastAsiaTheme="minorEastAsia" w:hAnsiTheme="minorHAnsi" w:cstheme="minorBidi"/>
               <w:b w:val="0"/>
@@ -252,7 +231,7 @@
           <w:hyperlink w:anchor="_Toc511158451" w:history="1">
             <w:r>
               <w:rPr>
-                <w:rStyle w:val="a7"/>
+                <w:rStyle w:val="Hyperlink"/>
               </w:rPr>
               <w:t>1.</w:t>
             </w:r>
@@ -269,7 +248,7 @@
             </w:r>
             <w:r>
               <w:rPr>
-                <w:rStyle w:val="a7"/>
+                <w:rStyle w:val="Hyperlink"/>
               </w:rPr>
               <w:t>Table of Contents</w:t>
             </w:r>
@@ -318,7 +297,7 @@
         </w:p>
         <w:p>
           <w:pPr>
-            <w:pStyle w:val="10"/>
+            <w:pStyle w:val="TOC1"/>
             <w:rPr>
               <w:rFonts w:asciiTheme="minorHAnsi" w:eastAsiaTheme="minorEastAsia" w:hAnsiTheme="minorHAnsi" w:cstheme="minorBidi"/>
               <w:b w:val="0"/>
@@ -331,7 +310,7 @@
           <w:hyperlink w:anchor="_Toc511158452" w:history="1">
             <w:r>
               <w:rPr>
-                <w:rStyle w:val="a7"/>
+                <w:rStyle w:val="Hyperlink"/>
               </w:rPr>
               <w:t>2.</w:t>
             </w:r>
@@ -348,7 +327,7 @@
             </w:r>
             <w:r>
               <w:rPr>
-                <w:rStyle w:val="a7"/>
+                <w:rStyle w:val="Hyperlink"/>
               </w:rPr>
               <w:t>Introduction</w:t>
             </w:r>
@@ -397,7 +376,7 @@
         </w:p>
         <w:p>
           <w:pPr>
-            <w:pStyle w:val="20"/>
+            <w:pStyle w:val="TOC2"/>
             <w:rPr>
               <w:rFonts w:asciiTheme="minorHAnsi" w:eastAsiaTheme="minorEastAsia" w:hAnsiTheme="minorHAnsi" w:cstheme="minorBidi"/>
               <w:noProof/>
@@ -409,7 +388,7 @@
           <w:hyperlink w:anchor="_Toc511158453" w:history="1">
             <w:r>
               <w:rPr>
-                <w:rStyle w:val="a7"/>
+                <w:rStyle w:val="Hyperlink"/>
                 <w:rFonts w:cs="Arial"/>
                 <w:noProof/>
                 <w:snapToGrid w:val="0"/>
@@ -429,7 +408,7 @@
             </w:r>
             <w:r>
               <w:rPr>
-                <w:rStyle w:val="a7"/>
+                <w:rStyle w:val="Hyperlink"/>
                 <w:rFonts w:cs="Arial"/>
                 <w:noProof/>
               </w:rPr>
@@ -487,7 +466,7 @@
         </w:p>
         <w:p>
           <w:pPr>
-            <w:pStyle w:val="20"/>
+            <w:pStyle w:val="TOC2"/>
             <w:rPr>
               <w:rFonts w:asciiTheme="minorHAnsi" w:eastAsiaTheme="minorEastAsia" w:hAnsiTheme="minorHAnsi" w:cstheme="minorBidi"/>
               <w:noProof/>
@@ -499,7 +478,7 @@
           <w:hyperlink w:anchor="_Toc511158454" w:history="1">
             <w:r>
               <w:rPr>
-                <w:rStyle w:val="a7"/>
+                <w:rStyle w:val="Hyperlink"/>
                 <w:rFonts w:cs="Arial"/>
                 <w:noProof/>
                 <w:snapToGrid w:val="0"/>
@@ -519,7 +498,7 @@
             </w:r>
             <w:r>
               <w:rPr>
-                <w:rStyle w:val="a7"/>
+                <w:rStyle w:val="Hyperlink"/>
                 <w:rFonts w:cs="Arial"/>
                 <w:noProof/>
               </w:rPr>
@@ -577,7 +556,7 @@
         </w:p>
         <w:p>
           <w:pPr>
-            <w:pStyle w:val="10"/>
+            <w:pStyle w:val="TOC1"/>
             <w:rPr>
               <w:rFonts w:asciiTheme="minorHAnsi" w:eastAsiaTheme="minorEastAsia" w:hAnsiTheme="minorHAnsi" w:cstheme="minorBidi"/>
               <w:b w:val="0"/>
@@ -590,7 +569,7 @@
           <w:hyperlink w:anchor="_Toc511158455" w:history="1">
             <w:r>
               <w:rPr>
-                <w:rStyle w:val="a7"/>
+                <w:rStyle w:val="Hyperlink"/>
               </w:rPr>
               <w:t>3.</w:t>
             </w:r>
@@ -607,7 +586,7 @@
             </w:r>
             <w:r>
               <w:rPr>
-                <w:rStyle w:val="a7"/>
+                <w:rStyle w:val="Hyperlink"/>
               </w:rPr>
               <w:t>System Features</w:t>
             </w:r>
@@ -656,7 +635,7 @@
         </w:p>
         <w:p>
           <w:pPr>
-            <w:pStyle w:val="20"/>
+            <w:pStyle w:val="TOC2"/>
             <w:rPr>
               <w:rFonts w:asciiTheme="minorHAnsi" w:eastAsiaTheme="minorEastAsia" w:hAnsiTheme="minorHAnsi" w:cstheme="minorBidi"/>
               <w:noProof/>
@@ -668,7 +647,7 @@
           <w:hyperlink w:anchor="_Toc511158456" w:history="1">
             <w:r>
               <w:rPr>
-                <w:rStyle w:val="a7"/>
+                <w:rStyle w:val="Hyperlink"/>
                 <w:rFonts w:cs="Arial"/>
                 <w:noProof/>
                 <w:snapToGrid w:val="0"/>
@@ -688,7 +667,7 @@
             </w:r>
             <w:r>
               <w:rPr>
-                <w:rStyle w:val="a7"/>
+                <w:rStyle w:val="Hyperlink"/>
                 <w:rFonts w:cs="Arial"/>
                 <w:noProof/>
                 <w:lang w:eastAsia="zh-CN"/>
@@ -747,7 +726,7 @@
         </w:p>
         <w:p>
           <w:pPr>
-            <w:pStyle w:val="30"/>
+            <w:pStyle w:val="TOC3"/>
             <w:tabs>
               <w:tab w:val="left" w:pos="1320"/>
               <w:tab w:val="right" w:leader="dot" w:pos="9592"/>
@@ -763,7 +742,7 @@
           <w:hyperlink w:anchor="_Toc511158457" w:history="1">
             <w:r>
               <w:rPr>
-                <w:rStyle w:val="a7"/>
+                <w:rStyle w:val="Hyperlink"/>
                 <w:noProof/>
               </w:rPr>
               <w:t>3.1.1.</w:t>
@@ -780,7 +759,7 @@
             </w:r>
             <w:r>
               <w:rPr>
-                <w:rStyle w:val="a7"/>
+                <w:rStyle w:val="Hyperlink"/>
                 <w:noProof/>
               </w:rPr>
               <w:t>Description and Priority</w:t>
@@ -837,7 +816,7 @@
         </w:p>
         <w:p>
           <w:pPr>
-            <w:pStyle w:val="30"/>
+            <w:pStyle w:val="TOC3"/>
             <w:tabs>
               <w:tab w:val="left" w:pos="1320"/>
               <w:tab w:val="right" w:leader="dot" w:pos="9592"/>
@@ -853,7 +832,7 @@
           <w:hyperlink w:anchor="_Toc511158458" w:history="1">
             <w:r>
               <w:rPr>
-                <w:rStyle w:val="a7"/>
+                <w:rStyle w:val="Hyperlink"/>
                 <w:noProof/>
               </w:rPr>
               <w:t>3.1.2.</w:t>
@@ -870,7 +849,7 @@
             </w:r>
             <w:r>
               <w:rPr>
-                <w:rStyle w:val="a7"/>
+                <w:rStyle w:val="Hyperlink"/>
                 <w:noProof/>
               </w:rPr>
               <w:t>Stimulus/Response Sequences</w:t>
@@ -927,7 +906,7 @@
         </w:p>
         <w:p>
           <w:pPr>
-            <w:pStyle w:val="30"/>
+            <w:pStyle w:val="TOC3"/>
             <w:tabs>
               <w:tab w:val="left" w:pos="1320"/>
               <w:tab w:val="right" w:leader="dot" w:pos="9592"/>
@@ -943,7 +922,7 @@
           <w:hyperlink w:anchor="_Toc511158459" w:history="1">
             <w:r>
               <w:rPr>
-                <w:rStyle w:val="a7"/>
+                <w:rStyle w:val="Hyperlink"/>
                 <w:noProof/>
               </w:rPr>
               <w:t>3.1.3.</w:t>
@@ -960,7 +939,7 @@
             </w:r>
             <w:r>
               <w:rPr>
-                <w:rStyle w:val="a7"/>
+                <w:rStyle w:val="Hyperlink"/>
                 <w:noProof/>
               </w:rPr>
               <w:t>Functional Requirements</w:t>
@@ -1017,7 +996,7 @@
         </w:p>
         <w:p>
           <w:pPr>
-            <w:pStyle w:val="20"/>
+            <w:pStyle w:val="TOC2"/>
             <w:rPr>
               <w:rFonts w:asciiTheme="minorHAnsi" w:eastAsiaTheme="minorEastAsia" w:hAnsiTheme="minorHAnsi" w:cstheme="minorBidi"/>
               <w:noProof/>
@@ -1029,7 +1008,7 @@
           <w:hyperlink w:anchor="_Toc511158460" w:history="1">
             <w:r>
               <w:rPr>
-                <w:rStyle w:val="a7"/>
+                <w:rStyle w:val="Hyperlink"/>
                 <w:rFonts w:cs="Arial"/>
                 <w:noProof/>
                 <w:snapToGrid w:val="0"/>
@@ -1049,7 +1028,7 @@
             </w:r>
             <w:r>
               <w:rPr>
-                <w:rStyle w:val="a7"/>
+                <w:rStyle w:val="Hyperlink"/>
                 <w:rFonts w:cs="Arial"/>
                 <w:noProof/>
               </w:rPr>
@@ -1107,7 +1086,7 @@
         </w:p>
         <w:p>
           <w:pPr>
-            <w:pStyle w:val="30"/>
+            <w:pStyle w:val="TOC3"/>
             <w:tabs>
               <w:tab w:val="left" w:pos="1320"/>
               <w:tab w:val="right" w:leader="dot" w:pos="9592"/>
@@ -1123,7 +1102,7 @@
           <w:hyperlink w:anchor="_Toc511158461" w:history="1">
             <w:r>
               <w:rPr>
-                <w:rStyle w:val="a7"/>
+                <w:rStyle w:val="Hyperlink"/>
                 <w:noProof/>
               </w:rPr>
               <w:t>3.2.1.</w:t>
@@ -1140,7 +1119,7 @@
             </w:r>
             <w:r>
               <w:rPr>
-                <w:rStyle w:val="a7"/>
+                <w:rStyle w:val="Hyperlink"/>
                 <w:noProof/>
               </w:rPr>
               <w:t>Description and Priority</w:t>
@@ -1197,7 +1176,7 @@
         </w:p>
         <w:p>
           <w:pPr>
-            <w:pStyle w:val="30"/>
+            <w:pStyle w:val="TOC3"/>
             <w:tabs>
               <w:tab w:val="left" w:pos="1320"/>
               <w:tab w:val="right" w:leader="dot" w:pos="9592"/>
@@ -1213,7 +1192,7 @@
           <w:hyperlink w:anchor="_Toc511158462" w:history="1">
             <w:r>
               <w:rPr>
-                <w:rStyle w:val="a7"/>
+                <w:rStyle w:val="Hyperlink"/>
                 <w:noProof/>
               </w:rPr>
               <w:t>3.2.2.</w:t>
@@ -1230,7 +1209,7 @@
             </w:r>
             <w:r>
               <w:rPr>
-                <w:rStyle w:val="a7"/>
+                <w:rStyle w:val="Hyperlink"/>
                 <w:noProof/>
               </w:rPr>
               <w:t>Stimulus/Response Sequences</w:t>
@@ -1287,7 +1266,7 @@
         </w:p>
         <w:p>
           <w:pPr>
-            <w:pStyle w:val="30"/>
+            <w:pStyle w:val="TOC3"/>
             <w:tabs>
               <w:tab w:val="left" w:pos="1320"/>
               <w:tab w:val="right" w:leader="dot" w:pos="9592"/>
@@ -1303,7 +1282,7 @@
           <w:hyperlink w:anchor="_Toc511158463" w:history="1">
             <w:r>
               <w:rPr>
-                <w:rStyle w:val="a7"/>
+                <w:rStyle w:val="Hyperlink"/>
                 <w:noProof/>
               </w:rPr>
               <w:t>3.2.3.</w:t>
@@ -1320,7 +1299,7 @@
             </w:r>
             <w:r>
               <w:rPr>
-                <w:rStyle w:val="a7"/>
+                <w:rStyle w:val="Hyperlink"/>
                 <w:noProof/>
               </w:rPr>
               <w:t>Functional Requirements</w:t>
@@ -1377,7 +1356,7 @@
         </w:p>
         <w:p>
           <w:pPr>
-            <w:pStyle w:val="20"/>
+            <w:pStyle w:val="TOC2"/>
             <w:rPr>
               <w:rFonts w:asciiTheme="minorHAnsi" w:eastAsiaTheme="minorEastAsia" w:hAnsiTheme="minorHAnsi" w:cstheme="minorBidi"/>
               <w:noProof/>
@@ -1389,7 +1368,7 @@
           <w:hyperlink w:anchor="_Toc511158464" w:history="1">
             <w:r>
               <w:rPr>
-                <w:rStyle w:val="a7"/>
+                <w:rStyle w:val="Hyperlink"/>
                 <w:rFonts w:cs="Arial"/>
                 <w:noProof/>
                 <w:snapToGrid w:val="0"/>
@@ -1409,7 +1388,7 @@
             </w:r>
             <w:r>
               <w:rPr>
-                <w:rStyle w:val="a7"/>
+                <w:rStyle w:val="Hyperlink"/>
                 <w:rFonts w:cs="Arial"/>
                 <w:noProof/>
               </w:rPr>
@@ -1467,7 +1446,7 @@
         </w:p>
         <w:p>
           <w:pPr>
-            <w:pStyle w:val="30"/>
+            <w:pStyle w:val="TOC3"/>
             <w:tabs>
               <w:tab w:val="left" w:pos="1320"/>
               <w:tab w:val="right" w:leader="dot" w:pos="9592"/>
@@ -1483,7 +1462,7 @@
           <w:hyperlink w:anchor="_Toc511158465" w:history="1">
             <w:r>
               <w:rPr>
-                <w:rStyle w:val="a7"/>
+                <w:rStyle w:val="Hyperlink"/>
                 <w:noProof/>
               </w:rPr>
               <w:t>3.3.1.</w:t>
@@ -1500,7 +1479,7 @@
             </w:r>
             <w:r>
               <w:rPr>
-                <w:rStyle w:val="a7"/>
+                <w:rStyle w:val="Hyperlink"/>
                 <w:noProof/>
               </w:rPr>
               <w:t>Description and Priority</w:t>
@@ -1557,7 +1536,7 @@
         </w:p>
         <w:p>
           <w:pPr>
-            <w:pStyle w:val="30"/>
+            <w:pStyle w:val="TOC3"/>
             <w:tabs>
               <w:tab w:val="left" w:pos="1320"/>
               <w:tab w:val="right" w:leader="dot" w:pos="9592"/>
@@ -1573,7 +1552,7 @@
           <w:hyperlink w:anchor="_Toc511158466" w:history="1">
             <w:r>
               <w:rPr>
-                <w:rStyle w:val="a7"/>
+                <w:rStyle w:val="Hyperlink"/>
                 <w:noProof/>
               </w:rPr>
               <w:t>3.3.2.</w:t>
@@ -1590,7 +1569,7 @@
             </w:r>
             <w:r>
               <w:rPr>
-                <w:rStyle w:val="a7"/>
+                <w:rStyle w:val="Hyperlink"/>
                 <w:noProof/>
               </w:rPr>
               <w:t>Stimulus/Response Sequences</w:t>
@@ -1647,7 +1626,7 @@
         </w:p>
         <w:p>
           <w:pPr>
-            <w:pStyle w:val="30"/>
+            <w:pStyle w:val="TOC3"/>
             <w:tabs>
               <w:tab w:val="left" w:pos="1320"/>
               <w:tab w:val="right" w:leader="dot" w:pos="9592"/>
@@ -1663,7 +1642,7 @@
           <w:hyperlink w:anchor="_Toc511158467" w:history="1">
             <w:r>
               <w:rPr>
-                <w:rStyle w:val="a7"/>
+                <w:rStyle w:val="Hyperlink"/>
                 <w:noProof/>
               </w:rPr>
               <w:t>3.3.3.</w:t>
@@ -1680,7 +1659,7 @@
             </w:r>
             <w:r>
               <w:rPr>
-                <w:rStyle w:val="a7"/>
+                <w:rStyle w:val="Hyperlink"/>
                 <w:noProof/>
               </w:rPr>
               <w:t>Functional Requirements</w:t>
@@ -1737,7 +1716,7 @@
         </w:p>
         <w:p>
           <w:pPr>
-            <w:pStyle w:val="20"/>
+            <w:pStyle w:val="TOC2"/>
             <w:rPr>
               <w:rFonts w:asciiTheme="minorHAnsi" w:eastAsiaTheme="minorEastAsia" w:hAnsiTheme="minorHAnsi" w:cstheme="minorBidi"/>
               <w:noProof/>
@@ -1749,7 +1728,7 @@
           <w:hyperlink w:anchor="_Toc511158468" w:history="1">
             <w:r>
               <w:rPr>
-                <w:rStyle w:val="a7"/>
+                <w:rStyle w:val="Hyperlink"/>
                 <w:rFonts w:cs="Arial"/>
                 <w:noProof/>
                 <w:snapToGrid w:val="0"/>
@@ -1769,7 +1748,7 @@
             </w:r>
             <w:r>
               <w:rPr>
-                <w:rStyle w:val="a7"/>
+                <w:rStyle w:val="Hyperlink"/>
                 <w:rFonts w:cs="Arial"/>
                 <w:noProof/>
               </w:rPr>
@@ -1827,7 +1806,7 @@
         </w:p>
         <w:p>
           <w:pPr>
-            <w:pStyle w:val="30"/>
+            <w:pStyle w:val="TOC3"/>
             <w:tabs>
               <w:tab w:val="left" w:pos="1320"/>
               <w:tab w:val="right" w:leader="dot" w:pos="9592"/>
@@ -1843,7 +1822,7 @@
           <w:hyperlink w:anchor="_Toc511158469" w:history="1">
             <w:r>
               <w:rPr>
-                <w:rStyle w:val="a7"/>
+                <w:rStyle w:val="Hyperlink"/>
                 <w:noProof/>
               </w:rPr>
               <w:t>3.4.1.</w:t>
@@ -1860,7 +1839,7 @@
             </w:r>
             <w:r>
               <w:rPr>
-                <w:rStyle w:val="a7"/>
+                <w:rStyle w:val="Hyperlink"/>
                 <w:noProof/>
               </w:rPr>
               <w:t>Description and Priority</w:t>
@@ -1917,7 +1896,7 @@
         </w:p>
         <w:p>
           <w:pPr>
-            <w:pStyle w:val="30"/>
+            <w:pStyle w:val="TOC3"/>
             <w:tabs>
               <w:tab w:val="left" w:pos="1320"/>
               <w:tab w:val="right" w:leader="dot" w:pos="9592"/>
@@ -1933,7 +1912,7 @@
           <w:hyperlink w:anchor="_Toc511158470" w:history="1">
             <w:r>
               <w:rPr>
-                <w:rStyle w:val="a7"/>
+                <w:rStyle w:val="Hyperlink"/>
                 <w:noProof/>
               </w:rPr>
               <w:t>3.4.2.</w:t>
@@ -1950,7 +1929,7 @@
             </w:r>
             <w:r>
               <w:rPr>
-                <w:rStyle w:val="a7"/>
+                <w:rStyle w:val="Hyperlink"/>
                 <w:noProof/>
               </w:rPr>
               <w:t>Stimulus/Response Sequences</w:t>
@@ -2007,7 +1986,7 @@
         </w:p>
         <w:p>
           <w:pPr>
-            <w:pStyle w:val="30"/>
+            <w:pStyle w:val="TOC3"/>
             <w:tabs>
               <w:tab w:val="left" w:pos="1320"/>
               <w:tab w:val="right" w:leader="dot" w:pos="9592"/>
@@ -2023,7 +2002,7 @@
           <w:hyperlink w:anchor="_Toc511158471" w:history="1">
             <w:r>
               <w:rPr>
-                <w:rStyle w:val="a7"/>
+                <w:rStyle w:val="Hyperlink"/>
                 <w:noProof/>
               </w:rPr>
               <w:t>3.4.3.</w:t>
@@ -2040,7 +2019,7 @@
             </w:r>
             <w:r>
               <w:rPr>
-                <w:rStyle w:val="a7"/>
+                <w:rStyle w:val="Hyperlink"/>
                 <w:noProof/>
               </w:rPr>
               <w:t>Functional Requirements</w:t>
@@ -2097,7 +2076,7 @@
         </w:p>
         <w:p>
           <w:pPr>
-            <w:pStyle w:val="20"/>
+            <w:pStyle w:val="TOC2"/>
             <w:rPr>
               <w:rFonts w:asciiTheme="minorHAnsi" w:eastAsiaTheme="minorEastAsia" w:hAnsiTheme="minorHAnsi" w:cstheme="minorBidi"/>
               <w:noProof/>
@@ -2109,7 +2088,7 @@
           <w:hyperlink w:anchor="_Toc511158472" w:history="1">
             <w:r>
               <w:rPr>
-                <w:rStyle w:val="a7"/>
+                <w:rStyle w:val="Hyperlink"/>
                 <w:rFonts w:cs="Arial"/>
                 <w:noProof/>
                 <w:snapToGrid w:val="0"/>
@@ -2129,7 +2108,7 @@
             </w:r>
             <w:r>
               <w:rPr>
-                <w:rStyle w:val="a7"/>
+                <w:rStyle w:val="Hyperlink"/>
                 <w:rFonts w:cs="Arial"/>
                 <w:noProof/>
               </w:rPr>
@@ -2187,7 +2166,7 @@
         </w:p>
         <w:p>
           <w:pPr>
-            <w:pStyle w:val="30"/>
+            <w:pStyle w:val="TOC3"/>
             <w:tabs>
               <w:tab w:val="left" w:pos="1320"/>
               <w:tab w:val="right" w:leader="dot" w:pos="9592"/>
@@ -2203,7 +2182,7 @@
           <w:hyperlink w:anchor="_Toc511158473" w:history="1">
             <w:r>
               <w:rPr>
-                <w:rStyle w:val="a7"/>
+                <w:rStyle w:val="Hyperlink"/>
                 <w:noProof/>
               </w:rPr>
               <w:t>3.5.1.</w:t>
@@ -2220,7 +2199,7 @@
             </w:r>
             <w:r>
               <w:rPr>
-                <w:rStyle w:val="a7"/>
+                <w:rStyle w:val="Hyperlink"/>
                 <w:noProof/>
               </w:rPr>
               <w:t>Description and Priority</w:t>
@@ -2277,7 +2256,7 @@
         </w:p>
         <w:p>
           <w:pPr>
-            <w:pStyle w:val="30"/>
+            <w:pStyle w:val="TOC3"/>
             <w:tabs>
               <w:tab w:val="left" w:pos="1320"/>
               <w:tab w:val="right" w:leader="dot" w:pos="9592"/>
@@ -2293,7 +2272,7 @@
           <w:hyperlink w:anchor="_Toc511158474" w:history="1">
             <w:r>
               <w:rPr>
-                <w:rStyle w:val="a7"/>
+                <w:rStyle w:val="Hyperlink"/>
                 <w:noProof/>
               </w:rPr>
               <w:t>3.5.2.</w:t>
@@ -2310,7 +2289,7 @@
             </w:r>
             <w:r>
               <w:rPr>
-                <w:rStyle w:val="a7"/>
+                <w:rStyle w:val="Hyperlink"/>
                 <w:noProof/>
               </w:rPr>
               <w:t>Stimulus/Response Sequences</w:t>
@@ -2367,7 +2346,7 @@
         </w:p>
         <w:p>
           <w:pPr>
-            <w:pStyle w:val="30"/>
+            <w:pStyle w:val="TOC3"/>
             <w:tabs>
               <w:tab w:val="left" w:pos="1320"/>
               <w:tab w:val="right" w:leader="dot" w:pos="9592"/>
@@ -2383,7 +2362,7 @@
           <w:hyperlink w:anchor="_Toc511158475" w:history="1">
             <w:r>
               <w:rPr>
-                <w:rStyle w:val="a7"/>
+                <w:rStyle w:val="Hyperlink"/>
                 <w:noProof/>
               </w:rPr>
               <w:t>3.5.3.</w:t>
@@ -2400,7 +2379,7 @@
             </w:r>
             <w:r>
               <w:rPr>
-                <w:rStyle w:val="a7"/>
+                <w:rStyle w:val="Hyperlink"/>
                 <w:noProof/>
               </w:rPr>
               <w:t>Functional Requirements</w:t>
@@ -2457,7 +2436,7 @@
         </w:p>
         <w:p>
           <w:pPr>
-            <w:pStyle w:val="20"/>
+            <w:pStyle w:val="TOC2"/>
             <w:rPr>
               <w:rFonts w:asciiTheme="minorHAnsi" w:eastAsiaTheme="minorEastAsia" w:hAnsiTheme="minorHAnsi" w:cstheme="minorBidi"/>
               <w:noProof/>
@@ -2469,7 +2448,7 @@
           <w:hyperlink w:anchor="_Toc511158476" w:history="1">
             <w:r>
               <w:rPr>
-                <w:rStyle w:val="a7"/>
+                <w:rStyle w:val="Hyperlink"/>
                 <w:rFonts w:cs="Arial"/>
                 <w:noProof/>
                 <w:snapToGrid w:val="0"/>
@@ -2489,7 +2468,7 @@
             </w:r>
             <w:r>
               <w:rPr>
-                <w:rStyle w:val="a7"/>
+                <w:rStyle w:val="Hyperlink"/>
                 <w:rFonts w:cs="Arial"/>
                 <w:noProof/>
                 <w:lang w:eastAsia="zh-CN"/>
@@ -2548,7 +2527,7 @@
         </w:p>
         <w:p>
           <w:pPr>
-            <w:pStyle w:val="30"/>
+            <w:pStyle w:val="TOC3"/>
             <w:tabs>
               <w:tab w:val="left" w:pos="1320"/>
               <w:tab w:val="right" w:leader="dot" w:pos="9592"/>
@@ -2564,7 +2543,7 @@
           <w:hyperlink w:anchor="_Toc511158477" w:history="1">
             <w:r>
               <w:rPr>
-                <w:rStyle w:val="a7"/>
+                <w:rStyle w:val="Hyperlink"/>
                 <w:noProof/>
               </w:rPr>
               <w:t>3.6.1.</w:t>
@@ -2581,7 +2560,7 @@
             </w:r>
             <w:r>
               <w:rPr>
-                <w:rStyle w:val="a7"/>
+                <w:rStyle w:val="Hyperlink"/>
                 <w:noProof/>
               </w:rPr>
               <w:t>Description and Priority</w:t>
@@ -2638,7 +2617,7 @@
         </w:p>
         <w:p>
           <w:pPr>
-            <w:pStyle w:val="30"/>
+            <w:pStyle w:val="TOC3"/>
             <w:tabs>
               <w:tab w:val="left" w:pos="1320"/>
               <w:tab w:val="right" w:leader="dot" w:pos="9592"/>
@@ -2654,7 +2633,7 @@
           <w:hyperlink w:anchor="_Toc511158478" w:history="1">
             <w:r>
               <w:rPr>
-                <w:rStyle w:val="a7"/>
+                <w:rStyle w:val="Hyperlink"/>
                 <w:noProof/>
               </w:rPr>
               <w:t>3.6.2.</w:t>
@@ -2671,7 +2650,7 @@
             </w:r>
             <w:r>
               <w:rPr>
-                <w:rStyle w:val="a7"/>
+                <w:rStyle w:val="Hyperlink"/>
                 <w:noProof/>
               </w:rPr>
               <w:t>Stimulus/Response Sequences</w:t>
@@ -2728,7 +2707,7 @@
         </w:p>
         <w:p>
           <w:pPr>
-            <w:pStyle w:val="30"/>
+            <w:pStyle w:val="TOC3"/>
             <w:tabs>
               <w:tab w:val="left" w:pos="1320"/>
               <w:tab w:val="right" w:leader="dot" w:pos="9592"/>
@@ -2744,7 +2723,7 @@
           <w:hyperlink w:anchor="_Toc511158479" w:history="1">
             <w:r>
               <w:rPr>
-                <w:rStyle w:val="a7"/>
+                <w:rStyle w:val="Hyperlink"/>
                 <w:noProof/>
               </w:rPr>
               <w:t>3.6.3.</w:t>
@@ -2761,7 +2740,7 @@
             </w:r>
             <w:r>
               <w:rPr>
-                <w:rStyle w:val="a7"/>
+                <w:rStyle w:val="Hyperlink"/>
                 <w:noProof/>
               </w:rPr>
               <w:t>Functional Requirements</w:t>
@@ -2818,7 +2797,7 @@
         </w:p>
         <w:p>
           <w:pPr>
-            <w:pStyle w:val="10"/>
+            <w:pStyle w:val="TOC1"/>
             <w:rPr>
               <w:rFonts w:asciiTheme="minorHAnsi" w:eastAsiaTheme="minorEastAsia" w:hAnsiTheme="minorHAnsi" w:cstheme="minorBidi"/>
               <w:b w:val="0"/>
@@ -2831,7 +2810,7 @@
           <w:hyperlink w:anchor="_Toc511158480" w:history="1">
             <w:r>
               <w:rPr>
-                <w:rStyle w:val="a7"/>
+                <w:rStyle w:val="Hyperlink"/>
               </w:rPr>
               <w:t>4.</w:t>
             </w:r>
@@ -2848,7 +2827,7 @@
             </w:r>
             <w:r>
               <w:rPr>
-                <w:rStyle w:val="a7"/>
+                <w:rStyle w:val="Hyperlink"/>
               </w:rPr>
               <w:t>External Interface Requirements</w:t>
             </w:r>
@@ -2897,7 +2876,7 @@
         </w:p>
         <w:p>
           <w:pPr>
-            <w:pStyle w:val="20"/>
+            <w:pStyle w:val="TOC2"/>
             <w:rPr>
               <w:rFonts w:asciiTheme="minorHAnsi" w:eastAsiaTheme="minorEastAsia" w:hAnsiTheme="minorHAnsi" w:cstheme="minorBidi"/>
               <w:noProof/>
@@ -2909,7 +2888,7 @@
           <w:hyperlink w:anchor="_Toc511158481" w:history="1">
             <w:r>
               <w:rPr>
-                <w:rStyle w:val="a7"/>
+                <w:rStyle w:val="Hyperlink"/>
                 <w:rFonts w:cs="Arial"/>
                 <w:noProof/>
                 <w:snapToGrid w:val="0"/>
@@ -2929,7 +2908,7 @@
             </w:r>
             <w:r>
               <w:rPr>
-                <w:rStyle w:val="a7"/>
+                <w:rStyle w:val="Hyperlink"/>
                 <w:noProof/>
               </w:rPr>
               <w:t>User Interfaces</w:t>
@@ -2986,7 +2965,7 @@
         </w:p>
         <w:p>
           <w:pPr>
-            <w:pStyle w:val="20"/>
+            <w:pStyle w:val="TOC2"/>
             <w:rPr>
               <w:rFonts w:asciiTheme="minorHAnsi" w:eastAsiaTheme="minorEastAsia" w:hAnsiTheme="minorHAnsi" w:cstheme="minorBidi"/>
               <w:noProof/>
@@ -2998,7 +2977,7 @@
           <w:hyperlink w:anchor="_Toc511158482" w:history="1">
             <w:r>
               <w:rPr>
-                <w:rStyle w:val="a7"/>
+                <w:rStyle w:val="Hyperlink"/>
                 <w:rFonts w:cs="Arial"/>
                 <w:noProof/>
                 <w:snapToGrid w:val="0"/>
@@ -3018,7 +2997,7 @@
             </w:r>
             <w:r>
               <w:rPr>
-                <w:rStyle w:val="a7"/>
+                <w:rStyle w:val="Hyperlink"/>
                 <w:noProof/>
               </w:rPr>
               <w:t>Hardware Interfaces</w:t>
@@ -3075,7 +3054,7 @@
         </w:p>
         <w:p>
           <w:pPr>
-            <w:pStyle w:val="20"/>
+            <w:pStyle w:val="TOC2"/>
             <w:rPr>
               <w:rFonts w:asciiTheme="minorHAnsi" w:eastAsiaTheme="minorEastAsia" w:hAnsiTheme="minorHAnsi" w:cstheme="minorBidi"/>
               <w:noProof/>
@@ -3087,7 +3066,7 @@
           <w:hyperlink w:anchor="_Toc511158483" w:history="1">
             <w:r>
               <w:rPr>
-                <w:rStyle w:val="a7"/>
+                <w:rStyle w:val="Hyperlink"/>
                 <w:rFonts w:cs="Arial"/>
                 <w:noProof/>
                 <w:snapToGrid w:val="0"/>
@@ -3107,7 +3086,7 @@
             </w:r>
             <w:r>
               <w:rPr>
-                <w:rStyle w:val="a7"/>
+                <w:rStyle w:val="Hyperlink"/>
                 <w:noProof/>
               </w:rPr>
               <w:t>Communications Interfaces</w:t>
@@ -3164,7 +3143,7 @@
         </w:p>
         <w:p>
           <w:pPr>
-            <w:pStyle w:val="10"/>
+            <w:pStyle w:val="TOC1"/>
             <w:rPr>
               <w:rFonts w:asciiTheme="minorHAnsi" w:eastAsiaTheme="minorEastAsia" w:hAnsiTheme="minorHAnsi" w:cstheme="minorBidi"/>
               <w:b w:val="0"/>
@@ -3177,7 +3156,7 @@
           <w:hyperlink w:anchor="_Toc511158484" w:history="1">
             <w:r>
               <w:rPr>
-                <w:rStyle w:val="a7"/>
+                <w:rStyle w:val="Hyperlink"/>
               </w:rPr>
               <w:t>5.</w:t>
             </w:r>
@@ -3194,7 +3173,7 @@
             </w:r>
             <w:r>
               <w:rPr>
-                <w:rStyle w:val="a7"/>
+                <w:rStyle w:val="Hyperlink"/>
               </w:rPr>
               <w:t>Other Nonfunctional Requirements</w:t>
             </w:r>
@@ -3243,7 +3222,7 @@
         </w:p>
         <w:p>
           <w:pPr>
-            <w:pStyle w:val="20"/>
+            <w:pStyle w:val="TOC2"/>
             <w:rPr>
               <w:rFonts w:asciiTheme="minorHAnsi" w:eastAsiaTheme="minorEastAsia" w:hAnsiTheme="minorHAnsi" w:cstheme="minorBidi"/>
               <w:noProof/>
@@ -3255,7 +3234,7 @@
           <w:hyperlink w:anchor="_Toc511158485" w:history="1">
             <w:r>
               <w:rPr>
-                <w:rStyle w:val="a7"/>
+                <w:rStyle w:val="Hyperlink"/>
                 <w:rFonts w:cs="Arial"/>
                 <w:noProof/>
                 <w:snapToGrid w:val="0"/>
@@ -3275,7 +3254,7 @@
             </w:r>
             <w:r>
               <w:rPr>
-                <w:rStyle w:val="a7"/>
+                <w:rStyle w:val="Hyperlink"/>
                 <w:noProof/>
               </w:rPr>
               <w:t>Performance Requirements</w:t>
@@ -3332,7 +3311,7 @@
         </w:p>
         <w:p>
           <w:pPr>
-            <w:pStyle w:val="20"/>
+            <w:pStyle w:val="TOC2"/>
             <w:rPr>
               <w:rFonts w:asciiTheme="minorHAnsi" w:eastAsiaTheme="minorEastAsia" w:hAnsiTheme="minorHAnsi" w:cstheme="minorBidi"/>
               <w:noProof/>
@@ -3344,7 +3323,7 @@
           <w:hyperlink w:anchor="_Toc511158486" w:history="1">
             <w:r>
               <w:rPr>
-                <w:rStyle w:val="a7"/>
+                <w:rStyle w:val="Hyperlink"/>
                 <w:rFonts w:cs="Arial"/>
                 <w:noProof/>
                 <w:snapToGrid w:val="0"/>
@@ -3364,7 +3343,7 @@
             </w:r>
             <w:r>
               <w:rPr>
-                <w:rStyle w:val="a7"/>
+                <w:rStyle w:val="Hyperlink"/>
                 <w:noProof/>
               </w:rPr>
               <w:t>Security Requirements</w:t>
@@ -3421,7 +3400,7 @@
         </w:p>
         <w:p>
           <w:pPr>
-            <w:pStyle w:val="20"/>
+            <w:pStyle w:val="TOC2"/>
             <w:rPr>
               <w:rFonts w:asciiTheme="minorHAnsi" w:eastAsiaTheme="minorEastAsia" w:hAnsiTheme="minorHAnsi" w:cstheme="minorBidi"/>
               <w:noProof/>
@@ -3433,7 +3412,7 @@
           <w:hyperlink w:anchor="_Toc511158487" w:history="1">
             <w:r>
               <w:rPr>
-                <w:rStyle w:val="a7"/>
+                <w:rStyle w:val="Hyperlink"/>
                 <w:rFonts w:cs="Arial"/>
                 <w:noProof/>
                 <w:snapToGrid w:val="0"/>
@@ -3453,7 +3432,7 @@
             </w:r>
             <w:r>
               <w:rPr>
-                <w:rStyle w:val="a7"/>
+                <w:rStyle w:val="Hyperlink"/>
                 <w:noProof/>
               </w:rPr>
               <w:t>Software Quality Attributes</w:t>
@@ -3522,7 +3501,7 @@
     </w:sdt>
     <w:p>
       <w:pPr>
-        <w:pStyle w:val="10"/>
+        <w:pStyle w:val="TOC1"/>
       </w:pPr>
     </w:p>
     <w:p>
@@ -3544,7 +3523,7 @@
     </w:p>
     <w:p>
       <w:pPr>
-        <w:pStyle w:val="2"/>
+        <w:pStyle w:val="Heading2"/>
         <w:rPr>
           <w:rFonts w:cs="Arial"/>
           <w:sz w:val="28"/>
@@ -3608,7 +3587,7 @@
     </w:p>
     <w:p>
       <w:pPr>
-        <w:pStyle w:val="2"/>
+        <w:pStyle w:val="Heading2"/>
         <w:rPr>
           <w:rFonts w:cs="Arial"/>
           <w:sz w:val="28"/>
@@ -3760,7 +3739,7 @@
     </w:p>
     <w:p>
       <w:pPr>
-        <w:pStyle w:val="2"/>
+        <w:pStyle w:val="Heading2"/>
         <w:keepLines/>
         <w:tabs>
           <w:tab w:val="clear" w:pos="720"/>
@@ -3790,7 +3769,7 @@
     </w:p>
     <w:p>
       <w:pPr>
-        <w:pStyle w:val="3"/>
+        <w:pStyle w:val="Heading3"/>
       </w:pPr>
       <w:bookmarkStart w:id="22" w:name="_Toc511158457"/>
       <w:r>
@@ -3848,7 +3827,7 @@
     </w:p>
     <w:p>
       <w:pPr>
-        <w:pStyle w:val="3"/>
+        <w:pStyle w:val="Heading3"/>
       </w:pPr>
       <w:bookmarkStart w:id="23" w:name="_Toc511158458"/>
       <w:r>
@@ -3976,7 +3955,7 @@
     </w:p>
     <w:p>
       <w:pPr>
-        <w:pStyle w:val="3"/>
+        <w:pStyle w:val="Heading3"/>
       </w:pPr>
       <w:bookmarkStart w:id="24" w:name="_Toc511158459"/>
       <w:r>
@@ -4050,7 +4029,7 @@
     </w:p>
     <w:p>
       <w:pPr>
-        <w:pStyle w:val="2"/>
+        <w:pStyle w:val="Heading2"/>
         <w:keepLines/>
         <w:tabs>
           <w:tab w:val="clear" w:pos="720"/>
@@ -4079,7 +4058,7 @@
     </w:p>
     <w:p>
       <w:pPr>
-        <w:pStyle w:val="3"/>
+        <w:pStyle w:val="Heading3"/>
       </w:pPr>
       <w:bookmarkStart w:id="26" w:name="_Toc511158461"/>
       <w:r>
@@ -4162,44 +4141,36 @@
         <w:rPr>
           <w:rFonts w:ascii="Arial" w:hAnsi="Arial" w:cs="Arial"/>
         </w:rPr>
-        <w:t xml:space="preserve">order number to </w:t>
-      </w:r>
-      <w:bookmarkStart w:id="27" w:name="_GoBack"/>
+        <w:t>order number to staffs)</w:t>
+      </w:r>
+      <w:r>
+        <w:rPr>
+          <w:rFonts w:ascii="Arial" w:hAnsi="Arial" w:cs="Arial"/>
+        </w:rPr>
+        <w:t>.</w:t>
+      </w:r>
+      <w:r>
+        <w:rPr>
+          <w:rFonts w:ascii="Arial" w:hAnsi="Arial" w:cs="Arial"/>
+        </w:rPr>
+        <w:t xml:space="preserve"> </w:t>
+      </w:r>
+      <w:r>
+        <w:rPr>
+          <w:rFonts w:ascii="Arial" w:hAnsi="Arial" w:cs="Arial"/>
+        </w:rPr>
+        <w:t>The staff can also manually modify the quota for the member.</w:t>
+      </w:r>
+    </w:p>
+    <w:p>
+      <w:pPr>
+        <w:pStyle w:val="Heading3"/>
+      </w:pPr>
+      <w:bookmarkStart w:id="27" w:name="_Toc511158462"/>
+      <w:r>
+        <w:t>Stimulus/Response Sequences</w:t>
+      </w:r>
       <w:bookmarkEnd w:id="27"/>
-      <w:r>
-        <w:rPr>
-          <w:rFonts w:ascii="Arial" w:hAnsi="Arial" w:cs="Arial"/>
-        </w:rPr>
-        <w:t>staffs)</w:t>
-      </w:r>
-      <w:r>
-        <w:rPr>
-          <w:rFonts w:ascii="Arial" w:hAnsi="Arial" w:cs="Arial"/>
-        </w:rPr>
-        <w:t>.</w:t>
-      </w:r>
-      <w:r>
-        <w:rPr>
-          <w:rFonts w:ascii="Arial" w:hAnsi="Arial" w:cs="Arial"/>
-        </w:rPr>
-        <w:t xml:space="preserve"> </w:t>
-      </w:r>
-      <w:r>
-        <w:rPr>
-          <w:rFonts w:ascii="Arial" w:hAnsi="Arial" w:cs="Arial"/>
-        </w:rPr>
-        <w:t>The staff can also manually modify the quota for the member.</w:t>
-      </w:r>
-    </w:p>
-    <w:p>
-      <w:pPr>
-        <w:pStyle w:val="3"/>
-      </w:pPr>
-      <w:bookmarkStart w:id="28" w:name="_Toc511158462"/>
-      <w:r>
-        <w:t>Stimulus/Response Sequences</w:t>
-      </w:r>
-      <w:bookmarkEnd w:id="28"/>
     </w:p>
     <w:p>
       <w:pPr>
@@ -4358,13 +4329,13 @@
     </w:p>
     <w:p>
       <w:pPr>
-        <w:pStyle w:val="3"/>
-      </w:pPr>
-      <w:bookmarkStart w:id="29" w:name="_Toc511158463"/>
+        <w:pStyle w:val="Heading3"/>
+      </w:pPr>
+      <w:bookmarkStart w:id="28" w:name="_Toc511158463"/>
       <w:r>
         <w:t>Functional Requirements</w:t>
       </w:r>
-      <w:bookmarkEnd w:id="29"/>
+      <w:bookmarkEnd w:id="28"/>
     </w:p>
     <w:p>
       <w:pPr>
@@ -4454,7 +4425,7 @@
     </w:p>
     <w:p>
       <w:pPr>
-        <w:pStyle w:val="2"/>
+        <w:pStyle w:val="Heading2"/>
         <w:keepLines/>
         <w:tabs>
           <w:tab w:val="clear" w:pos="720"/>
@@ -4467,7 +4438,7 @@
           <w:szCs w:val="28"/>
         </w:rPr>
       </w:pPr>
-      <w:bookmarkStart w:id="30" w:name="_Toc511158464"/>
+      <w:bookmarkStart w:id="29" w:name="_Toc511158464"/>
       <w:r>
         <w:rPr>
           <w:rFonts w:cs="Arial"/>
@@ -4476,17 +4447,17 @@
         </w:rPr>
         <w:t>Make Appointment</w:t>
       </w:r>
+      <w:bookmarkEnd w:id="29"/>
+    </w:p>
+    <w:p>
+      <w:pPr>
+        <w:pStyle w:val="Heading3"/>
+      </w:pPr>
+      <w:bookmarkStart w:id="30" w:name="_Toc511158465"/>
+      <w:r>
+        <w:t>Description and Priority</w:t>
+      </w:r>
       <w:bookmarkEnd w:id="30"/>
-    </w:p>
-    <w:p>
-      <w:pPr>
-        <w:pStyle w:val="3"/>
-      </w:pPr>
-      <w:bookmarkStart w:id="31" w:name="_Toc511158465"/>
-      <w:r>
-        <w:t>Description and Priority</w:t>
-      </w:r>
-      <w:bookmarkEnd w:id="31"/>
     </w:p>
     <w:p>
       <w:pPr>
@@ -4541,13 +4512,13 @@
     </w:p>
     <w:p>
       <w:pPr>
-        <w:pStyle w:val="3"/>
-      </w:pPr>
-      <w:bookmarkStart w:id="32" w:name="_Toc511158466"/>
+        <w:pStyle w:val="Heading3"/>
+      </w:pPr>
+      <w:bookmarkStart w:id="31" w:name="_Toc511158466"/>
       <w:r>
         <w:t>Stimulus/Response Sequences</w:t>
       </w:r>
-      <w:bookmarkEnd w:id="32"/>
+      <w:bookmarkEnd w:id="31"/>
     </w:p>
     <w:p>
       <w:pPr>
@@ -4802,13 +4773,13 @@
     </w:p>
     <w:p>
       <w:pPr>
-        <w:pStyle w:val="3"/>
-      </w:pPr>
-      <w:bookmarkStart w:id="33" w:name="_Toc511158467"/>
+        <w:pStyle w:val="Heading3"/>
+      </w:pPr>
+      <w:bookmarkStart w:id="32" w:name="_Toc511158467"/>
       <w:r>
         <w:t>Functional Requirements</w:t>
       </w:r>
-      <w:bookmarkEnd w:id="33"/>
+      <w:bookmarkEnd w:id="32"/>
     </w:p>
     <w:p>
       <w:pPr>
@@ -4869,14 +4840,14 @@
     </w:p>
     <w:p>
       <w:pPr>
-        <w:pStyle w:val="2"/>
+        <w:pStyle w:val="Heading2"/>
         <w:rPr>
           <w:rFonts w:cs="Arial"/>
           <w:sz w:val="28"/>
           <w:szCs w:val="28"/>
         </w:rPr>
       </w:pPr>
-      <w:bookmarkStart w:id="34" w:name="_Toc511158468"/>
+      <w:bookmarkStart w:id="33" w:name="_Toc511158468"/>
       <w:r>
         <w:rPr>
           <w:rFonts w:cs="Arial"/>
@@ -4885,17 +4856,17 @@
         </w:rPr>
         <w:t>Operations</w:t>
       </w:r>
+      <w:bookmarkEnd w:id="33"/>
+    </w:p>
+    <w:p>
+      <w:pPr>
+        <w:pStyle w:val="Heading3"/>
+      </w:pPr>
+      <w:bookmarkStart w:id="34" w:name="_Toc511158469"/>
+      <w:r>
+        <w:t>Description and Priority</w:t>
+      </w:r>
       <w:bookmarkEnd w:id="34"/>
-    </w:p>
-    <w:p>
-      <w:pPr>
-        <w:pStyle w:val="3"/>
-      </w:pPr>
-      <w:bookmarkStart w:id="35" w:name="_Toc511158469"/>
-      <w:r>
-        <w:t>Description and Priority</w:t>
-      </w:r>
-      <w:bookmarkEnd w:id="35"/>
     </w:p>
     <w:p>
       <w:pPr>
@@ -4980,13 +4951,13 @@
     </w:p>
     <w:p>
       <w:pPr>
-        <w:pStyle w:val="3"/>
-      </w:pPr>
-      <w:bookmarkStart w:id="36" w:name="_Toc511158470"/>
+        <w:pStyle w:val="Heading3"/>
+      </w:pPr>
+      <w:bookmarkStart w:id="35" w:name="_Toc511158470"/>
       <w:r>
         <w:t>Stimulus/Response Sequences</w:t>
       </w:r>
-      <w:bookmarkEnd w:id="36"/>
+      <w:bookmarkEnd w:id="35"/>
     </w:p>
     <w:p>
       <w:pPr>
@@ -5201,13 +5172,13 @@
     </w:p>
     <w:p>
       <w:pPr>
-        <w:pStyle w:val="3"/>
-      </w:pPr>
-      <w:bookmarkStart w:id="37" w:name="_Toc511158471"/>
+        <w:pStyle w:val="Heading3"/>
+      </w:pPr>
+      <w:bookmarkStart w:id="36" w:name="_Toc511158471"/>
       <w:r>
         <w:t>Functional Requirements</w:t>
       </w:r>
-      <w:bookmarkEnd w:id="37"/>
+      <w:bookmarkEnd w:id="36"/>
     </w:p>
     <w:p>
       <w:pPr>
@@ -5245,14 +5216,14 @@
     </w:p>
     <w:p>
       <w:pPr>
-        <w:pStyle w:val="2"/>
+        <w:pStyle w:val="Heading2"/>
         <w:rPr>
           <w:rFonts w:cs="Arial"/>
           <w:sz w:val="28"/>
           <w:szCs w:val="28"/>
         </w:rPr>
       </w:pPr>
-      <w:bookmarkStart w:id="38" w:name="_Toc511158472"/>
+      <w:bookmarkStart w:id="37" w:name="_Toc511158472"/>
       <w:r>
         <w:rPr>
           <w:rFonts w:cs="Arial"/>
@@ -5262,17 +5233,17 @@
         <w:lastRenderedPageBreak/>
         <w:t>Create New User</w:t>
       </w:r>
+      <w:bookmarkEnd w:id="37"/>
+    </w:p>
+    <w:p>
+      <w:pPr>
+        <w:pStyle w:val="Heading3"/>
+      </w:pPr>
+      <w:bookmarkStart w:id="38" w:name="_Toc511158473"/>
+      <w:r>
+        <w:t>Description and Priority</w:t>
+      </w:r>
       <w:bookmarkEnd w:id="38"/>
-    </w:p>
-    <w:p>
-      <w:pPr>
-        <w:pStyle w:val="3"/>
-      </w:pPr>
-      <w:bookmarkStart w:id="39" w:name="_Toc511158473"/>
-      <w:r>
-        <w:t>Description and Priority</w:t>
-      </w:r>
-      <w:bookmarkEnd w:id="39"/>
     </w:p>
     <w:p>
       <w:pPr>
@@ -5297,13 +5268,13 @@
     </w:p>
     <w:p>
       <w:pPr>
-        <w:pStyle w:val="3"/>
-      </w:pPr>
-      <w:bookmarkStart w:id="40" w:name="_Toc511158474"/>
+        <w:pStyle w:val="Heading3"/>
+      </w:pPr>
+      <w:bookmarkStart w:id="39" w:name="_Toc511158474"/>
       <w:r>
         <w:t>Stimulus/Response Sequences</w:t>
       </w:r>
-      <w:bookmarkEnd w:id="40"/>
+      <w:bookmarkEnd w:id="39"/>
     </w:p>
     <w:p>
       <w:pPr>
@@ -5502,13 +5473,13 @@
     </w:p>
     <w:p>
       <w:pPr>
-        <w:pStyle w:val="3"/>
-      </w:pPr>
-      <w:bookmarkStart w:id="41" w:name="_Toc511158475"/>
+        <w:pStyle w:val="Heading3"/>
+      </w:pPr>
+      <w:bookmarkStart w:id="40" w:name="_Toc511158475"/>
       <w:r>
         <w:t>Functional Requirements</w:t>
       </w:r>
-      <w:bookmarkEnd w:id="41"/>
+      <w:bookmarkEnd w:id="40"/>
     </w:p>
     <w:p>
       <w:pPr>
@@ -5569,14 +5540,14 @@
     </w:p>
     <w:p>
       <w:pPr>
-        <w:pStyle w:val="2"/>
+        <w:pStyle w:val="Heading2"/>
         <w:rPr>
           <w:rFonts w:cs="Arial"/>
           <w:sz w:val="28"/>
           <w:szCs w:val="28"/>
         </w:rPr>
       </w:pPr>
-      <w:bookmarkStart w:id="42" w:name="_Toc511158476"/>
+      <w:bookmarkStart w:id="41" w:name="_Toc511158476"/>
       <w:r>
         <w:rPr>
           <w:rFonts w:cs="Arial" w:hint="eastAsia"/>
@@ -5586,17 +5557,17 @@
         </w:rPr>
         <w:t>Search</w:t>
       </w:r>
+      <w:bookmarkEnd w:id="41"/>
+    </w:p>
+    <w:p>
+      <w:pPr>
+        <w:pStyle w:val="Heading3"/>
+      </w:pPr>
+      <w:bookmarkStart w:id="42" w:name="_Toc511158477"/>
+      <w:r>
+        <w:t>Description and Priority</w:t>
+      </w:r>
       <w:bookmarkEnd w:id="42"/>
-    </w:p>
-    <w:p>
-      <w:pPr>
-        <w:pStyle w:val="3"/>
-      </w:pPr>
-      <w:bookmarkStart w:id="43" w:name="_Toc511158477"/>
-      <w:r>
-        <w:t>Description and Priority</w:t>
-      </w:r>
-      <w:bookmarkEnd w:id="43"/>
     </w:p>
     <w:p>
       <w:pPr>
@@ -5610,7 +5581,7 @@
         <w:rPr>
           <w:rFonts w:ascii="Arial" w:hAnsi="Arial" w:cs="Arial"/>
         </w:rPr>
-        <w:t>Use the search bar to search for bills and users in the system</w:t>
+        <w:t>Use the search bar to search for users in the system</w:t>
       </w:r>
       <w:r>
         <w:rPr>
@@ -5621,13 +5592,13 @@
     </w:p>
     <w:p>
       <w:pPr>
-        <w:pStyle w:val="3"/>
-      </w:pPr>
-      <w:bookmarkStart w:id="44" w:name="_Toc511158478"/>
+        <w:pStyle w:val="Heading3"/>
+      </w:pPr>
+      <w:bookmarkStart w:id="43" w:name="_Toc511158478"/>
       <w:r>
         <w:t>Stimulus/Response Sequences</w:t>
       </w:r>
-      <w:bookmarkEnd w:id="44"/>
+      <w:bookmarkEnd w:id="43"/>
     </w:p>
     <w:p>
       <w:pPr>
@@ -5763,13 +5734,13 @@
     </w:p>
     <w:p>
       <w:pPr>
-        <w:pStyle w:val="3"/>
-      </w:pPr>
-      <w:bookmarkStart w:id="45" w:name="_Toc511158479"/>
+        <w:pStyle w:val="Heading3"/>
+      </w:pPr>
+      <w:bookmarkStart w:id="44" w:name="_Toc511158479"/>
       <w:r>
         <w:t>Functional Requirements</w:t>
       </w:r>
-      <w:bookmarkEnd w:id="45"/>
+      <w:bookmarkEnd w:id="44"/>
     </w:p>
     <w:p>
       <w:pPr>
@@ -5798,6 +5769,150 @@
       <w:pPr>
         <w:pStyle w:val="level3text"/>
         <w:spacing w:line="240" w:lineRule="auto"/>
+        <w:ind w:left="0" w:firstLine="0"/>
+        <w:rPr>
+          <w:rFonts w:cs="Arial"/>
+          <w:i w:val="0"/>
+          <w:sz w:val="24"/>
+        </w:rPr>
+      </w:pPr>
+    </w:p>
+    <w:p>
+      <w:pPr>
+        <w:pStyle w:val="Heading2"/>
+        <w:rPr>
+          <w:rFonts w:cs="Arial"/>
+          <w:sz w:val="28"/>
+          <w:szCs w:val="28"/>
+        </w:rPr>
+      </w:pPr>
+      <w:r>
+        <w:rPr>
+          <w:rFonts w:cs="Arial"/>
+          <w:sz w:val="28"/>
+          <w:szCs w:val="28"/>
+          <w:lang w:eastAsia="zh-CN"/>
+        </w:rPr>
+        <w:t>Report</w:t>
+      </w:r>
+    </w:p>
+    <w:p>
+      <w:pPr>
+        <w:pStyle w:val="Heading3"/>
+      </w:pPr>
+      <w:r>
+        <w:t>Description and Priority</w:t>
+      </w:r>
+    </w:p>
+    <w:p>
+      <w:pPr>
+        <w:pStyle w:val="level4"/>
+        <w:spacing w:line="240" w:lineRule="auto"/>
+        <w:rPr>
+          <w:rFonts w:ascii="Arial" w:hAnsi="Arial" w:cs="Arial"/>
+        </w:rPr>
+      </w:pPr>
+      <w:r>
+        <w:rPr>
+          <w:rFonts w:ascii="Arial" w:hAnsi="Arial" w:cs="Arial"/>
+        </w:rPr>
+        <w:t>Provide real-time operational reports for employees</w:t>
+      </w:r>
+      <w:r>
+        <w:rPr>
+          <w:rFonts w:ascii="Arial" w:hAnsi="Arial" w:cs="Arial"/>
+        </w:rPr>
+        <w:t>.</w:t>
+      </w:r>
+    </w:p>
+    <w:p>
+      <w:pPr>
+        <w:pStyle w:val="Heading3"/>
+      </w:pPr>
+      <w:r>
+        <w:t>Stimulus/Response Sequences</w:t>
+      </w:r>
+    </w:p>
+    <w:p>
+      <w:pPr>
+        <w:pStyle w:val="level3text"/>
+        <w:numPr>
+          <w:ilvl w:val="0"/>
+          <w:numId w:val="25"/>
+        </w:numPr>
+        <w:spacing w:line="240" w:lineRule="auto"/>
+        <w:rPr>
+          <w:rFonts w:cs="Arial"/>
+          <w:i w:val="0"/>
+          <w:sz w:val="24"/>
+        </w:rPr>
+      </w:pPr>
+      <w:r>
+        <w:rPr>
+          <w:rFonts w:cs="Arial"/>
+          <w:i w:val="0"/>
+          <w:sz w:val="24"/>
+        </w:rPr>
+        <w:t>Click on the enter button to display information related to operations on the page</w:t>
+      </w:r>
+      <w:r>
+        <w:rPr>
+          <w:rFonts w:cs="Arial"/>
+          <w:i w:val="0"/>
+          <w:sz w:val="24"/>
+        </w:rPr>
+        <w:t>.</w:t>
+      </w:r>
+      <w:bookmarkStart w:id="45" w:name="_GoBack"/>
+      <w:bookmarkEnd w:id="45"/>
+    </w:p>
+    <w:p>
+      <w:pPr>
+        <w:pStyle w:val="Heading3"/>
+      </w:pPr>
+      <w:r>
+        <w:lastRenderedPageBreak/>
+        <w:t>Functional Requirements</w:t>
+      </w:r>
+    </w:p>
+    <w:p>
+      <w:pPr>
+        <w:pStyle w:val="level3text"/>
+        <w:numPr>
+          <w:ilvl w:val="0"/>
+          <w:numId w:val="25"/>
+        </w:numPr>
+        <w:spacing w:line="240" w:lineRule="auto"/>
+        <w:rPr>
+          <w:rFonts w:cs="Arial"/>
+          <w:i w:val="0"/>
+          <w:sz w:val="24"/>
+        </w:rPr>
+      </w:pPr>
+      <w:r>
+        <w:rPr>
+          <w:rFonts w:cs="Arial"/>
+          <w:i w:val="0"/>
+          <w:sz w:val="24"/>
+        </w:rPr>
+        <w:t>Require database Inquiry</w:t>
+      </w:r>
+    </w:p>
+    <w:p>
+      <w:pPr>
+        <w:pStyle w:val="level3text"/>
+        <w:spacing w:line="240" w:lineRule="auto"/>
+        <w:rPr>
+          <w:rFonts w:cs="Arial"/>
+          <w:i w:val="0"/>
+          <w:sz w:val="24"/>
+        </w:rPr>
+      </w:pPr>
+    </w:p>
+    <w:p>
+      <w:pPr>
+        <w:pStyle w:val="level3text"/>
+        <w:spacing w:line="240" w:lineRule="auto"/>
         <w:rPr>
           <w:rFonts w:cs="Arial"/>
           <w:i w:val="0"/>
@@ -5840,7 +5955,7 @@
     </w:p>
     <w:p>
       <w:pPr>
-        <w:pStyle w:val="2"/>
+        <w:pStyle w:val="Heading2"/>
         <w:jc w:val="both"/>
         <w:rPr>
           <w:sz w:val="24"/>
@@ -6051,20 +6166,42 @@
     </w:p>
     <w:p>
       <w:pPr>
-        <w:pStyle w:val="ad"/>
+        <w:pStyle w:val="Caption"/>
         <w:jc w:val="both"/>
       </w:pPr>
       <w:r>
         <w:t xml:space="preserve">Figure </w:t>
       </w:r>
-      <w:fldSimple w:instr=" SEQ Figure \* ARABIC ">
-        <w:r>
-          <w:rPr>
-            <w:noProof/>
-          </w:rPr>
-          <w:t>1</w:t>
-        </w:r>
-      </w:fldSimple>
+      <w:r>
+        <w:rPr>
+          <w:noProof/>
+        </w:rPr>
+        <w:fldChar w:fldCharType="begin"/>
+      </w:r>
+      <w:r>
+        <w:rPr>
+          <w:noProof/>
+        </w:rPr>
+        <w:instrText xml:space="preserve"> SEQ Figure \* ARABIC </w:instrText>
+      </w:r>
+      <w:r>
+        <w:rPr>
+          <w:noProof/>
+        </w:rPr>
+        <w:fldChar w:fldCharType="separate"/>
+      </w:r>
+      <w:r>
+        <w:rPr>
+          <w:noProof/>
+        </w:rPr>
+        <w:t>1</w:t>
+      </w:r>
+      <w:r>
+        <w:rPr>
+          <w:noProof/>
+        </w:rPr>
+        <w:fldChar w:fldCharType="end"/>
+      </w:r>
       <w:r>
         <w:rPr>
           <w:rFonts w:hint="eastAsia"/>
@@ -6143,20 +6280,42 @@
     </w:p>
     <w:p>
       <w:pPr>
-        <w:pStyle w:val="ad"/>
+        <w:pStyle w:val="Caption"/>
         <w:jc w:val="both"/>
       </w:pPr>
       <w:r>
         <w:t xml:space="preserve">Figure </w:t>
       </w:r>
-      <w:fldSimple w:instr=" SEQ Figure \* ARABIC ">
-        <w:r>
-          <w:rPr>
-            <w:noProof/>
-          </w:rPr>
-          <w:t>2</w:t>
-        </w:r>
-      </w:fldSimple>
+      <w:r>
+        <w:rPr>
+          <w:noProof/>
+        </w:rPr>
+        <w:fldChar w:fldCharType="begin"/>
+      </w:r>
+      <w:r>
+        <w:rPr>
+          <w:noProof/>
+        </w:rPr>
+        <w:instrText xml:space="preserve"> SEQ Figure \* ARABIC </w:instrText>
+      </w:r>
+      <w:r>
+        <w:rPr>
+          <w:noProof/>
+        </w:rPr>
+        <w:fldChar w:fldCharType="separate"/>
+      </w:r>
+      <w:r>
+        <w:rPr>
+          <w:noProof/>
+        </w:rPr>
+        <w:t>2</w:t>
+      </w:r>
+      <w:r>
+        <w:rPr>
+          <w:noProof/>
+        </w:rPr>
+        <w:fldChar w:fldCharType="end"/>
+      </w:r>
       <w:r>
         <w:t xml:space="preserve"> </w:t>
       </w:r>
@@ -6176,7 +6335,7 @@
     </w:p>
     <w:p>
       <w:pPr>
-        <w:pStyle w:val="2"/>
+        <w:pStyle w:val="Heading2"/>
         <w:jc w:val="both"/>
         <w:rPr>
           <w:sz w:val="24"/>
@@ -6263,7 +6422,7 @@
     </w:p>
     <w:p>
       <w:pPr>
-        <w:pStyle w:val="aa"/>
+        <w:pStyle w:val="ListParagraph"/>
         <w:numPr>
           <w:ilvl w:val="0"/>
           <w:numId w:val="26"/>
@@ -6318,7 +6477,7 @@
     </w:p>
     <w:p>
       <w:pPr>
-        <w:pStyle w:val="aa"/>
+        <w:pStyle w:val="ListParagraph"/>
         <w:numPr>
           <w:ilvl w:val="0"/>
           <w:numId w:val="26"/>
@@ -6327,38 +6486,30 @@
           <w:sz w:val="24"/>
         </w:rPr>
       </w:pPr>
+      <w:r>
+        <w:rPr>
+          <w:sz w:val="24"/>
+        </w:rPr>
+        <w:t>uWSGI 2.0</w:t>
+      </w:r>
+      <w:r>
+        <w:rPr>
+          <w:sz w:val="24"/>
+        </w:rPr>
+        <w:t xml:space="preserve"> (</w:t>
+      </w:r>
       <w:proofErr w:type="spellStart"/>
       <w:r>
         <w:rPr>
           <w:sz w:val="24"/>
         </w:rPr>
-        <w:t>uWSGI</w:t>
+        <w:t>PyPy</w:t>
       </w:r>
       <w:proofErr w:type="spellEnd"/>
       <w:r>
         <w:rPr>
           <w:sz w:val="24"/>
         </w:rPr>
-        <w:t xml:space="preserve"> 2.0</w:t>
-      </w:r>
-      <w:r>
-        <w:rPr>
-          <w:sz w:val="24"/>
-        </w:rPr>
-        <w:t xml:space="preserve"> (</w:t>
-      </w:r>
-      <w:proofErr w:type="spellStart"/>
-      <w:r>
-        <w:rPr>
-          <w:sz w:val="24"/>
-        </w:rPr>
-        <w:t>PyPy</w:t>
-      </w:r>
-      <w:proofErr w:type="spellEnd"/>
-      <w:r>
-        <w:rPr>
-          <w:sz w:val="24"/>
-        </w:rPr>
         <w:t xml:space="preserve"> need extra </w:t>
       </w:r>
       <w:r>
@@ -6376,7 +6527,7 @@
     </w:p>
     <w:p>
       <w:pPr>
-        <w:pStyle w:val="aa"/>
+        <w:pStyle w:val="ListParagraph"/>
         <w:numPr>
           <w:ilvl w:val="0"/>
           <w:numId w:val="26"/>
@@ -6424,7 +6575,7 @@
     </w:p>
     <w:p>
       <w:pPr>
-        <w:pStyle w:val="aa"/>
+        <w:pStyle w:val="ListParagraph"/>
         <w:numPr>
           <w:ilvl w:val="0"/>
           <w:numId w:val="26"/>
@@ -6455,7 +6606,7 @@
     </w:p>
     <w:p>
       <w:pPr>
-        <w:pStyle w:val="2"/>
+        <w:pStyle w:val="Heading2"/>
         <w:jc w:val="both"/>
         <w:rPr>
           <w:sz w:val="24"/>
@@ -6602,7 +6753,7 @@
     </w:p>
     <w:p>
       <w:pPr>
-        <w:pStyle w:val="2"/>
+        <w:pStyle w:val="Heading2"/>
         <w:rPr>
           <w:sz w:val="24"/>
         </w:rPr>
@@ -6635,7 +6786,7 @@
     </w:p>
     <w:p>
       <w:pPr>
-        <w:pStyle w:val="2"/>
+        <w:pStyle w:val="Heading2"/>
         <w:rPr>
           <w:sz w:val="24"/>
         </w:rPr>
@@ -6657,7 +6808,7 @@
     </w:p>
     <w:p>
       <w:pPr>
-        <w:pStyle w:val="aa"/>
+        <w:pStyle w:val="ListParagraph"/>
         <w:numPr>
           <w:ilvl w:val="0"/>
           <w:numId w:val="27"/>
@@ -6676,7 +6827,7 @@
     </w:p>
     <w:p>
       <w:pPr>
-        <w:pStyle w:val="aa"/>
+        <w:pStyle w:val="ListParagraph"/>
         <w:numPr>
           <w:ilvl w:val="0"/>
           <w:numId w:val="27"/>
@@ -6695,7 +6846,7 @@
     </w:p>
     <w:p>
       <w:pPr>
-        <w:pStyle w:val="aa"/>
+        <w:pStyle w:val="ListParagraph"/>
         <w:numPr>
           <w:ilvl w:val="0"/>
           <w:numId w:val="27"/>
@@ -6725,7 +6876,7 @@
     </w:p>
     <w:p>
       <w:pPr>
-        <w:pStyle w:val="2"/>
+        <w:pStyle w:val="Heading2"/>
         <w:rPr>
           <w:sz w:val="24"/>
         </w:rPr>
@@ -6773,7 +6924,7 @@
     </w:p>
     <w:p>
       <w:pPr>
-        <w:pStyle w:val="aa"/>
+        <w:pStyle w:val="ListParagraph"/>
         <w:numPr>
           <w:ilvl w:val="0"/>
           <w:numId w:val="28"/>
@@ -6812,7 +6963,7 @@
     </w:p>
     <w:p>
       <w:pPr>
-        <w:pStyle w:val="aa"/>
+        <w:pStyle w:val="ListParagraph"/>
         <w:numPr>
           <w:ilvl w:val="0"/>
           <w:numId w:val="28"/>
@@ -6876,7 +7027,7 @@
 <w:ftr xmlns:wpc="http://schemas.microsoft.com/office/word/2010/wordprocessingCanvas" xmlns:cx="http://schemas.microsoft.com/office/drawing/2014/chartex" xmlns:cx1="http://schemas.microsoft.com/office/drawing/2015/9/8/chartex" xmlns:cx2="http://schemas.microsoft.com/office/drawing/2015/10/21/chartex" xmlns:cx3="http://schemas.microsoft.com/office/drawing/2016/5/9/chartex" xmlns:cx4="http://schemas.microsoft.com/office/drawing/2016/5/10/chartex" xmlns:cx5="http://schemas.microsoft.com/office/drawing/2016/5/11/chartex" xmlns:cx6="http://schemas.microsoft.com/office/drawing/2016/5/12/chartex" xmlns:cx7="http://schemas.microsoft.com/office/drawing/2016/5/13/chartex" xmlns:cx8="http://schemas.microsoft.com/office/drawing/2016/5/14/chartex" xmlns:mc="http://schemas.openxmlformats.org/markup-compatibility/2006" xmlns:aink="http://schemas.microsoft.com/office/drawing/2016/ink" xmlns:am3d="http://schemas.microsoft.com/office/drawing/2017/model3d" xmlns:o="urn:schemas-microsoft-com:office:office" xmlns:r="http://schemas.openxmlformats.org/officeDocument/2006/relationships" xmlns:m="http://schemas.openxmlformats.org/officeDocument/2006/math" xmlns:v="urn:schemas-microsoft-com:vml" xmlns:wp14="http://schemas.microsoft.com/office/word/2010/wordprocessingDrawing" xmlns:wp="http://schemas.openxmlformats.org/drawingml/2006/wordprocessingDrawing" xmlns:w10="urn:schemas-microsoft-com:office:word" xmlns:w="http://schemas.openxmlformats.org/wordprocessingml/2006/main" xmlns:w14="http://schemas.microsoft.com/office/word/2010/wordml" xmlns:w15="http://schemas.microsoft.com/office/word/2012/wordml" xmlns:w16cid="http://schemas.microsoft.com/office/word/2016/wordml/cid" xmlns:w16se="http://schemas.microsoft.com/office/word/2015/wordml/symex" xmlns:wpg="http://schemas.microsoft.com/office/word/2010/wordprocessingGroup" xmlns:wpi="http://schemas.microsoft.com/office/word/2010/wordprocessingInk" xmlns:wne="http://schemas.microsoft.com/office/word/2006/wordml" xmlns:wps="http://schemas.microsoft.com/office/word/2010/wordprocessingShape" mc:Ignorable="w14 w15 w16se w16cid wp14">
   <w:p>
     <w:pPr>
-      <w:pStyle w:val="a5"/>
+      <w:pStyle w:val="Footer"/>
       <w:tabs>
         <w:tab w:val="left" w:pos="7920"/>
       </w:tabs>
@@ -7020,7 +7171,7 @@
   </w:p>
   <w:p>
     <w:pPr>
-      <w:pStyle w:val="a5"/>
+      <w:pStyle w:val="Footer"/>
       <w:tabs>
         <w:tab w:val="left" w:pos="7920"/>
       </w:tabs>
@@ -7033,7 +7184,7 @@
   </w:p>
   <w:p>
     <w:pPr>
-      <w:pStyle w:val="a5"/>
+      <w:pStyle w:val="Footer"/>
       <w:tabs>
         <w:tab w:val="left" w:pos="7920"/>
       </w:tabs>
@@ -7150,7 +7301,7 @@
 <w:hdr xmlns:wpc="http://schemas.microsoft.com/office/word/2010/wordprocessingCanvas" xmlns:cx="http://schemas.microsoft.com/office/drawing/2014/chartex" xmlns:cx1="http://schemas.microsoft.com/office/drawing/2015/9/8/chartex" xmlns:cx2="http://schemas.microsoft.com/office/drawing/2015/10/21/chartex" xmlns:cx3="http://schemas.microsoft.com/office/drawing/2016/5/9/chartex" xmlns:cx4="http://schemas.microsoft.com/office/drawing/2016/5/10/chartex" xmlns:cx5="http://schemas.microsoft.com/office/drawing/2016/5/11/chartex" xmlns:cx6="http://schemas.microsoft.com/office/drawing/2016/5/12/chartex" xmlns:cx7="http://schemas.microsoft.com/office/drawing/2016/5/13/chartex" xmlns:cx8="http://schemas.microsoft.com/office/drawing/2016/5/14/chartex" xmlns:mc="http://schemas.openxmlformats.org/markup-compatibility/2006" xmlns:aink="http://schemas.microsoft.com/office/drawing/2016/ink" xmlns:am3d="http://schemas.microsoft.com/office/drawing/2017/model3d" xmlns:o="urn:schemas-microsoft-com:office:office" xmlns:r="http://schemas.openxmlformats.org/officeDocument/2006/relationships" xmlns:m="http://schemas.openxmlformats.org/officeDocument/2006/math" xmlns:v="urn:schemas-microsoft-com:vml" xmlns:wp14="http://schemas.microsoft.com/office/word/2010/wordprocessingDrawing" xmlns:wp="http://schemas.openxmlformats.org/drawingml/2006/wordprocessingDrawing" xmlns:w10="urn:schemas-microsoft-com:office:word" xmlns:w="http://schemas.openxmlformats.org/wordprocessingml/2006/main" xmlns:w14="http://schemas.microsoft.com/office/word/2010/wordml" xmlns:w15="http://schemas.microsoft.com/office/word/2012/wordml" xmlns:w16cid="http://schemas.microsoft.com/office/word/2016/wordml/cid" xmlns:w16se="http://schemas.microsoft.com/office/word/2015/wordml/symex" xmlns:wpg="http://schemas.microsoft.com/office/word/2010/wordprocessingGroup" xmlns:wpi="http://schemas.microsoft.com/office/word/2010/wordprocessingInk" xmlns:wne="http://schemas.microsoft.com/office/word/2006/wordml" xmlns:wps="http://schemas.microsoft.com/office/word/2010/wordprocessingShape" mc:Ignorable="w14 w15 w16se w16cid wp14">
   <w:p>
     <w:pPr>
-      <w:pStyle w:val="a4"/>
+      <w:pStyle w:val="Header"/>
       <w:tabs>
         <w:tab w:val="clear" w:pos="8640"/>
         <w:tab w:val="right" w:pos="9180"/>
@@ -7176,7 +7327,7 @@
   </w:p>
   <w:p>
     <w:pPr>
-      <w:pStyle w:val="a4"/>
+      <w:pStyle w:val="Header"/>
       <w:tabs>
         <w:tab w:val="left" w:pos="720"/>
         <w:tab w:val="left" w:pos="1440"/>
@@ -7275,7 +7426,7 @@
   </w:p>
   <w:p>
     <w:pPr>
-      <w:pStyle w:val="a4"/>
+      <w:pStyle w:val="Header"/>
     </w:pPr>
   </w:p>
 </w:hdr>
@@ -10025,7 +10176,7 @@
     <w:lvl w:ilvl="1">
       <w:start w:val="1"/>
       <w:numFmt w:val="decimal"/>
-      <w:pStyle w:val="2"/>
+      <w:pStyle w:val="Heading2"/>
       <w:lvlText w:val="%1.%2."/>
       <w:lvlJc w:val="left"/>
       <w:pPr>
@@ -10070,7 +10221,7 @@
     <w:lvl w:ilvl="2">
       <w:start w:val="1"/>
       <w:numFmt w:val="decimal"/>
-      <w:pStyle w:val="3"/>
+      <w:pStyle w:val="Heading3"/>
       <w:lvlText w:val="%1.%2.%3."/>
       <w:lvlJc w:val="left"/>
       <w:pPr>
@@ -11617,7 +11768,7 @@
     <w:lsdException w:name="Hashtag" w:semiHidden="1" w:unhideWhenUsed="1"/>
     <w:lsdException w:name="Unresolved Mention" w:semiHidden="1" w:unhideWhenUsed="1"/>
   </w:latentStyles>
-  <w:style w:type="paragraph" w:default="1" w:styleId="a">
+  <w:style w:type="paragraph" w:default="1" w:styleId="Normal">
     <w:name w:val="Normal"/>
     <w:qFormat/>
     <w:rsid w:val="000630F1"/>
@@ -11627,10 +11778,10 @@
       <w:lang w:eastAsia="en-US"/>
     </w:rPr>
   </w:style>
-  <w:style w:type="paragraph" w:styleId="1">
+  <w:style w:type="paragraph" w:styleId="Heading1">
     <w:name w:val="heading 1"/>
-    <w:basedOn w:val="a"/>
-    <w:next w:val="a"/>
+    <w:basedOn w:val="Normal"/>
+    <w:next w:val="Normal"/>
     <w:qFormat/>
     <w:rsid w:val="00305CB9"/>
     <w:pPr>
@@ -11647,11 +11798,11 @@
       <w:szCs w:val="28"/>
     </w:rPr>
   </w:style>
-  <w:style w:type="paragraph" w:styleId="2">
+  <w:style w:type="paragraph" w:styleId="Heading2">
     <w:name w:val="heading 2"/>
     <w:aliases w:val="21 + Not Italic"/>
-    <w:basedOn w:val="a"/>
-    <w:next w:val="a"/>
+    <w:basedOn w:val="Normal"/>
+    <w:next w:val="Normal"/>
     <w:qFormat/>
     <w:rsid w:val="005F1B43"/>
     <w:pPr>
@@ -11667,11 +11818,11 @@
       <w:b/>
     </w:rPr>
   </w:style>
-  <w:style w:type="paragraph" w:styleId="3">
+  <w:style w:type="paragraph" w:styleId="Heading3">
     <w:name w:val="heading 3"/>
     <w:aliases w:val="3,31"/>
-    <w:basedOn w:val="a"/>
-    <w:next w:val="a"/>
+    <w:basedOn w:val="Normal"/>
+    <w:next w:val="Normal"/>
     <w:qFormat/>
     <w:rsid w:val="005F1B43"/>
     <w:pPr>
@@ -11690,11 +11841,11 @@
       <w:szCs w:val="20"/>
     </w:rPr>
   </w:style>
-  <w:style w:type="paragraph" w:styleId="4">
+  <w:style w:type="paragraph" w:styleId="Heading4">
     <w:name w:val="heading 4"/>
     <w:aliases w:val="techdg3"/>
-    <w:basedOn w:val="a"/>
-    <w:next w:val="a"/>
+    <w:basedOn w:val="Normal"/>
+    <w:next w:val="Normal"/>
     <w:qFormat/>
     <w:rsid w:val="004566BB"/>
     <w:pPr>
@@ -11710,10 +11861,10 @@
       <w:u w:val="single"/>
     </w:rPr>
   </w:style>
-  <w:style w:type="paragraph" w:styleId="5">
+  <w:style w:type="paragraph" w:styleId="Heading5">
     <w:name w:val="heading 5"/>
-    <w:basedOn w:val="a"/>
-    <w:next w:val="a"/>
+    <w:basedOn w:val="Normal"/>
+    <w:next w:val="Normal"/>
     <w:qFormat/>
     <w:rsid w:val="00A81EB1"/>
     <w:pPr>
@@ -11726,10 +11877,10 @@
       <w:szCs w:val="20"/>
     </w:rPr>
   </w:style>
-  <w:style w:type="paragraph" w:styleId="6">
+  <w:style w:type="paragraph" w:styleId="Heading6">
     <w:name w:val="heading 6"/>
-    <w:basedOn w:val="a"/>
-    <w:next w:val="a"/>
+    <w:basedOn w:val="Normal"/>
+    <w:next w:val="Normal"/>
     <w:qFormat/>
     <w:rsid w:val="00A81EB1"/>
     <w:pPr>
@@ -11743,10 +11894,10 @@
       <w:szCs w:val="22"/>
     </w:rPr>
   </w:style>
-  <w:style w:type="paragraph" w:styleId="7">
+  <w:style w:type="paragraph" w:styleId="Heading7">
     <w:name w:val="heading 7"/>
-    <w:basedOn w:val="a"/>
-    <w:next w:val="a"/>
+    <w:basedOn w:val="Normal"/>
+    <w:next w:val="Normal"/>
     <w:qFormat/>
     <w:rsid w:val="00A81EB1"/>
     <w:pPr>
@@ -11754,10 +11905,10 @@
       <w:outlineLvl w:val="6"/>
     </w:pPr>
   </w:style>
-  <w:style w:type="paragraph" w:styleId="8">
+  <w:style w:type="paragraph" w:styleId="Heading8">
     <w:name w:val="heading 8"/>
-    <w:basedOn w:val="a"/>
-    <w:next w:val="a"/>
+    <w:basedOn w:val="Normal"/>
+    <w:next w:val="Normal"/>
     <w:qFormat/>
     <w:rsid w:val="00A81EB1"/>
     <w:pPr>
@@ -11769,10 +11920,10 @@
       <w:iCs/>
     </w:rPr>
   </w:style>
-  <w:style w:type="paragraph" w:styleId="9">
+  <w:style w:type="paragraph" w:styleId="Heading9">
     <w:name w:val="heading 9"/>
-    <w:basedOn w:val="a"/>
-    <w:next w:val="a"/>
+    <w:basedOn w:val="Normal"/>
+    <w:next w:val="Normal"/>
     <w:qFormat/>
     <w:rsid w:val="00A81EB1"/>
     <w:pPr>
@@ -11785,13 +11936,13 @@
       <w:szCs w:val="22"/>
     </w:rPr>
   </w:style>
-  <w:style w:type="character" w:default="1" w:styleId="a0">
+  <w:style w:type="character" w:default="1" w:styleId="DefaultParagraphFont">
     <w:name w:val="Default Paragraph Font"/>
     <w:uiPriority w:val="1"/>
     <w:semiHidden/>
     <w:unhideWhenUsed/>
   </w:style>
-  <w:style w:type="table" w:default="1" w:styleId="a1">
+  <w:style w:type="table" w:default="1" w:styleId="TableNormal">
     <w:name w:val="Normal Table"/>
     <w:uiPriority w:val="99"/>
     <w:semiHidden/>
@@ -11806,15 +11957,15 @@
       </w:tblCellMar>
     </w:tblPr>
   </w:style>
-  <w:style w:type="numbering" w:default="1" w:styleId="a2">
+  <w:style w:type="numbering" w:default="1" w:styleId="NoList">
     <w:name w:val="No List"/>
     <w:uiPriority w:val="99"/>
     <w:semiHidden/>
     <w:unhideWhenUsed/>
   </w:style>
-  <w:style w:type="paragraph" w:styleId="a3">
+  <w:style w:type="paragraph" w:styleId="PlainText">
     <w:name w:val="Plain Text"/>
-    <w:basedOn w:val="a"/>
+    <w:basedOn w:val="Normal"/>
     <w:rsid w:val="00FB571C"/>
     <w:rPr>
       <w:rFonts w:ascii="Courier New" w:hAnsi="Courier New" w:cs="Courier New"/>
@@ -11823,15 +11974,15 @@
   </w:style>
   <w:style w:type="paragraph" w:customStyle="1" w:styleId="arial">
     <w:name w:val="arial"/>
-    <w:basedOn w:val="a3"/>
+    <w:basedOn w:val="PlainText"/>
     <w:rsid w:val="00930C1C"/>
     <w:rPr>
       <w:b/>
     </w:rPr>
   </w:style>
-  <w:style w:type="paragraph" w:styleId="a4">
+  <w:style w:type="paragraph" w:styleId="Header">
     <w:name w:val="header"/>
-    <w:basedOn w:val="a"/>
+    <w:basedOn w:val="Normal"/>
     <w:rsid w:val="00CF21C3"/>
     <w:pPr>
       <w:tabs>
@@ -11840,9 +11991,9 @@
       </w:tabs>
     </w:pPr>
   </w:style>
-  <w:style w:type="paragraph" w:styleId="a5">
+  <w:style w:type="paragraph" w:styleId="Footer">
     <w:name w:val="footer"/>
-    <w:basedOn w:val="a"/>
+    <w:basedOn w:val="Normal"/>
     <w:rsid w:val="00CF21C3"/>
     <w:pPr>
       <w:tabs>
@@ -11851,18 +12002,18 @@
       </w:tabs>
     </w:pPr>
   </w:style>
-  <w:style w:type="paragraph" w:styleId="a6">
+  <w:style w:type="paragraph" w:styleId="BodyText">
     <w:name w:val="Body Text"/>
-    <w:basedOn w:val="a"/>
+    <w:basedOn w:val="Normal"/>
     <w:rsid w:val="0007256D"/>
     <w:pPr>
       <w:spacing w:after="120"/>
     </w:pPr>
   </w:style>
-  <w:style w:type="paragraph" w:styleId="10">
+  <w:style w:type="paragraph" w:styleId="TOC1">
     <w:name w:val="toc 1"/>
-    <w:basedOn w:val="a"/>
-    <w:next w:val="a"/>
+    <w:basedOn w:val="Normal"/>
+    <w:next w:val="Normal"/>
     <w:autoRedefine/>
     <w:uiPriority w:val="39"/>
     <w:rsid w:val="00233D07"/>
@@ -11881,7 +12032,7 @@
       <w:szCs w:val="20"/>
     </w:rPr>
   </w:style>
-  <w:style w:type="character" w:styleId="a7">
+  <w:style w:type="character" w:styleId="Hyperlink">
     <w:name w:val="Hyperlink"/>
     <w:uiPriority w:val="99"/>
     <w:rsid w:val="000937BF"/>
@@ -11890,10 +12041,10 @@
       <w:u w:val="single"/>
     </w:rPr>
   </w:style>
-  <w:style w:type="paragraph" w:styleId="20">
+  <w:style w:type="paragraph" w:styleId="TOC2">
     <w:name w:val="toc 2"/>
-    <w:basedOn w:val="a"/>
-    <w:next w:val="a"/>
+    <w:basedOn w:val="Normal"/>
+    <w:next w:val="Normal"/>
     <w:autoRedefine/>
     <w:uiPriority w:val="39"/>
     <w:rsid w:val="00C43E06"/>
@@ -11910,7 +12061,7 @@
   </w:style>
   <w:style w:type="paragraph" w:customStyle="1" w:styleId="StyleHeading1Before0pt">
     <w:name w:val="Style Heading_1 + Before:  0 pt"/>
-    <w:basedOn w:val="a"/>
+    <w:basedOn w:val="Normal"/>
     <w:rsid w:val="005F1B43"/>
     <w:pPr>
       <w:keepNext/>
@@ -11931,10 +12082,10 @@
       <w:szCs w:val="20"/>
     </w:rPr>
   </w:style>
-  <w:style w:type="paragraph" w:styleId="30">
+  <w:style w:type="paragraph" w:styleId="TOC3">
     <w:name w:val="toc 3"/>
-    <w:basedOn w:val="a"/>
-    <w:next w:val="a"/>
+    <w:basedOn w:val="Normal"/>
+    <w:next w:val="Normal"/>
     <w:autoRedefine/>
     <w:uiPriority w:val="39"/>
     <w:rsid w:val="0029612F"/>
@@ -11945,10 +12096,10 @@
       <w:szCs w:val="20"/>
     </w:rPr>
   </w:style>
-  <w:style w:type="paragraph" w:styleId="a8">
+  <w:style w:type="paragraph" w:styleId="BalloonText">
     <w:name w:val="Balloon Text"/>
-    <w:basedOn w:val="a"/>
-    <w:link w:val="a9"/>
+    <w:basedOn w:val="Normal"/>
+    <w:link w:val="BalloonTextChar"/>
     <w:uiPriority w:val="99"/>
     <w:semiHidden/>
     <w:unhideWhenUsed/>
@@ -11959,10 +12110,10 @@
       <w:szCs w:val="16"/>
     </w:rPr>
   </w:style>
-  <w:style w:type="character" w:customStyle="1" w:styleId="a9">
-    <w:name w:val="批注框文本 字符"/>
-    <w:basedOn w:val="a0"/>
-    <w:link w:val="a8"/>
+  <w:style w:type="character" w:customStyle="1" w:styleId="BalloonTextChar">
+    <w:name w:val="Balloon Text Char"/>
+    <w:basedOn w:val="DefaultParagraphFont"/>
+    <w:link w:val="BalloonText"/>
     <w:uiPriority w:val="99"/>
     <w:semiHidden/>
     <w:rsid w:val="0032284F"/>
@@ -11973,9 +12124,9 @@
       <w:lang w:eastAsia="en-US"/>
     </w:rPr>
   </w:style>
-  <w:style w:type="paragraph" w:styleId="aa">
+  <w:style w:type="paragraph" w:styleId="ListParagraph">
     <w:name w:val="List Paragraph"/>
-    <w:basedOn w:val="a"/>
+    <w:basedOn w:val="Normal"/>
     <w:uiPriority w:val="34"/>
     <w:qFormat/>
     <w:rsid w:val="000F628C"/>
@@ -11986,7 +12137,7 @@
   </w:style>
   <w:style w:type="paragraph" w:customStyle="1" w:styleId="Instructions">
     <w:name w:val="Instructions"/>
-    <w:basedOn w:val="a"/>
+    <w:basedOn w:val="Normal"/>
     <w:autoRedefine/>
     <w:rsid w:val="00A609C5"/>
     <w:pPr>
@@ -12002,7 +12153,7 @@
   </w:style>
   <w:style w:type="paragraph" w:customStyle="1" w:styleId="TableText">
     <w:name w:val="Table Text"/>
-    <w:basedOn w:val="a"/>
+    <w:basedOn w:val="Normal"/>
     <w:rsid w:val="00A609C5"/>
     <w:pPr>
       <w:overflowPunct w:val="0"/>
@@ -12018,7 +12169,7 @@
   </w:style>
   <w:style w:type="paragraph" w:customStyle="1" w:styleId="template">
     <w:name w:val="template"/>
-    <w:basedOn w:val="a"/>
+    <w:basedOn w:val="Normal"/>
     <w:rsid w:val="008C0756"/>
     <w:pPr>
       <w:spacing w:line="240" w:lineRule="exact"/>
@@ -12031,7 +12182,7 @@
   </w:style>
   <w:style w:type="paragraph" w:customStyle="1" w:styleId="level4">
     <w:name w:val="level 4"/>
-    <w:basedOn w:val="a"/>
+    <w:basedOn w:val="Normal"/>
     <w:rsid w:val="00521A49"/>
     <w:pPr>
       <w:spacing w:before="120" w:after="120" w:line="240" w:lineRule="exact"/>
@@ -12045,7 +12196,7 @@
   </w:style>
   <w:style w:type="paragraph" w:customStyle="1" w:styleId="level3text">
     <w:name w:val="level 3 text"/>
-    <w:basedOn w:val="a"/>
+    <w:basedOn w:val="Normal"/>
     <w:rsid w:val="00521A49"/>
     <w:pPr>
       <w:spacing w:line="220" w:lineRule="exact"/>
@@ -12070,10 +12221,10 @@
       <w:rFonts w:ascii="Times New Roman" w:hAnsi="Times New Roman"/>
     </w:rPr>
   </w:style>
-  <w:style w:type="paragraph" w:styleId="ab">
+  <w:style w:type="paragraph" w:styleId="Title">
     <w:name w:val="Title"/>
-    <w:basedOn w:val="a"/>
-    <w:link w:val="ac"/>
+    <w:basedOn w:val="Normal"/>
+    <w:link w:val="TitleChar"/>
     <w:qFormat/>
     <w:rsid w:val="0083044C"/>
     <w:pPr>
@@ -12087,10 +12238,10 @@
       <w:szCs w:val="20"/>
     </w:rPr>
   </w:style>
-  <w:style w:type="character" w:customStyle="1" w:styleId="ac">
-    <w:name w:val="标题 字符"/>
-    <w:basedOn w:val="a0"/>
-    <w:link w:val="ab"/>
+  <w:style w:type="character" w:customStyle="1" w:styleId="TitleChar">
+    <w:name w:val="Title Char"/>
+    <w:basedOn w:val="DefaultParagraphFont"/>
+    <w:link w:val="Title"/>
     <w:rsid w:val="0083044C"/>
     <w:rPr>
       <w:rFonts w:ascii="Arial" w:hAnsi="Arial"/>
@@ -12102,16 +12253,16 @@
   </w:style>
   <w:style w:type="paragraph" w:customStyle="1" w:styleId="ByLine">
     <w:name w:val="ByLine"/>
-    <w:basedOn w:val="ab"/>
+    <w:basedOn w:val="Title"/>
     <w:rsid w:val="0083044C"/>
     <w:rPr>
       <w:sz w:val="28"/>
     </w:rPr>
   </w:style>
-  <w:style w:type="paragraph" w:styleId="TOC">
+  <w:style w:type="paragraph" w:styleId="TOCHeading">
     <w:name w:val="TOC Heading"/>
-    <w:basedOn w:val="1"/>
-    <w:next w:val="a"/>
+    <w:basedOn w:val="Heading1"/>
+    <w:next w:val="Normal"/>
     <w:uiPriority w:val="39"/>
     <w:unhideWhenUsed/>
     <w:qFormat/>
@@ -12132,10 +12283,10 @@
       <w:lang w:eastAsia="zh-CN"/>
     </w:rPr>
   </w:style>
-  <w:style w:type="paragraph" w:styleId="ad">
+  <w:style w:type="paragraph" w:styleId="Caption">
     <w:name w:val="caption"/>
-    <w:basedOn w:val="a"/>
-    <w:next w:val="a"/>
+    <w:basedOn w:val="Normal"/>
+    <w:next w:val="Normal"/>
     <w:uiPriority w:val="35"/>
     <w:unhideWhenUsed/>
     <w:qFormat/>
@@ -12442,7 +12593,7 @@
 </file>
 
 <file path=customXml/itemProps1.xml><?xml version="1.0" encoding="utf-8"?>
-<ds:datastoreItem xmlns:ds="http://schemas.openxmlformats.org/officeDocument/2006/customXml" ds:itemID="{315877A5-5196-40A8-BCBA-E8D65E2F3069}">
+<ds:datastoreItem xmlns:ds="http://schemas.openxmlformats.org/officeDocument/2006/customXml" ds:itemID="{B7EBDE27-E753-436E-95D4-300D363EDE89}">
   <ds:schemaRefs>
     <ds:schemaRef ds:uri="http://schemas.openxmlformats.org/officeDocument/2006/bibliography"/>
   </ds:schemaRefs>

</xml_diff>

<commit_message>
fix date and version
</commit_message>
<xml_diff>
--- a/documents/newSRS_Group5.docx
+++ b/documents/newSRS_Group5.docx
@@ -73,7 +73,13 @@
         <w:pStyle w:val="ByLine"/>
       </w:pPr>
       <w:r>
-        <w:t>Version 1.0</w:t>
+        <w:t xml:space="preserve">Version </w:t>
+      </w:r>
+      <w:r>
+        <w:t>2</w:t>
+      </w:r>
+      <w:r>
+        <w:t>.0</w:t>
       </w:r>
     </w:p>
     <w:p>
@@ -106,7 +112,16 @@
         <w:pStyle w:val="ByLine"/>
       </w:pPr>
       <w:r>
-        <w:t>April 2, 2018</w:t>
+        <w:t>May</w:t>
+      </w:r>
+      <w:r>
+        <w:t xml:space="preserve"> </w:t>
+      </w:r>
+      <w:r>
+        <w:t>13</w:t>
+      </w:r>
+      <w:r>
+        <w:t>, 2018</w:t>
       </w:r>
     </w:p>
     <w:p>
@@ -159,7 +174,7 @@
       <w:bookmarkStart w:id="0" w:name="_Toc219115350"/>
       <w:bookmarkStart w:id="1" w:name="_Toc219117894"/>
       <w:bookmarkStart w:id="2" w:name="_Toc394838745"/>
-      <w:bookmarkStart w:id="3" w:name="_Toc511158451"/>
+      <w:bookmarkStart w:id="3" w:name="_Toc514019057"/>
       <w:r>
         <w:lastRenderedPageBreak/>
         <w:t>Table of Contents</w:t>
@@ -228,7 +243,7 @@
             </w:rPr>
             <w:fldChar w:fldCharType="separate"/>
           </w:r>
-          <w:hyperlink w:anchor="_Toc511158451" w:history="1">
+          <w:hyperlink w:anchor="_Toc514019057" w:history="1">
             <w:r>
               <w:rPr>
                 <w:rStyle w:val="Hyperlink"/>
@@ -268,7 +283,7 @@
               <w:rPr>
                 <w:webHidden/>
               </w:rPr>
-              <w:instrText xml:space="preserve"> PAGEREF _Toc511158451 \h </w:instrText>
+              <w:instrText xml:space="preserve"> PAGEREF _Toc514019057 \h </w:instrText>
             </w:r>
             <w:r>
               <w:rPr>
@@ -307,7 +322,7 @@
               <w:lang w:eastAsia="zh-CN"/>
             </w:rPr>
           </w:pPr>
-          <w:hyperlink w:anchor="_Toc511158452" w:history="1">
+          <w:hyperlink w:anchor="_Toc514019058" w:history="1">
             <w:r>
               <w:rPr>
                 <w:rStyle w:val="Hyperlink"/>
@@ -347,7 +362,7 @@
               <w:rPr>
                 <w:webHidden/>
               </w:rPr>
-              <w:instrText xml:space="preserve"> PAGEREF _Toc511158452 \h </w:instrText>
+              <w:instrText xml:space="preserve"> PAGEREF _Toc514019058 \h </w:instrText>
             </w:r>
             <w:r>
               <w:rPr>
@@ -385,7 +400,7 @@
               <w:lang w:eastAsia="zh-CN"/>
             </w:rPr>
           </w:pPr>
-          <w:hyperlink w:anchor="_Toc511158453" w:history="1">
+          <w:hyperlink w:anchor="_Toc514019059" w:history="1">
             <w:r>
               <w:rPr>
                 <w:rStyle w:val="Hyperlink"/>
@@ -433,7 +448,7 @@
                 <w:noProof/>
                 <w:webHidden/>
               </w:rPr>
-              <w:instrText xml:space="preserve"> PAGEREF _Toc511158453 \h </w:instrText>
+              <w:instrText xml:space="preserve"> PAGEREF _Toc514019059 \h </w:instrText>
             </w:r>
             <w:r>
               <w:rPr>
@@ -475,7 +490,7 @@
               <w:lang w:eastAsia="zh-CN"/>
             </w:rPr>
           </w:pPr>
-          <w:hyperlink w:anchor="_Toc511158454" w:history="1">
+          <w:hyperlink w:anchor="_Toc514019060" w:history="1">
             <w:r>
               <w:rPr>
                 <w:rStyle w:val="Hyperlink"/>
@@ -523,7 +538,7 @@
                 <w:noProof/>
                 <w:webHidden/>
               </w:rPr>
-              <w:instrText xml:space="preserve"> PAGEREF _Toc511158454 \h </w:instrText>
+              <w:instrText xml:space="preserve"> PAGEREF _Toc514019060 \h </w:instrText>
             </w:r>
             <w:r>
               <w:rPr>
@@ -566,7 +581,7 @@
               <w:lang w:eastAsia="zh-CN"/>
             </w:rPr>
           </w:pPr>
-          <w:hyperlink w:anchor="_Toc511158455" w:history="1">
+          <w:hyperlink w:anchor="_Toc514019061" w:history="1">
             <w:r>
               <w:rPr>
                 <w:rStyle w:val="Hyperlink"/>
@@ -606,7 +621,7 @@
               <w:rPr>
                 <w:webHidden/>
               </w:rPr>
-              <w:instrText xml:space="preserve"> PAGEREF _Toc511158455 \h </w:instrText>
+              <w:instrText xml:space="preserve"> PAGEREF _Toc514019061 \h </w:instrText>
             </w:r>
             <w:r>
               <w:rPr>
@@ -644,7 +659,7 @@
               <w:lang w:eastAsia="zh-CN"/>
             </w:rPr>
           </w:pPr>
-          <w:hyperlink w:anchor="_Toc511158456" w:history="1">
+          <w:hyperlink w:anchor="_Toc514019062" w:history="1">
             <w:r>
               <w:rPr>
                 <w:rStyle w:val="Hyperlink"/>
@@ -693,7 +708,7 @@
                 <w:noProof/>
                 <w:webHidden/>
               </w:rPr>
-              <w:instrText xml:space="preserve"> PAGEREF _Toc511158456 \h </w:instrText>
+              <w:instrText xml:space="preserve"> PAGEREF _Toc514019062 \h </w:instrText>
             </w:r>
             <w:r>
               <w:rPr>
@@ -739,7 +754,7 @@
               <w:lang w:eastAsia="zh-CN"/>
             </w:rPr>
           </w:pPr>
-          <w:hyperlink w:anchor="_Toc511158457" w:history="1">
+          <w:hyperlink w:anchor="_Toc514019063" w:history="1">
             <w:r>
               <w:rPr>
                 <w:rStyle w:val="Hyperlink"/>
@@ -783,7 +798,7 @@
                 <w:noProof/>
                 <w:webHidden/>
               </w:rPr>
-              <w:instrText xml:space="preserve"> PAGEREF _Toc511158457 \h </w:instrText>
+              <w:instrText xml:space="preserve"> PAGEREF _Toc514019063 \h </w:instrText>
             </w:r>
             <w:r>
               <w:rPr>
@@ -829,7 +844,7 @@
               <w:lang w:eastAsia="zh-CN"/>
             </w:rPr>
           </w:pPr>
-          <w:hyperlink w:anchor="_Toc511158458" w:history="1">
+          <w:hyperlink w:anchor="_Toc514019064" w:history="1">
             <w:r>
               <w:rPr>
                 <w:rStyle w:val="Hyperlink"/>
@@ -873,7 +888,7 @@
                 <w:noProof/>
                 <w:webHidden/>
               </w:rPr>
-              <w:instrText xml:space="preserve"> PAGEREF _Toc511158458 \h </w:instrText>
+              <w:instrText xml:space="preserve"> PAGEREF _Toc514019064 \h </w:instrText>
             </w:r>
             <w:r>
               <w:rPr>
@@ -919,7 +934,7 @@
               <w:lang w:eastAsia="zh-CN"/>
             </w:rPr>
           </w:pPr>
-          <w:hyperlink w:anchor="_Toc511158459" w:history="1">
+          <w:hyperlink w:anchor="_Toc514019065" w:history="1">
             <w:r>
               <w:rPr>
                 <w:rStyle w:val="Hyperlink"/>
@@ -963,7 +978,7 @@
                 <w:noProof/>
                 <w:webHidden/>
               </w:rPr>
-              <w:instrText xml:space="preserve"> PAGEREF _Toc511158459 \h </w:instrText>
+              <w:instrText xml:space="preserve"> PAGEREF _Toc514019065 \h </w:instrText>
             </w:r>
             <w:r>
               <w:rPr>
@@ -1005,7 +1020,7 @@
               <w:lang w:eastAsia="zh-CN"/>
             </w:rPr>
           </w:pPr>
-          <w:hyperlink w:anchor="_Toc511158460" w:history="1">
+          <w:hyperlink w:anchor="_Toc514019066" w:history="1">
             <w:r>
               <w:rPr>
                 <w:rStyle w:val="Hyperlink"/>
@@ -1053,7 +1068,7 @@
                 <w:noProof/>
                 <w:webHidden/>
               </w:rPr>
-              <w:instrText xml:space="preserve"> PAGEREF _Toc511158460 \h </w:instrText>
+              <w:instrText xml:space="preserve"> PAGEREF _Toc514019066 \h </w:instrText>
             </w:r>
             <w:r>
               <w:rPr>
@@ -1099,7 +1114,7 @@
               <w:lang w:eastAsia="zh-CN"/>
             </w:rPr>
           </w:pPr>
-          <w:hyperlink w:anchor="_Toc511158461" w:history="1">
+          <w:hyperlink w:anchor="_Toc514019067" w:history="1">
             <w:r>
               <w:rPr>
                 <w:rStyle w:val="Hyperlink"/>
@@ -1143,7 +1158,7 @@
                 <w:noProof/>
                 <w:webHidden/>
               </w:rPr>
-              <w:instrText xml:space="preserve"> PAGEREF _Toc511158461 \h </w:instrText>
+              <w:instrText xml:space="preserve"> PAGEREF _Toc514019067 \h </w:instrText>
             </w:r>
             <w:r>
               <w:rPr>
@@ -1189,7 +1204,7 @@
               <w:lang w:eastAsia="zh-CN"/>
             </w:rPr>
           </w:pPr>
-          <w:hyperlink w:anchor="_Toc511158462" w:history="1">
+          <w:hyperlink w:anchor="_Toc514019068" w:history="1">
             <w:r>
               <w:rPr>
                 <w:rStyle w:val="Hyperlink"/>
@@ -1233,7 +1248,7 @@
                 <w:noProof/>
                 <w:webHidden/>
               </w:rPr>
-              <w:instrText xml:space="preserve"> PAGEREF _Toc511158462 \h </w:instrText>
+              <w:instrText xml:space="preserve"> PAGEREF _Toc514019068 \h </w:instrText>
             </w:r>
             <w:r>
               <w:rPr>
@@ -1279,7 +1294,7 @@
               <w:lang w:eastAsia="zh-CN"/>
             </w:rPr>
           </w:pPr>
-          <w:hyperlink w:anchor="_Toc511158463" w:history="1">
+          <w:hyperlink w:anchor="_Toc514019069" w:history="1">
             <w:r>
               <w:rPr>
                 <w:rStyle w:val="Hyperlink"/>
@@ -1323,7 +1338,7 @@
                 <w:noProof/>
                 <w:webHidden/>
               </w:rPr>
-              <w:instrText xml:space="preserve"> PAGEREF _Toc511158463 \h </w:instrText>
+              <w:instrText xml:space="preserve"> PAGEREF _Toc514019069 \h </w:instrText>
             </w:r>
             <w:r>
               <w:rPr>
@@ -1365,7 +1380,7 @@
               <w:lang w:eastAsia="zh-CN"/>
             </w:rPr>
           </w:pPr>
-          <w:hyperlink w:anchor="_Toc511158464" w:history="1">
+          <w:hyperlink w:anchor="_Toc514019070" w:history="1">
             <w:r>
               <w:rPr>
                 <w:rStyle w:val="Hyperlink"/>
@@ -1413,7 +1428,7 @@
                 <w:noProof/>
                 <w:webHidden/>
               </w:rPr>
-              <w:instrText xml:space="preserve"> PAGEREF _Toc511158464 \h </w:instrText>
+              <w:instrText xml:space="preserve"> PAGEREF _Toc514019070 \h </w:instrText>
             </w:r>
             <w:r>
               <w:rPr>
@@ -1459,7 +1474,7 @@
               <w:lang w:eastAsia="zh-CN"/>
             </w:rPr>
           </w:pPr>
-          <w:hyperlink w:anchor="_Toc511158465" w:history="1">
+          <w:hyperlink w:anchor="_Toc514019071" w:history="1">
             <w:r>
               <w:rPr>
                 <w:rStyle w:val="Hyperlink"/>
@@ -1503,7 +1518,7 @@
                 <w:noProof/>
                 <w:webHidden/>
               </w:rPr>
-              <w:instrText xml:space="preserve"> PAGEREF _Toc511158465 \h </w:instrText>
+              <w:instrText xml:space="preserve"> PAGEREF _Toc514019071 \h </w:instrText>
             </w:r>
             <w:r>
               <w:rPr>
@@ -1549,7 +1564,7 @@
               <w:lang w:eastAsia="zh-CN"/>
             </w:rPr>
           </w:pPr>
-          <w:hyperlink w:anchor="_Toc511158466" w:history="1">
+          <w:hyperlink w:anchor="_Toc514019072" w:history="1">
             <w:r>
               <w:rPr>
                 <w:rStyle w:val="Hyperlink"/>
@@ -1593,7 +1608,7 @@
                 <w:noProof/>
                 <w:webHidden/>
               </w:rPr>
-              <w:instrText xml:space="preserve"> PAGEREF _Toc511158466 \h </w:instrText>
+              <w:instrText xml:space="preserve"> PAGEREF _Toc514019072 \h </w:instrText>
             </w:r>
             <w:r>
               <w:rPr>
@@ -1639,7 +1654,7 @@
               <w:lang w:eastAsia="zh-CN"/>
             </w:rPr>
           </w:pPr>
-          <w:hyperlink w:anchor="_Toc511158467" w:history="1">
+          <w:hyperlink w:anchor="_Toc514019073" w:history="1">
             <w:r>
               <w:rPr>
                 <w:rStyle w:val="Hyperlink"/>
@@ -1683,7 +1698,7 @@
                 <w:noProof/>
                 <w:webHidden/>
               </w:rPr>
-              <w:instrText xml:space="preserve"> PAGEREF _Toc511158467 \h </w:instrText>
+              <w:instrText xml:space="preserve"> PAGEREF _Toc514019073 \h </w:instrText>
             </w:r>
             <w:r>
               <w:rPr>
@@ -1725,7 +1740,7 @@
               <w:lang w:eastAsia="zh-CN"/>
             </w:rPr>
           </w:pPr>
-          <w:hyperlink w:anchor="_Toc511158468" w:history="1">
+          <w:hyperlink w:anchor="_Toc514019074" w:history="1">
             <w:r>
               <w:rPr>
                 <w:rStyle w:val="Hyperlink"/>
@@ -1773,7 +1788,7 @@
                 <w:noProof/>
                 <w:webHidden/>
               </w:rPr>
-              <w:instrText xml:space="preserve"> PAGEREF _Toc511158468 \h </w:instrText>
+              <w:instrText xml:space="preserve"> PAGEREF _Toc514019074 \h </w:instrText>
             </w:r>
             <w:r>
               <w:rPr>
@@ -1819,7 +1834,7 @@
               <w:lang w:eastAsia="zh-CN"/>
             </w:rPr>
           </w:pPr>
-          <w:hyperlink w:anchor="_Toc511158469" w:history="1">
+          <w:hyperlink w:anchor="_Toc514019075" w:history="1">
             <w:r>
               <w:rPr>
                 <w:rStyle w:val="Hyperlink"/>
@@ -1863,7 +1878,7 @@
                 <w:noProof/>
                 <w:webHidden/>
               </w:rPr>
-              <w:instrText xml:space="preserve"> PAGEREF _Toc511158469 \h </w:instrText>
+              <w:instrText xml:space="preserve"> PAGEREF _Toc514019075 \h </w:instrText>
             </w:r>
             <w:r>
               <w:rPr>
@@ -1909,7 +1924,7 @@
               <w:lang w:eastAsia="zh-CN"/>
             </w:rPr>
           </w:pPr>
-          <w:hyperlink w:anchor="_Toc511158470" w:history="1">
+          <w:hyperlink w:anchor="_Toc514019076" w:history="1">
             <w:r>
               <w:rPr>
                 <w:rStyle w:val="Hyperlink"/>
@@ -1953,7 +1968,7 @@
                 <w:noProof/>
                 <w:webHidden/>
               </w:rPr>
-              <w:instrText xml:space="preserve"> PAGEREF _Toc511158470 \h </w:instrText>
+              <w:instrText xml:space="preserve"> PAGEREF _Toc514019076 \h </w:instrText>
             </w:r>
             <w:r>
               <w:rPr>
@@ -1999,7 +2014,7 @@
               <w:lang w:eastAsia="zh-CN"/>
             </w:rPr>
           </w:pPr>
-          <w:hyperlink w:anchor="_Toc511158471" w:history="1">
+          <w:hyperlink w:anchor="_Toc514019077" w:history="1">
             <w:r>
               <w:rPr>
                 <w:rStyle w:val="Hyperlink"/>
@@ -2043,7 +2058,7 @@
                 <w:noProof/>
                 <w:webHidden/>
               </w:rPr>
-              <w:instrText xml:space="preserve"> PAGEREF _Toc511158471 \h </w:instrText>
+              <w:instrText xml:space="preserve"> PAGEREF _Toc514019077 \h </w:instrText>
             </w:r>
             <w:r>
               <w:rPr>
@@ -2085,7 +2100,7 @@
               <w:lang w:eastAsia="zh-CN"/>
             </w:rPr>
           </w:pPr>
-          <w:hyperlink w:anchor="_Toc511158472" w:history="1">
+          <w:hyperlink w:anchor="_Toc514019078" w:history="1">
             <w:r>
               <w:rPr>
                 <w:rStyle w:val="Hyperlink"/>
@@ -2133,7 +2148,7 @@
                 <w:noProof/>
                 <w:webHidden/>
               </w:rPr>
-              <w:instrText xml:space="preserve"> PAGEREF _Toc511158472 \h </w:instrText>
+              <w:instrText xml:space="preserve"> PAGEREF _Toc514019078 \h </w:instrText>
             </w:r>
             <w:r>
               <w:rPr>
@@ -2179,7 +2194,7 @@
               <w:lang w:eastAsia="zh-CN"/>
             </w:rPr>
           </w:pPr>
-          <w:hyperlink w:anchor="_Toc511158473" w:history="1">
+          <w:hyperlink w:anchor="_Toc514019079" w:history="1">
             <w:r>
               <w:rPr>
                 <w:rStyle w:val="Hyperlink"/>
@@ -2223,7 +2238,7 @@
                 <w:noProof/>
                 <w:webHidden/>
               </w:rPr>
-              <w:instrText xml:space="preserve"> PAGEREF _Toc511158473 \h </w:instrText>
+              <w:instrText xml:space="preserve"> PAGEREF _Toc514019079 \h </w:instrText>
             </w:r>
             <w:r>
               <w:rPr>
@@ -2269,7 +2284,7 @@
               <w:lang w:eastAsia="zh-CN"/>
             </w:rPr>
           </w:pPr>
-          <w:hyperlink w:anchor="_Toc511158474" w:history="1">
+          <w:hyperlink w:anchor="_Toc514019080" w:history="1">
             <w:r>
               <w:rPr>
                 <w:rStyle w:val="Hyperlink"/>
@@ -2313,7 +2328,7 @@
                 <w:noProof/>
                 <w:webHidden/>
               </w:rPr>
-              <w:instrText xml:space="preserve"> PAGEREF _Toc511158474 \h </w:instrText>
+              <w:instrText xml:space="preserve"> PAGEREF _Toc514019080 \h </w:instrText>
             </w:r>
             <w:r>
               <w:rPr>
@@ -2359,7 +2374,7 @@
               <w:lang w:eastAsia="zh-CN"/>
             </w:rPr>
           </w:pPr>
-          <w:hyperlink w:anchor="_Toc511158475" w:history="1">
+          <w:hyperlink w:anchor="_Toc514019081" w:history="1">
             <w:r>
               <w:rPr>
                 <w:rStyle w:val="Hyperlink"/>
@@ -2403,7 +2418,7 @@
                 <w:noProof/>
                 <w:webHidden/>
               </w:rPr>
-              <w:instrText xml:space="preserve"> PAGEREF _Toc511158475 \h </w:instrText>
+              <w:instrText xml:space="preserve"> PAGEREF _Toc514019081 \h </w:instrText>
             </w:r>
             <w:r>
               <w:rPr>
@@ -2445,7 +2460,7 @@
               <w:lang w:eastAsia="zh-CN"/>
             </w:rPr>
           </w:pPr>
-          <w:hyperlink w:anchor="_Toc511158476" w:history="1">
+          <w:hyperlink w:anchor="_Toc514019082" w:history="1">
             <w:r>
               <w:rPr>
                 <w:rStyle w:val="Hyperlink"/>
@@ -2494,7 +2509,7 @@
                 <w:noProof/>
                 <w:webHidden/>
               </w:rPr>
-              <w:instrText xml:space="preserve"> PAGEREF _Toc511158476 \h </w:instrText>
+              <w:instrText xml:space="preserve"> PAGEREF _Toc514019082 \h </w:instrText>
             </w:r>
             <w:r>
               <w:rPr>
@@ -2540,7 +2555,7 @@
               <w:lang w:eastAsia="zh-CN"/>
             </w:rPr>
           </w:pPr>
-          <w:hyperlink w:anchor="_Toc511158477" w:history="1">
+          <w:hyperlink w:anchor="_Toc514019083" w:history="1">
             <w:r>
               <w:rPr>
                 <w:rStyle w:val="Hyperlink"/>
@@ -2584,7 +2599,7 @@
                 <w:noProof/>
                 <w:webHidden/>
               </w:rPr>
-              <w:instrText xml:space="preserve"> PAGEREF _Toc511158477 \h </w:instrText>
+              <w:instrText xml:space="preserve"> PAGEREF _Toc514019083 \h </w:instrText>
             </w:r>
             <w:r>
               <w:rPr>
@@ -2630,7 +2645,7 @@
               <w:lang w:eastAsia="zh-CN"/>
             </w:rPr>
           </w:pPr>
-          <w:hyperlink w:anchor="_Toc511158478" w:history="1">
+          <w:hyperlink w:anchor="_Toc514019084" w:history="1">
             <w:r>
               <w:rPr>
                 <w:rStyle w:val="Hyperlink"/>
@@ -2674,7 +2689,7 @@
                 <w:noProof/>
                 <w:webHidden/>
               </w:rPr>
-              <w:instrText xml:space="preserve"> PAGEREF _Toc511158478 \h </w:instrText>
+              <w:instrText xml:space="preserve"> PAGEREF _Toc514019084 \h </w:instrText>
             </w:r>
             <w:r>
               <w:rPr>
@@ -2720,7 +2735,7 @@
               <w:lang w:eastAsia="zh-CN"/>
             </w:rPr>
           </w:pPr>
-          <w:hyperlink w:anchor="_Toc511158479" w:history="1">
+          <w:hyperlink w:anchor="_Toc514019085" w:history="1">
             <w:r>
               <w:rPr>
                 <w:rStyle w:val="Hyperlink"/>
@@ -2764,7 +2779,7 @@
                 <w:noProof/>
                 <w:webHidden/>
               </w:rPr>
-              <w:instrText xml:space="preserve"> PAGEREF _Toc511158479 \h </w:instrText>
+              <w:instrText xml:space="preserve"> PAGEREF _Toc514019085 \h </w:instrText>
             </w:r>
             <w:r>
               <w:rPr>
@@ -2785,6 +2800,367 @@
                 <w:webHidden/>
               </w:rPr>
               <w:t>6</w:t>
+            </w:r>
+            <w:r>
+              <w:rPr>
+                <w:noProof/>
+                <w:webHidden/>
+              </w:rPr>
+              <w:fldChar w:fldCharType="end"/>
+            </w:r>
+          </w:hyperlink>
+        </w:p>
+        <w:p>
+          <w:pPr>
+            <w:pStyle w:val="TOC2"/>
+            <w:rPr>
+              <w:rFonts w:asciiTheme="minorHAnsi" w:eastAsiaTheme="minorEastAsia" w:hAnsiTheme="minorHAnsi" w:cstheme="minorBidi"/>
+              <w:noProof/>
+              <w:sz w:val="22"/>
+              <w:szCs w:val="22"/>
+              <w:lang w:eastAsia="zh-CN"/>
+            </w:rPr>
+          </w:pPr>
+          <w:hyperlink w:anchor="_Toc514019086" w:history="1">
+            <w:r>
+              <w:rPr>
+                <w:rStyle w:val="Hyperlink"/>
+                <w:rFonts w:cs="Arial"/>
+                <w:noProof/>
+                <w:snapToGrid w:val="0"/>
+                <w:w w:val="0"/>
+              </w:rPr>
+              <w:t>3.7.</w:t>
+            </w:r>
+            <w:r>
+              <w:rPr>
+                <w:rFonts w:asciiTheme="minorHAnsi" w:eastAsiaTheme="minorEastAsia" w:hAnsiTheme="minorHAnsi" w:cstheme="minorBidi"/>
+                <w:noProof/>
+                <w:sz w:val="22"/>
+                <w:szCs w:val="22"/>
+                <w:lang w:eastAsia="zh-CN"/>
+              </w:rPr>
+              <w:tab/>
+            </w:r>
+            <w:r>
+              <w:rPr>
+                <w:rStyle w:val="Hyperlink"/>
+                <w:rFonts w:cs="Arial"/>
+                <w:noProof/>
+                <w:lang w:eastAsia="zh-CN"/>
+              </w:rPr>
+              <w:t>Report</w:t>
+            </w:r>
+            <w:r>
+              <w:rPr>
+                <w:noProof/>
+                <w:webHidden/>
+              </w:rPr>
+              <w:tab/>
+            </w:r>
+            <w:r>
+              <w:rPr>
+                <w:noProof/>
+                <w:webHidden/>
+              </w:rPr>
+              <w:fldChar w:fldCharType="begin"/>
+            </w:r>
+            <w:r>
+              <w:rPr>
+                <w:noProof/>
+                <w:webHidden/>
+              </w:rPr>
+              <w:instrText xml:space="preserve"> PAGEREF _Toc514019086 \h </w:instrText>
+            </w:r>
+            <w:r>
+              <w:rPr>
+                <w:noProof/>
+                <w:webHidden/>
+              </w:rPr>
+            </w:r>
+            <w:r>
+              <w:rPr>
+                <w:noProof/>
+                <w:webHidden/>
+              </w:rPr>
+              <w:fldChar w:fldCharType="separate"/>
+            </w:r>
+            <w:r>
+              <w:rPr>
+                <w:noProof/>
+                <w:webHidden/>
+              </w:rPr>
+              <w:t>6</w:t>
+            </w:r>
+            <w:r>
+              <w:rPr>
+                <w:noProof/>
+                <w:webHidden/>
+              </w:rPr>
+              <w:fldChar w:fldCharType="end"/>
+            </w:r>
+          </w:hyperlink>
+        </w:p>
+        <w:p>
+          <w:pPr>
+            <w:pStyle w:val="TOC3"/>
+            <w:tabs>
+              <w:tab w:val="left" w:pos="1320"/>
+              <w:tab w:val="right" w:leader="dot" w:pos="9592"/>
+            </w:tabs>
+            <w:rPr>
+              <w:rFonts w:asciiTheme="minorHAnsi" w:eastAsiaTheme="minorEastAsia" w:hAnsiTheme="minorHAnsi" w:cstheme="minorBidi"/>
+              <w:noProof/>
+              <w:sz w:val="22"/>
+              <w:szCs w:val="22"/>
+              <w:lang w:eastAsia="zh-CN"/>
+            </w:rPr>
+          </w:pPr>
+          <w:hyperlink w:anchor="_Toc514019087" w:history="1">
+            <w:r>
+              <w:rPr>
+                <w:rStyle w:val="Hyperlink"/>
+                <w:noProof/>
+              </w:rPr>
+              <w:t>3.7.1.</w:t>
+            </w:r>
+            <w:r>
+              <w:rPr>
+                <w:rFonts w:asciiTheme="minorHAnsi" w:eastAsiaTheme="minorEastAsia" w:hAnsiTheme="minorHAnsi" w:cstheme="minorBidi"/>
+                <w:noProof/>
+                <w:sz w:val="22"/>
+                <w:szCs w:val="22"/>
+                <w:lang w:eastAsia="zh-CN"/>
+              </w:rPr>
+              <w:tab/>
+            </w:r>
+            <w:r>
+              <w:rPr>
+                <w:rStyle w:val="Hyperlink"/>
+                <w:noProof/>
+              </w:rPr>
+              <w:t>Description and Priority</w:t>
+            </w:r>
+            <w:r>
+              <w:rPr>
+                <w:noProof/>
+                <w:webHidden/>
+              </w:rPr>
+              <w:tab/>
+            </w:r>
+            <w:r>
+              <w:rPr>
+                <w:noProof/>
+                <w:webHidden/>
+              </w:rPr>
+              <w:fldChar w:fldCharType="begin"/>
+            </w:r>
+            <w:r>
+              <w:rPr>
+                <w:noProof/>
+                <w:webHidden/>
+              </w:rPr>
+              <w:instrText xml:space="preserve"> PAGEREF _Toc514019087 \h </w:instrText>
+            </w:r>
+            <w:r>
+              <w:rPr>
+                <w:noProof/>
+                <w:webHidden/>
+              </w:rPr>
+            </w:r>
+            <w:r>
+              <w:rPr>
+                <w:noProof/>
+                <w:webHidden/>
+              </w:rPr>
+              <w:fldChar w:fldCharType="separate"/>
+            </w:r>
+            <w:r>
+              <w:rPr>
+                <w:noProof/>
+                <w:webHidden/>
+              </w:rPr>
+              <w:t>6</w:t>
+            </w:r>
+            <w:r>
+              <w:rPr>
+                <w:noProof/>
+                <w:webHidden/>
+              </w:rPr>
+              <w:fldChar w:fldCharType="end"/>
+            </w:r>
+          </w:hyperlink>
+        </w:p>
+        <w:p>
+          <w:pPr>
+            <w:pStyle w:val="TOC3"/>
+            <w:tabs>
+              <w:tab w:val="left" w:pos="1320"/>
+              <w:tab w:val="right" w:leader="dot" w:pos="9592"/>
+            </w:tabs>
+            <w:rPr>
+              <w:rFonts w:asciiTheme="minorHAnsi" w:eastAsiaTheme="minorEastAsia" w:hAnsiTheme="minorHAnsi" w:cstheme="minorBidi"/>
+              <w:noProof/>
+              <w:sz w:val="22"/>
+              <w:szCs w:val="22"/>
+              <w:lang w:eastAsia="zh-CN"/>
+            </w:rPr>
+          </w:pPr>
+          <w:hyperlink w:anchor="_Toc514019088" w:history="1">
+            <w:r>
+              <w:rPr>
+                <w:rStyle w:val="Hyperlink"/>
+                <w:noProof/>
+              </w:rPr>
+              <w:t>3.7.2.</w:t>
+            </w:r>
+            <w:r>
+              <w:rPr>
+                <w:rFonts w:asciiTheme="minorHAnsi" w:eastAsiaTheme="minorEastAsia" w:hAnsiTheme="minorHAnsi" w:cstheme="minorBidi"/>
+                <w:noProof/>
+                <w:sz w:val="22"/>
+                <w:szCs w:val="22"/>
+                <w:lang w:eastAsia="zh-CN"/>
+              </w:rPr>
+              <w:tab/>
+            </w:r>
+            <w:r>
+              <w:rPr>
+                <w:rStyle w:val="Hyperlink"/>
+                <w:noProof/>
+              </w:rPr>
+              <w:t>Stimulus/Response Sequences</w:t>
+            </w:r>
+            <w:r>
+              <w:rPr>
+                <w:noProof/>
+                <w:webHidden/>
+              </w:rPr>
+              <w:tab/>
+            </w:r>
+            <w:r>
+              <w:rPr>
+                <w:noProof/>
+                <w:webHidden/>
+              </w:rPr>
+              <w:fldChar w:fldCharType="begin"/>
+            </w:r>
+            <w:r>
+              <w:rPr>
+                <w:noProof/>
+                <w:webHidden/>
+              </w:rPr>
+              <w:instrText xml:space="preserve"> PAGEREF _Toc514019088 \h </w:instrText>
+            </w:r>
+            <w:r>
+              <w:rPr>
+                <w:noProof/>
+                <w:webHidden/>
+              </w:rPr>
+            </w:r>
+            <w:r>
+              <w:rPr>
+                <w:noProof/>
+                <w:webHidden/>
+              </w:rPr>
+              <w:fldChar w:fldCharType="separate"/>
+            </w:r>
+            <w:r>
+              <w:rPr>
+                <w:noProof/>
+                <w:webHidden/>
+              </w:rPr>
+              <w:t>6</w:t>
+            </w:r>
+            <w:r>
+              <w:rPr>
+                <w:noProof/>
+                <w:webHidden/>
+              </w:rPr>
+              <w:fldChar w:fldCharType="end"/>
+            </w:r>
+          </w:hyperlink>
+        </w:p>
+        <w:p>
+          <w:pPr>
+            <w:pStyle w:val="TOC3"/>
+            <w:tabs>
+              <w:tab w:val="left" w:pos="1320"/>
+              <w:tab w:val="right" w:leader="dot" w:pos="9592"/>
+            </w:tabs>
+            <w:rPr>
+              <w:rFonts w:asciiTheme="minorHAnsi" w:eastAsiaTheme="minorEastAsia" w:hAnsiTheme="minorHAnsi" w:cstheme="minorBidi"/>
+              <w:noProof/>
+              <w:sz w:val="22"/>
+              <w:szCs w:val="22"/>
+              <w:lang w:eastAsia="zh-CN"/>
+            </w:rPr>
+          </w:pPr>
+          <w:hyperlink w:anchor="_Toc514019089" w:history="1">
+            <w:r>
+              <w:rPr>
+                <w:rStyle w:val="Hyperlink"/>
+                <w:noProof/>
+              </w:rPr>
+              <w:t>3.7.3.</w:t>
+            </w:r>
+            <w:r>
+              <w:rPr>
+                <w:rFonts w:asciiTheme="minorHAnsi" w:eastAsiaTheme="minorEastAsia" w:hAnsiTheme="minorHAnsi" w:cstheme="minorBidi"/>
+                <w:noProof/>
+                <w:sz w:val="22"/>
+                <w:szCs w:val="22"/>
+                <w:lang w:eastAsia="zh-CN"/>
+              </w:rPr>
+              <w:tab/>
+            </w:r>
+            <w:r>
+              <w:rPr>
+                <w:rStyle w:val="Hyperlink"/>
+                <w:noProof/>
+              </w:rPr>
+              <w:t>Functional Requirements</w:t>
+            </w:r>
+            <w:r>
+              <w:rPr>
+                <w:noProof/>
+                <w:webHidden/>
+              </w:rPr>
+              <w:tab/>
+            </w:r>
+            <w:r>
+              <w:rPr>
+                <w:noProof/>
+                <w:webHidden/>
+              </w:rPr>
+              <w:fldChar w:fldCharType="begin"/>
+            </w:r>
+            <w:r>
+              <w:rPr>
+                <w:noProof/>
+                <w:webHidden/>
+              </w:rPr>
+              <w:instrText xml:space="preserve"> PAGEREF _Toc514019089 \h </w:instrText>
+            </w:r>
+            <w:r>
+              <w:rPr>
+                <w:noProof/>
+                <w:webHidden/>
+              </w:rPr>
+            </w:r>
+            <w:r>
+              <w:rPr>
+                <w:noProof/>
+                <w:webHidden/>
+              </w:rPr>
+              <w:fldChar w:fldCharType="separate"/>
+            </w:r>
+            <w:r>
+              <w:rPr>
+                <w:noProof/>
+                <w:webHidden/>
+              </w:rPr>
+              <w:t>7</w:t>
             </w:r>
             <w:r>
               <w:rPr>
@@ -2807,7 +3183,7 @@
               <w:lang w:eastAsia="zh-CN"/>
             </w:rPr>
           </w:pPr>
-          <w:hyperlink w:anchor="_Toc511158480" w:history="1">
+          <w:hyperlink w:anchor="_Toc514019090" w:history="1">
             <w:r>
               <w:rPr>
                 <w:rStyle w:val="Hyperlink"/>
@@ -2847,7 +3223,7 @@
               <w:rPr>
                 <w:webHidden/>
               </w:rPr>
-              <w:instrText xml:space="preserve"> PAGEREF _Toc511158480 \h </w:instrText>
+              <w:instrText xml:space="preserve"> PAGEREF _Toc514019090 \h </w:instrText>
             </w:r>
             <w:r>
               <w:rPr>
@@ -2864,7 +3240,7 @@
               <w:rPr>
                 <w:webHidden/>
               </w:rPr>
-              <w:t>7</w:t>
+              <w:t>8</w:t>
             </w:r>
             <w:r>
               <w:rPr>
@@ -2885,7 +3261,7 @@
               <w:lang w:eastAsia="zh-CN"/>
             </w:rPr>
           </w:pPr>
-          <w:hyperlink w:anchor="_Toc511158481" w:history="1">
+          <w:hyperlink w:anchor="_Toc514019091" w:history="1">
             <w:r>
               <w:rPr>
                 <w:rStyle w:val="Hyperlink"/>
@@ -2932,7 +3308,7 @@
                 <w:noProof/>
                 <w:webHidden/>
               </w:rPr>
-              <w:instrText xml:space="preserve"> PAGEREF _Toc511158481 \h </w:instrText>
+              <w:instrText xml:space="preserve"> PAGEREF _Toc514019091 \h </w:instrText>
             </w:r>
             <w:r>
               <w:rPr>
@@ -2952,7 +3328,7 @@
                 <w:noProof/>
                 <w:webHidden/>
               </w:rPr>
-              <w:t>7</w:t>
+              <w:t>8</w:t>
             </w:r>
             <w:r>
               <w:rPr>
@@ -2974,7 +3350,7 @@
               <w:lang w:eastAsia="zh-CN"/>
             </w:rPr>
           </w:pPr>
-          <w:hyperlink w:anchor="_Toc511158482" w:history="1">
+          <w:hyperlink w:anchor="_Toc514019092" w:history="1">
             <w:r>
               <w:rPr>
                 <w:rStyle w:val="Hyperlink"/>
@@ -3021,7 +3397,7 @@
                 <w:noProof/>
                 <w:webHidden/>
               </w:rPr>
-              <w:instrText xml:space="preserve"> PAGEREF _Toc511158482 \h </w:instrText>
+              <w:instrText xml:space="preserve"> PAGEREF _Toc514019092 \h </w:instrText>
             </w:r>
             <w:r>
               <w:rPr>
@@ -3041,7 +3417,7 @@
                 <w:noProof/>
                 <w:webHidden/>
               </w:rPr>
-              <w:t>8</w:t>
+              <w:t>9</w:t>
             </w:r>
             <w:r>
               <w:rPr>
@@ -3063,7 +3439,7 @@
               <w:lang w:eastAsia="zh-CN"/>
             </w:rPr>
           </w:pPr>
-          <w:hyperlink w:anchor="_Toc511158483" w:history="1">
+          <w:hyperlink w:anchor="_Toc514019093" w:history="1">
             <w:r>
               <w:rPr>
                 <w:rStyle w:val="Hyperlink"/>
@@ -3110,7 +3486,7 @@
                 <w:noProof/>
                 <w:webHidden/>
               </w:rPr>
-              <w:instrText xml:space="preserve"> PAGEREF _Toc511158483 \h </w:instrText>
+              <w:instrText xml:space="preserve"> PAGEREF _Toc514019093 \h </w:instrText>
             </w:r>
             <w:r>
               <w:rPr>
@@ -3130,7 +3506,7 @@
                 <w:noProof/>
                 <w:webHidden/>
               </w:rPr>
-              <w:t>8</w:t>
+              <w:t>9</w:t>
             </w:r>
             <w:r>
               <w:rPr>
@@ -3153,7 +3529,7 @@
               <w:lang w:eastAsia="zh-CN"/>
             </w:rPr>
           </w:pPr>
-          <w:hyperlink w:anchor="_Toc511158484" w:history="1">
+          <w:hyperlink w:anchor="_Toc514019094" w:history="1">
             <w:r>
               <w:rPr>
                 <w:rStyle w:val="Hyperlink"/>
@@ -3193,7 +3569,7 @@
               <w:rPr>
                 <w:webHidden/>
               </w:rPr>
-              <w:instrText xml:space="preserve"> PAGEREF _Toc511158484 \h </w:instrText>
+              <w:instrText xml:space="preserve"> PAGEREF _Toc514019094 \h </w:instrText>
             </w:r>
             <w:r>
               <w:rPr>
@@ -3210,7 +3586,7 @@
               <w:rPr>
                 <w:webHidden/>
               </w:rPr>
-              <w:t>9</w:t>
+              <w:t>10</w:t>
             </w:r>
             <w:r>
               <w:rPr>
@@ -3231,7 +3607,7 @@
               <w:lang w:eastAsia="zh-CN"/>
             </w:rPr>
           </w:pPr>
-          <w:hyperlink w:anchor="_Toc511158485" w:history="1">
+          <w:hyperlink w:anchor="_Toc514019095" w:history="1">
             <w:r>
               <w:rPr>
                 <w:rStyle w:val="Hyperlink"/>
@@ -3278,7 +3654,7 @@
                 <w:noProof/>
                 <w:webHidden/>
               </w:rPr>
-              <w:instrText xml:space="preserve"> PAGEREF _Toc511158485 \h </w:instrText>
+              <w:instrText xml:space="preserve"> PAGEREF _Toc514019095 \h </w:instrText>
             </w:r>
             <w:r>
               <w:rPr>
@@ -3298,7 +3674,7 @@
                 <w:noProof/>
                 <w:webHidden/>
               </w:rPr>
-              <w:t>9</w:t>
+              <w:t>10</w:t>
             </w:r>
             <w:r>
               <w:rPr>
@@ -3320,7 +3696,7 @@
               <w:lang w:eastAsia="zh-CN"/>
             </w:rPr>
           </w:pPr>
-          <w:hyperlink w:anchor="_Toc511158486" w:history="1">
+          <w:hyperlink w:anchor="_Toc514019096" w:history="1">
             <w:r>
               <w:rPr>
                 <w:rStyle w:val="Hyperlink"/>
@@ -3367,7 +3743,7 @@
                 <w:noProof/>
                 <w:webHidden/>
               </w:rPr>
-              <w:instrText xml:space="preserve"> PAGEREF _Toc511158486 \h </w:instrText>
+              <w:instrText xml:space="preserve"> PAGEREF _Toc514019096 \h </w:instrText>
             </w:r>
             <w:r>
               <w:rPr>
@@ -3387,7 +3763,7 @@
                 <w:noProof/>
                 <w:webHidden/>
               </w:rPr>
-              <w:t>9</w:t>
+              <w:t>10</w:t>
             </w:r>
             <w:r>
               <w:rPr>
@@ -3409,7 +3785,7 @@
               <w:lang w:eastAsia="zh-CN"/>
             </w:rPr>
           </w:pPr>
-          <w:hyperlink w:anchor="_Toc511158487" w:history="1">
+          <w:hyperlink w:anchor="_Toc514019097" w:history="1">
             <w:r>
               <w:rPr>
                 <w:rStyle w:val="Hyperlink"/>
@@ -3456,7 +3832,7 @@
                 <w:noProof/>
                 <w:webHidden/>
               </w:rPr>
-              <w:instrText xml:space="preserve"> PAGEREF _Toc511158487 \h </w:instrText>
+              <w:instrText xml:space="preserve"> PAGEREF _Toc514019097 \h </w:instrText>
             </w:r>
             <w:r>
               <w:rPr>
@@ -3476,7 +3852,7 @@
                 <w:noProof/>
                 <w:webHidden/>
               </w:rPr>
-              <w:t>9</w:t>
+              <w:t>10</w:t>
             </w:r>
             <w:r>
               <w:rPr>
@@ -3503,23 +3879,25 @@
       <w:pPr>
         <w:pStyle w:val="TOC1"/>
       </w:pPr>
+      <w:bookmarkStart w:id="4" w:name="_GoBack"/>
+      <w:bookmarkEnd w:id="4"/>
     </w:p>
     <w:p>
       <w:pPr>
         <w:pStyle w:val="StyleHeading1Before0pt"/>
       </w:pPr>
-      <w:bookmarkStart w:id="4" w:name="_Toc219115351"/>
-      <w:bookmarkStart w:id="5" w:name="_Toc219117895"/>
-      <w:bookmarkStart w:id="6" w:name="_Toc394838746"/>
-      <w:bookmarkStart w:id="7" w:name="_Toc511158452"/>
+      <w:bookmarkStart w:id="5" w:name="_Toc219115351"/>
+      <w:bookmarkStart w:id="6" w:name="_Toc219117895"/>
+      <w:bookmarkStart w:id="7" w:name="_Toc394838746"/>
+      <w:bookmarkStart w:id="8" w:name="_Toc514019058"/>
       <w:r>
         <w:lastRenderedPageBreak/>
         <w:t>Introduction</w:t>
       </w:r>
-      <w:bookmarkEnd w:id="4"/>
       <w:bookmarkEnd w:id="5"/>
       <w:bookmarkEnd w:id="6"/>
       <w:bookmarkEnd w:id="7"/>
+      <w:bookmarkEnd w:id="8"/>
     </w:p>
     <w:p>
       <w:pPr>
@@ -3529,10 +3907,10 @@
           <w:sz w:val="28"/>
         </w:rPr>
       </w:pPr>
-      <w:bookmarkStart w:id="8" w:name="_Toc439994667"/>
-      <w:bookmarkStart w:id="9" w:name="_Toc26969056"/>
-      <w:bookmarkStart w:id="10" w:name="_Toc394838747"/>
-      <w:bookmarkStart w:id="11" w:name="_Toc511158453"/>
+      <w:bookmarkStart w:id="9" w:name="_Toc439994667"/>
+      <w:bookmarkStart w:id="10" w:name="_Toc26969056"/>
+      <w:bookmarkStart w:id="11" w:name="_Toc394838747"/>
+      <w:bookmarkStart w:id="12" w:name="_Toc514019059"/>
       <w:r>
         <w:rPr>
           <w:rFonts w:cs="Arial"/>
@@ -3540,10 +3918,10 @@
         </w:rPr>
         <w:t>Purpose</w:t>
       </w:r>
-      <w:bookmarkEnd w:id="8"/>
       <w:bookmarkEnd w:id="9"/>
       <w:bookmarkEnd w:id="10"/>
       <w:bookmarkEnd w:id="11"/>
+      <w:bookmarkEnd w:id="12"/>
       <w:r>
         <w:rPr>
           <w:rFonts w:cs="Arial"/>
@@ -3559,9 +3937,9 @@
           <w:sz w:val="24"/>
         </w:rPr>
       </w:pPr>
-      <w:bookmarkStart w:id="12" w:name="_Toc439994668"/>
-      <w:bookmarkStart w:id="13" w:name="_Toc26969057"/>
-      <w:bookmarkStart w:id="14" w:name="_Toc394838748"/>
+      <w:bookmarkStart w:id="13" w:name="_Toc439994668"/>
+      <w:bookmarkStart w:id="14" w:name="_Toc26969057"/>
+      <w:bookmarkStart w:id="15" w:name="_Toc394838748"/>
       <w:r>
         <w:rPr>
           <w:rFonts w:cs="Arial"/>
@@ -3593,7 +3971,7 @@
           <w:sz w:val="28"/>
         </w:rPr>
       </w:pPr>
-      <w:bookmarkStart w:id="15" w:name="_Toc511158454"/>
+      <w:bookmarkStart w:id="16" w:name="_Toc514019060"/>
       <w:r>
         <w:rPr>
           <w:rFonts w:cs="Arial"/>
@@ -3608,10 +3986,10 @@
         </w:rPr>
         <w:t>Conventions</w:t>
       </w:r>
-      <w:bookmarkEnd w:id="12"/>
       <w:bookmarkEnd w:id="13"/>
       <w:bookmarkEnd w:id="14"/>
       <w:bookmarkEnd w:id="15"/>
+      <w:bookmarkEnd w:id="16"/>
     </w:p>
     <w:p>
       <w:pPr>
@@ -3728,14 +4106,14 @@
       <w:pPr>
         <w:pStyle w:val="StyleHeading1Before0pt"/>
       </w:pPr>
-      <w:bookmarkStart w:id="16" w:name="_Toc394838749"/>
-      <w:bookmarkStart w:id="17" w:name="_Toc511158455"/>
+      <w:bookmarkStart w:id="17" w:name="_Toc394838749"/>
+      <w:bookmarkStart w:id="18" w:name="_Toc514019061"/>
       <w:r>
         <w:lastRenderedPageBreak/>
         <w:t>System Features</w:t>
       </w:r>
-      <w:bookmarkEnd w:id="16"/>
       <w:bookmarkEnd w:id="17"/>
+      <w:bookmarkEnd w:id="18"/>
     </w:p>
     <w:p>
       <w:pPr>
@@ -3752,10 +4130,10 @@
           <w:szCs w:val="28"/>
         </w:rPr>
       </w:pPr>
-      <w:bookmarkStart w:id="18" w:name="_Toc511158456"/>
       <w:bookmarkStart w:id="19" w:name="_Toc439994689"/>
       <w:bookmarkStart w:id="20" w:name="_Toc26969071"/>
       <w:bookmarkStart w:id="21" w:name="_Toc394838751"/>
+      <w:bookmarkStart w:id="22" w:name="_Toc514019062"/>
       <w:r>
         <w:rPr>
           <w:rFonts w:cs="Arial"/>
@@ -3765,17 +4143,17 @@
         </w:rPr>
         <w:t>Login</w:t>
       </w:r>
-      <w:bookmarkEnd w:id="18"/>
+      <w:bookmarkEnd w:id="22"/>
     </w:p>
     <w:p>
       <w:pPr>
         <w:pStyle w:val="Heading3"/>
       </w:pPr>
-      <w:bookmarkStart w:id="22" w:name="_Toc511158457"/>
+      <w:bookmarkStart w:id="23" w:name="_Toc514019063"/>
       <w:r>
         <w:t>Description and Priority</w:t>
       </w:r>
-      <w:bookmarkEnd w:id="22"/>
+      <w:bookmarkEnd w:id="23"/>
     </w:p>
     <w:p>
       <w:pPr>
@@ -3829,11 +4207,11 @@
       <w:pPr>
         <w:pStyle w:val="Heading3"/>
       </w:pPr>
-      <w:bookmarkStart w:id="23" w:name="_Toc511158458"/>
+      <w:bookmarkStart w:id="24" w:name="_Toc514019064"/>
       <w:r>
         <w:t>Stimulus/Response Sequences</w:t>
       </w:r>
-      <w:bookmarkEnd w:id="23"/>
+      <w:bookmarkEnd w:id="24"/>
     </w:p>
     <w:p>
       <w:pPr>
@@ -3957,11 +4335,11 @@
       <w:pPr>
         <w:pStyle w:val="Heading3"/>
       </w:pPr>
-      <w:bookmarkStart w:id="24" w:name="_Toc511158459"/>
+      <w:bookmarkStart w:id="25" w:name="_Toc514019065"/>
       <w:r>
         <w:t>Functional Requirements</w:t>
       </w:r>
-      <w:bookmarkEnd w:id="24"/>
+      <w:bookmarkEnd w:id="25"/>
     </w:p>
     <w:p>
       <w:pPr>
@@ -4042,7 +4420,7 @@
           <w:szCs w:val="28"/>
         </w:rPr>
       </w:pPr>
-      <w:bookmarkStart w:id="25" w:name="_Toc511158460"/>
+      <w:bookmarkStart w:id="26" w:name="_Toc514019066"/>
       <w:bookmarkEnd w:id="19"/>
       <w:bookmarkEnd w:id="20"/>
       <w:bookmarkEnd w:id="21"/>
@@ -4054,17 +4432,17 @@
         </w:rPr>
         <w:t>Recharge Quota</w:t>
       </w:r>
-      <w:bookmarkEnd w:id="25"/>
+      <w:bookmarkEnd w:id="26"/>
     </w:p>
     <w:p>
       <w:pPr>
         <w:pStyle w:val="Heading3"/>
       </w:pPr>
-      <w:bookmarkStart w:id="26" w:name="_Toc511158461"/>
+      <w:bookmarkStart w:id="27" w:name="_Toc514019067"/>
       <w:r>
         <w:t>Description and Priority</w:t>
       </w:r>
-      <w:bookmarkEnd w:id="26"/>
+      <w:bookmarkEnd w:id="27"/>
     </w:p>
     <w:p>
       <w:pPr>
@@ -4166,11 +4544,11 @@
       <w:pPr>
         <w:pStyle w:val="Heading3"/>
       </w:pPr>
-      <w:bookmarkStart w:id="27" w:name="_Toc511158462"/>
+      <w:bookmarkStart w:id="28" w:name="_Toc514019068"/>
       <w:r>
         <w:t>Stimulus/Response Sequences</w:t>
       </w:r>
-      <w:bookmarkEnd w:id="27"/>
+      <w:bookmarkEnd w:id="28"/>
     </w:p>
     <w:p>
       <w:pPr>
@@ -4331,11 +4709,11 @@
       <w:pPr>
         <w:pStyle w:val="Heading3"/>
       </w:pPr>
-      <w:bookmarkStart w:id="28" w:name="_Toc511158463"/>
+      <w:bookmarkStart w:id="29" w:name="_Toc514019069"/>
       <w:r>
         <w:t>Functional Requirements</w:t>
       </w:r>
-      <w:bookmarkEnd w:id="28"/>
+      <w:bookmarkEnd w:id="29"/>
     </w:p>
     <w:p>
       <w:pPr>
@@ -4438,7 +4816,7 @@
           <w:szCs w:val="28"/>
         </w:rPr>
       </w:pPr>
-      <w:bookmarkStart w:id="29" w:name="_Toc511158464"/>
+      <w:bookmarkStart w:id="30" w:name="_Toc514019070"/>
       <w:r>
         <w:rPr>
           <w:rFonts w:cs="Arial"/>
@@ -4447,17 +4825,17 @@
         </w:rPr>
         <w:t>Make Appointment</w:t>
       </w:r>
-      <w:bookmarkEnd w:id="29"/>
+      <w:bookmarkEnd w:id="30"/>
     </w:p>
     <w:p>
       <w:pPr>
         <w:pStyle w:val="Heading3"/>
       </w:pPr>
-      <w:bookmarkStart w:id="30" w:name="_Toc511158465"/>
+      <w:bookmarkStart w:id="31" w:name="_Toc514019071"/>
       <w:r>
         <w:t>Description and Priority</w:t>
       </w:r>
-      <w:bookmarkEnd w:id="30"/>
+      <w:bookmarkEnd w:id="31"/>
     </w:p>
     <w:p>
       <w:pPr>
@@ -4514,11 +4892,11 @@
       <w:pPr>
         <w:pStyle w:val="Heading3"/>
       </w:pPr>
-      <w:bookmarkStart w:id="31" w:name="_Toc511158466"/>
+      <w:bookmarkStart w:id="32" w:name="_Toc514019072"/>
       <w:r>
         <w:t>Stimulus/Response Sequences</w:t>
       </w:r>
-      <w:bookmarkEnd w:id="31"/>
+      <w:bookmarkEnd w:id="32"/>
     </w:p>
     <w:p>
       <w:pPr>
@@ -4775,11 +5153,11 @@
       <w:pPr>
         <w:pStyle w:val="Heading3"/>
       </w:pPr>
-      <w:bookmarkStart w:id="32" w:name="_Toc511158467"/>
+      <w:bookmarkStart w:id="33" w:name="_Toc514019073"/>
       <w:r>
         <w:t>Functional Requirements</w:t>
       </w:r>
-      <w:bookmarkEnd w:id="32"/>
+      <w:bookmarkEnd w:id="33"/>
     </w:p>
     <w:p>
       <w:pPr>
@@ -4847,7 +5225,7 @@
           <w:szCs w:val="28"/>
         </w:rPr>
       </w:pPr>
-      <w:bookmarkStart w:id="33" w:name="_Toc511158468"/>
+      <w:bookmarkStart w:id="34" w:name="_Toc514019074"/>
       <w:r>
         <w:rPr>
           <w:rFonts w:cs="Arial"/>
@@ -4856,17 +5234,17 @@
         </w:rPr>
         <w:t>Operations</w:t>
       </w:r>
-      <w:bookmarkEnd w:id="33"/>
+      <w:bookmarkEnd w:id="34"/>
     </w:p>
     <w:p>
       <w:pPr>
         <w:pStyle w:val="Heading3"/>
       </w:pPr>
-      <w:bookmarkStart w:id="34" w:name="_Toc511158469"/>
+      <w:bookmarkStart w:id="35" w:name="_Toc514019075"/>
       <w:r>
         <w:t>Description and Priority</w:t>
       </w:r>
-      <w:bookmarkEnd w:id="34"/>
+      <w:bookmarkEnd w:id="35"/>
     </w:p>
     <w:p>
       <w:pPr>
@@ -4953,11 +5331,11 @@
       <w:pPr>
         <w:pStyle w:val="Heading3"/>
       </w:pPr>
-      <w:bookmarkStart w:id="35" w:name="_Toc511158470"/>
+      <w:bookmarkStart w:id="36" w:name="_Toc514019076"/>
       <w:r>
         <w:t>Stimulus/Response Sequences</w:t>
       </w:r>
-      <w:bookmarkEnd w:id="35"/>
+      <w:bookmarkEnd w:id="36"/>
     </w:p>
     <w:p>
       <w:pPr>
@@ -5174,11 +5552,11 @@
       <w:pPr>
         <w:pStyle w:val="Heading3"/>
       </w:pPr>
-      <w:bookmarkStart w:id="36" w:name="_Toc511158471"/>
+      <w:bookmarkStart w:id="37" w:name="_Toc514019077"/>
       <w:r>
         <w:t>Functional Requirements</w:t>
       </w:r>
-      <w:bookmarkEnd w:id="36"/>
+      <w:bookmarkEnd w:id="37"/>
     </w:p>
     <w:p>
       <w:pPr>
@@ -5223,7 +5601,7 @@
           <w:szCs w:val="28"/>
         </w:rPr>
       </w:pPr>
-      <w:bookmarkStart w:id="37" w:name="_Toc511158472"/>
+      <w:bookmarkStart w:id="38" w:name="_Toc514019078"/>
       <w:r>
         <w:rPr>
           <w:rFonts w:cs="Arial"/>
@@ -5233,17 +5611,17 @@
         <w:lastRenderedPageBreak/>
         <w:t>Create New User</w:t>
       </w:r>
-      <w:bookmarkEnd w:id="37"/>
+      <w:bookmarkEnd w:id="38"/>
     </w:p>
     <w:p>
       <w:pPr>
         <w:pStyle w:val="Heading3"/>
       </w:pPr>
-      <w:bookmarkStart w:id="38" w:name="_Toc511158473"/>
+      <w:bookmarkStart w:id="39" w:name="_Toc514019079"/>
       <w:r>
         <w:t>Description and Priority</w:t>
       </w:r>
-      <w:bookmarkEnd w:id="38"/>
+      <w:bookmarkEnd w:id="39"/>
     </w:p>
     <w:p>
       <w:pPr>
@@ -5270,11 +5648,11 @@
       <w:pPr>
         <w:pStyle w:val="Heading3"/>
       </w:pPr>
-      <w:bookmarkStart w:id="39" w:name="_Toc511158474"/>
+      <w:bookmarkStart w:id="40" w:name="_Toc514019080"/>
       <w:r>
         <w:t>Stimulus/Response Sequences</w:t>
       </w:r>
-      <w:bookmarkEnd w:id="39"/>
+      <w:bookmarkEnd w:id="40"/>
     </w:p>
     <w:p>
       <w:pPr>
@@ -5475,11 +5853,11 @@
       <w:pPr>
         <w:pStyle w:val="Heading3"/>
       </w:pPr>
-      <w:bookmarkStart w:id="40" w:name="_Toc511158475"/>
+      <w:bookmarkStart w:id="41" w:name="_Toc514019081"/>
       <w:r>
         <w:t>Functional Requirements</w:t>
       </w:r>
-      <w:bookmarkEnd w:id="40"/>
+      <w:bookmarkEnd w:id="41"/>
     </w:p>
     <w:p>
       <w:pPr>
@@ -5547,7 +5925,7 @@
           <w:szCs w:val="28"/>
         </w:rPr>
       </w:pPr>
-      <w:bookmarkStart w:id="41" w:name="_Toc511158476"/>
+      <w:bookmarkStart w:id="42" w:name="_Toc514019082"/>
       <w:r>
         <w:rPr>
           <w:rFonts w:cs="Arial" w:hint="eastAsia"/>
@@ -5557,17 +5935,17 @@
         </w:rPr>
         <w:t>Search</w:t>
       </w:r>
-      <w:bookmarkEnd w:id="41"/>
+      <w:bookmarkEnd w:id="42"/>
     </w:p>
     <w:p>
       <w:pPr>
         <w:pStyle w:val="Heading3"/>
       </w:pPr>
-      <w:bookmarkStart w:id="42" w:name="_Toc511158477"/>
+      <w:bookmarkStart w:id="43" w:name="_Toc514019083"/>
       <w:r>
         <w:t>Description and Priority</w:t>
       </w:r>
-      <w:bookmarkEnd w:id="42"/>
+      <w:bookmarkEnd w:id="43"/>
     </w:p>
     <w:p>
       <w:pPr>
@@ -5594,11 +5972,11 @@
       <w:pPr>
         <w:pStyle w:val="Heading3"/>
       </w:pPr>
-      <w:bookmarkStart w:id="43" w:name="_Toc511158478"/>
+      <w:bookmarkStart w:id="44" w:name="_Toc514019084"/>
       <w:r>
         <w:t>Stimulus/Response Sequences</w:t>
       </w:r>
-      <w:bookmarkEnd w:id="43"/>
+      <w:bookmarkEnd w:id="44"/>
     </w:p>
     <w:p>
       <w:pPr>
@@ -5736,11 +6114,11 @@
       <w:pPr>
         <w:pStyle w:val="Heading3"/>
       </w:pPr>
-      <w:bookmarkStart w:id="44" w:name="_Toc511158479"/>
+      <w:bookmarkStart w:id="45" w:name="_Toc514019085"/>
       <w:r>
         <w:t>Functional Requirements</w:t>
       </w:r>
-      <w:bookmarkEnd w:id="44"/>
+      <w:bookmarkEnd w:id="45"/>
     </w:p>
     <w:p>
       <w:pPr>
@@ -5786,6 +6164,7 @@
           <w:szCs w:val="28"/>
         </w:rPr>
       </w:pPr>
+      <w:bookmarkStart w:id="46" w:name="_Toc514019086"/>
       <w:r>
         <w:rPr>
           <w:rFonts w:cs="Arial"/>
@@ -5795,14 +6174,17 @@
         </w:rPr>
         <w:t>Report</w:t>
       </w:r>
+      <w:bookmarkEnd w:id="46"/>
     </w:p>
     <w:p>
       <w:pPr>
         <w:pStyle w:val="Heading3"/>
       </w:pPr>
+      <w:bookmarkStart w:id="47" w:name="_Toc514019087"/>
       <w:r>
         <w:t>Description and Priority</w:t>
       </w:r>
+      <w:bookmarkEnd w:id="47"/>
     </w:p>
     <w:p>
       <w:pPr>
@@ -5829,9 +6211,11 @@
       <w:pPr>
         <w:pStyle w:val="Heading3"/>
       </w:pPr>
+      <w:bookmarkStart w:id="48" w:name="_Toc514019088"/>
       <w:r>
         <w:t>Stimulus/Response Sequences</w:t>
       </w:r>
+      <w:bookmarkEnd w:id="48"/>
     </w:p>
     <w:p>
       <w:pPr>
@@ -5863,17 +6247,17 @@
         </w:rPr>
         <w:t>.</w:t>
       </w:r>
-      <w:bookmarkStart w:id="45" w:name="_GoBack"/>
-      <w:bookmarkEnd w:id="45"/>
     </w:p>
     <w:p>
       <w:pPr>
         <w:pStyle w:val="Heading3"/>
       </w:pPr>
+      <w:bookmarkStart w:id="49" w:name="_Toc514019089"/>
       <w:r>
         <w:lastRenderedPageBreak/>
         <w:t>Functional Requirements</w:t>
       </w:r>
+      <w:bookmarkEnd w:id="49"/>
     </w:p>
     <w:p>
       <w:pPr>
@@ -5944,14 +6328,14 @@
       <w:pPr>
         <w:pStyle w:val="StyleHeading1Before0pt"/>
       </w:pPr>
-      <w:bookmarkStart w:id="46" w:name="_Toc394838752"/>
-      <w:bookmarkStart w:id="47" w:name="_Toc511158480"/>
+      <w:bookmarkStart w:id="50" w:name="_Toc394838752"/>
+      <w:bookmarkStart w:id="51" w:name="_Toc514019090"/>
       <w:r>
         <w:lastRenderedPageBreak/>
         <w:t>External Interface Requirements</w:t>
       </w:r>
-      <w:bookmarkEnd w:id="46"/>
-      <w:bookmarkEnd w:id="47"/>
+      <w:bookmarkEnd w:id="50"/>
+      <w:bookmarkEnd w:id="51"/>
     </w:p>
     <w:p>
       <w:pPr>
@@ -5961,18 +6345,18 @@
           <w:sz w:val="24"/>
         </w:rPr>
       </w:pPr>
-      <w:bookmarkStart w:id="48" w:name="_Toc26969073"/>
-      <w:bookmarkStart w:id="49" w:name="_Toc394838753"/>
-      <w:bookmarkStart w:id="50" w:name="_Toc511158481"/>
+      <w:bookmarkStart w:id="52" w:name="_Toc26969073"/>
+      <w:bookmarkStart w:id="53" w:name="_Toc394838753"/>
+      <w:bookmarkStart w:id="54" w:name="_Toc514019091"/>
       <w:r>
         <w:rPr>
           <w:sz w:val="24"/>
         </w:rPr>
         <w:t>User Interfaces</w:t>
       </w:r>
-      <w:bookmarkEnd w:id="48"/>
-      <w:bookmarkEnd w:id="49"/>
-      <w:bookmarkEnd w:id="50"/>
+      <w:bookmarkEnd w:id="52"/>
+      <w:bookmarkEnd w:id="53"/>
+      <w:bookmarkEnd w:id="54"/>
     </w:p>
     <w:p>
       <w:pPr>
@@ -6341,10 +6725,10 @@
           <w:sz w:val="24"/>
         </w:rPr>
       </w:pPr>
-      <w:bookmarkStart w:id="51" w:name="_Toc439994684"/>
-      <w:bookmarkStart w:id="52" w:name="_Toc26969074"/>
-      <w:bookmarkStart w:id="53" w:name="_Toc394838754"/>
-      <w:bookmarkStart w:id="54" w:name="_Toc511158482"/>
+      <w:bookmarkStart w:id="55" w:name="_Toc439994684"/>
+      <w:bookmarkStart w:id="56" w:name="_Toc26969074"/>
+      <w:bookmarkStart w:id="57" w:name="_Toc394838754"/>
+      <w:bookmarkStart w:id="58" w:name="_Toc514019092"/>
       <w:r>
         <w:rPr>
           <w:sz w:val="24"/>
@@ -6352,10 +6736,10 @@
         <w:lastRenderedPageBreak/>
         <w:t>Hardware Interfaces</w:t>
       </w:r>
-      <w:bookmarkEnd w:id="51"/>
-      <w:bookmarkEnd w:id="52"/>
-      <w:bookmarkEnd w:id="53"/>
-      <w:bookmarkEnd w:id="54"/>
+      <w:bookmarkEnd w:id="55"/>
+      <w:bookmarkEnd w:id="56"/>
+      <w:bookmarkEnd w:id="57"/>
+      <w:bookmarkEnd w:id="58"/>
     </w:p>
     <w:p>
       <w:pPr>
@@ -6612,20 +6996,20 @@
           <w:sz w:val="24"/>
         </w:rPr>
       </w:pPr>
-      <w:bookmarkStart w:id="55" w:name="_Toc439994686"/>
-      <w:bookmarkStart w:id="56" w:name="_Toc26969076"/>
-      <w:bookmarkStart w:id="57" w:name="_Toc394838755"/>
-      <w:bookmarkStart w:id="58" w:name="_Toc511158483"/>
+      <w:bookmarkStart w:id="59" w:name="_Toc439994686"/>
+      <w:bookmarkStart w:id="60" w:name="_Toc26969076"/>
+      <w:bookmarkStart w:id="61" w:name="_Toc394838755"/>
+      <w:bookmarkStart w:id="62" w:name="_Toc514019093"/>
       <w:r>
         <w:rPr>
           <w:sz w:val="24"/>
         </w:rPr>
         <w:t>Communications Interfaces</w:t>
       </w:r>
-      <w:bookmarkEnd w:id="55"/>
-      <w:bookmarkEnd w:id="56"/>
-      <w:bookmarkEnd w:id="57"/>
-      <w:bookmarkEnd w:id="58"/>
+      <w:bookmarkEnd w:id="59"/>
+      <w:bookmarkEnd w:id="60"/>
+      <w:bookmarkEnd w:id="61"/>
+      <w:bookmarkEnd w:id="62"/>
     </w:p>
     <w:p>
       <w:pPr>
@@ -6736,8 +7120,8 @@
       <w:pPr>
         <w:pStyle w:val="StyleHeading1Before0pt"/>
       </w:pPr>
-      <w:bookmarkStart w:id="59" w:name="_Toc394838756"/>
-      <w:bookmarkStart w:id="60" w:name="_Toc511158484"/>
+      <w:bookmarkStart w:id="63" w:name="_Toc394838756"/>
+      <w:bookmarkStart w:id="64" w:name="_Toc514019094"/>
       <w:r>
         <w:lastRenderedPageBreak/>
         <w:t xml:space="preserve">Other </w:t>
@@ -6748,8 +7132,8 @@
       <w:r>
         <w:t xml:space="preserve"> Requirements</w:t>
       </w:r>
-      <w:bookmarkEnd w:id="59"/>
-      <w:bookmarkEnd w:id="60"/>
+      <w:bookmarkEnd w:id="63"/>
+      <w:bookmarkEnd w:id="64"/>
     </w:p>
     <w:p>
       <w:pPr>
@@ -6758,53 +7142,53 @@
           <w:sz w:val="24"/>
         </w:rPr>
       </w:pPr>
-      <w:bookmarkStart w:id="61" w:name="_Toc26969078"/>
-      <w:bookmarkStart w:id="62" w:name="_Toc394838757"/>
-      <w:bookmarkStart w:id="63" w:name="_Toc511158485"/>
+      <w:bookmarkStart w:id="65" w:name="_Toc26969078"/>
+      <w:bookmarkStart w:id="66" w:name="_Toc394838757"/>
+      <w:bookmarkStart w:id="67" w:name="_Toc514019095"/>
       <w:r>
         <w:rPr>
           <w:sz w:val="24"/>
         </w:rPr>
         <w:t>Performance Requirements</w:t>
       </w:r>
-      <w:bookmarkEnd w:id="61"/>
-      <w:bookmarkEnd w:id="62"/>
-      <w:bookmarkEnd w:id="63"/>
-    </w:p>
-    <w:p>
-      <w:pPr>
-        <w:rPr>
-          <w:sz w:val="24"/>
-        </w:rPr>
-      </w:pPr>
-      <w:r>
-        <w:rPr>
-          <w:sz w:val="24"/>
-        </w:rPr>
-        <w:t>Within the scope of server processing capabilities, all requests should react accurately and the order of execution should be scheduled in the order in which the requests are delivered.</w:t>
-      </w:r>
-    </w:p>
-    <w:p>
-      <w:pPr>
-        <w:pStyle w:val="Heading2"/>
-        <w:rPr>
-          <w:sz w:val="24"/>
-        </w:rPr>
-      </w:pPr>
-      <w:bookmarkStart w:id="64" w:name="_Toc439994692"/>
-      <w:bookmarkStart w:id="65" w:name="_Toc26969080"/>
-      <w:bookmarkStart w:id="66" w:name="_Toc394838758"/>
-      <w:bookmarkStart w:id="67" w:name="_Toc511158486"/>
-      <w:r>
-        <w:rPr>
-          <w:sz w:val="24"/>
-        </w:rPr>
-        <w:t>Security Requirements</w:t>
-      </w:r>
-      <w:bookmarkEnd w:id="64"/>
       <w:bookmarkEnd w:id="65"/>
       <w:bookmarkEnd w:id="66"/>
       <w:bookmarkEnd w:id="67"/>
+    </w:p>
+    <w:p>
+      <w:pPr>
+        <w:rPr>
+          <w:sz w:val="24"/>
+        </w:rPr>
+      </w:pPr>
+      <w:r>
+        <w:rPr>
+          <w:sz w:val="24"/>
+        </w:rPr>
+        <w:t>Within the scope of server processing capabilities, all requests should react accurately and the order of execution should be scheduled in the order in which the requests are delivered.</w:t>
+      </w:r>
+    </w:p>
+    <w:p>
+      <w:pPr>
+        <w:pStyle w:val="Heading2"/>
+        <w:rPr>
+          <w:sz w:val="24"/>
+        </w:rPr>
+      </w:pPr>
+      <w:bookmarkStart w:id="68" w:name="_Toc439994692"/>
+      <w:bookmarkStart w:id="69" w:name="_Toc26969080"/>
+      <w:bookmarkStart w:id="70" w:name="_Toc394838758"/>
+      <w:bookmarkStart w:id="71" w:name="_Toc514019096"/>
+      <w:r>
+        <w:rPr>
+          <w:sz w:val="24"/>
+        </w:rPr>
+        <w:t>Security Requirements</w:t>
+      </w:r>
+      <w:bookmarkEnd w:id="68"/>
+      <w:bookmarkEnd w:id="69"/>
+      <w:bookmarkEnd w:id="70"/>
+      <w:bookmarkEnd w:id="71"/>
     </w:p>
     <w:p>
       <w:pPr>
@@ -6881,20 +7265,20 @@
           <w:sz w:val="24"/>
         </w:rPr>
       </w:pPr>
-      <w:bookmarkStart w:id="68" w:name="_Toc439994693"/>
-      <w:bookmarkStart w:id="69" w:name="_Toc26969081"/>
-      <w:bookmarkStart w:id="70" w:name="_Toc394838759"/>
-      <w:bookmarkStart w:id="71" w:name="_Toc511158487"/>
+      <w:bookmarkStart w:id="72" w:name="_Toc439994693"/>
+      <w:bookmarkStart w:id="73" w:name="_Toc26969081"/>
+      <w:bookmarkStart w:id="74" w:name="_Toc394838759"/>
+      <w:bookmarkStart w:id="75" w:name="_Toc514019097"/>
       <w:r>
         <w:rPr>
           <w:sz w:val="24"/>
         </w:rPr>
         <w:t>Software Quality Attributes</w:t>
       </w:r>
-      <w:bookmarkEnd w:id="68"/>
-      <w:bookmarkEnd w:id="69"/>
-      <w:bookmarkEnd w:id="70"/>
-      <w:bookmarkEnd w:id="71"/>
+      <w:bookmarkEnd w:id="72"/>
+      <w:bookmarkEnd w:id="73"/>
+      <w:bookmarkEnd w:id="74"/>
+      <w:bookmarkEnd w:id="75"/>
     </w:p>
     <w:p>
       <w:pPr>
@@ -12593,7 +12977,7 @@
 </file>
 
 <file path=customXml/itemProps1.xml><?xml version="1.0" encoding="utf-8"?>
-<ds:datastoreItem xmlns:ds="http://schemas.openxmlformats.org/officeDocument/2006/customXml" ds:itemID="{B7EBDE27-E753-436E-95D4-300D363EDE89}">
+<ds:datastoreItem xmlns:ds="http://schemas.openxmlformats.org/officeDocument/2006/customXml" ds:itemID="{553CB1B5-E009-4CEF-8EF1-FE00D8C2E1AA}">
   <ds:schemaRefs>
     <ds:schemaRef ds:uri="http://schemas.openxmlformats.org/officeDocument/2006/bibliography"/>
   </ds:schemaRefs>

</xml_diff>